<commit_message>
07-MS3-Entwicklung_EvalPro-DK-Gruppenabgabe.docx - weitere Textentwicklung
</commit_message>
<xml_diff>
--- a/docs/Projektdokumentation/07-MS3-Entwicklung_EvalPro-DK-Gruppenabgabe.docx
+++ b/docs/Projektdokumentation/07-MS3-Entwicklung_EvalPro-DK-Gruppenabgabe.docx
@@ -52,7 +52,7 @@
                 </w:pPr>
                 <w:r>
                   <w:rPr>
-                    <w:rFonts w:ascii="Arial" w:hAnsi="Arial" w:cs="Arial"/>
+                    <w:rFonts w:cs="Arial"/>
                     <w:noProof/>
                     <w:sz w:val="24"/>
                     <w:szCs w:val="24"/>
@@ -842,7 +842,7 @@
                 </w:pPr>
                 <w:r>
                   <w:rPr>
-                    <w:rFonts w:ascii="Arial" w:hAnsi="Arial" w:cs="Arial"/>
+                    <w:rFonts w:cs="Arial"/>
                     <w:bCs/>
                     <w:color w:val="000000"/>
                     <w:sz w:val="24"/>
@@ -862,7 +862,7 @@
                 </w:r>
                 <w:r>
                   <w:rPr>
-                    <w:rFonts w:ascii="Arial" w:hAnsi="Arial" w:cs="Arial"/>
+                    <w:rFonts w:cs="Arial"/>
                     <w:bCs/>
                     <w:color w:val="000000"/>
                     <w:sz w:val="24"/>
@@ -872,18 +872,18 @@
                 </w:r>
                 <w:r>
                   <w:rPr>
-                    <w:rFonts w:ascii="Arial" w:hAnsi="Arial" w:cs="Arial"/>
+                    <w:rFonts w:cs="Arial"/>
                     <w:bCs/>
                     <w:noProof/>
                     <w:color w:val="000000"/>
                     <w:sz w:val="24"/>
                     <w:szCs w:val="24"/>
                   </w:rPr>
-                  <w:t>17.11.2025</w:t>
+                  <w:t>18.11.2025</w:t>
                 </w:r>
                 <w:r>
                   <w:rPr>
-                    <w:rFonts w:ascii="Arial" w:hAnsi="Arial" w:cs="Arial"/>
+                    <w:rFonts w:cs="Arial"/>
                     <w:bCs/>
                     <w:color w:val="000000"/>
                     <w:sz w:val="24"/>
@@ -954,7 +954,9 @@
       <w:sdtPr>
         <w:rPr>
           <w:rFonts w:eastAsiaTheme="minorHAnsi" w:cs="Arial"/>
+          <w:b w:val="0"/>
           <w:color w:val="auto"/>
+          <w:sz w:val="22"/>
           <w:szCs w:val="24"/>
           <w:lang w:eastAsia="en-US"/>
         </w:rPr>
@@ -3454,7 +3456,6 @@
         <w:instrText xml:space="preserve"> XE "</w:instrText>
       </w:r>
       <w:proofErr w:type="spellStart"/>
-      <w:proofErr w:type="gramStart"/>
       <w:r>
         <w:rPr>
           <w:rFonts w:cs="Arial"/>
@@ -3464,7 +3465,6 @@
         <w:instrText>IHK:Industrie</w:instrText>
       </w:r>
       <w:proofErr w:type="spellEnd"/>
-      <w:proofErr w:type="gramEnd"/>
       <w:r>
         <w:rPr>
           <w:rFonts w:cs="Arial"/>
@@ -3561,7 +3561,6 @@
         <w:instrText xml:space="preserve"> XE "</w:instrText>
       </w:r>
       <w:proofErr w:type="spellStart"/>
-      <w:proofErr w:type="gramStart"/>
       <w:r>
         <w:rPr>
           <w:rFonts w:cs="Arial"/>
@@ -3571,7 +3570,6 @@
         <w:instrText>DSGVO:Datenschutzgrundverordnung</w:instrText>
       </w:r>
       <w:proofErr w:type="spellEnd"/>
-      <w:proofErr w:type="gramEnd"/>
       <w:r>
         <w:rPr>
           <w:rFonts w:cs="Arial"/>
@@ -3690,7 +3688,6 @@
         <w:instrText xml:space="preserve"> XE "</w:instrText>
       </w:r>
       <w:proofErr w:type="spellStart"/>
-      <w:proofErr w:type="gramStart"/>
       <w:r>
         <w:rPr>
           <w:rFonts w:cs="Arial"/>
@@ -3700,7 +3697,6 @@
         <w:instrText>IHK:Industrie</w:instrText>
       </w:r>
       <w:proofErr w:type="spellEnd"/>
-      <w:proofErr w:type="gramEnd"/>
       <w:r>
         <w:rPr>
           <w:rFonts w:cs="Arial"/>
@@ -3857,7 +3853,6 @@
         <w:instrText xml:space="preserve"> XE "</w:instrText>
       </w:r>
       <w:proofErr w:type="spellStart"/>
-      <w:proofErr w:type="gramStart"/>
       <w:r>
         <w:rPr>
           <w:rFonts w:cs="Arial"/>
@@ -3867,7 +3862,6 @@
         <w:instrText>DSGVO:Datenschutzgrundverordnung</w:instrText>
       </w:r>
       <w:proofErr w:type="spellEnd"/>
-      <w:proofErr w:type="gramEnd"/>
       <w:r>
         <w:rPr>
           <w:rFonts w:cs="Arial"/>
@@ -4002,7 +3996,6 @@
         <w:instrText xml:space="preserve"> XE "</w:instrText>
       </w:r>
       <w:proofErr w:type="spellStart"/>
-      <w:proofErr w:type="gramStart"/>
       <w:r>
         <w:rPr>
           <w:rFonts w:cs="Arial"/>
@@ -4012,7 +4005,6 @@
         <w:instrText>IHK:Industrie</w:instrText>
       </w:r>
       <w:proofErr w:type="spellEnd"/>
-      <w:proofErr w:type="gramEnd"/>
       <w:r>
         <w:rPr>
           <w:rFonts w:cs="Arial"/>
@@ -4082,12 +4074,10 @@
         <w:instrText xml:space="preserve"> XE "</w:instrText>
       </w:r>
       <w:proofErr w:type="spellStart"/>
-      <w:proofErr w:type="gramStart"/>
       <w:r>
         <w:instrText>GB:Gigabyte</w:instrText>
       </w:r>
       <w:proofErr w:type="spellEnd"/>
-      <w:proofErr w:type="gramEnd"/>
       <w:r>
         <w:instrText xml:space="preserve">" </w:instrText>
       </w:r>
@@ -4104,13 +4094,8 @@
         <w:instrText xml:space="preserve"> XE "</w:instrText>
       </w:r>
       <w:proofErr w:type="spellStart"/>
-      <w:proofErr w:type="gramStart"/>
-      <w:r>
-        <w:instrText>RAM:Random</w:instrText>
-      </w:r>
-      <w:proofErr w:type="gramEnd"/>
-      <w:r>
-        <w:instrText>-Access</w:instrText>
+      <w:r>
+        <w:instrText>RAM:Random-Access</w:instrText>
       </w:r>
       <w:proofErr w:type="spellEnd"/>
       <w:r>
@@ -4132,12 +4117,10 @@
         <w:instrText xml:space="preserve"> XE "</w:instrText>
       </w:r>
       <w:proofErr w:type="spellStart"/>
-      <w:proofErr w:type="gramStart"/>
       <w:r>
         <w:instrText>GB:Gigabyte</w:instrText>
       </w:r>
       <w:proofErr w:type="spellEnd"/>
-      <w:proofErr w:type="gramEnd"/>
       <w:r>
         <w:instrText xml:space="preserve">" </w:instrText>
       </w:r>
@@ -4160,12 +4143,10 @@
         <w:instrText xml:space="preserve"> XE "</w:instrText>
       </w:r>
       <w:proofErr w:type="spellStart"/>
-      <w:proofErr w:type="gramStart"/>
       <w:r>
         <w:instrText>GB:Gigabyte</w:instrText>
       </w:r>
       <w:proofErr w:type="spellEnd"/>
-      <w:proofErr w:type="gramEnd"/>
       <w:r>
         <w:instrText xml:space="preserve">" </w:instrText>
       </w:r>
@@ -4201,8 +4182,13 @@
     </w:p>
     <w:p>
       <w:r>
-        <w:t>Als Softwareanforderungen ist Windows in Version 10 oder 11 gefordert. Durch die Abschaltung von Windows 10 empfehlen wir die Nutzung von Windows 11 bei der Verwendung dieser Software. Sollten Anpassungen an dem Quellcode erforderlich sein, empfehlen wir die Verwendung von Visual Studio Code mit den Installierten Paketen für html</w:t>
-      </w:r>
+        <w:t xml:space="preserve">Als Softwareanforderungen ist Windows in Version 10 oder 11 gefordert. Durch die Abschaltung von Windows 10 empfehlen wir die Nutzung von Windows 11 bei der Verwendung dieser Software. Sollten Anpassungen an dem Quellcode erforderlich sein, empfehlen wir die Verwendung von Visual Studio Code mit den Installierten Paketen für </w:t>
+      </w:r>
+      <w:proofErr w:type="spellStart"/>
+      <w:r>
+        <w:t>html</w:t>
+      </w:r>
+      <w:proofErr w:type="spellEnd"/>
       <w:r>
         <w:fldChar w:fldCharType="begin"/>
       </w:r>
@@ -4210,15 +4196,10 @@
         <w:instrText xml:space="preserve"> XE "</w:instrText>
       </w:r>
       <w:proofErr w:type="spellStart"/>
-      <w:proofErr w:type="gramStart"/>
-      <w:r>
-        <w:instrText>html:</w:instrText>
-      </w:r>
-      <w:r>
-        <w:instrText>Hypertext</w:instrText>
+      <w:r>
+        <w:instrText>html:Hypertext</w:instrText>
       </w:r>
       <w:proofErr w:type="spellEnd"/>
-      <w:proofErr w:type="gramEnd"/>
       <w:r>
         <w:instrText xml:space="preserve"> Markup Language</w:instrText>
       </w:r>
@@ -4243,12 +4224,10 @@
         <w:instrText xml:space="preserve"> XE "</w:instrText>
       </w:r>
       <w:proofErr w:type="spellStart"/>
-      <w:proofErr w:type="gramStart"/>
       <w:r>
         <w:instrText>DevTools:Development</w:instrText>
       </w:r>
       <w:proofErr w:type="spellEnd"/>
-      <w:proofErr w:type="gramEnd"/>
       <w:r>
         <w:instrText xml:space="preserve"> Tools</w:instrText>
       </w:r>
@@ -4276,12 +4255,10 @@
         <w:instrText xml:space="preserve"> XE "</w:instrText>
       </w:r>
       <w:proofErr w:type="spellStart"/>
-      <w:proofErr w:type="gramStart"/>
       <w:r>
         <w:instrText>API:Application</w:instrText>
       </w:r>
       <w:proofErr w:type="spellEnd"/>
-      <w:proofErr w:type="gramEnd"/>
       <w:r>
         <w:instrText xml:space="preserve"> </w:instrText>
       </w:r>
@@ -4309,12 +4286,10 @@
         <w:instrText xml:space="preserve"> XE "</w:instrText>
       </w:r>
       <w:proofErr w:type="spellStart"/>
-      <w:proofErr w:type="gramStart"/>
       <w:r>
         <w:instrText>GUI:Graphical</w:instrText>
       </w:r>
       <w:proofErr w:type="spellEnd"/>
-      <w:proofErr w:type="gramEnd"/>
       <w:r>
         <w:instrText xml:space="preserve"> User Interface</w:instrText>
       </w:r>
@@ -4334,12 +4309,10 @@
         <w:instrText xml:space="preserve"> XE "</w:instrText>
       </w:r>
       <w:proofErr w:type="spellStart"/>
-      <w:proofErr w:type="gramStart"/>
       <w:r>
         <w:instrText>GUI:Graphical</w:instrText>
       </w:r>
       <w:proofErr w:type="spellEnd"/>
-      <w:proofErr w:type="gramEnd"/>
       <w:r>
         <w:instrText xml:space="preserve"> User Interface</w:instrText>
       </w:r>
@@ -4377,10 +4350,7 @@
       </w:r>
       <w:proofErr w:type="spellEnd"/>
       <w:r>
-        <w:instrText xml:space="preserve"> ist eine </w:instrText>
-      </w:r>
-      <w:r>
-        <w:instrText>freie Software zur verteilten Versionsverwaltung von Dateien, die durch Linus Torvalds initiiert wurde</w:instrText>
+        <w:instrText xml:space="preserve"> ist eine freie Software zur verteilten Versionsverwaltung von Dateien, die durch Linus Torvalds initiiert wurde</w:instrText>
       </w:r>
       <w:r>
         <w:instrText xml:space="preserve">" </w:instrText>
@@ -4408,10 +4378,7 @@
       </w:r>
       <w:proofErr w:type="spellEnd"/>
       <w:r>
-        <w:instrText xml:space="preserve"> ist eine </w:instrText>
-      </w:r>
-      <w:r>
-        <w:instrText>freie Software zur verteilten Versionsverwaltung von Dateien, die durch Linus Torvalds initiiert wurde</w:instrText>
+        <w:instrText xml:space="preserve"> ist eine freie Software zur verteilten Versionsverwaltung von Dateien, die durch Linus Torvalds initiiert wurde</w:instrText>
       </w:r>
       <w:r>
         <w:instrText xml:space="preserve">" </w:instrText>
@@ -4439,10 +4406,7 @@
       </w:r>
       <w:proofErr w:type="spellEnd"/>
       <w:r>
-        <w:instrText xml:space="preserve"> ist eine </w:instrText>
-      </w:r>
-      <w:r>
-        <w:instrText>freie Software zur verteilten Versionsverwaltung von Dateien, die durch Linus Torvalds initiiert wurde</w:instrText>
+        <w:instrText xml:space="preserve"> ist eine freie Software zur verteilten Versionsverwaltung von Dateien, die durch Linus Torvalds initiiert wurde</w:instrText>
       </w:r>
       <w:r>
         <w:instrText xml:space="preserve">" </w:instrText>
@@ -4465,17 +4429,12 @@
         <w:instrText xml:space="preserve"> XE "</w:instrText>
       </w:r>
       <w:proofErr w:type="spellStart"/>
-      <w:proofErr w:type="gramStart"/>
       <w:r>
         <w:instrText>Git:Git</w:instrText>
       </w:r>
       <w:proofErr w:type="spellEnd"/>
-      <w:proofErr w:type="gramEnd"/>
-      <w:r>
-        <w:instrText xml:space="preserve"> ist eine </w:instrText>
-      </w:r>
-      <w:r>
-        <w:instrText>freie Software zur verteilten Versionsverwaltung von Dateien, die durch Linus Torvalds initiiert wurde</w:instrText>
+      <w:r>
+        <w:instrText xml:space="preserve"> ist eine freie Software zur verteilten Versionsverwaltung von Dateien, die durch Linus Torvalds initiiert wurde</w:instrText>
       </w:r>
       <w:r>
         <w:instrText xml:space="preserve">" </w:instrText>
@@ -4498,17 +4457,12 @@
         <w:instrText xml:space="preserve"> XE "</w:instrText>
       </w:r>
       <w:proofErr w:type="spellStart"/>
-      <w:proofErr w:type="gramStart"/>
       <w:r>
         <w:instrText>Git:Git</w:instrText>
       </w:r>
       <w:proofErr w:type="spellEnd"/>
-      <w:proofErr w:type="gramEnd"/>
-      <w:r>
-        <w:instrText xml:space="preserve"> ist eine </w:instrText>
-      </w:r>
-      <w:r>
-        <w:instrText>freie Software zur verteilten Versionsverwaltung von Dateien, die durch Linus Torvalds initiiert wurde</w:instrText>
+      <w:r>
+        <w:instrText xml:space="preserve"> ist eine freie Software zur verteilten Versionsverwaltung von Dateien, die durch Linus Torvalds initiiert wurde</w:instrText>
       </w:r>
       <w:r>
         <w:instrText xml:space="preserve">" </w:instrText>
@@ -4559,19 +4513,14 @@
       <w:r>
         <w:instrText xml:space="preserve"> XE "</w:instrText>
       </w:r>
-      <w:proofErr w:type="gramStart"/>
       <w:r>
         <w:instrText>.</w:instrText>
       </w:r>
       <w:proofErr w:type="spellStart"/>
       <w:r>
-        <w:instrText>Net:</w:instrText>
-      </w:r>
-      <w:r>
-        <w:instrText>kostenlose</w:instrText>
+        <w:instrText>Net:kostenlose</w:instrText>
       </w:r>
       <w:proofErr w:type="spellEnd"/>
-      <w:proofErr w:type="gramEnd"/>
       <w:r>
         <w:instrText xml:space="preserve"> und Open-Source-Software-Entwicklungsplattform von Microsoft zum Erstellen von Desktop-, Web- und mobilen Anwendungen</w:instrText>
       </w:r>
@@ -4677,12 +4626,10 @@
         <w:instrText xml:space="preserve"> XE "</w:instrText>
       </w:r>
       <w:proofErr w:type="spellStart"/>
-      <w:proofErr w:type="gramStart"/>
       <w:r>
         <w:instrText>GUI:Graphical</w:instrText>
       </w:r>
       <w:proofErr w:type="spellEnd"/>
-      <w:proofErr w:type="gramEnd"/>
       <w:r>
         <w:instrText xml:space="preserve"> User Interface</w:instrText>
       </w:r>
@@ -4790,6 +4737,7 @@
       <w:r>
         <w:rPr>
           <w:rFonts w:cs="Arial"/>
+          <w:noProof/>
           <w:sz w:val="24"/>
           <w:szCs w:val="24"/>
         </w:rPr>
@@ -4838,45 +4786,25 @@
       <w:r>
         <w:t xml:space="preserve">Abbildung </w:t>
       </w:r>
-      <w:r>
-        <w:fldChar w:fldCharType="begin"/>
-      </w:r>
-      <w:r>
-        <w:instrText xml:space="preserve"> STYLEREF 2 \s </w:instrText>
-      </w:r>
-      <w:r>
-        <w:fldChar w:fldCharType="separate"/>
-      </w:r>
-      <w:r>
-        <w:rPr>
-          <w:noProof/>
-        </w:rPr>
-        <w:t>4.3</w:t>
-      </w:r>
-      <w:r>
-        <w:fldChar w:fldCharType="end"/>
-      </w:r>
+      <w:fldSimple w:instr=" STYLEREF 2 \s ">
+        <w:r>
+          <w:rPr>
+            <w:noProof/>
+          </w:rPr>
+          <w:t>4.3</w:t>
+        </w:r>
+      </w:fldSimple>
       <w:r>
         <w:noBreakHyphen/>
       </w:r>
-      <w:r>
-        <w:fldChar w:fldCharType="begin"/>
-      </w:r>
-      <w:r>
-        <w:instrText xml:space="preserve"> SEQ Abbildung \* ARABIC \s 2 </w:instrText>
-      </w:r>
-      <w:r>
-        <w:fldChar w:fldCharType="separate"/>
-      </w:r>
-      <w:r>
-        <w:rPr>
-          <w:noProof/>
-        </w:rPr>
-        <w:t>1</w:t>
-      </w:r>
-      <w:r>
-        <w:fldChar w:fldCharType="end"/>
-      </w:r>
+      <w:fldSimple w:instr=" SEQ Abbildung \* ARABIC \s 2 ">
+        <w:r>
+          <w:rPr>
+            <w:noProof/>
+          </w:rPr>
+          <w:t>1</w:t>
+        </w:r>
+      </w:fldSimple>
       <w:r>
         <w:t xml:space="preserve"> Auszug aus der Umrechnung von Punkten zu Noten der IHK Regensburg für Oberpfalz / </w:t>
       </w:r>
@@ -4911,16 +4839,14 @@
         </w:rPr>
         <w:t xml:space="preserve">Der Code prüft ebenfalls ob alle Teilbereiche der gestreckten Abschlussprüfung für Anwendungsentwickler mindestens mit Note 4 bzw. ausreichend bestanden wurden. Sollte dies nicht der Fall sein, ist die gestreckte Abschlussprüfung nicht bestanden. Bei einer nichtbestanden Prüfung wird </w:t>
       </w:r>
-      <w:proofErr w:type="gramStart"/>
-      <w:r>
-        <w:rPr>
-          <w:rFonts w:cs="Arial"/>
-          <w:sz w:val="24"/>
-          <w:szCs w:val="24"/>
-        </w:rPr>
-        <w:t>angezeigt</w:t>
-      </w:r>
-      <w:proofErr w:type="gramEnd"/>
+      <w:r>
+        <w:rPr>
+          <w:rFonts w:cs="Arial"/>
+          <w:sz w:val="24"/>
+          <w:szCs w:val="24"/>
+        </w:rPr>
+        <w:t>angezeigt,</w:t>
+      </w:r>
       <w:r>
         <w:rPr>
           <w:rFonts w:cs="Arial"/>
@@ -4929,16 +4855,14 @@
         </w:rPr>
         <w:t xml:space="preserve"> ob eine Mündliche Ergänzungsprüfung möglich ist und mit welcher Punktzahl diese mindestens abgeschlossen werden </w:t>
       </w:r>
-      <w:proofErr w:type="gramStart"/>
-      <w:r>
-        <w:rPr>
-          <w:rFonts w:cs="Arial"/>
-          <w:sz w:val="24"/>
-          <w:szCs w:val="24"/>
-        </w:rPr>
-        <w:t>muss</w:t>
-      </w:r>
-      <w:proofErr w:type="gramEnd"/>
+      <w:r>
+        <w:rPr>
+          <w:rFonts w:cs="Arial"/>
+          <w:sz w:val="24"/>
+          <w:szCs w:val="24"/>
+        </w:rPr>
+        <w:t>muss,</w:t>
+      </w:r>
       <w:r>
         <w:rPr>
           <w:rFonts w:cs="Arial"/>
@@ -4946,6 +4870,285 @@
           <w:szCs w:val="24"/>
         </w:rPr>
         <w:t xml:space="preserve"> um die Prüfung in Gesamtheit zu bestehen.</w:t>
+      </w:r>
+      <w:r>
+        <w:rPr>
+          <w:rFonts w:cs="Arial"/>
+          <w:sz w:val="24"/>
+          <w:szCs w:val="24"/>
+        </w:rPr>
+        <w:t xml:space="preserve"> Die Entwicklung ist so aufgebaut, dass die Möglichkeit besteht die Syntax und das Verhalten der Berechnung mit Testdatensätzen zu </w:t>
+      </w:r>
+      <w:proofErr w:type="spellStart"/>
+      <w:r>
+        <w:rPr>
+          <w:rFonts w:cs="Arial"/>
+          <w:sz w:val="24"/>
+          <w:szCs w:val="24"/>
+        </w:rPr>
+        <w:t>Testen</w:t>
+      </w:r>
+      <w:proofErr w:type="spellEnd"/>
+      <w:r>
+        <w:rPr>
+          <w:rFonts w:cs="Arial"/>
+          <w:sz w:val="24"/>
+          <w:szCs w:val="24"/>
+        </w:rPr>
+        <w:t>,</w:t>
+      </w:r>
+      <w:r>
+        <w:rPr>
+          <w:rFonts w:cs="Arial"/>
+          <w:sz w:val="24"/>
+          <w:szCs w:val="24"/>
+        </w:rPr>
+        <w:t xml:space="preserve"> ohne die Datensätze in der Datenbank manipulieren zu müssen. Das Programm nutz die Folgenden Bibliotheken zur Berechnung und Auswahl der Datenherkunft sowie zur Datenaufbereitung: </w:t>
+      </w:r>
+      <w:r>
+        <w:rPr>
+          <w:rFonts w:cs="Arial"/>
+          <w:sz w:val="24"/>
+          <w:szCs w:val="24"/>
+        </w:rPr>
+        <w:t>„</w:t>
+      </w:r>
+      <w:r>
+        <w:rPr>
+          <w:rFonts w:cs="Arial"/>
+          <w:sz w:val="24"/>
+          <w:szCs w:val="24"/>
+        </w:rPr>
+        <w:t>System</w:t>
+      </w:r>
+      <w:r>
+        <w:rPr>
+          <w:rFonts w:cs="Arial"/>
+          <w:sz w:val="24"/>
+          <w:szCs w:val="24"/>
+        </w:rPr>
+        <w:t>“</w:t>
+      </w:r>
+      <w:r>
+        <w:rPr>
+          <w:rFonts w:cs="Arial"/>
+          <w:sz w:val="24"/>
+          <w:szCs w:val="24"/>
+        </w:rPr>
+        <w:t xml:space="preserve">, </w:t>
+      </w:r>
+      <w:r>
+        <w:rPr>
+          <w:rFonts w:cs="Arial"/>
+          <w:sz w:val="24"/>
+          <w:szCs w:val="24"/>
+        </w:rPr>
+        <w:t>„</w:t>
+      </w:r>
+      <w:r>
+        <w:rPr>
+          <w:rFonts w:cs="Arial"/>
+          <w:sz w:val="24"/>
+          <w:szCs w:val="24"/>
+        </w:rPr>
+        <w:t>System.IO</w:t>
+      </w:r>
+      <w:r>
+        <w:rPr>
+          <w:rFonts w:cs="Arial"/>
+          <w:sz w:val="24"/>
+          <w:szCs w:val="24"/>
+        </w:rPr>
+        <w:t>“</w:t>
+      </w:r>
+      <w:r>
+        <w:rPr>
+          <w:rFonts w:cs="Arial"/>
+          <w:sz w:val="24"/>
+          <w:szCs w:val="24"/>
+        </w:rPr>
+        <w:t xml:space="preserve">, </w:t>
+      </w:r>
+      <w:r>
+        <w:rPr>
+          <w:rFonts w:cs="Arial"/>
+          <w:sz w:val="24"/>
+          <w:szCs w:val="24"/>
+        </w:rPr>
+        <w:t>„</w:t>
+      </w:r>
+      <w:proofErr w:type="spellStart"/>
+      <w:r>
+        <w:rPr>
+          <w:rFonts w:cs="Arial"/>
+          <w:sz w:val="24"/>
+          <w:szCs w:val="24"/>
+        </w:rPr>
+        <w:t>Newtonsoft.Json</w:t>
+      </w:r>
+      <w:proofErr w:type="spellEnd"/>
+      <w:r>
+        <w:rPr>
+          <w:rFonts w:cs="Arial"/>
+          <w:sz w:val="24"/>
+          <w:szCs w:val="24"/>
+        </w:rPr>
+        <w:t>“</w:t>
+      </w:r>
+      <w:r>
+        <w:rPr>
+          <w:rFonts w:cs="Arial"/>
+          <w:sz w:val="24"/>
+          <w:szCs w:val="24"/>
+        </w:rPr>
+        <w:t xml:space="preserve">, </w:t>
+      </w:r>
+      <w:r>
+        <w:rPr>
+          <w:rFonts w:cs="Arial"/>
+          <w:sz w:val="24"/>
+          <w:szCs w:val="24"/>
+        </w:rPr>
+        <w:t>„</w:t>
+      </w:r>
+      <w:proofErr w:type="spellStart"/>
+      <w:r>
+        <w:rPr>
+          <w:rFonts w:cs="Arial"/>
+          <w:sz w:val="24"/>
+          <w:szCs w:val="24"/>
+        </w:rPr>
+        <w:t>System.Linq</w:t>
+      </w:r>
+      <w:proofErr w:type="spellEnd"/>
+      <w:r>
+        <w:rPr>
+          <w:rFonts w:cs="Arial"/>
+          <w:sz w:val="24"/>
+          <w:szCs w:val="24"/>
+        </w:rPr>
+        <w:t>“</w:t>
+      </w:r>
+      <w:r>
+        <w:rPr>
+          <w:rFonts w:cs="Arial"/>
+          <w:sz w:val="24"/>
+          <w:szCs w:val="24"/>
+        </w:rPr>
+        <w:t xml:space="preserve">, sowie diverse Namespaces, die aus den anderen Projekten geladen werden. Es werden für das </w:t>
+      </w:r>
+      <w:r>
+        <w:rPr>
+          <w:rFonts w:cs="Arial"/>
+          <w:sz w:val="24"/>
+          <w:szCs w:val="24"/>
+        </w:rPr>
+        <w:lastRenderedPageBreak/>
+        <w:t xml:space="preserve">Testing die Module </w:t>
+      </w:r>
+      <w:r>
+        <w:rPr>
+          <w:rFonts w:cs="Arial"/>
+          <w:sz w:val="24"/>
+          <w:szCs w:val="24"/>
+        </w:rPr>
+        <w:t>„</w:t>
+      </w:r>
+      <w:proofErr w:type="spellStart"/>
+      <w:r>
+        <w:rPr>
+          <w:rFonts w:cs="Arial"/>
+          <w:sz w:val="24"/>
+          <w:szCs w:val="24"/>
+        </w:rPr>
+        <w:t>EvalPro.Debug</w:t>
+      </w:r>
+      <w:proofErr w:type="spellEnd"/>
+      <w:r>
+        <w:rPr>
+          <w:rFonts w:cs="Arial"/>
+          <w:sz w:val="24"/>
+          <w:szCs w:val="24"/>
+        </w:rPr>
+        <w:t>“</w:t>
+      </w:r>
+      <w:r>
+        <w:rPr>
+          <w:rFonts w:cs="Arial"/>
+          <w:sz w:val="24"/>
+          <w:szCs w:val="24"/>
+        </w:rPr>
+        <w:t xml:space="preserve"> geladen und genutzt. Für die Datenbankberechnungen wird das Modul </w:t>
+      </w:r>
+      <w:r>
+        <w:rPr>
+          <w:rFonts w:cs="Arial"/>
+          <w:sz w:val="24"/>
+          <w:szCs w:val="24"/>
+        </w:rPr>
+        <w:t>„</w:t>
+      </w:r>
+      <w:proofErr w:type="spellStart"/>
+      <w:r>
+        <w:rPr>
+          <w:rFonts w:cs="Arial"/>
+          <w:sz w:val="24"/>
+          <w:szCs w:val="24"/>
+        </w:rPr>
+        <w:t>EvalPro.Data</w:t>
+      </w:r>
+      <w:r>
+        <w:rPr>
+          <w:rFonts w:cs="Arial"/>
+          <w:sz w:val="24"/>
+          <w:szCs w:val="24"/>
+        </w:rPr>
+        <w:t>base</w:t>
+      </w:r>
+      <w:proofErr w:type="spellEnd"/>
+      <w:r>
+        <w:rPr>
+          <w:rFonts w:cs="Arial"/>
+          <w:sz w:val="24"/>
+          <w:szCs w:val="24"/>
+        </w:rPr>
+        <w:t xml:space="preserve">“ verwendet. Die Daten sind in beiden Modulen in </w:t>
+      </w:r>
+      <w:proofErr w:type="spellStart"/>
+      <w:r>
+        <w:rPr>
+          <w:rFonts w:cs="Arial"/>
+          <w:sz w:val="24"/>
+          <w:szCs w:val="24"/>
+        </w:rPr>
+        <w:t>json</w:t>
+      </w:r>
+      <w:proofErr w:type="spellEnd"/>
+      <w:r>
+        <w:rPr>
+          <w:rFonts w:cs="Arial"/>
+          <w:sz w:val="24"/>
+          <w:szCs w:val="24"/>
+        </w:rPr>
+        <w:t xml:space="preserve">-Dateien gespeichert. Die Berechnung prüft im ersten Schritt, ob die hinterlegte Punktzahl kleiner Null oder über 100 ist. Sollte dies der Fall sein bricht der Umrechnungsvorgang mit einem Fehler ab. Die Prüfung ist somit nicht bestanden. Die Restlichen Umrechnungen wurden mit </w:t>
+      </w:r>
+      <w:proofErr w:type="spellStart"/>
+      <w:r>
+        <w:rPr>
+          <w:rFonts w:cs="Arial"/>
+          <w:sz w:val="24"/>
+          <w:szCs w:val="24"/>
+        </w:rPr>
+        <w:t>elseif</w:t>
+      </w:r>
+      <w:proofErr w:type="spellEnd"/>
+      <w:r>
+        <w:rPr>
+          <w:rFonts w:cs="Arial"/>
+          <w:sz w:val="24"/>
+          <w:szCs w:val="24"/>
+        </w:rPr>
+        <w:t xml:space="preserve"> Statement umgesetzt, sodass auf die Individuellen Schritte aus der Notenumrechnungstabelle siehe Abbildung oben eingegangen werden kann. Sollten die Punktschritte angepasst werden müssen, müssen alle Bereiche kontrolliert werden und gegebenenfalls angepasst werden.</w:t>
       </w:r>
     </w:p>
     <w:p>
@@ -4977,12 +5180,10 @@
         <w:instrText xml:space="preserve"> XE "</w:instrText>
       </w:r>
       <w:proofErr w:type="spellStart"/>
-      <w:proofErr w:type="gramStart"/>
       <w:r>
         <w:instrText>GUI:Graphical</w:instrText>
       </w:r>
       <w:proofErr w:type="spellEnd"/>
-      <w:proofErr w:type="gramEnd"/>
       <w:r>
         <w:instrText xml:space="preserve"> User Interface</w:instrText>
       </w:r>
@@ -5115,43 +5316,41 @@
             </w:r>
             <w:r>
               <w:rPr>
+                <w:rFonts w:cs="Arial"/>
+                <w:sz w:val="24"/>
+                <w:szCs w:val="24"/>
+              </w:rPr>
+              <w:fldChar w:fldCharType="begin"/>
+            </w:r>
+            <w:r>
+              <w:rPr>
                 <w:rFonts w:ascii="Arial" w:hAnsi="Arial" w:cs="Arial"/>
                 <w:sz w:val="24"/>
                 <w:szCs w:val="24"/>
               </w:rPr>
-              <w:fldChar w:fldCharType="begin"/>
-            </w:r>
+              <w:instrText xml:space="preserve"> XE "</w:instrText>
+            </w:r>
+            <w:proofErr w:type="spellStart"/>
             <w:r>
               <w:rPr>
                 <w:rFonts w:ascii="Arial" w:hAnsi="Arial" w:cs="Arial"/>
                 <w:sz w:val="24"/>
                 <w:szCs w:val="24"/>
               </w:rPr>
-              <w:instrText xml:space="preserve"> XE "</w:instrText>
-            </w:r>
-            <w:proofErr w:type="spellStart"/>
-            <w:proofErr w:type="gramStart"/>
+              <w:instrText>PT:Personentage</w:instrText>
+            </w:r>
+            <w:proofErr w:type="spellEnd"/>
             <w:r>
               <w:rPr>
                 <w:rFonts w:ascii="Arial" w:hAnsi="Arial" w:cs="Arial"/>
                 <w:sz w:val="24"/>
                 <w:szCs w:val="24"/>
               </w:rPr>
-              <w:instrText>PT:Personentage</w:instrText>
-            </w:r>
-            <w:proofErr w:type="spellEnd"/>
-            <w:proofErr w:type="gramEnd"/>
-            <w:r>
-              <w:rPr>
-                <w:rFonts w:ascii="Arial" w:hAnsi="Arial" w:cs="Arial"/>
-                <w:sz w:val="24"/>
-                <w:szCs w:val="24"/>
-              </w:rPr>
               <w:instrText xml:space="preserve">" </w:instrText>
             </w:r>
             <w:r>
               <w:rPr>
-                <w:rFonts w:ascii="Arial" w:hAnsi="Arial" w:cs="Arial"/>
+                <w:rFonts w:cs="Arial"/>
                 <w:sz w:val="24"/>
                 <w:szCs w:val="24"/>
               </w:rPr>
@@ -6253,45 +6452,25 @@
       <w:r>
         <w:t xml:space="preserve">Tabelle </w:t>
       </w:r>
-      <w:r>
-        <w:fldChar w:fldCharType="begin"/>
-      </w:r>
-      <w:r>
-        <w:instrText xml:space="preserve"> STYLEREF 1 \s </w:instrText>
-      </w:r>
-      <w:r>
-        <w:fldChar w:fldCharType="separate"/>
-      </w:r>
-      <w:r>
-        <w:rPr>
-          <w:noProof/>
-        </w:rPr>
-        <w:t>9</w:t>
-      </w:r>
-      <w:r>
-        <w:fldChar w:fldCharType="end"/>
-      </w:r>
+      <w:fldSimple w:instr=" STYLEREF 1 \s ">
+        <w:r>
+          <w:rPr>
+            <w:noProof/>
+          </w:rPr>
+          <w:t>9</w:t>
+        </w:r>
+      </w:fldSimple>
       <w:r>
         <w:noBreakHyphen/>
       </w:r>
-      <w:r>
-        <w:fldChar w:fldCharType="begin"/>
-      </w:r>
-      <w:r>
-        <w:instrText xml:space="preserve"> SEQ Tabelle \* ARABIC \s 1 </w:instrText>
-      </w:r>
-      <w:r>
-        <w:fldChar w:fldCharType="separate"/>
-      </w:r>
-      <w:r>
-        <w:rPr>
-          <w:noProof/>
-        </w:rPr>
-        <w:t>1</w:t>
-      </w:r>
-      <w:r>
-        <w:fldChar w:fldCharType="end"/>
-      </w:r>
+      <w:fldSimple w:instr=" SEQ Tabelle \* ARABIC \s 1 ">
+        <w:r>
+          <w:rPr>
+            <w:noProof/>
+          </w:rPr>
+          <w:t>1</w:t>
+        </w:r>
+      </w:fldSimple>
       <w:r>
         <w:t xml:space="preserve"> Vergleich Geplante Zeit und tatsächlich benötigte Zeit</w:t>
       </w:r>
@@ -6315,7 +6494,9 @@
       <w:sdtPr>
         <w:rPr>
           <w:rFonts w:eastAsiaTheme="minorHAnsi" w:cs="Arial"/>
+          <w:b w:val="0"/>
           <w:color w:val="auto"/>
+          <w:sz w:val="22"/>
           <w:szCs w:val="24"/>
         </w:rPr>
         <w:id w:val="51979479"/>
@@ -6324,11 +6505,6 @@
           <w:docPartUnique/>
         </w:docPartObj>
       </w:sdtPr>
-      <w:sdtEndPr>
-        <w:rPr>
-          <w:b w:val="0"/>
-        </w:rPr>
-      </w:sdtEndPr>
       <w:sdtContent>
         <w:p>
           <w:pPr>
@@ -9643,6 +9819,7 @@
   <w:style w:type="character" w:default="1" w:styleId="Absatz-Standardschriftart">
     <w:name w:val="Default Paragraph Font"/>
     <w:uiPriority w:val="1"/>
+    <w:semiHidden/>
     <w:unhideWhenUsed/>
   </w:style>
   <w:style w:type="table" w:default="1" w:styleId="NormaleTabelle">

</xml_diff>

<commit_message>
07-MS3-Entwicklung_EvalPro-DK-Gruppenabgabe.docx - erweiterung mit Code
</commit_message>
<xml_diff>
--- a/docs/Projektdokumentation/07-MS3-Entwicklung_EvalPro-DK-Gruppenabgabe.docx
+++ b/docs/Projektdokumentation/07-MS3-Entwicklung_EvalPro-DK-Gruppenabgabe.docx
@@ -256,7 +256,6 @@
                     <w:szCs w:val="24"/>
                   </w:rPr>
                 </w:pPr>
-                <w:proofErr w:type="spellStart"/>
                 <w:r>
                   <w:rPr>
                     <w:rFonts w:ascii="Arial" w:hAnsi="Arial" w:cs="Arial"/>
@@ -264,29 +263,8 @@
                     <w:szCs w:val="24"/>
                     <w:shd w:val="clear" w:color="auto" w:fill="83CAEB" w:themeFill="accent1" w:themeFillTint="66"/>
                   </w:rPr>
-                  <w:t>EvalPro</w:t>
+                  <w:t>EvalPro: Professionelles PrüferInnenwerkzeug</w:t>
                 </w:r>
-                <w:proofErr w:type="spellEnd"/>
-                <w:r>
-                  <w:rPr>
-                    <w:rFonts w:ascii="Arial" w:hAnsi="Arial" w:cs="Arial"/>
-                    <w:sz w:val="24"/>
-                    <w:szCs w:val="24"/>
-                    <w:shd w:val="clear" w:color="auto" w:fill="83CAEB" w:themeFill="accent1" w:themeFillTint="66"/>
-                  </w:rPr>
-                  <w:t xml:space="preserve">: Professionelles </w:t>
-                </w:r>
-                <w:proofErr w:type="spellStart"/>
-                <w:r>
-                  <w:rPr>
-                    <w:rFonts w:ascii="Arial" w:hAnsi="Arial" w:cs="Arial"/>
-                    <w:sz w:val="24"/>
-                    <w:szCs w:val="24"/>
-                    <w:shd w:val="clear" w:color="auto" w:fill="83CAEB" w:themeFill="accent1" w:themeFillTint="66"/>
-                  </w:rPr>
-                  <w:t>PrüferInnenwerkzeug</w:t>
-                </w:r>
-                <w:proofErr w:type="spellEnd"/>
               </w:p>
               <w:p>
                 <w:pPr>
@@ -617,20 +595,8 @@
                     <w:sz w:val="24"/>
                     <w:szCs w:val="24"/>
                   </w:rPr>
-                  <w:t xml:space="preserve">Stephan </w:t>
+                  <w:t>Stephan Dirmeier</w:t>
                 </w:r>
-                <w:proofErr w:type="spellStart"/>
-                <w:r>
-                  <w:rPr>
-                    <w:rFonts w:ascii="Arial" w:hAnsi="Arial" w:cs="Arial"/>
-                    <w:bCs/>
-                    <w:color w:val="000000"/>
-                    <w:sz w:val="24"/>
-                    <w:szCs w:val="24"/>
-                  </w:rPr>
-                  <w:t>Dirmeier</w:t>
-                </w:r>
-                <w:proofErr w:type="spellEnd"/>
               </w:p>
             </w:tc>
           </w:tr>
@@ -2703,7 +2669,21 @@
                 <w:rStyle w:val="Hyperlink"/>
                 <w:noProof/>
               </w:rPr>
-              <w:t>Abbildungs- und Tabellenverzeichnis</w:t>
+              <w:t>Abbildungs- und Tabelle</w:t>
+            </w:r>
+            <w:r>
+              <w:rPr>
+                <w:rStyle w:val="Hyperlink"/>
+                <w:noProof/>
+              </w:rPr>
+              <w:t>n</w:t>
+            </w:r>
+            <w:r>
+              <w:rPr>
+                <w:rStyle w:val="Hyperlink"/>
+                <w:noProof/>
+              </w:rPr>
+              <w:t>verzeichnis</w:t>
             </w:r>
             <w:r>
               <w:rPr>
@@ -3453,25 +3433,7 @@
           <w:sz w:val="24"/>
           <w:szCs w:val="24"/>
         </w:rPr>
-        <w:instrText xml:space="preserve"> XE "</w:instrText>
-      </w:r>
-      <w:proofErr w:type="spellStart"/>
-      <w:r>
-        <w:rPr>
-          <w:rFonts w:cs="Arial"/>
-          <w:sz w:val="24"/>
-          <w:szCs w:val="24"/>
-        </w:rPr>
-        <w:instrText>IHK:Industrie</w:instrText>
-      </w:r>
-      <w:proofErr w:type="spellEnd"/>
-      <w:r>
-        <w:rPr>
-          <w:rFonts w:cs="Arial"/>
-          <w:sz w:val="24"/>
-          <w:szCs w:val="24"/>
-        </w:rPr>
-        <w:instrText xml:space="preserve"> und Handelskammer" </w:instrText>
+        <w:instrText xml:space="preserve"> XE "IHK:Industrie und Handelskammer" </w:instrText>
       </w:r>
       <w:r>
         <w:rPr>
@@ -3558,25 +3520,7 @@
           <w:sz w:val="24"/>
           <w:szCs w:val="24"/>
         </w:rPr>
-        <w:instrText xml:space="preserve"> XE "</w:instrText>
-      </w:r>
-      <w:proofErr w:type="spellStart"/>
-      <w:r>
-        <w:rPr>
-          <w:rFonts w:cs="Arial"/>
-          <w:sz w:val="24"/>
-          <w:szCs w:val="24"/>
-        </w:rPr>
-        <w:instrText>DSGVO:Datenschutzgrundverordnung</w:instrText>
-      </w:r>
-      <w:proofErr w:type="spellEnd"/>
-      <w:r>
-        <w:rPr>
-          <w:rFonts w:cs="Arial"/>
-          <w:sz w:val="24"/>
-          <w:szCs w:val="24"/>
-        </w:rPr>
-        <w:instrText xml:space="preserve">" </w:instrText>
+        <w:instrText xml:space="preserve"> XE "DSGVO:Datenschutzgrundverordnung" </w:instrText>
       </w:r>
       <w:r>
         <w:rPr>
@@ -3685,25 +3629,7 @@
           <w:sz w:val="24"/>
           <w:szCs w:val="24"/>
         </w:rPr>
-        <w:instrText xml:space="preserve"> XE "</w:instrText>
-      </w:r>
-      <w:proofErr w:type="spellStart"/>
-      <w:r>
-        <w:rPr>
-          <w:rFonts w:cs="Arial"/>
-          <w:sz w:val="24"/>
-          <w:szCs w:val="24"/>
-        </w:rPr>
-        <w:instrText>IHK:Industrie</w:instrText>
-      </w:r>
-      <w:proofErr w:type="spellEnd"/>
-      <w:r>
-        <w:rPr>
-          <w:rFonts w:cs="Arial"/>
-          <w:sz w:val="24"/>
-          <w:szCs w:val="24"/>
-        </w:rPr>
-        <w:instrText xml:space="preserve"> und Handelskammer" </w:instrText>
+        <w:instrText xml:space="preserve"> XE "IHK:Industrie und Handelskammer" </w:instrText>
       </w:r>
       <w:r>
         <w:rPr>
@@ -3850,25 +3776,7 @@
           <w:sz w:val="24"/>
           <w:szCs w:val="24"/>
         </w:rPr>
-        <w:instrText xml:space="preserve"> XE "</w:instrText>
-      </w:r>
-      <w:proofErr w:type="spellStart"/>
-      <w:r>
-        <w:rPr>
-          <w:rFonts w:cs="Arial"/>
-          <w:sz w:val="24"/>
-          <w:szCs w:val="24"/>
-        </w:rPr>
-        <w:instrText>DSGVO:Datenschutzgrundverordnung</w:instrText>
-      </w:r>
-      <w:proofErr w:type="spellEnd"/>
-      <w:r>
-        <w:rPr>
-          <w:rFonts w:cs="Arial"/>
-          <w:sz w:val="24"/>
-          <w:szCs w:val="24"/>
-        </w:rPr>
-        <w:instrText xml:space="preserve">" </w:instrText>
+        <w:instrText xml:space="preserve"> XE "DSGVO:Datenschutzgrundverordnung" </w:instrText>
       </w:r>
       <w:r>
         <w:rPr>
@@ -3993,25 +3901,7 @@
           <w:sz w:val="24"/>
           <w:szCs w:val="24"/>
         </w:rPr>
-        <w:instrText xml:space="preserve"> XE "</w:instrText>
-      </w:r>
-      <w:proofErr w:type="spellStart"/>
-      <w:r>
-        <w:rPr>
-          <w:rFonts w:cs="Arial"/>
-          <w:sz w:val="24"/>
-          <w:szCs w:val="24"/>
-        </w:rPr>
-        <w:instrText>IHK:Industrie</w:instrText>
-      </w:r>
-      <w:proofErr w:type="spellEnd"/>
-      <w:r>
-        <w:rPr>
-          <w:rFonts w:cs="Arial"/>
-          <w:sz w:val="24"/>
-          <w:szCs w:val="24"/>
-        </w:rPr>
-        <w:instrText xml:space="preserve"> und Handelskammer" </w:instrText>
+        <w:instrText xml:space="preserve"> XE "IHK:Industrie und Handelskammer" </w:instrText>
       </w:r>
       <w:r>
         <w:rPr>
@@ -4073,11 +3963,9 @@
       <w:r>
         <w:instrText xml:space="preserve"> XE "</w:instrText>
       </w:r>
-      <w:proofErr w:type="spellStart"/>
       <w:r>
         <w:instrText>GB:Gigabyte</w:instrText>
       </w:r>
-      <w:proofErr w:type="spellEnd"/>
       <w:r>
         <w:instrText xml:space="preserve">" </w:instrText>
       </w:r>
@@ -4093,13 +3981,8 @@
       <w:r>
         <w:instrText xml:space="preserve"> XE "</w:instrText>
       </w:r>
-      <w:proofErr w:type="spellStart"/>
-      <w:r>
-        <w:instrText>RAM:Random-Access</w:instrText>
-      </w:r>
-      <w:proofErr w:type="spellEnd"/>
-      <w:r>
-        <w:instrText xml:space="preserve"> Memory</w:instrText>
+      <w:r>
+        <w:instrText>RAM:Random-Access Memory</w:instrText>
       </w:r>
       <w:r>
         <w:instrText xml:space="preserve">" </w:instrText>
@@ -4116,11 +3999,9 @@
       <w:r>
         <w:instrText xml:space="preserve"> XE "</w:instrText>
       </w:r>
-      <w:proofErr w:type="spellStart"/>
       <w:r>
         <w:instrText>GB:Gigabyte</w:instrText>
       </w:r>
-      <w:proofErr w:type="spellEnd"/>
       <w:r>
         <w:instrText xml:space="preserve">" </w:instrText>
       </w:r>
@@ -4142,11 +4023,9 @@
       <w:r>
         <w:instrText xml:space="preserve"> XE "</w:instrText>
       </w:r>
-      <w:proofErr w:type="spellStart"/>
       <w:r>
         <w:instrText>GB:Gigabyte</w:instrText>
       </w:r>
-      <w:proofErr w:type="spellEnd"/>
       <w:r>
         <w:instrText xml:space="preserve">" </w:instrText>
       </w:r>
@@ -4154,15 +4033,7 @@
         <w:fldChar w:fldCharType="end"/>
       </w:r>
       <w:r>
-        <w:t xml:space="preserve"> sind Windows 11 Systemanforderung) benötigt. Ebenfalls wird eine Maus bzw. </w:t>
-      </w:r>
-      <w:proofErr w:type="spellStart"/>
-      <w:r>
-        <w:t>Trackpad</w:t>
-      </w:r>
-      <w:proofErr w:type="spellEnd"/>
-      <w:r>
-        <w:t xml:space="preserve"> und Tastatur benötigt.</w:t>
+        <w:t xml:space="preserve"> sind Windows 11 Systemanforderung) benötigt. Ebenfalls wird eine Maus bzw. Trackpad und Tastatur benötigt.</w:t>
       </w:r>
     </w:p>
     <w:p>
@@ -4182,26 +4053,16 @@
     </w:p>
     <w:p>
       <w:r>
-        <w:t xml:space="preserve">Als Softwareanforderungen ist Windows in Version 10 oder 11 gefordert. Durch die Abschaltung von Windows 10 empfehlen wir die Nutzung von Windows 11 bei der Verwendung dieser Software. Sollten Anpassungen an dem Quellcode erforderlich sein, empfehlen wir die Verwendung von Visual Studio Code mit den Installierten Paketen für </w:t>
-      </w:r>
-      <w:proofErr w:type="spellStart"/>
-      <w:r>
-        <w:t>html</w:t>
-      </w:r>
-      <w:proofErr w:type="spellEnd"/>
+        <w:t>Als Softwareanforderungen ist Windows in Version 10 oder 11 gefordert. Durch die Abschaltung von Windows 10 empfehlen wir die Nutzung von Windows 11 bei der Verwendung dieser Software. Sollten Anpassungen an dem Quellcode erforderlich sein, empfehlen wir die Verwendung von Visual Studio Code mit den Installierten Paketen für html</w:t>
+      </w:r>
       <w:r>
         <w:fldChar w:fldCharType="begin"/>
       </w:r>
       <w:r>
         <w:instrText xml:space="preserve"> XE "</w:instrText>
       </w:r>
-      <w:proofErr w:type="spellStart"/>
-      <w:r>
-        <w:instrText>html:Hypertext</w:instrText>
-      </w:r>
-      <w:proofErr w:type="spellEnd"/>
-      <w:r>
-        <w:instrText xml:space="preserve"> Markup Language</w:instrText>
+      <w:r>
+        <w:instrText>html:Hypertext Markup Language</w:instrText>
       </w:r>
       <w:r>
         <w:instrText xml:space="preserve">" </w:instrText>
@@ -4210,26 +4071,16 @@
         <w:fldChar w:fldCharType="end"/>
       </w:r>
       <w:r>
-        <w:t>-code, sowie die Installation von C#-</w:t>
-      </w:r>
-      <w:proofErr w:type="spellStart"/>
-      <w:r>
-        <w:t>DevTools</w:t>
-      </w:r>
-      <w:proofErr w:type="spellEnd"/>
+        <w:t>-code, sowie die Installation von C#-DevTools</w:t>
+      </w:r>
       <w:r>
         <w:fldChar w:fldCharType="begin"/>
       </w:r>
       <w:r>
         <w:instrText xml:space="preserve"> XE "</w:instrText>
       </w:r>
-      <w:proofErr w:type="spellStart"/>
-      <w:r>
-        <w:instrText>DevTools:Development</w:instrText>
-      </w:r>
-      <w:proofErr w:type="spellEnd"/>
-      <w:r>
-        <w:instrText xml:space="preserve"> Tools</w:instrText>
+      <w:r>
+        <w:instrText>DevTools:Development Tools</w:instrText>
       </w:r>
       <w:r>
         <w:instrText xml:space="preserve">" </w:instrText>
@@ -4238,15 +4089,7 @@
         <w:fldChar w:fldCharType="end"/>
       </w:r>
       <w:r>
-        <w:t xml:space="preserve"> und einem C#-Compiler. Durch die Verwendung von C# und </w:t>
-      </w:r>
-      <w:proofErr w:type="spellStart"/>
-      <w:r>
-        <w:t>Localgehosteten</w:t>
-      </w:r>
-      <w:proofErr w:type="spellEnd"/>
-      <w:r>
-        <w:t xml:space="preserve"> Webserver wird die API</w:t>
+        <w:t xml:space="preserve"> und einem C#-Compiler. Durch die Verwendung von C# und Localgehosteten Webserver wird die API</w:t>
       </w:r>
       <w:r>
         <w:fldChar w:fldCharType="begin"/>
@@ -4254,21 +4097,8 @@
       <w:r>
         <w:instrText xml:space="preserve"> XE "</w:instrText>
       </w:r>
-      <w:proofErr w:type="spellStart"/>
-      <w:r>
-        <w:instrText>API:Application</w:instrText>
-      </w:r>
-      <w:proofErr w:type="spellEnd"/>
-      <w:r>
-        <w:instrText xml:space="preserve"> </w:instrText>
-      </w:r>
-      <w:proofErr w:type="spellStart"/>
-      <w:r>
-        <w:instrText>Programming</w:instrText>
-      </w:r>
-      <w:proofErr w:type="spellEnd"/>
-      <w:r>
-        <w:instrText xml:space="preserve"> Interface</w:instrText>
+      <w:r>
+        <w:instrText>API:Application Programming Interface</w:instrText>
       </w:r>
       <w:r>
         <w:instrText xml:space="preserve">" </w:instrText>
@@ -4285,13 +4115,8 @@
       <w:r>
         <w:instrText xml:space="preserve"> XE "</w:instrText>
       </w:r>
-      <w:proofErr w:type="spellStart"/>
-      <w:r>
-        <w:instrText>GUI:Graphical</w:instrText>
-      </w:r>
-      <w:proofErr w:type="spellEnd"/>
-      <w:r>
-        <w:instrText xml:space="preserve"> User Interface</w:instrText>
+      <w:r>
+        <w:instrText>GUI:Graphical User Interface</w:instrText>
       </w:r>
       <w:r>
         <w:instrText xml:space="preserve">" </w:instrText>
@@ -4308,13 +4133,8 @@
       <w:r>
         <w:instrText xml:space="preserve"> XE "</w:instrText>
       </w:r>
-      <w:proofErr w:type="spellStart"/>
-      <w:r>
-        <w:instrText>GUI:Graphical</w:instrText>
-      </w:r>
-      <w:proofErr w:type="spellEnd"/>
-      <w:r>
-        <w:instrText xml:space="preserve"> User Interface</w:instrText>
+      <w:r>
+        <w:instrText>GUI:Graphical User Interface</w:instrText>
       </w:r>
       <w:r>
         <w:instrText xml:space="preserve">" </w:instrText>
@@ -4323,34 +4143,19 @@
         <w:fldChar w:fldCharType="end"/>
       </w:r>
       <w:r>
-        <w:t xml:space="preserve"> nutzt http mit Port 5173 und lokal gehostet per </w:t>
-      </w:r>
-      <w:proofErr w:type="spellStart"/>
-      <w:r>
-        <w:t>localhost</w:t>
-      </w:r>
-      <w:proofErr w:type="spellEnd"/>
-      <w:r>
-        <w:t xml:space="preserve">. Für die Versionskontrolle ist </w:t>
-      </w:r>
-      <w:proofErr w:type="spellStart"/>
-      <w:r>
-        <w:t>Git</w:t>
-      </w:r>
-      <w:proofErr w:type="spellEnd"/>
+        <w:t xml:space="preserve"> nutzt http mit Port 5173 und lokal gehostet per localhost</w:t>
+      </w:r>
+      <w:r>
+        <w:t>. Für die Versionskontrolle ist Git</w:t>
+      </w:r>
       <w:r>
         <w:fldChar w:fldCharType="begin"/>
       </w:r>
       <w:r>
         <w:instrText xml:space="preserve"> XE "</w:instrText>
       </w:r>
-      <w:proofErr w:type="spellStart"/>
-      <w:r>
-        <w:instrText>Git:Git</w:instrText>
-      </w:r>
-      <w:proofErr w:type="spellEnd"/>
-      <w:r>
-        <w:instrText xml:space="preserve"> ist eine freie Software zur verteilten Versionsverwaltung von Dateien, die durch Linus Torvalds initiiert wurde</w:instrText>
+      <w:r>
+        <w:instrText>Git:Git ist eine freie Software zur verteilten Versionsverwaltung von Dateien, die durch Linus Torvalds initiiert wurde</w:instrText>
       </w:r>
       <w:r>
         <w:instrText xml:space="preserve">" </w:instrText>
@@ -4359,26 +4164,16 @@
         <w:fldChar w:fldCharType="end"/>
       </w:r>
       <w:r>
-        <w:t xml:space="preserve"> benötigt als Graphische Oberfläche für </w:t>
-      </w:r>
-      <w:proofErr w:type="spellStart"/>
-      <w:r>
-        <w:t>Git</w:t>
-      </w:r>
-      <w:proofErr w:type="spellEnd"/>
+        <w:t xml:space="preserve"> benötigt als Graphische Oberfläche für Git</w:t>
+      </w:r>
       <w:r>
         <w:fldChar w:fldCharType="begin"/>
       </w:r>
       <w:r>
         <w:instrText xml:space="preserve"> XE "</w:instrText>
       </w:r>
-      <w:proofErr w:type="spellStart"/>
-      <w:r>
-        <w:instrText>Git:Git</w:instrText>
-      </w:r>
-      <w:proofErr w:type="spellEnd"/>
-      <w:r>
-        <w:instrText xml:space="preserve"> ist eine freie Software zur verteilten Versionsverwaltung von Dateien, die durch Linus Torvalds initiiert wurde</w:instrText>
+      <w:r>
+        <w:instrText>Git:Git ist eine freie Software zur verteilten Versionsverwaltung von Dateien, die durch Linus Torvalds initiiert wurde</w:instrText>
       </w:r>
       <w:r>
         <w:instrText xml:space="preserve">" </w:instrText>
@@ -4387,26 +4182,16 @@
         <w:fldChar w:fldCharType="end"/>
       </w:r>
       <w:r>
-        <w:t xml:space="preserve"> empfehlen wir die Nutzung von Tortoise </w:t>
-      </w:r>
-      <w:proofErr w:type="spellStart"/>
-      <w:r>
-        <w:t>Git</w:t>
-      </w:r>
-      <w:proofErr w:type="spellEnd"/>
+        <w:t xml:space="preserve"> empfehlen wir die Nutzung von Tortoise Git</w:t>
+      </w:r>
       <w:r>
         <w:fldChar w:fldCharType="begin"/>
       </w:r>
       <w:r>
         <w:instrText xml:space="preserve"> XE "</w:instrText>
       </w:r>
-      <w:proofErr w:type="spellStart"/>
-      <w:r>
-        <w:instrText>Git:Git</w:instrText>
-      </w:r>
-      <w:proofErr w:type="spellEnd"/>
-      <w:r>
-        <w:instrText xml:space="preserve"> ist eine freie Software zur verteilten Versionsverwaltung von Dateien, die durch Linus Torvalds initiiert wurde</w:instrText>
+      <w:r>
+        <w:instrText>Git:Git ist eine freie Software zur verteilten Versionsverwaltung von Dateien, die durch Linus Torvalds initiiert wurde</w:instrText>
       </w:r>
       <w:r>
         <w:instrText xml:space="preserve">" </w:instrText>
@@ -4415,26 +4200,16 @@
         <w:fldChar w:fldCharType="end"/>
       </w:r>
       <w:r>
-        <w:t xml:space="preserve">. </w:t>
-      </w:r>
-      <w:proofErr w:type="spellStart"/>
-      <w:r>
-        <w:t>Git</w:t>
-      </w:r>
-      <w:proofErr w:type="spellEnd"/>
+        <w:t>. Git</w:t>
+      </w:r>
       <w:r>
         <w:fldChar w:fldCharType="begin"/>
       </w:r>
       <w:r>
         <w:instrText xml:space="preserve"> XE "</w:instrText>
       </w:r>
-      <w:proofErr w:type="spellStart"/>
-      <w:r>
-        <w:instrText>Git:Git</w:instrText>
-      </w:r>
-      <w:proofErr w:type="spellEnd"/>
-      <w:r>
-        <w:instrText xml:space="preserve"> ist eine freie Software zur verteilten Versionsverwaltung von Dateien, die durch Linus Torvalds initiiert wurde</w:instrText>
+      <w:r>
+        <w:instrText>Git:Git ist eine freie Software zur verteilten Versionsverwaltung von Dateien, die durch Linus Torvalds initiiert wurde</w:instrText>
       </w:r>
       <w:r>
         <w:instrText xml:space="preserve">" </w:instrText>
@@ -4443,26 +4218,16 @@
         <w:fldChar w:fldCharType="end"/>
       </w:r>
       <w:r>
-        <w:t xml:space="preserve"> bzw. Tortoise </w:t>
-      </w:r>
-      <w:proofErr w:type="spellStart"/>
-      <w:r>
-        <w:t>Git</w:t>
-      </w:r>
-      <w:proofErr w:type="spellEnd"/>
+        <w:t xml:space="preserve"> bzw. Tortoise Git</w:t>
+      </w:r>
       <w:r>
         <w:fldChar w:fldCharType="begin"/>
       </w:r>
       <w:r>
         <w:instrText xml:space="preserve"> XE "</w:instrText>
       </w:r>
-      <w:proofErr w:type="spellStart"/>
-      <w:r>
-        <w:instrText>Git:Git</w:instrText>
-      </w:r>
-      <w:proofErr w:type="spellEnd"/>
-      <w:r>
-        <w:instrText xml:space="preserve"> ist eine freie Software zur verteilten Versionsverwaltung von Dateien, die durch Linus Torvalds initiiert wurde</w:instrText>
+      <w:r>
+        <w:instrText>Git:Git ist eine freie Software zur verteilten Versionsverwaltung von Dateien, die durch Linus Torvalds initiiert wurde</w:instrText>
       </w:r>
       <w:r>
         <w:instrText xml:space="preserve">" </w:instrText>
@@ -4514,15 +4279,7 @@
         <w:instrText xml:space="preserve"> XE "</w:instrText>
       </w:r>
       <w:r>
-        <w:instrText>.</w:instrText>
-      </w:r>
-      <w:proofErr w:type="spellStart"/>
-      <w:r>
-        <w:instrText>Net:kostenlose</w:instrText>
-      </w:r>
-      <w:proofErr w:type="spellEnd"/>
-      <w:r>
-        <w:instrText xml:space="preserve"> und Open-Source-Software-Entwicklungsplattform von Microsoft zum Erstellen von Desktop-, Web- und mobilen Anwendungen</w:instrText>
+        <w:instrText>.Net:kostenlose und Open-Source-Software-Entwicklungsplattform von Microsoft zum Erstellen von Desktop-, Web- und mobilen Anwendungen</w:instrText>
       </w:r>
       <w:r>
         <w:instrText xml:space="preserve">" </w:instrText>
@@ -4560,23 +4317,7 @@
           <w:rFonts w:cs="Arial"/>
           <w:szCs w:val="24"/>
         </w:rPr>
-        <w:t xml:space="preserve">Datenbank (Damien </w:t>
-      </w:r>
-      <w:proofErr w:type="spellStart"/>
-      <w:r>
-        <w:rPr>
-          <w:rFonts w:cs="Arial"/>
-          <w:szCs w:val="24"/>
-        </w:rPr>
-        <w:t>Dirrigl</w:t>
-      </w:r>
-      <w:proofErr w:type="spellEnd"/>
-      <w:r>
-        <w:rPr>
-          <w:rFonts w:cs="Arial"/>
-          <w:szCs w:val="24"/>
-        </w:rPr>
-        <w:t>)</w:t>
+        <w:t>Datenbank (Damien Dirrigl)</w:t>
       </w:r>
       <w:bookmarkEnd w:id="18"/>
     </w:p>
@@ -4625,13 +4366,8 @@
       <w:r>
         <w:instrText xml:space="preserve"> XE "</w:instrText>
       </w:r>
-      <w:proofErr w:type="spellStart"/>
-      <w:r>
-        <w:instrText>GUI:Graphical</w:instrText>
-      </w:r>
-      <w:proofErr w:type="spellEnd"/>
-      <w:r>
-        <w:instrText xml:space="preserve"> User Interface</w:instrText>
+      <w:r>
+        <w:instrText>GUI:Graphical User Interface</w:instrText>
       </w:r>
       <w:r>
         <w:instrText xml:space="preserve">" </w:instrText>
@@ -4640,15 +4376,7 @@
         <w:fldChar w:fldCharType="end"/>
       </w:r>
       <w:r>
-        <w:t xml:space="preserve"> (Paul </w:t>
-      </w:r>
-      <w:proofErr w:type="spellStart"/>
-      <w:r>
-        <w:t>Zindler</w:t>
-      </w:r>
-      <w:proofErr w:type="spellEnd"/>
-      <w:r>
-        <w:t>)</w:t>
+        <w:t xml:space="preserve"> (Paul Zindler)</w:t>
       </w:r>
       <w:bookmarkEnd w:id="19"/>
     </w:p>
@@ -4782,22 +4510,22 @@
       <w:pPr>
         <w:pStyle w:val="Beschriftung"/>
       </w:pPr>
-      <w:bookmarkStart w:id="21" w:name="_Toc214272749"/>
+      <w:bookmarkStart w:id="21" w:name="_Toc214348780"/>
       <w:r>
         <w:t xml:space="preserve">Abbildung </w:t>
       </w:r>
-      <w:fldSimple w:instr=" STYLEREF 2 \s ">
+      <w:fldSimple w:instr=" STYLEREF 1 \s ">
         <w:r>
           <w:rPr>
             <w:noProof/>
           </w:rPr>
-          <w:t>4.3</w:t>
+          <w:t>7</w:t>
         </w:r>
       </w:fldSimple>
       <w:r>
         <w:noBreakHyphen/>
       </w:r>
-      <w:fldSimple w:instr=" SEQ Abbildung \* ARABIC \s 2 ">
+      <w:fldSimple w:instr=" SEQ Abbildung \* ARABIC \s 1 ">
         <w:r>
           <w:rPr>
             <w:noProof/>
@@ -4806,23 +4534,357 @@
         </w:r>
       </w:fldSimple>
       <w:r>
-        <w:t xml:space="preserve"> Auszug aus der Umrechnung von Punkten zu Noten der IHK Regensburg für Oberpfalz / </w:t>
-      </w:r>
-      <w:proofErr w:type="spellStart"/>
-      <w:r>
-        <w:t>Kehlheim</w:t>
+        <w:t xml:space="preserve"> Auszug aus der Umrechnung von Punkten zu Noten der IHK Regensburg für Oberpfalz / Kehlheim</w:t>
       </w:r>
       <w:bookmarkEnd w:id="21"/>
-      <w:proofErr w:type="spellEnd"/>
     </w:p>
     <w:p>
       <w:pPr>
+        <w:keepNext/>
         <w:spacing w:line="360" w:lineRule="auto"/>
-        <w:rPr>
-          <w:rFonts w:cs="Arial"/>
-          <w:sz w:val="24"/>
-          <w:szCs w:val="24"/>
-        </w:rPr>
+      </w:pPr>
+      <w:r>
+        <w:rPr>
+          <w:rFonts w:cs="Arial"/>
+          <w:sz w:val="24"/>
+          <w:szCs w:val="24"/>
+        </w:rPr>
+        <w:t xml:space="preserve">Der Code prüft ebenfalls ob alle Teilbereiche der gestreckten Abschlussprüfung für Anwendungsentwickler mindestens mit Note 4 bzw. ausreichend bestanden wurden. Sollte dies nicht der Fall sein, ist die gestreckte Abschlussprüfung nicht bestanden. Bei einer nichtbestanden Prüfung wird </w:t>
+      </w:r>
+      <w:r>
+        <w:rPr>
+          <w:rFonts w:cs="Arial"/>
+          <w:sz w:val="24"/>
+          <w:szCs w:val="24"/>
+        </w:rPr>
+        <w:t>angezeigt,</w:t>
+      </w:r>
+      <w:r>
+        <w:rPr>
+          <w:rFonts w:cs="Arial"/>
+          <w:sz w:val="24"/>
+          <w:szCs w:val="24"/>
+        </w:rPr>
+        <w:t xml:space="preserve"> ob eine Mündliche Ergänzungsprüfung möglich ist und mit welcher Punktzahl diese mindestens abgeschlossen werden </w:t>
+      </w:r>
+      <w:r>
+        <w:rPr>
+          <w:rFonts w:cs="Arial"/>
+          <w:sz w:val="24"/>
+          <w:szCs w:val="24"/>
+        </w:rPr>
+        <w:t>muss,</w:t>
+      </w:r>
+      <w:r>
+        <w:rPr>
+          <w:rFonts w:cs="Arial"/>
+          <w:sz w:val="24"/>
+          <w:szCs w:val="24"/>
+        </w:rPr>
+        <w:t xml:space="preserve"> um die Prüfung in Gesamtheit zu bestehen.</w:t>
+      </w:r>
+      <w:r>
+        <w:rPr>
+          <w:rFonts w:cs="Arial"/>
+          <w:sz w:val="24"/>
+          <w:szCs w:val="24"/>
+        </w:rPr>
+        <w:t xml:space="preserve"> Die Entwicklung ist so aufgebaut, dass die Möglichkeit besteht die Syntax und das Verhalten der Berechnung mit Testdatensätzen zu </w:t>
+      </w:r>
+      <w:r>
+        <w:rPr>
+          <w:rFonts w:cs="Arial"/>
+          <w:sz w:val="24"/>
+          <w:szCs w:val="24"/>
+        </w:rPr>
+        <w:t>Testen,</w:t>
+      </w:r>
+      <w:r>
+        <w:rPr>
+          <w:rFonts w:cs="Arial"/>
+          <w:sz w:val="24"/>
+          <w:szCs w:val="24"/>
+        </w:rPr>
+        <w:t xml:space="preserve"> ohne die Datensätze in der Datenbank manipulieren zu müssen. Das Programm nutz die Folgenden Bibliotheken zur Berechnung und Auswahl der Datenherkunft sowie zur Datenaufbereitung: </w:t>
+      </w:r>
+      <w:r>
+        <w:rPr>
+          <w:rFonts w:cs="Arial"/>
+          <w:sz w:val="24"/>
+          <w:szCs w:val="24"/>
+        </w:rPr>
+        <w:t>„</w:t>
+      </w:r>
+      <w:r>
+        <w:rPr>
+          <w:rFonts w:cs="Arial"/>
+          <w:sz w:val="24"/>
+          <w:szCs w:val="24"/>
+        </w:rPr>
+        <w:t>System</w:t>
+      </w:r>
+      <w:r>
+        <w:rPr>
+          <w:rFonts w:cs="Arial"/>
+          <w:sz w:val="24"/>
+          <w:szCs w:val="24"/>
+        </w:rPr>
+        <w:t>“</w:t>
+      </w:r>
+      <w:r>
+        <w:rPr>
+          <w:rFonts w:cs="Arial"/>
+          <w:sz w:val="24"/>
+          <w:szCs w:val="24"/>
+        </w:rPr>
+        <w:t xml:space="preserve">, </w:t>
+      </w:r>
+      <w:r>
+        <w:rPr>
+          <w:rFonts w:cs="Arial"/>
+          <w:sz w:val="24"/>
+          <w:szCs w:val="24"/>
+        </w:rPr>
+        <w:t>„</w:t>
+      </w:r>
+      <w:r>
+        <w:rPr>
+          <w:rFonts w:cs="Arial"/>
+          <w:sz w:val="24"/>
+          <w:szCs w:val="24"/>
+        </w:rPr>
+        <w:t>System.IO</w:t>
+      </w:r>
+      <w:r>
+        <w:rPr>
+          <w:rFonts w:cs="Arial"/>
+          <w:sz w:val="24"/>
+          <w:szCs w:val="24"/>
+        </w:rPr>
+        <w:t>“</w:t>
+      </w:r>
+      <w:r>
+        <w:rPr>
+          <w:rFonts w:cs="Arial"/>
+          <w:sz w:val="24"/>
+          <w:szCs w:val="24"/>
+        </w:rPr>
+        <w:t xml:space="preserve">, </w:t>
+      </w:r>
+      <w:r>
+        <w:rPr>
+          <w:rFonts w:cs="Arial"/>
+          <w:sz w:val="24"/>
+          <w:szCs w:val="24"/>
+        </w:rPr>
+        <w:t>„</w:t>
+      </w:r>
+      <w:r>
+        <w:rPr>
+          <w:rFonts w:cs="Arial"/>
+          <w:sz w:val="24"/>
+          <w:szCs w:val="24"/>
+        </w:rPr>
+        <w:t>Newtonsoft.Json</w:t>
+      </w:r>
+      <w:r>
+        <w:rPr>
+          <w:rFonts w:cs="Arial"/>
+          <w:sz w:val="24"/>
+          <w:szCs w:val="24"/>
+        </w:rPr>
+        <w:t>“</w:t>
+      </w:r>
+      <w:r>
+        <w:rPr>
+          <w:rFonts w:cs="Arial"/>
+          <w:sz w:val="24"/>
+          <w:szCs w:val="24"/>
+        </w:rPr>
+        <w:t xml:space="preserve">, </w:t>
+      </w:r>
+      <w:r>
+        <w:rPr>
+          <w:rFonts w:cs="Arial"/>
+          <w:sz w:val="24"/>
+          <w:szCs w:val="24"/>
+        </w:rPr>
+        <w:t>„</w:t>
+      </w:r>
+      <w:r>
+        <w:rPr>
+          <w:rFonts w:cs="Arial"/>
+          <w:sz w:val="24"/>
+          <w:szCs w:val="24"/>
+        </w:rPr>
+        <w:t>System.Linq</w:t>
+      </w:r>
+      <w:r>
+        <w:rPr>
+          <w:rFonts w:cs="Arial"/>
+          <w:sz w:val="24"/>
+          <w:szCs w:val="24"/>
+        </w:rPr>
+        <w:t>“</w:t>
+      </w:r>
+      <w:r>
+        <w:rPr>
+          <w:rFonts w:cs="Arial"/>
+          <w:sz w:val="24"/>
+          <w:szCs w:val="24"/>
+        </w:rPr>
+        <w:t xml:space="preserve">, sowie diverse Namespaces, die aus den anderen Projekten geladen werden. Es werden für das </w:t>
+      </w:r>
+      <w:r>
+        <w:rPr>
+          <w:rFonts w:cs="Arial"/>
+          <w:sz w:val="24"/>
+          <w:szCs w:val="24"/>
+        </w:rPr>
+        <w:lastRenderedPageBreak/>
+        <w:t xml:space="preserve">Testing die Module </w:t>
+      </w:r>
+      <w:r>
+        <w:rPr>
+          <w:rFonts w:cs="Arial"/>
+          <w:sz w:val="24"/>
+          <w:szCs w:val="24"/>
+        </w:rPr>
+        <w:t>„</w:t>
+      </w:r>
+      <w:r>
+        <w:rPr>
+          <w:rFonts w:cs="Arial"/>
+          <w:sz w:val="24"/>
+          <w:szCs w:val="24"/>
+        </w:rPr>
+        <w:t>EvalPro.Debug</w:t>
+      </w:r>
+      <w:r>
+        <w:rPr>
+          <w:rFonts w:cs="Arial"/>
+          <w:sz w:val="24"/>
+          <w:szCs w:val="24"/>
+        </w:rPr>
+        <w:t>“</w:t>
+      </w:r>
+      <w:r>
+        <w:rPr>
+          <w:rFonts w:cs="Arial"/>
+          <w:sz w:val="24"/>
+          <w:szCs w:val="24"/>
+        </w:rPr>
+        <w:t xml:space="preserve"> geladen und genutzt. Für die Datenbankberechnungen wird das Modul </w:t>
+      </w:r>
+      <w:r>
+        <w:rPr>
+          <w:rFonts w:cs="Arial"/>
+          <w:sz w:val="24"/>
+          <w:szCs w:val="24"/>
+        </w:rPr>
+        <w:t>„</w:t>
+      </w:r>
+      <w:r>
+        <w:rPr>
+          <w:rFonts w:cs="Arial"/>
+          <w:sz w:val="24"/>
+          <w:szCs w:val="24"/>
+        </w:rPr>
+        <w:t>EvalPro.Data</w:t>
+      </w:r>
+      <w:r>
+        <w:rPr>
+          <w:rFonts w:cs="Arial"/>
+          <w:sz w:val="24"/>
+          <w:szCs w:val="24"/>
+        </w:rPr>
+        <w:t>base“ verwendet. Die Daten sind in beiden Modulen in json-Dateien gespeichert. Die Berechnung prüft im ersten Schritt, ob die hinterlegte Punktzahl kleiner Null oder über 100 ist. Sollte dies der Fall sein bricht der Umrechnungsvorgang mit einem Fehler ab. Die Prüfung ist somit nicht bestanden. Die Restlichen Umrechnungen wurden mit elseif Statement umgesetzt, sodass auf die Individuellen Schritte aus der Notenumrechnungstabelle siehe Abbildung oben eingegangen werden kann. Sollten die Punktschritte angepasst werden müssen, müssen alle Bereiche kontrolliert werden und gegebenenfalls angepasst werden.</w:t>
+      </w:r>
+      <w:r>
+        <w:rPr>
+          <w:rFonts w:cs="Arial"/>
+          <w:sz w:val="24"/>
+          <w:szCs w:val="24"/>
+        </w:rPr>
+        <w:t xml:space="preserve"> Die Umrechnung wird durch den Folgenden Codeausschnitt dargestellt. </w:t>
+      </w:r>
+      <w:r>
+        <w:rPr>
+          <w:rFonts w:cs="Arial"/>
+          <w:sz w:val="24"/>
+          <w:szCs w:val="24"/>
+        </w:rPr>
+        <w:drawing>
+          <wp:inline distT="0" distB="0" distL="0" distR="0" wp14:anchorId="7EEDB10A" wp14:editId="0E676384">
+            <wp:extent cx="6120130" cy="4688205"/>
+            <wp:effectExtent l="0" t="0" r="0" b="0"/>
+            <wp:docPr id="792412969" name="Grafik 1" descr="Ein Bild, das Text, Screenshot enthält.&#10;&#10;KI-generierte Inhalte können fehlerhaft sein."/>
+            <wp:cNvGraphicFramePr>
+              <a:graphicFrameLocks xmlns:a="http://schemas.openxmlformats.org/drawingml/2006/main" noChangeAspect="1"/>
+            </wp:cNvGraphicFramePr>
+            <a:graphic xmlns:a="http://schemas.openxmlformats.org/drawingml/2006/main">
+              <a:graphicData uri="http://schemas.openxmlformats.org/drawingml/2006/picture">
+                <pic:pic xmlns:pic="http://schemas.openxmlformats.org/drawingml/2006/picture">
+                  <pic:nvPicPr>
+                    <pic:cNvPr id="792412969" name="Grafik 1" descr="Ein Bild, das Text, Screenshot enthält.&#10;&#10;KI-generierte Inhalte können fehlerhaft sein."/>
+                    <pic:cNvPicPr/>
+                  </pic:nvPicPr>
+                  <pic:blipFill>
+                    <a:blip r:embed="rId14"/>
+                    <a:stretch>
+                      <a:fillRect/>
+                    </a:stretch>
+                  </pic:blipFill>
+                  <pic:spPr>
+                    <a:xfrm>
+                      <a:off x="0" y="0"/>
+                      <a:ext cx="6120130" cy="4688205"/>
+                    </a:xfrm>
+                    <a:prstGeom prst="rect">
+                      <a:avLst/>
+                    </a:prstGeom>
+                  </pic:spPr>
+                </pic:pic>
+              </a:graphicData>
+            </a:graphic>
+          </wp:inline>
+        </w:drawing>
+      </w:r>
+    </w:p>
+    <w:p>
+      <w:pPr>
+        <w:pStyle w:val="Beschriftung"/>
+      </w:pPr>
+      <w:bookmarkStart w:id="22" w:name="_Toc214348781"/>
+      <w:r>
+        <w:t xml:space="preserve">Abbildung </w:t>
+      </w:r>
+      <w:fldSimple w:instr=" STYLEREF 1 \s ">
+        <w:r>
+          <w:rPr>
+            <w:noProof/>
+          </w:rPr>
+          <w:t>7</w:t>
+        </w:r>
+      </w:fldSimple>
+      <w:r>
+        <w:noBreakHyphen/>
+      </w:r>
+      <w:fldSimple w:instr=" SEQ Abbildung \* ARABIC \s 1 ">
+        <w:r>
+          <w:rPr>
+            <w:noProof/>
+          </w:rPr>
+          <w:t>2</w:t>
+        </w:r>
+      </w:fldSimple>
+      <w:r>
+        <w:t xml:space="preserve"> Ausschnitt aus der Punkte Umrechnung mit Prüfung auf korrekten Punktebereich</w:t>
+      </w:r>
+      <w:bookmarkEnd w:id="22"/>
+    </w:p>
+    <w:p>
+      <w:pPr>
         <w:sectPr>
           <w:pgSz w:w="11906" w:h="16838"/>
           <w:pgMar w:top="1418" w:right="1134" w:bottom="1134" w:left="1134" w:header="709" w:footer="709" w:gutter="0"/>
@@ -4832,323 +4894,10 @@
         </w:sectPr>
       </w:pPr>
       <w:r>
-        <w:rPr>
-          <w:rFonts w:cs="Arial"/>
-          <w:sz w:val="24"/>
-          <w:szCs w:val="24"/>
-        </w:rPr>
-        <w:t xml:space="preserve">Der Code prüft ebenfalls ob alle Teilbereiche der gestreckten Abschlussprüfung für Anwendungsentwickler mindestens mit Note 4 bzw. ausreichend bestanden wurden. Sollte dies nicht der Fall sein, ist die gestreckte Abschlussprüfung nicht bestanden. Bei einer nichtbestanden Prüfung wird </w:t>
-      </w:r>
-      <w:r>
-        <w:rPr>
-          <w:rFonts w:cs="Arial"/>
-          <w:sz w:val="24"/>
-          <w:szCs w:val="24"/>
-        </w:rPr>
-        <w:t>angezeigt,</w:t>
-      </w:r>
-      <w:r>
-        <w:rPr>
-          <w:rFonts w:cs="Arial"/>
-          <w:sz w:val="24"/>
-          <w:szCs w:val="24"/>
-        </w:rPr>
-        <w:t xml:space="preserve"> ob eine Mündliche Ergänzungsprüfung möglich ist und mit welcher Punktzahl diese mindestens abgeschlossen werden </w:t>
-      </w:r>
-      <w:r>
-        <w:rPr>
-          <w:rFonts w:cs="Arial"/>
-          <w:sz w:val="24"/>
-          <w:szCs w:val="24"/>
-        </w:rPr>
-        <w:t>muss,</w:t>
-      </w:r>
-      <w:r>
-        <w:rPr>
-          <w:rFonts w:cs="Arial"/>
-          <w:sz w:val="24"/>
-          <w:szCs w:val="24"/>
-        </w:rPr>
-        <w:t xml:space="preserve"> um die Prüfung in Gesamtheit zu bestehen.</w:t>
-      </w:r>
-      <w:r>
-        <w:rPr>
-          <w:rFonts w:cs="Arial"/>
-          <w:sz w:val="24"/>
-          <w:szCs w:val="24"/>
-        </w:rPr>
-        <w:t xml:space="preserve"> Die Entwicklung ist so aufgebaut, dass die Möglichkeit besteht die Syntax und das Verhalten der Berechnung mit Testdatensätzen zu </w:t>
-      </w:r>
-      <w:proofErr w:type="spellStart"/>
-      <w:r>
-        <w:rPr>
-          <w:rFonts w:cs="Arial"/>
-          <w:sz w:val="24"/>
-          <w:szCs w:val="24"/>
-        </w:rPr>
-        <w:t>Testen</w:t>
-      </w:r>
-      <w:proofErr w:type="spellEnd"/>
-      <w:r>
-        <w:rPr>
-          <w:rFonts w:cs="Arial"/>
-          <w:sz w:val="24"/>
-          <w:szCs w:val="24"/>
-        </w:rPr>
-        <w:t>,</w:t>
-      </w:r>
-      <w:r>
-        <w:rPr>
-          <w:rFonts w:cs="Arial"/>
-          <w:sz w:val="24"/>
-          <w:szCs w:val="24"/>
-        </w:rPr>
-        <w:t xml:space="preserve"> ohne die Datensätze in der Datenbank manipulieren zu müssen. Das Programm nutz die Folgenden Bibliotheken zur Berechnung und Auswahl der Datenherkunft sowie zur Datenaufbereitung: </w:t>
-      </w:r>
-      <w:r>
-        <w:rPr>
-          <w:rFonts w:cs="Arial"/>
-          <w:sz w:val="24"/>
-          <w:szCs w:val="24"/>
-        </w:rPr>
-        <w:t>„</w:t>
-      </w:r>
-      <w:r>
-        <w:rPr>
-          <w:rFonts w:cs="Arial"/>
-          <w:sz w:val="24"/>
-          <w:szCs w:val="24"/>
-        </w:rPr>
-        <w:t>System</w:t>
-      </w:r>
-      <w:r>
-        <w:rPr>
-          <w:rFonts w:cs="Arial"/>
-          <w:sz w:val="24"/>
-          <w:szCs w:val="24"/>
-        </w:rPr>
-        <w:t>“</w:t>
-      </w:r>
-      <w:r>
-        <w:rPr>
-          <w:rFonts w:cs="Arial"/>
-          <w:sz w:val="24"/>
-          <w:szCs w:val="24"/>
-        </w:rPr>
-        <w:t xml:space="preserve">, </w:t>
-      </w:r>
-      <w:r>
-        <w:rPr>
-          <w:rFonts w:cs="Arial"/>
-          <w:sz w:val="24"/>
-          <w:szCs w:val="24"/>
-        </w:rPr>
-        <w:t>„</w:t>
-      </w:r>
-      <w:r>
-        <w:rPr>
-          <w:rFonts w:cs="Arial"/>
-          <w:sz w:val="24"/>
-          <w:szCs w:val="24"/>
-        </w:rPr>
-        <w:t>System.IO</w:t>
-      </w:r>
-      <w:r>
-        <w:rPr>
-          <w:rFonts w:cs="Arial"/>
-          <w:sz w:val="24"/>
-          <w:szCs w:val="24"/>
-        </w:rPr>
-        <w:t>“</w:t>
-      </w:r>
-      <w:r>
-        <w:rPr>
-          <w:rFonts w:cs="Arial"/>
-          <w:sz w:val="24"/>
-          <w:szCs w:val="24"/>
-        </w:rPr>
-        <w:t xml:space="preserve">, </w:t>
-      </w:r>
-      <w:r>
-        <w:rPr>
-          <w:rFonts w:cs="Arial"/>
-          <w:sz w:val="24"/>
-          <w:szCs w:val="24"/>
-        </w:rPr>
-        <w:t>„</w:t>
-      </w:r>
-      <w:proofErr w:type="spellStart"/>
-      <w:r>
-        <w:rPr>
-          <w:rFonts w:cs="Arial"/>
-          <w:sz w:val="24"/>
-          <w:szCs w:val="24"/>
-        </w:rPr>
-        <w:t>Newtonsoft.Json</w:t>
-      </w:r>
-      <w:proofErr w:type="spellEnd"/>
-      <w:r>
-        <w:rPr>
-          <w:rFonts w:cs="Arial"/>
-          <w:sz w:val="24"/>
-          <w:szCs w:val="24"/>
-        </w:rPr>
-        <w:t>“</w:t>
-      </w:r>
-      <w:r>
-        <w:rPr>
-          <w:rFonts w:cs="Arial"/>
-          <w:sz w:val="24"/>
-          <w:szCs w:val="24"/>
-        </w:rPr>
-        <w:t xml:space="preserve">, </w:t>
-      </w:r>
-      <w:r>
-        <w:rPr>
-          <w:rFonts w:cs="Arial"/>
-          <w:sz w:val="24"/>
-          <w:szCs w:val="24"/>
-        </w:rPr>
-        <w:t>„</w:t>
-      </w:r>
-      <w:proofErr w:type="spellStart"/>
-      <w:r>
-        <w:rPr>
-          <w:rFonts w:cs="Arial"/>
-          <w:sz w:val="24"/>
-          <w:szCs w:val="24"/>
-        </w:rPr>
-        <w:t>System.Linq</w:t>
-      </w:r>
-      <w:proofErr w:type="spellEnd"/>
-      <w:r>
-        <w:rPr>
-          <w:rFonts w:cs="Arial"/>
-          <w:sz w:val="24"/>
-          <w:szCs w:val="24"/>
-        </w:rPr>
-        <w:t>“</w:t>
-      </w:r>
-      <w:r>
-        <w:rPr>
-          <w:rFonts w:cs="Arial"/>
-          <w:sz w:val="24"/>
-          <w:szCs w:val="24"/>
-        </w:rPr>
-        <w:t xml:space="preserve">, sowie diverse Namespaces, die aus den anderen Projekten geladen werden. Es werden für das </w:t>
-      </w:r>
-      <w:r>
-        <w:rPr>
-          <w:rFonts w:cs="Arial"/>
-          <w:sz w:val="24"/>
-          <w:szCs w:val="24"/>
-        </w:rPr>
-        <w:lastRenderedPageBreak/>
-        <w:t xml:space="preserve">Testing die Module </w:t>
-      </w:r>
-      <w:r>
-        <w:rPr>
-          <w:rFonts w:cs="Arial"/>
-          <w:sz w:val="24"/>
-          <w:szCs w:val="24"/>
-        </w:rPr>
-        <w:t>„</w:t>
-      </w:r>
-      <w:proofErr w:type="spellStart"/>
-      <w:r>
-        <w:rPr>
-          <w:rFonts w:cs="Arial"/>
-          <w:sz w:val="24"/>
-          <w:szCs w:val="24"/>
-        </w:rPr>
-        <w:t>EvalPro.Debug</w:t>
-      </w:r>
-      <w:proofErr w:type="spellEnd"/>
-      <w:r>
-        <w:rPr>
-          <w:rFonts w:cs="Arial"/>
-          <w:sz w:val="24"/>
-          <w:szCs w:val="24"/>
-        </w:rPr>
-        <w:t>“</w:t>
-      </w:r>
-      <w:r>
-        <w:rPr>
-          <w:rFonts w:cs="Arial"/>
-          <w:sz w:val="24"/>
-          <w:szCs w:val="24"/>
-        </w:rPr>
-        <w:t xml:space="preserve"> geladen und genutzt. Für die Datenbankberechnungen wird das Modul </w:t>
-      </w:r>
-      <w:r>
-        <w:rPr>
-          <w:rFonts w:cs="Arial"/>
-          <w:sz w:val="24"/>
-          <w:szCs w:val="24"/>
-        </w:rPr>
-        <w:t>„</w:t>
-      </w:r>
-      <w:proofErr w:type="spellStart"/>
-      <w:r>
-        <w:rPr>
-          <w:rFonts w:cs="Arial"/>
-          <w:sz w:val="24"/>
-          <w:szCs w:val="24"/>
-        </w:rPr>
-        <w:t>EvalPro.Data</w:t>
-      </w:r>
-      <w:r>
-        <w:rPr>
-          <w:rFonts w:cs="Arial"/>
-          <w:sz w:val="24"/>
-          <w:szCs w:val="24"/>
-        </w:rPr>
-        <w:t>base</w:t>
-      </w:r>
-      <w:proofErr w:type="spellEnd"/>
-      <w:r>
-        <w:rPr>
-          <w:rFonts w:cs="Arial"/>
-          <w:sz w:val="24"/>
-          <w:szCs w:val="24"/>
-        </w:rPr>
-        <w:t xml:space="preserve">“ verwendet. Die Daten sind in beiden Modulen in </w:t>
-      </w:r>
-      <w:proofErr w:type="spellStart"/>
-      <w:r>
-        <w:rPr>
-          <w:rFonts w:cs="Arial"/>
-          <w:sz w:val="24"/>
-          <w:szCs w:val="24"/>
-        </w:rPr>
-        <w:t>json</w:t>
-      </w:r>
-      <w:proofErr w:type="spellEnd"/>
-      <w:r>
-        <w:rPr>
-          <w:rFonts w:cs="Arial"/>
-          <w:sz w:val="24"/>
-          <w:szCs w:val="24"/>
-        </w:rPr>
-        <w:t xml:space="preserve">-Dateien gespeichert. Die Berechnung prüft im ersten Schritt, ob die hinterlegte Punktzahl kleiner Null oder über 100 ist. Sollte dies der Fall sein bricht der Umrechnungsvorgang mit einem Fehler ab. Die Prüfung ist somit nicht bestanden. Die Restlichen Umrechnungen wurden mit </w:t>
-      </w:r>
-      <w:proofErr w:type="spellStart"/>
-      <w:r>
-        <w:rPr>
-          <w:rFonts w:cs="Arial"/>
-          <w:sz w:val="24"/>
-          <w:szCs w:val="24"/>
-        </w:rPr>
-        <w:t>elseif</w:t>
-      </w:r>
-      <w:proofErr w:type="spellEnd"/>
-      <w:r>
-        <w:rPr>
-          <w:rFonts w:cs="Arial"/>
-          <w:sz w:val="24"/>
-          <w:szCs w:val="24"/>
-        </w:rPr>
-        <w:t xml:space="preserve"> Statement umgesetzt, sodass auf die Individuellen Schritte aus der Notenumrechnungstabelle siehe Abbildung oben eingegangen werden kann. Sollten die Punktschritte angepasst werden müssen, müssen alle Bereiche kontrolliert werden und gegebenenfalls angepasst werden.</w:t>
+        <w:t xml:space="preserve">Durch die Einfachheit der Umrechnung ist die Wartbarkeit sehr einfach gestaltet, sodass ohne große Projekt- und Programmierkenntnisse die Umrechnung angepasst werden kann. Sobald eine Änderung an der Notenumrechnung oder der Datenabruflogik geändert wurde, muss die gesamte Software erneut kompiliert und gepackt werden. Sollte dies nicht erfolgen sind die Änderungen nur in der Konsolenapp der Umrechnung übernommen, die restlichen Programmteile arbeiten </w:t>
+      </w:r>
+      <w:r>
+        <w:t>trotz dieser Änderungen mit den Ver</w:t>
       </w:r>
     </w:p>
     <w:p>
@@ -5169,7 +4918,7 @@
           <w:numId w:val="2"/>
         </w:numPr>
       </w:pPr>
-      <w:bookmarkStart w:id="22" w:name="_Toc214273179"/>
+      <w:bookmarkStart w:id="23" w:name="_Toc214273179"/>
       <w:r>
         <w:t>Backend Verbindung DB mit GUI</w:t>
       </w:r>
@@ -5179,13 +4928,8 @@
       <w:r>
         <w:instrText xml:space="preserve"> XE "</w:instrText>
       </w:r>
-      <w:proofErr w:type="spellStart"/>
-      <w:r>
-        <w:instrText>GUI:Graphical</w:instrText>
-      </w:r>
-      <w:proofErr w:type="spellEnd"/>
-      <w:r>
-        <w:instrText xml:space="preserve"> User Interface</w:instrText>
+      <w:r>
+        <w:instrText>GUI:Graphical User Interface</w:instrText>
       </w:r>
       <w:r>
         <w:instrText xml:space="preserve">" </w:instrText>
@@ -5196,7 +4940,7 @@
       <w:r>
         <w:t xml:space="preserve"> (Florian Tewes)</w:t>
       </w:r>
-      <w:bookmarkEnd w:id="22"/>
+      <w:bookmarkEnd w:id="23"/>
     </w:p>
     <w:p>
       <w:pPr>
@@ -5243,11 +4987,11 @@
           <w:numId w:val="2"/>
         </w:numPr>
       </w:pPr>
-      <w:bookmarkStart w:id="23" w:name="_Toc214273180"/>
+      <w:bookmarkStart w:id="24" w:name="_Toc214273180"/>
       <w:r>
         <w:t>Zeitplanung Soll-Ist-Vergleich (Jedes Teammitglied für seinen Bereich)</w:t>
       </w:r>
-      <w:bookmarkEnd w:id="23"/>
+      <w:bookmarkEnd w:id="24"/>
     </w:p>
     <w:p>
       <w:pPr>
@@ -5328,25 +5072,7 @@
                 <w:sz w:val="24"/>
                 <w:szCs w:val="24"/>
               </w:rPr>
-              <w:instrText xml:space="preserve"> XE "</w:instrText>
-            </w:r>
-            <w:proofErr w:type="spellStart"/>
-            <w:r>
-              <w:rPr>
-                <w:rFonts w:ascii="Arial" w:hAnsi="Arial" w:cs="Arial"/>
-                <w:sz w:val="24"/>
-                <w:szCs w:val="24"/>
-              </w:rPr>
-              <w:instrText>PT:Personentage</w:instrText>
-            </w:r>
-            <w:proofErr w:type="spellEnd"/>
-            <w:r>
-              <w:rPr>
-                <w:rFonts w:ascii="Arial" w:hAnsi="Arial" w:cs="Arial"/>
-                <w:sz w:val="24"/>
-                <w:szCs w:val="24"/>
-              </w:rPr>
-              <w:instrText xml:space="preserve">" </w:instrText>
+              <w:instrText xml:space="preserve"> XE "PT:Personentage" </w:instrText>
             </w:r>
             <w:r>
               <w:rPr>
@@ -6448,7 +6174,7 @@
           <w:docGrid w:linePitch="360"/>
         </w:sectPr>
       </w:pPr>
-      <w:bookmarkStart w:id="24" w:name="_Toc214272770"/>
+      <w:bookmarkStart w:id="25" w:name="_Toc214272770"/>
       <w:r>
         <w:t xml:space="preserve">Tabelle </w:t>
       </w:r>
@@ -6474,7 +6200,7 @@
       <w:r>
         <w:t xml:space="preserve"> Vergleich Geplante Zeit und tatsächlich benötigte Zeit</w:t>
       </w:r>
-      <w:bookmarkEnd w:id="24"/>
+      <w:bookmarkEnd w:id="25"/>
     </w:p>
     <w:p>
       <w:pPr>
@@ -6489,7 +6215,7 @@
         </w:rPr>
       </w:pPr>
     </w:p>
-    <w:bookmarkStart w:id="25" w:name="_Toc214273181" w:displacedByCustomXml="next"/>
+    <w:bookmarkStart w:id="26" w:name="_Toc214273181" w:displacedByCustomXml="next"/>
     <w:sdt>
       <w:sdtPr>
         <w:rPr>
@@ -6514,7 +6240,7 @@
           <w:r>
             <w:t>Literaturverzeichnis</w:t>
           </w:r>
-          <w:bookmarkEnd w:id="25"/>
+          <w:bookmarkEnd w:id="26"/>
         </w:p>
         <w:sdt>
           <w:sdtPr>
@@ -6623,7 +6349,7 @@
       <w:pPr>
         <w:pStyle w:val="berschrift1"/>
       </w:pPr>
-      <w:bookmarkStart w:id="26" w:name="_Toc214273182"/>
+      <w:bookmarkStart w:id="27" w:name="_Toc214273182"/>
       <w:r>
         <w:t>Abbildungs</w:t>
       </w:r>
@@ -6633,7 +6359,7 @@
       <w:r>
         <w:t>verzeichnis</w:t>
       </w:r>
-      <w:bookmarkEnd w:id="26"/>
+      <w:bookmarkEnd w:id="27"/>
     </w:p>
     <w:p>
       <w:pPr>
@@ -6675,13 +6401,13 @@
         </w:rPr>
         <w:fldChar w:fldCharType="separate"/>
       </w:r>
-      <w:hyperlink w:anchor="_Toc214272749" w:history="1">
+      <w:hyperlink w:anchor="_Toc214348780" w:history="1">
         <w:r>
           <w:rPr>
             <w:rStyle w:val="Hyperlink"/>
             <w:noProof/>
           </w:rPr>
-          <w:t>Abbildung 4.3</w:t>
+          <w:t>Abbildung 7</w:t>
         </w:r>
         <w:r>
           <w:rPr>
@@ -6710,7 +6436,7 @@
             <w:noProof/>
             <w:webHidden/>
           </w:rPr>
-          <w:instrText xml:space="preserve"> PAGEREF _Toc214272749 \h </w:instrText>
+          <w:instrText xml:space="preserve"> PAGEREF _Toc214348780 \h </w:instrText>
         </w:r>
         <w:r>
           <w:rPr>
@@ -6731,6 +6457,102 @@
             <w:webHidden/>
           </w:rPr>
           <w:t>7</w:t>
+        </w:r>
+        <w:r>
+          <w:rPr>
+            <w:noProof/>
+            <w:webHidden/>
+          </w:rPr>
+          <w:fldChar w:fldCharType="end"/>
+        </w:r>
+      </w:hyperlink>
+    </w:p>
+    <w:p>
+      <w:pPr>
+        <w:pStyle w:val="Abbildungsverzeichnis"/>
+        <w:tabs>
+          <w:tab w:val="right" w:pos="9628"/>
+        </w:tabs>
+        <w:rPr>
+          <w:rFonts w:asciiTheme="minorHAnsi" w:eastAsiaTheme="minorEastAsia" w:hAnsiTheme="minorHAnsi"/>
+          <w:noProof/>
+          <w:kern w:val="2"/>
+          <w:sz w:val="24"/>
+          <w:szCs w:val="24"/>
+          <w:lang w:eastAsia="de-DE"/>
+          <w14:ligatures w14:val="standardContextual"/>
+        </w:rPr>
+      </w:pPr>
+      <w:hyperlink w:anchor="_Toc214348781" w:history="1">
+        <w:r>
+          <w:rPr>
+            <w:rStyle w:val="Hyperlink"/>
+            <w:noProof/>
+          </w:rPr>
+          <w:t>Abbildung 7</w:t>
+        </w:r>
+        <w:r>
+          <w:rPr>
+            <w:rStyle w:val="Hyperlink"/>
+            <w:noProof/>
+          </w:rPr>
+          <w:noBreakHyphen/>
+          <w:t>2 Ausschnitt aus der Punkte Umrechnung mit Prüfung auf korrekten Punkteberei</w:t>
+        </w:r>
+        <w:r>
+          <w:rPr>
+            <w:rStyle w:val="Hyperlink"/>
+            <w:noProof/>
+          </w:rPr>
+          <w:t>c</w:t>
+        </w:r>
+        <w:r>
+          <w:rPr>
+            <w:rStyle w:val="Hyperlink"/>
+            <w:noProof/>
+          </w:rPr>
+          <w:t>h</w:t>
+        </w:r>
+        <w:r>
+          <w:rPr>
+            <w:noProof/>
+            <w:webHidden/>
+          </w:rPr>
+          <w:tab/>
+        </w:r>
+        <w:r>
+          <w:rPr>
+            <w:noProof/>
+            <w:webHidden/>
+          </w:rPr>
+          <w:fldChar w:fldCharType="begin"/>
+        </w:r>
+        <w:r>
+          <w:rPr>
+            <w:noProof/>
+            <w:webHidden/>
+          </w:rPr>
+          <w:instrText xml:space="preserve"> PAGEREF _Toc214348781 \h </w:instrText>
+        </w:r>
+        <w:r>
+          <w:rPr>
+            <w:noProof/>
+            <w:webHidden/>
+          </w:rPr>
+        </w:r>
+        <w:r>
+          <w:rPr>
+            <w:noProof/>
+            <w:webHidden/>
+          </w:rPr>
+          <w:fldChar w:fldCharType="separate"/>
+        </w:r>
+        <w:r>
+          <w:rPr>
+            <w:noProof/>
+            <w:webHidden/>
+          </w:rPr>
+          <w:t>8</w:t>
         </w:r>
         <w:r>
           <w:rPr>
@@ -7026,13 +6848,8 @@
     <w:r>
       <w:ptab w:relativeTo="margin" w:alignment="center" w:leader="none"/>
     </w:r>
-    <w:proofErr w:type="spellStart"/>
     <w:r>
-      <w:t>EvalPro</w:t>
-    </w:r>
-    <w:proofErr w:type="spellEnd"/>
-    <w:r>
-      <w:t xml:space="preserve"> – Professionelles PrüferInnen Werkzeug</w:t>
+      <w:t>EvalPro – Professionelles PrüferInnen Werkzeug</w:t>
     </w:r>
     <w:r>
       <w:ptab w:relativeTo="margin" w:alignment="right" w:leader="none"/>
@@ -7053,13 +6870,8 @@
     <w:r>
       <w:ptab w:relativeTo="margin" w:alignment="center" w:leader="none"/>
     </w:r>
-    <w:proofErr w:type="spellStart"/>
     <w:r>
-      <w:t>EvalPro</w:t>
-    </w:r>
-    <w:proofErr w:type="spellEnd"/>
-    <w:r>
-      <w:t xml:space="preserve"> – Professionelles PrüferInnen Werkzeug</w:t>
+      <w:t>EvalPro – Professionelles PrüferInnen Werkzeug</w:t>
     </w:r>
     <w:r>
       <w:ptab w:relativeTo="margin" w:alignment="right" w:leader="none"/>
@@ -7232,13 +7044,8 @@
     <w:r>
       <w:ptab w:relativeTo="margin" w:alignment="center" w:leader="none"/>
     </w:r>
-    <w:proofErr w:type="spellStart"/>
     <w:r>
-      <w:t>EvalPro</w:t>
-    </w:r>
-    <w:proofErr w:type="spellEnd"/>
-    <w:r>
-      <w:t xml:space="preserve"> – Professionelles PrüferInnen Werkzeug</w:t>
+      <w:t>EvalPro – Professionelles PrüferInnen Werkzeug</w:t>
     </w:r>
     <w:r>
       <w:ptab w:relativeTo="margin" w:alignment="right" w:leader="none"/>
@@ -7332,13 +7139,8 @@
     <w:r>
       <w:ptab w:relativeTo="margin" w:alignment="center" w:leader="none"/>
     </w:r>
-    <w:proofErr w:type="spellStart"/>
     <w:r>
-      <w:t>EvalPro</w:t>
-    </w:r>
-    <w:proofErr w:type="spellEnd"/>
-    <w:r>
-      <w:t xml:space="preserve"> – Professionelles PrüferInnen Werkzeug</w:t>
+      <w:t>EvalPro – Professionelles PrüferInnen Werkzeug</w:t>
     </w:r>
     <w:r>
       <w:ptab w:relativeTo="margin" w:alignment="right" w:leader="none"/>

</xml_diff>

<commit_message>
07-MS3-Entwicklung_EvalPro-DK-Gruppenabgabe.docx - adding more Text for 7. Backend Berechnungen
</commit_message>
<xml_diff>
--- a/docs/Projektdokumentation/07-MS3-Entwicklung_EvalPro-DK-Gruppenabgabe.docx
+++ b/docs/Projektdokumentation/07-MS3-Entwicklung_EvalPro-DK-Gruppenabgabe.docx
@@ -256,6 +256,7 @@
                     <w:szCs w:val="24"/>
                   </w:rPr>
                 </w:pPr>
+                <w:proofErr w:type="spellStart"/>
                 <w:r>
                   <w:rPr>
                     <w:rFonts w:ascii="Arial" w:hAnsi="Arial" w:cs="Arial"/>
@@ -263,8 +264,29 @@
                     <w:szCs w:val="24"/>
                     <w:shd w:val="clear" w:color="auto" w:fill="83CAEB" w:themeFill="accent1" w:themeFillTint="66"/>
                   </w:rPr>
-                  <w:t>EvalPro: Professionelles PrüferInnenwerkzeug</w:t>
+                  <w:t>EvalPro</w:t>
                 </w:r>
+                <w:proofErr w:type="spellEnd"/>
+                <w:r>
+                  <w:rPr>
+                    <w:rFonts w:ascii="Arial" w:hAnsi="Arial" w:cs="Arial"/>
+                    <w:sz w:val="24"/>
+                    <w:szCs w:val="24"/>
+                    <w:shd w:val="clear" w:color="auto" w:fill="83CAEB" w:themeFill="accent1" w:themeFillTint="66"/>
+                  </w:rPr>
+                  <w:t xml:space="preserve">: Professionelles </w:t>
+                </w:r>
+                <w:proofErr w:type="spellStart"/>
+                <w:r>
+                  <w:rPr>
+                    <w:rFonts w:ascii="Arial" w:hAnsi="Arial" w:cs="Arial"/>
+                    <w:sz w:val="24"/>
+                    <w:szCs w:val="24"/>
+                    <w:shd w:val="clear" w:color="auto" w:fill="83CAEB" w:themeFill="accent1" w:themeFillTint="66"/>
+                  </w:rPr>
+                  <w:t>PrüferInnenwerkzeug</w:t>
+                </w:r>
+                <w:proofErr w:type="spellEnd"/>
               </w:p>
               <w:p>
                 <w:pPr>
@@ -595,8 +617,20 @@
                     <w:sz w:val="24"/>
                     <w:szCs w:val="24"/>
                   </w:rPr>
-                  <w:t>Stephan Dirmeier</w:t>
+                  <w:t xml:space="preserve">Stephan </w:t>
                 </w:r>
+                <w:proofErr w:type="spellStart"/>
+                <w:r>
+                  <w:rPr>
+                    <w:rFonts w:ascii="Arial" w:hAnsi="Arial" w:cs="Arial"/>
+                    <w:bCs/>
+                    <w:color w:val="000000"/>
+                    <w:sz w:val="24"/>
+                    <w:szCs w:val="24"/>
+                  </w:rPr>
+                  <w:t>Dirmeier</w:t>
+                </w:r>
+                <w:proofErr w:type="spellEnd"/>
               </w:p>
             </w:tc>
           </w:tr>
@@ -845,7 +879,7 @@
                     <w:sz w:val="24"/>
                     <w:szCs w:val="24"/>
                   </w:rPr>
-                  <w:t>18.11.2025</w:t>
+                  <w:t>21.11.2025</w:t>
                 </w:r>
                 <w:r>
                   <w:rPr>
@@ -996,7 +1030,7 @@
             </w:rPr>
             <w:fldChar w:fldCharType="separate"/>
           </w:r>
-          <w:hyperlink w:anchor="_Toc214273164" w:history="1">
+          <w:hyperlink w:anchor="_Toc214611908" w:history="1">
             <w:r>
               <w:rPr>
                 <w:rStyle w:val="Hyperlink"/>
@@ -1044,7 +1078,7 @@
                 <w:noProof/>
                 <w:webHidden/>
               </w:rPr>
-              <w:instrText xml:space="preserve"> PAGEREF _Toc214273164 \h </w:instrText>
+              <w:instrText xml:space="preserve"> PAGEREF _Toc214611908 \h </w:instrText>
             </w:r>
             <w:r>
               <w:rPr>
@@ -1092,7 +1126,7 @@
               <w14:ligatures w14:val="standardContextual"/>
             </w:rPr>
           </w:pPr>
-          <w:hyperlink w:anchor="_Toc214273165" w:history="1">
+          <w:hyperlink w:anchor="_Toc214611909" w:history="1">
             <w:r>
               <w:rPr>
                 <w:rStyle w:val="Hyperlink"/>
@@ -1140,7 +1174,7 @@
                 <w:noProof/>
                 <w:webHidden/>
               </w:rPr>
-              <w:instrText xml:space="preserve"> PAGEREF _Toc214273165 \h </w:instrText>
+              <w:instrText xml:space="preserve"> PAGEREF _Toc214611909 \h </w:instrText>
             </w:r>
             <w:r>
               <w:rPr>
@@ -1187,7 +1221,7 @@
               <w14:ligatures w14:val="standardContextual"/>
             </w:rPr>
           </w:pPr>
-          <w:hyperlink w:anchor="_Toc214273166" w:history="1">
+          <w:hyperlink w:anchor="_Toc214611910" w:history="1">
             <w:r>
               <w:rPr>
                 <w:rStyle w:val="Hyperlink"/>
@@ -1214,7 +1248,7 @@
                 <w:noProof/>
                 <w:webHidden/>
               </w:rPr>
-              <w:instrText xml:space="preserve"> PAGEREF _Toc214273166 \h </w:instrText>
+              <w:instrText xml:space="preserve"> PAGEREF _Toc214611910 \h </w:instrText>
             </w:r>
             <w:r>
               <w:rPr>
@@ -1262,7 +1296,7 @@
               <w14:ligatures w14:val="standardContextual"/>
             </w:rPr>
           </w:pPr>
-          <w:hyperlink w:anchor="_Toc214273167" w:history="1">
+          <w:hyperlink w:anchor="_Toc214611911" w:history="1">
             <w:r>
               <w:rPr>
                 <w:rStyle w:val="Hyperlink"/>
@@ -1310,7 +1344,7 @@
                 <w:noProof/>
                 <w:webHidden/>
               </w:rPr>
-              <w:instrText xml:space="preserve"> PAGEREF _Toc214273167 \h </w:instrText>
+              <w:instrText xml:space="preserve"> PAGEREF _Toc214611911 \h </w:instrText>
             </w:r>
             <w:r>
               <w:rPr>
@@ -1358,7 +1392,7 @@
               <w14:ligatures w14:val="standardContextual"/>
             </w:rPr>
           </w:pPr>
-          <w:hyperlink w:anchor="_Toc214273168" w:history="1">
+          <w:hyperlink w:anchor="_Toc214611912" w:history="1">
             <w:r>
               <w:rPr>
                 <w:rStyle w:val="Hyperlink"/>
@@ -1406,7 +1440,7 @@
                 <w:noProof/>
                 <w:webHidden/>
               </w:rPr>
-              <w:instrText xml:space="preserve"> PAGEREF _Toc214273168 \h </w:instrText>
+              <w:instrText xml:space="preserve"> PAGEREF _Toc214611912 \h </w:instrText>
             </w:r>
             <w:r>
               <w:rPr>
@@ -1454,7 +1488,7 @@
               <w14:ligatures w14:val="standardContextual"/>
             </w:rPr>
           </w:pPr>
-          <w:hyperlink w:anchor="_Toc214273169" w:history="1">
+          <w:hyperlink w:anchor="_Toc214611913" w:history="1">
             <w:r>
               <w:rPr>
                 <w:rStyle w:val="Hyperlink"/>
@@ -1502,7 +1536,7 @@
                 <w:noProof/>
                 <w:webHidden/>
               </w:rPr>
-              <w:instrText xml:space="preserve"> PAGEREF _Toc214273169 \h </w:instrText>
+              <w:instrText xml:space="preserve"> PAGEREF _Toc214611913 \h </w:instrText>
             </w:r>
             <w:r>
               <w:rPr>
@@ -1550,7 +1584,7 @@
               <w14:ligatures w14:val="standardContextual"/>
             </w:rPr>
           </w:pPr>
-          <w:hyperlink w:anchor="_Toc214273170" w:history="1">
+          <w:hyperlink w:anchor="_Toc214611914" w:history="1">
             <w:r>
               <w:rPr>
                 <w:rStyle w:val="Hyperlink"/>
@@ -1598,7 +1632,7 @@
                 <w:noProof/>
                 <w:webHidden/>
               </w:rPr>
-              <w:instrText xml:space="preserve"> PAGEREF _Toc214273170 \h </w:instrText>
+              <w:instrText xml:space="preserve"> PAGEREF _Toc214611914 \h </w:instrText>
             </w:r>
             <w:r>
               <w:rPr>
@@ -1646,7 +1680,7 @@
               <w14:ligatures w14:val="standardContextual"/>
             </w:rPr>
           </w:pPr>
-          <w:hyperlink w:anchor="_Toc214273171" w:history="1">
+          <w:hyperlink w:anchor="_Toc214611915" w:history="1">
             <w:r>
               <w:rPr>
                 <w:rStyle w:val="Hyperlink"/>
@@ -1694,7 +1728,7 @@
                 <w:noProof/>
                 <w:webHidden/>
               </w:rPr>
-              <w:instrText xml:space="preserve"> PAGEREF _Toc214273171 \h </w:instrText>
+              <w:instrText xml:space="preserve"> PAGEREF _Toc214611915 \h </w:instrText>
             </w:r>
             <w:r>
               <w:rPr>
@@ -1742,7 +1776,7 @@
               <w14:ligatures w14:val="standardContextual"/>
             </w:rPr>
           </w:pPr>
-          <w:hyperlink w:anchor="_Toc214273172" w:history="1">
+          <w:hyperlink w:anchor="_Toc214611916" w:history="1">
             <w:r>
               <w:rPr>
                 <w:rStyle w:val="Hyperlink"/>
@@ -1788,7 +1822,7 @@
                 <w:noProof/>
                 <w:webHidden/>
               </w:rPr>
-              <w:instrText xml:space="preserve"> PAGEREF _Toc214273172 \h </w:instrText>
+              <w:instrText xml:space="preserve"> PAGEREF _Toc214611916 \h </w:instrText>
             </w:r>
             <w:r>
               <w:rPr>
@@ -1836,7 +1870,7 @@
               <w14:ligatures w14:val="standardContextual"/>
             </w:rPr>
           </w:pPr>
-          <w:hyperlink w:anchor="_Toc214273173" w:history="1">
+          <w:hyperlink w:anchor="_Toc214611917" w:history="1">
             <w:r>
               <w:rPr>
                 <w:rStyle w:val="Hyperlink"/>
@@ -1882,7 +1916,7 @@
                 <w:noProof/>
                 <w:webHidden/>
               </w:rPr>
-              <w:instrText xml:space="preserve"> PAGEREF _Toc214273173 \h </w:instrText>
+              <w:instrText xml:space="preserve"> PAGEREF _Toc214611917 \h </w:instrText>
             </w:r>
             <w:r>
               <w:rPr>
@@ -1930,7 +1964,7 @@
               <w14:ligatures w14:val="standardContextual"/>
             </w:rPr>
           </w:pPr>
-          <w:hyperlink w:anchor="_Toc214273174" w:history="1">
+          <w:hyperlink w:anchor="_Toc214611918" w:history="1">
             <w:r>
               <w:rPr>
                 <w:rStyle w:val="Hyperlink"/>
@@ -1976,7 +2010,7 @@
                 <w:noProof/>
                 <w:webHidden/>
               </w:rPr>
-              <w:instrText xml:space="preserve"> PAGEREF _Toc214273174 \h </w:instrText>
+              <w:instrText xml:space="preserve"> PAGEREF _Toc214611918 \h </w:instrText>
             </w:r>
             <w:r>
               <w:rPr>
@@ -2024,7 +2058,7 @@
               <w14:ligatures w14:val="standardContextual"/>
             </w:rPr>
           </w:pPr>
-          <w:hyperlink w:anchor="_Toc214273175" w:history="1">
+          <w:hyperlink w:anchor="_Toc214611919" w:history="1">
             <w:r>
               <w:rPr>
                 <w:rStyle w:val="Hyperlink"/>
@@ -2070,7 +2104,7 @@
                 <w:noProof/>
                 <w:webHidden/>
               </w:rPr>
-              <w:instrText xml:space="preserve"> PAGEREF _Toc214273175 \h </w:instrText>
+              <w:instrText xml:space="preserve"> PAGEREF _Toc214611919 \h </w:instrText>
             </w:r>
             <w:r>
               <w:rPr>
@@ -2118,7 +2152,7 @@
               <w14:ligatures w14:val="standardContextual"/>
             </w:rPr>
           </w:pPr>
-          <w:hyperlink w:anchor="_Toc214273176" w:history="1">
+          <w:hyperlink w:anchor="_Toc214611920" w:history="1">
             <w:r>
               <w:rPr>
                 <w:rStyle w:val="Hyperlink"/>
@@ -2166,7 +2200,7 @@
                 <w:noProof/>
                 <w:webHidden/>
               </w:rPr>
-              <w:instrText xml:space="preserve"> PAGEREF _Toc214273176 \h </w:instrText>
+              <w:instrText xml:space="preserve"> PAGEREF _Toc214611920 \h </w:instrText>
             </w:r>
             <w:r>
               <w:rPr>
@@ -2214,7 +2248,7 @@
               <w14:ligatures w14:val="standardContextual"/>
             </w:rPr>
           </w:pPr>
-          <w:hyperlink w:anchor="_Toc214273177" w:history="1">
+          <w:hyperlink w:anchor="_Toc214611921" w:history="1">
             <w:r>
               <w:rPr>
                 <w:rStyle w:val="Hyperlink"/>
@@ -2260,7 +2294,7 @@
                 <w:noProof/>
                 <w:webHidden/>
               </w:rPr>
-              <w:instrText xml:space="preserve"> PAGEREF _Toc214273177 \h </w:instrText>
+              <w:instrText xml:space="preserve"> PAGEREF _Toc214611921 \h </w:instrText>
             </w:r>
             <w:r>
               <w:rPr>
@@ -2308,7 +2342,7 @@
               <w14:ligatures w14:val="standardContextual"/>
             </w:rPr>
           </w:pPr>
-          <w:hyperlink w:anchor="_Toc214273178" w:history="1">
+          <w:hyperlink w:anchor="_Toc214611922" w:history="1">
             <w:r>
               <w:rPr>
                 <w:rStyle w:val="Hyperlink"/>
@@ -2354,7 +2388,7 @@
                 <w:noProof/>
                 <w:webHidden/>
               </w:rPr>
-              <w:instrText xml:space="preserve"> PAGEREF _Toc214273178 \h </w:instrText>
+              <w:instrText xml:space="preserve"> PAGEREF _Toc214611922 \h </w:instrText>
             </w:r>
             <w:r>
               <w:rPr>
@@ -2375,6 +2409,476 @@
                 <w:webHidden/>
               </w:rPr>
               <w:t>7</w:t>
+            </w:r>
+            <w:r>
+              <w:rPr>
+                <w:noProof/>
+                <w:webHidden/>
+              </w:rPr>
+              <w:fldChar w:fldCharType="end"/>
+            </w:r>
+          </w:hyperlink>
+        </w:p>
+        <w:p>
+          <w:pPr>
+            <w:pStyle w:val="Verzeichnis2"/>
+            <w:tabs>
+              <w:tab w:val="left" w:pos="960"/>
+              <w:tab w:val="right" w:leader="dot" w:pos="9628"/>
+            </w:tabs>
+            <w:rPr>
+              <w:rFonts w:asciiTheme="minorHAnsi" w:eastAsiaTheme="minorEastAsia" w:hAnsiTheme="minorHAnsi"/>
+              <w:noProof/>
+              <w:kern w:val="2"/>
+              <w:sz w:val="24"/>
+              <w:szCs w:val="24"/>
+              <w:lang w:eastAsia="de-DE"/>
+              <w14:ligatures w14:val="standardContextual"/>
+            </w:rPr>
+          </w:pPr>
+          <w:hyperlink w:anchor="_Toc214611923" w:history="1">
+            <w:r>
+              <w:rPr>
+                <w:rStyle w:val="Hyperlink"/>
+                <w:noProof/>
+              </w:rPr>
+              <w:t>7.1.</w:t>
+            </w:r>
+            <w:r>
+              <w:rPr>
+                <w:rFonts w:asciiTheme="minorHAnsi" w:eastAsiaTheme="minorEastAsia" w:hAnsiTheme="minorHAnsi"/>
+                <w:noProof/>
+                <w:kern w:val="2"/>
+                <w:sz w:val="24"/>
+                <w:szCs w:val="24"/>
+                <w:lang w:eastAsia="de-DE"/>
+                <w14:ligatures w14:val="standardContextual"/>
+              </w:rPr>
+              <w:tab/>
+            </w:r>
+            <w:r>
+              <w:rPr>
+                <w:rStyle w:val="Hyperlink"/>
+                <w:noProof/>
+              </w:rPr>
+              <w:t>Aufbau und Struktur der Implementierung</w:t>
+            </w:r>
+            <w:r>
+              <w:rPr>
+                <w:noProof/>
+                <w:webHidden/>
+              </w:rPr>
+              <w:tab/>
+            </w:r>
+            <w:r>
+              <w:rPr>
+                <w:noProof/>
+                <w:webHidden/>
+              </w:rPr>
+              <w:fldChar w:fldCharType="begin"/>
+            </w:r>
+            <w:r>
+              <w:rPr>
+                <w:noProof/>
+                <w:webHidden/>
+              </w:rPr>
+              <w:instrText xml:space="preserve"> PAGEREF _Toc214611923 \h </w:instrText>
+            </w:r>
+            <w:r>
+              <w:rPr>
+                <w:noProof/>
+                <w:webHidden/>
+              </w:rPr>
+            </w:r>
+            <w:r>
+              <w:rPr>
+                <w:noProof/>
+                <w:webHidden/>
+              </w:rPr>
+              <w:fldChar w:fldCharType="separate"/>
+            </w:r>
+            <w:r>
+              <w:rPr>
+                <w:noProof/>
+                <w:webHidden/>
+              </w:rPr>
+              <w:t>7</w:t>
+            </w:r>
+            <w:r>
+              <w:rPr>
+                <w:noProof/>
+                <w:webHidden/>
+              </w:rPr>
+              <w:fldChar w:fldCharType="end"/>
+            </w:r>
+          </w:hyperlink>
+        </w:p>
+        <w:p>
+          <w:pPr>
+            <w:pStyle w:val="Verzeichnis2"/>
+            <w:tabs>
+              <w:tab w:val="left" w:pos="960"/>
+              <w:tab w:val="right" w:leader="dot" w:pos="9628"/>
+            </w:tabs>
+            <w:rPr>
+              <w:rFonts w:asciiTheme="minorHAnsi" w:eastAsiaTheme="minorEastAsia" w:hAnsiTheme="minorHAnsi"/>
+              <w:noProof/>
+              <w:kern w:val="2"/>
+              <w:sz w:val="24"/>
+              <w:szCs w:val="24"/>
+              <w:lang w:eastAsia="de-DE"/>
+              <w14:ligatures w14:val="standardContextual"/>
+            </w:rPr>
+          </w:pPr>
+          <w:hyperlink w:anchor="_Toc214611924" w:history="1">
+            <w:r>
+              <w:rPr>
+                <w:rStyle w:val="Hyperlink"/>
+                <w:noProof/>
+              </w:rPr>
+              <w:t>7.2.</w:t>
+            </w:r>
+            <w:r>
+              <w:rPr>
+                <w:rFonts w:asciiTheme="minorHAnsi" w:eastAsiaTheme="minorEastAsia" w:hAnsiTheme="minorHAnsi"/>
+                <w:noProof/>
+                <w:kern w:val="2"/>
+                <w:sz w:val="24"/>
+                <w:szCs w:val="24"/>
+                <w:lang w:eastAsia="de-DE"/>
+                <w14:ligatures w14:val="standardContextual"/>
+              </w:rPr>
+              <w:tab/>
+            </w:r>
+            <w:r>
+              <w:rPr>
+                <w:rStyle w:val="Hyperlink"/>
+                <w:noProof/>
+              </w:rPr>
+              <w:t>Validierung, Fehlerbehandlung und Fallback-Strategien</w:t>
+            </w:r>
+            <w:r>
+              <w:rPr>
+                <w:noProof/>
+                <w:webHidden/>
+              </w:rPr>
+              <w:tab/>
+            </w:r>
+            <w:r>
+              <w:rPr>
+                <w:noProof/>
+                <w:webHidden/>
+              </w:rPr>
+              <w:fldChar w:fldCharType="begin"/>
+            </w:r>
+            <w:r>
+              <w:rPr>
+                <w:noProof/>
+                <w:webHidden/>
+              </w:rPr>
+              <w:instrText xml:space="preserve"> PAGEREF _Toc214611924 \h </w:instrText>
+            </w:r>
+            <w:r>
+              <w:rPr>
+                <w:noProof/>
+                <w:webHidden/>
+              </w:rPr>
+            </w:r>
+            <w:r>
+              <w:rPr>
+                <w:noProof/>
+                <w:webHidden/>
+              </w:rPr>
+              <w:fldChar w:fldCharType="separate"/>
+            </w:r>
+            <w:r>
+              <w:rPr>
+                <w:noProof/>
+                <w:webHidden/>
+              </w:rPr>
+              <w:t>7</w:t>
+            </w:r>
+            <w:r>
+              <w:rPr>
+                <w:noProof/>
+                <w:webHidden/>
+              </w:rPr>
+              <w:fldChar w:fldCharType="end"/>
+            </w:r>
+          </w:hyperlink>
+        </w:p>
+        <w:p>
+          <w:pPr>
+            <w:pStyle w:val="Verzeichnis2"/>
+            <w:tabs>
+              <w:tab w:val="left" w:pos="960"/>
+              <w:tab w:val="right" w:leader="dot" w:pos="9628"/>
+            </w:tabs>
+            <w:rPr>
+              <w:rFonts w:asciiTheme="minorHAnsi" w:eastAsiaTheme="minorEastAsia" w:hAnsiTheme="minorHAnsi"/>
+              <w:noProof/>
+              <w:kern w:val="2"/>
+              <w:sz w:val="24"/>
+              <w:szCs w:val="24"/>
+              <w:lang w:eastAsia="de-DE"/>
+              <w14:ligatures w14:val="standardContextual"/>
+            </w:rPr>
+          </w:pPr>
+          <w:hyperlink w:anchor="_Toc214611925" w:history="1">
+            <w:r>
+              <w:rPr>
+                <w:rStyle w:val="Hyperlink"/>
+                <w:noProof/>
+              </w:rPr>
+              <w:t>7.3.</w:t>
+            </w:r>
+            <w:r>
+              <w:rPr>
+                <w:rFonts w:asciiTheme="minorHAnsi" w:eastAsiaTheme="minorEastAsia" w:hAnsiTheme="minorHAnsi"/>
+                <w:noProof/>
+                <w:kern w:val="2"/>
+                <w:sz w:val="24"/>
+                <w:szCs w:val="24"/>
+                <w:lang w:eastAsia="de-DE"/>
+                <w14:ligatures w14:val="standardContextual"/>
+              </w:rPr>
+              <w:tab/>
+            </w:r>
+            <w:r>
+              <w:rPr>
+                <w:rStyle w:val="Hyperlink"/>
+                <w:noProof/>
+              </w:rPr>
+              <w:t>Notenumrechnung und Wartbarkeit</w:t>
+            </w:r>
+            <w:r>
+              <w:rPr>
+                <w:noProof/>
+                <w:webHidden/>
+              </w:rPr>
+              <w:tab/>
+            </w:r>
+            <w:r>
+              <w:rPr>
+                <w:noProof/>
+                <w:webHidden/>
+              </w:rPr>
+              <w:fldChar w:fldCharType="begin"/>
+            </w:r>
+            <w:r>
+              <w:rPr>
+                <w:noProof/>
+                <w:webHidden/>
+              </w:rPr>
+              <w:instrText xml:space="preserve"> PAGEREF _Toc214611925 \h </w:instrText>
+            </w:r>
+            <w:r>
+              <w:rPr>
+                <w:noProof/>
+                <w:webHidden/>
+              </w:rPr>
+            </w:r>
+            <w:r>
+              <w:rPr>
+                <w:noProof/>
+                <w:webHidden/>
+              </w:rPr>
+              <w:fldChar w:fldCharType="separate"/>
+            </w:r>
+            <w:r>
+              <w:rPr>
+                <w:noProof/>
+                <w:webHidden/>
+              </w:rPr>
+              <w:t>8</w:t>
+            </w:r>
+            <w:r>
+              <w:rPr>
+                <w:noProof/>
+                <w:webHidden/>
+              </w:rPr>
+              <w:fldChar w:fldCharType="end"/>
+            </w:r>
+          </w:hyperlink>
+        </w:p>
+        <w:p>
+          <w:pPr>
+            <w:pStyle w:val="Verzeichnis2"/>
+            <w:tabs>
+              <w:tab w:val="left" w:pos="960"/>
+              <w:tab w:val="right" w:leader="dot" w:pos="9628"/>
+            </w:tabs>
+            <w:rPr>
+              <w:rFonts w:asciiTheme="minorHAnsi" w:eastAsiaTheme="minorEastAsia" w:hAnsiTheme="minorHAnsi"/>
+              <w:noProof/>
+              <w:kern w:val="2"/>
+              <w:sz w:val="24"/>
+              <w:szCs w:val="24"/>
+              <w:lang w:eastAsia="de-DE"/>
+              <w14:ligatures w14:val="standardContextual"/>
+            </w:rPr>
+          </w:pPr>
+          <w:hyperlink w:anchor="_Toc214611926" w:history="1">
+            <w:r>
+              <w:rPr>
+                <w:rStyle w:val="Hyperlink"/>
+                <w:noProof/>
+              </w:rPr>
+              <w:t>7.4.</w:t>
+            </w:r>
+            <w:r>
+              <w:rPr>
+                <w:rFonts w:asciiTheme="minorHAnsi" w:eastAsiaTheme="minorEastAsia" w:hAnsiTheme="minorHAnsi"/>
+                <w:noProof/>
+                <w:kern w:val="2"/>
+                <w:sz w:val="24"/>
+                <w:szCs w:val="24"/>
+                <w:lang w:eastAsia="de-DE"/>
+                <w14:ligatures w14:val="standardContextual"/>
+              </w:rPr>
+              <w:tab/>
+            </w:r>
+            <w:r>
+              <w:rPr>
+                <w:rStyle w:val="Hyperlink"/>
+                <w:noProof/>
+              </w:rPr>
+              <w:t>Prüfungslogik: Bestehen, gestreckte Prüfung und Ergänzungsprüfung</w:t>
+            </w:r>
+            <w:r>
+              <w:rPr>
+                <w:noProof/>
+                <w:webHidden/>
+              </w:rPr>
+              <w:tab/>
+            </w:r>
+            <w:r>
+              <w:rPr>
+                <w:noProof/>
+                <w:webHidden/>
+              </w:rPr>
+              <w:fldChar w:fldCharType="begin"/>
+            </w:r>
+            <w:r>
+              <w:rPr>
+                <w:noProof/>
+                <w:webHidden/>
+              </w:rPr>
+              <w:instrText xml:space="preserve"> PAGEREF _Toc214611926 \h </w:instrText>
+            </w:r>
+            <w:r>
+              <w:rPr>
+                <w:noProof/>
+                <w:webHidden/>
+              </w:rPr>
+            </w:r>
+            <w:r>
+              <w:rPr>
+                <w:noProof/>
+                <w:webHidden/>
+              </w:rPr>
+              <w:fldChar w:fldCharType="separate"/>
+            </w:r>
+            <w:r>
+              <w:rPr>
+                <w:noProof/>
+                <w:webHidden/>
+              </w:rPr>
+              <w:t>8</w:t>
+            </w:r>
+            <w:r>
+              <w:rPr>
+                <w:noProof/>
+                <w:webHidden/>
+              </w:rPr>
+              <w:fldChar w:fldCharType="end"/>
+            </w:r>
+          </w:hyperlink>
+        </w:p>
+        <w:p>
+          <w:pPr>
+            <w:pStyle w:val="Verzeichnis2"/>
+            <w:tabs>
+              <w:tab w:val="left" w:pos="960"/>
+              <w:tab w:val="right" w:leader="dot" w:pos="9628"/>
+            </w:tabs>
+            <w:rPr>
+              <w:rFonts w:asciiTheme="minorHAnsi" w:eastAsiaTheme="minorEastAsia" w:hAnsiTheme="minorHAnsi"/>
+              <w:noProof/>
+              <w:kern w:val="2"/>
+              <w:sz w:val="24"/>
+              <w:szCs w:val="24"/>
+              <w:lang w:eastAsia="de-DE"/>
+              <w14:ligatures w14:val="standardContextual"/>
+            </w:rPr>
+          </w:pPr>
+          <w:hyperlink w:anchor="_Toc214611927" w:history="1">
+            <w:r>
+              <w:rPr>
+                <w:rStyle w:val="Hyperlink"/>
+                <w:noProof/>
+              </w:rPr>
+              <w:t>7.5.</w:t>
+            </w:r>
+            <w:r>
+              <w:rPr>
+                <w:rFonts w:asciiTheme="minorHAnsi" w:eastAsiaTheme="minorEastAsia" w:hAnsiTheme="minorHAnsi"/>
+                <w:noProof/>
+                <w:kern w:val="2"/>
+                <w:sz w:val="24"/>
+                <w:szCs w:val="24"/>
+                <w:lang w:eastAsia="de-DE"/>
+                <w14:ligatures w14:val="standardContextual"/>
+              </w:rPr>
+              <w:tab/>
+            </w:r>
+            <w:r>
+              <w:rPr>
+                <w:rStyle w:val="Hyperlink"/>
+                <w:noProof/>
+              </w:rPr>
+              <w:t>Testbarkeit, Debug- und Datenzugriffs-Modelle</w:t>
+            </w:r>
+            <w:r>
+              <w:rPr>
+                <w:noProof/>
+                <w:webHidden/>
+              </w:rPr>
+              <w:tab/>
+            </w:r>
+            <w:r>
+              <w:rPr>
+                <w:noProof/>
+                <w:webHidden/>
+              </w:rPr>
+              <w:fldChar w:fldCharType="begin"/>
+            </w:r>
+            <w:r>
+              <w:rPr>
+                <w:noProof/>
+                <w:webHidden/>
+              </w:rPr>
+              <w:instrText xml:space="preserve"> PAGEREF _Toc214611927 \h </w:instrText>
+            </w:r>
+            <w:r>
+              <w:rPr>
+                <w:noProof/>
+                <w:webHidden/>
+              </w:rPr>
+            </w:r>
+            <w:r>
+              <w:rPr>
+                <w:noProof/>
+                <w:webHidden/>
+              </w:rPr>
+              <w:fldChar w:fldCharType="separate"/>
+            </w:r>
+            <w:r>
+              <w:rPr>
+                <w:noProof/>
+                <w:webHidden/>
+              </w:rPr>
+              <w:t>9</w:t>
             </w:r>
             <w:r>
               <w:rPr>
@@ -2402,7 +2906,7 @@
               <w14:ligatures w14:val="standardContextual"/>
             </w:rPr>
           </w:pPr>
-          <w:hyperlink w:anchor="_Toc214273179" w:history="1">
+          <w:hyperlink w:anchor="_Toc214611928" w:history="1">
             <w:r>
               <w:rPr>
                 <w:rStyle w:val="Hyperlink"/>
@@ -2448,7 +2952,7 @@
                 <w:noProof/>
                 <w:webHidden/>
               </w:rPr>
-              <w:instrText xml:space="preserve"> PAGEREF _Toc214273179 \h </w:instrText>
+              <w:instrText xml:space="preserve"> PAGEREF _Toc214611928 \h </w:instrText>
             </w:r>
             <w:r>
               <w:rPr>
@@ -2468,7 +2972,7 @@
                 <w:noProof/>
                 <w:webHidden/>
               </w:rPr>
-              <w:t>8</w:t>
+              <w:t>10</w:t>
             </w:r>
             <w:r>
               <w:rPr>
@@ -2496,7 +3000,7 @@
               <w14:ligatures w14:val="standardContextual"/>
             </w:rPr>
           </w:pPr>
-          <w:hyperlink w:anchor="_Toc214273180" w:history="1">
+          <w:hyperlink w:anchor="_Toc214611929" w:history="1">
             <w:r>
               <w:rPr>
                 <w:rStyle w:val="Hyperlink"/>
@@ -2542,7 +3046,7 @@
                 <w:noProof/>
                 <w:webHidden/>
               </w:rPr>
-              <w:instrText xml:space="preserve"> PAGEREF _Toc214273180 \h </w:instrText>
+              <w:instrText xml:space="preserve"> PAGEREF _Toc214611929 \h </w:instrText>
             </w:r>
             <w:r>
               <w:rPr>
@@ -2562,7 +3066,7 @@
                 <w:noProof/>
                 <w:webHidden/>
               </w:rPr>
-              <w:t>9</w:t>
+              <w:t>11</w:t>
             </w:r>
             <w:r>
               <w:rPr>
@@ -2589,7 +3093,7 @@
               <w14:ligatures w14:val="standardContextual"/>
             </w:rPr>
           </w:pPr>
-          <w:hyperlink w:anchor="_Toc214273181" w:history="1">
+          <w:hyperlink w:anchor="_Toc214611930" w:history="1">
             <w:r>
               <w:rPr>
                 <w:rStyle w:val="Hyperlink"/>
@@ -2616,7 +3120,7 @@
                 <w:noProof/>
                 <w:webHidden/>
               </w:rPr>
-              <w:instrText xml:space="preserve"> PAGEREF _Toc214273181 \h </w:instrText>
+              <w:instrText xml:space="preserve"> PAGEREF _Toc214611930 \h </w:instrText>
             </w:r>
             <w:r>
               <w:rPr>
@@ -2636,7 +3140,7 @@
                 <w:noProof/>
                 <w:webHidden/>
               </w:rPr>
-              <w:t>10</w:t>
+              <w:t>12</w:t>
             </w:r>
             <w:r>
               <w:rPr>
@@ -2663,27 +3167,13 @@
               <w14:ligatures w14:val="standardContextual"/>
             </w:rPr>
           </w:pPr>
-          <w:hyperlink w:anchor="_Toc214273182" w:history="1">
+          <w:hyperlink w:anchor="_Toc214611931" w:history="1">
             <w:r>
               <w:rPr>
                 <w:rStyle w:val="Hyperlink"/>
                 <w:noProof/>
               </w:rPr>
-              <w:t>Abbildungs- und Tabelle</w:t>
-            </w:r>
-            <w:r>
-              <w:rPr>
-                <w:rStyle w:val="Hyperlink"/>
-                <w:noProof/>
-              </w:rPr>
-              <w:t>n</w:t>
-            </w:r>
-            <w:r>
-              <w:rPr>
-                <w:rStyle w:val="Hyperlink"/>
-                <w:noProof/>
-              </w:rPr>
-              <w:t>verzeichnis</w:t>
+              <w:t>Abbildungs- und Tabellenverzeichnis</w:t>
             </w:r>
             <w:r>
               <w:rPr>
@@ -2704,7 +3194,7 @@
                 <w:noProof/>
                 <w:webHidden/>
               </w:rPr>
-              <w:instrText xml:space="preserve"> PAGEREF _Toc214273182 \h </w:instrText>
+              <w:instrText xml:space="preserve"> PAGEREF _Toc214611931 \h </w:instrText>
             </w:r>
             <w:r>
               <w:rPr>
@@ -2724,7 +3214,7 @@
                 <w:noProof/>
                 <w:webHidden/>
               </w:rPr>
-              <w:t>11</w:t>
+              <w:t>13</w:t>
             </w:r>
             <w:r>
               <w:rPr>
@@ -2812,7 +3302,7 @@
           <w:szCs w:val="24"/>
         </w:rPr>
       </w:pPr>
-      <w:bookmarkStart w:id="0" w:name="_Toc214273164"/>
+      <w:bookmarkStart w:id="0" w:name="_Toc214611908"/>
       <w:r>
         <w:rPr>
           <w:rFonts w:cs="Arial"/>
@@ -3137,7 +3627,7 @@
           <w:noProof/>
         </w:rPr>
         <w:tab/>
-        <w:t>4, 5, 7</w:t>
+        <w:t>4, 6, 10</w:t>
       </w:r>
     </w:p>
     <w:p>
@@ -3221,7 +3711,7 @@
           <w:noProof/>
         </w:rPr>
         <w:tab/>
-        <w:t>3, 4</w:t>
+        <w:t>3, 4, 7, 8</w:t>
       </w:r>
     </w:p>
     <w:p>
@@ -3264,7 +3754,7 @@
           <w:noProof/>
         </w:rPr>
         <w:tab/>
-        <w:t>8</w:t>
+        <w:t>11</w:t>
       </w:r>
     </w:p>
     <w:p>
@@ -3365,7 +3855,7 @@
           <w:szCs w:val="24"/>
         </w:rPr>
       </w:pPr>
-      <w:bookmarkStart w:id="1" w:name="_Toc214273165"/>
+      <w:bookmarkStart w:id="1" w:name="_Toc214611909"/>
       <w:r>
         <w:rPr>
           <w:rFonts w:cs="Arial"/>
@@ -3388,7 +3878,7 @@
         <w:pStyle w:val="berschrift2"/>
         <w:ind w:left="720"/>
       </w:pPr>
-      <w:bookmarkStart w:id="3" w:name="_Toc214273166"/>
+      <w:bookmarkStart w:id="3" w:name="_Toc214611910"/>
       <w:r>
         <w:t xml:space="preserve">2.1. </w:t>
       </w:r>
@@ -3433,7 +3923,25 @@
           <w:sz w:val="24"/>
           <w:szCs w:val="24"/>
         </w:rPr>
-        <w:instrText xml:space="preserve"> XE "IHK:Industrie und Handelskammer" </w:instrText>
+        <w:instrText xml:space="preserve"> XE "</w:instrText>
+      </w:r>
+      <w:proofErr w:type="spellStart"/>
+      <w:r>
+        <w:rPr>
+          <w:rFonts w:cs="Arial"/>
+          <w:sz w:val="24"/>
+          <w:szCs w:val="24"/>
+        </w:rPr>
+        <w:instrText>IHK:Industrie</w:instrText>
+      </w:r>
+      <w:proofErr w:type="spellEnd"/>
+      <w:r>
+        <w:rPr>
+          <w:rFonts w:cs="Arial"/>
+          <w:sz w:val="24"/>
+          <w:szCs w:val="24"/>
+        </w:rPr>
+        <w:instrText xml:space="preserve"> und Handelskammer" </w:instrText>
       </w:r>
       <w:r>
         <w:rPr>
@@ -3477,7 +3985,7 @@
         </w:rPr>
       </w:pPr>
       <w:bookmarkStart w:id="4" w:name="_Toc213263305"/>
-      <w:bookmarkStart w:id="5" w:name="_Toc214273167"/>
+      <w:bookmarkStart w:id="5" w:name="_Toc214611911"/>
       <w:r>
         <w:rPr>
           <w:rFonts w:cs="Arial"/>
@@ -3520,7 +4028,25 @@
           <w:sz w:val="24"/>
           <w:szCs w:val="24"/>
         </w:rPr>
-        <w:instrText xml:space="preserve"> XE "DSGVO:Datenschutzgrundverordnung" </w:instrText>
+        <w:instrText xml:space="preserve"> XE "</w:instrText>
+      </w:r>
+      <w:proofErr w:type="spellStart"/>
+      <w:r>
+        <w:rPr>
+          <w:rFonts w:cs="Arial"/>
+          <w:sz w:val="24"/>
+          <w:szCs w:val="24"/>
+        </w:rPr>
+        <w:instrText>DSGVO:Datenschutzgrundverordnung</w:instrText>
+      </w:r>
+      <w:proofErr w:type="spellEnd"/>
+      <w:r>
+        <w:rPr>
+          <w:rFonts w:cs="Arial"/>
+          <w:sz w:val="24"/>
+          <w:szCs w:val="24"/>
+        </w:rPr>
+        <w:instrText xml:space="preserve">" </w:instrText>
       </w:r>
       <w:r>
         <w:rPr>
@@ -3553,7 +4079,7 @@
         </w:rPr>
       </w:pPr>
       <w:bookmarkStart w:id="6" w:name="_Toc213263308"/>
-      <w:bookmarkStart w:id="7" w:name="_Toc214273168"/>
+      <w:bookmarkStart w:id="7" w:name="_Toc214611912"/>
       <w:r>
         <w:rPr>
           <w:rFonts w:cs="Arial"/>
@@ -3586,7 +4112,7 @@
         </w:rPr>
       </w:pPr>
       <w:bookmarkStart w:id="8" w:name="_Toc213263309"/>
-      <w:bookmarkStart w:id="9" w:name="_Toc214273169"/>
+      <w:bookmarkStart w:id="9" w:name="_Toc214611913"/>
       <w:r>
         <w:rPr>
           <w:rFonts w:cs="Arial"/>
@@ -3629,7 +4155,25 @@
           <w:sz w:val="24"/>
           <w:szCs w:val="24"/>
         </w:rPr>
-        <w:instrText xml:space="preserve"> XE "IHK:Industrie und Handelskammer" </w:instrText>
+        <w:instrText xml:space="preserve"> XE "</w:instrText>
+      </w:r>
+      <w:proofErr w:type="spellStart"/>
+      <w:r>
+        <w:rPr>
+          <w:rFonts w:cs="Arial"/>
+          <w:sz w:val="24"/>
+          <w:szCs w:val="24"/>
+        </w:rPr>
+        <w:instrText>IHK:Industrie</w:instrText>
+      </w:r>
+      <w:proofErr w:type="spellEnd"/>
+      <w:r>
+        <w:rPr>
+          <w:rFonts w:cs="Arial"/>
+          <w:sz w:val="24"/>
+          <w:szCs w:val="24"/>
+        </w:rPr>
+        <w:instrText xml:space="preserve"> und Handelskammer" </w:instrText>
       </w:r>
       <w:r>
         <w:rPr>
@@ -3663,7 +4207,7 @@
         </w:rPr>
       </w:pPr>
       <w:bookmarkStart w:id="10" w:name="_Toc213263310"/>
-      <w:bookmarkStart w:id="11" w:name="_Toc214273170"/>
+      <w:bookmarkStart w:id="11" w:name="_Toc214611914"/>
       <w:r>
         <w:rPr>
           <w:rFonts w:cs="Arial"/>
@@ -3776,7 +4320,25 @@
           <w:sz w:val="24"/>
           <w:szCs w:val="24"/>
         </w:rPr>
-        <w:instrText xml:space="preserve"> XE "DSGVO:Datenschutzgrundverordnung" </w:instrText>
+        <w:instrText xml:space="preserve"> XE "</w:instrText>
+      </w:r>
+      <w:proofErr w:type="spellStart"/>
+      <w:r>
+        <w:rPr>
+          <w:rFonts w:cs="Arial"/>
+          <w:sz w:val="24"/>
+          <w:szCs w:val="24"/>
+        </w:rPr>
+        <w:instrText>DSGVO:Datenschutzgrundverordnung</w:instrText>
+      </w:r>
+      <w:proofErr w:type="spellEnd"/>
+      <w:r>
+        <w:rPr>
+          <w:rFonts w:cs="Arial"/>
+          <w:sz w:val="24"/>
+          <w:szCs w:val="24"/>
+        </w:rPr>
+        <w:instrText xml:space="preserve">" </w:instrText>
       </w:r>
       <w:r>
         <w:rPr>
@@ -3856,7 +4418,7 @@
         </w:rPr>
       </w:pPr>
       <w:bookmarkStart w:id="12" w:name="_Toc213263311"/>
-      <w:bookmarkStart w:id="13" w:name="_Toc214273171"/>
+      <w:bookmarkStart w:id="13" w:name="_Toc214611915"/>
       <w:r>
         <w:rPr>
           <w:rFonts w:cs="Arial"/>
@@ -3901,7 +4463,25 @@
           <w:sz w:val="24"/>
           <w:szCs w:val="24"/>
         </w:rPr>
-        <w:instrText xml:space="preserve"> XE "IHK:Industrie und Handelskammer" </w:instrText>
+        <w:instrText xml:space="preserve"> XE "</w:instrText>
+      </w:r>
+      <w:proofErr w:type="spellStart"/>
+      <w:r>
+        <w:rPr>
+          <w:rFonts w:cs="Arial"/>
+          <w:sz w:val="24"/>
+          <w:szCs w:val="24"/>
+        </w:rPr>
+        <w:instrText>IHK:Industrie</w:instrText>
+      </w:r>
+      <w:proofErr w:type="spellEnd"/>
+      <w:r>
+        <w:rPr>
+          <w:rFonts w:cs="Arial"/>
+          <w:sz w:val="24"/>
+          <w:szCs w:val="24"/>
+        </w:rPr>
+        <w:instrText xml:space="preserve"> und Handelskammer" </w:instrText>
       </w:r>
       <w:r>
         <w:rPr>
@@ -3929,7 +4509,7 @@
         </w:numPr>
         <w:ind w:left="426"/>
       </w:pPr>
-      <w:bookmarkStart w:id="14" w:name="_Toc214273172"/>
+      <w:bookmarkStart w:id="14" w:name="_Toc214611916"/>
       <w:r>
         <w:t>Anforderungen an das Zielsystem</w:t>
       </w:r>
@@ -3947,7 +4527,7 @@
         </w:numPr>
         <w:ind w:left="1560" w:hanging="426"/>
       </w:pPr>
-      <w:bookmarkStart w:id="15" w:name="_Toc214273173"/>
+      <w:bookmarkStart w:id="15" w:name="_Toc214611917"/>
       <w:r>
         <w:t>Hardware</w:t>
       </w:r>
@@ -3963,9 +4543,11 @@
       <w:r>
         <w:instrText xml:space="preserve"> XE "</w:instrText>
       </w:r>
+      <w:proofErr w:type="spellStart"/>
       <w:r>
         <w:instrText>GB:Gigabyte</w:instrText>
       </w:r>
+      <w:proofErr w:type="spellEnd"/>
       <w:r>
         <w:instrText xml:space="preserve">" </w:instrText>
       </w:r>
@@ -3981,8 +4563,13 @@
       <w:r>
         <w:instrText xml:space="preserve"> XE "</w:instrText>
       </w:r>
-      <w:r>
-        <w:instrText>RAM:Random-Access Memory</w:instrText>
+      <w:proofErr w:type="spellStart"/>
+      <w:r>
+        <w:instrText>RAM:Random-Access</w:instrText>
+      </w:r>
+      <w:proofErr w:type="spellEnd"/>
+      <w:r>
+        <w:instrText xml:space="preserve"> Memory</w:instrText>
       </w:r>
       <w:r>
         <w:instrText xml:space="preserve">" </w:instrText>
@@ -3999,9 +4586,11 @@
       <w:r>
         <w:instrText xml:space="preserve"> XE "</w:instrText>
       </w:r>
+      <w:proofErr w:type="spellStart"/>
       <w:r>
         <w:instrText>GB:Gigabyte</w:instrText>
       </w:r>
+      <w:proofErr w:type="spellEnd"/>
       <w:r>
         <w:instrText xml:space="preserve">" </w:instrText>
       </w:r>
@@ -4023,9 +4612,11 @@
       <w:r>
         <w:instrText xml:space="preserve"> XE "</w:instrText>
       </w:r>
+      <w:proofErr w:type="spellStart"/>
       <w:r>
         <w:instrText>GB:Gigabyte</w:instrText>
       </w:r>
+      <w:proofErr w:type="spellEnd"/>
       <w:r>
         <w:instrText xml:space="preserve">" </w:instrText>
       </w:r>
@@ -4033,7 +4624,15 @@
         <w:fldChar w:fldCharType="end"/>
       </w:r>
       <w:r>
-        <w:t xml:space="preserve"> sind Windows 11 Systemanforderung) benötigt. Ebenfalls wird eine Maus bzw. Trackpad und Tastatur benötigt.</w:t>
+        <w:t xml:space="preserve"> sind Windows 11 Systemanforderung) benötigt. Ebenfalls wird eine Maus bzw. </w:t>
+      </w:r>
+      <w:proofErr w:type="spellStart"/>
+      <w:r>
+        <w:t>Trackpad</w:t>
+      </w:r>
+      <w:proofErr w:type="spellEnd"/>
+      <w:r>
+        <w:t xml:space="preserve"> und Tastatur benötigt.</w:t>
       </w:r>
     </w:p>
     <w:p>
@@ -4045,7 +4644,7 @@
         </w:numPr>
         <w:ind w:left="1560" w:hanging="426"/>
       </w:pPr>
-      <w:bookmarkStart w:id="16" w:name="_Toc214273174"/>
+      <w:bookmarkStart w:id="16" w:name="_Toc214611918"/>
       <w:r>
         <w:t>Software</w:t>
       </w:r>
@@ -4053,16 +4652,26 @@
     </w:p>
     <w:p>
       <w:r>
-        <w:t>Als Softwareanforderungen ist Windows in Version 10 oder 11 gefordert. Durch die Abschaltung von Windows 10 empfehlen wir die Nutzung von Windows 11 bei der Verwendung dieser Software. Sollten Anpassungen an dem Quellcode erforderlich sein, empfehlen wir die Verwendung von Visual Studio Code mit den Installierten Paketen für html</w:t>
-      </w:r>
+        <w:t xml:space="preserve">Als Softwareanforderungen ist Windows in Version 10 oder 11 gefordert. Durch die Abschaltung von Windows 10 empfehlen wir die Nutzung von Windows 11 bei der Verwendung dieser Software. Sollten Anpassungen an dem Quellcode erforderlich sein, empfehlen wir die Verwendung von Visual Studio Code mit den Installierten Paketen für </w:t>
+      </w:r>
+      <w:proofErr w:type="spellStart"/>
+      <w:r>
+        <w:t>html</w:t>
+      </w:r>
+      <w:proofErr w:type="spellEnd"/>
       <w:r>
         <w:fldChar w:fldCharType="begin"/>
       </w:r>
       <w:r>
         <w:instrText xml:space="preserve"> XE "</w:instrText>
       </w:r>
-      <w:r>
-        <w:instrText>html:Hypertext Markup Language</w:instrText>
+      <w:proofErr w:type="spellStart"/>
+      <w:r>
+        <w:instrText>html:Hypertext</w:instrText>
+      </w:r>
+      <w:proofErr w:type="spellEnd"/>
+      <w:r>
+        <w:instrText xml:space="preserve"> Markup Language</w:instrText>
       </w:r>
       <w:r>
         <w:instrText xml:space="preserve">" </w:instrText>
@@ -4071,16 +4680,26 @@
         <w:fldChar w:fldCharType="end"/>
       </w:r>
       <w:r>
-        <w:t>-code, sowie die Installation von C#-DevTools</w:t>
-      </w:r>
+        <w:t>-code, sowie die Installation von C#-</w:t>
+      </w:r>
+      <w:proofErr w:type="spellStart"/>
+      <w:r>
+        <w:t>DevTools</w:t>
+      </w:r>
+      <w:proofErr w:type="spellEnd"/>
       <w:r>
         <w:fldChar w:fldCharType="begin"/>
       </w:r>
       <w:r>
         <w:instrText xml:space="preserve"> XE "</w:instrText>
       </w:r>
-      <w:r>
-        <w:instrText>DevTools:Development Tools</w:instrText>
+      <w:proofErr w:type="spellStart"/>
+      <w:r>
+        <w:instrText>DevTools:Development</w:instrText>
+      </w:r>
+      <w:proofErr w:type="spellEnd"/>
+      <w:r>
+        <w:instrText xml:space="preserve"> Tools</w:instrText>
       </w:r>
       <w:r>
         <w:instrText xml:space="preserve">" </w:instrText>
@@ -4089,7 +4708,15 @@
         <w:fldChar w:fldCharType="end"/>
       </w:r>
       <w:r>
-        <w:t xml:space="preserve"> und einem C#-Compiler. Durch die Verwendung von C# und Localgehosteten Webserver wird die API</w:t>
+        <w:t xml:space="preserve"> und einem C#-Compiler. Durch die Verwendung von C# und </w:t>
+      </w:r>
+      <w:proofErr w:type="spellStart"/>
+      <w:r>
+        <w:t>Localgehosteten</w:t>
+      </w:r>
+      <w:proofErr w:type="spellEnd"/>
+      <w:r>
+        <w:t xml:space="preserve"> Webserver wird die API</w:t>
       </w:r>
       <w:r>
         <w:fldChar w:fldCharType="begin"/>
@@ -4097,8 +4724,21 @@
       <w:r>
         <w:instrText xml:space="preserve"> XE "</w:instrText>
       </w:r>
-      <w:r>
-        <w:instrText>API:Application Programming Interface</w:instrText>
+      <w:proofErr w:type="spellStart"/>
+      <w:r>
+        <w:instrText>API:Application</w:instrText>
+      </w:r>
+      <w:proofErr w:type="spellEnd"/>
+      <w:r>
+        <w:instrText xml:space="preserve"> </w:instrText>
+      </w:r>
+      <w:proofErr w:type="spellStart"/>
+      <w:r>
+        <w:instrText>Programming</w:instrText>
+      </w:r>
+      <w:proofErr w:type="spellEnd"/>
+      <w:r>
+        <w:instrText xml:space="preserve"> Interface</w:instrText>
       </w:r>
       <w:r>
         <w:instrText xml:space="preserve">" </w:instrText>
@@ -4115,8 +4755,13 @@
       <w:r>
         <w:instrText xml:space="preserve"> XE "</w:instrText>
       </w:r>
-      <w:r>
-        <w:instrText>GUI:Graphical User Interface</w:instrText>
+      <w:proofErr w:type="spellStart"/>
+      <w:r>
+        <w:instrText>GUI:Graphical</w:instrText>
+      </w:r>
+      <w:proofErr w:type="spellEnd"/>
+      <w:r>
+        <w:instrText xml:space="preserve"> User Interface</w:instrText>
       </w:r>
       <w:r>
         <w:instrText xml:space="preserve">" </w:instrText>
@@ -4133,8 +4778,13 @@
       <w:r>
         <w:instrText xml:space="preserve"> XE "</w:instrText>
       </w:r>
-      <w:r>
-        <w:instrText>GUI:Graphical User Interface</w:instrText>
+      <w:proofErr w:type="spellStart"/>
+      <w:r>
+        <w:instrText>GUI:Graphical</w:instrText>
+      </w:r>
+      <w:proofErr w:type="spellEnd"/>
+      <w:r>
+        <w:instrText xml:space="preserve"> User Interface</w:instrText>
       </w:r>
       <w:r>
         <w:instrText xml:space="preserve">" </w:instrText>
@@ -4143,19 +4793,34 @@
         <w:fldChar w:fldCharType="end"/>
       </w:r>
       <w:r>
-        <w:t xml:space="preserve"> nutzt http mit Port 5173 und lokal gehostet per localhost</w:t>
-      </w:r>
-      <w:r>
-        <w:t>. Für die Versionskontrolle ist Git</w:t>
-      </w:r>
+        <w:t xml:space="preserve"> nutzt http mit Port 5173 und lokal gehostet per </w:t>
+      </w:r>
+      <w:proofErr w:type="spellStart"/>
+      <w:r>
+        <w:t>localhost</w:t>
+      </w:r>
+      <w:proofErr w:type="spellEnd"/>
+      <w:r>
+        <w:t xml:space="preserve">. Für die Versionskontrolle ist </w:t>
+      </w:r>
+      <w:proofErr w:type="spellStart"/>
+      <w:r>
+        <w:t>Git</w:t>
+      </w:r>
+      <w:proofErr w:type="spellEnd"/>
       <w:r>
         <w:fldChar w:fldCharType="begin"/>
       </w:r>
       <w:r>
         <w:instrText xml:space="preserve"> XE "</w:instrText>
       </w:r>
-      <w:r>
-        <w:instrText>Git:Git ist eine freie Software zur verteilten Versionsverwaltung von Dateien, die durch Linus Torvalds initiiert wurde</w:instrText>
+      <w:proofErr w:type="spellStart"/>
+      <w:r>
+        <w:instrText>Git:Git</w:instrText>
+      </w:r>
+      <w:proofErr w:type="spellEnd"/>
+      <w:r>
+        <w:instrText xml:space="preserve"> ist eine freie Software zur verteilten Versionsverwaltung von Dateien, die durch Linus Torvalds initiiert wurde</w:instrText>
       </w:r>
       <w:r>
         <w:instrText xml:space="preserve">" </w:instrText>
@@ -4164,16 +4829,26 @@
         <w:fldChar w:fldCharType="end"/>
       </w:r>
       <w:r>
-        <w:t xml:space="preserve"> benötigt als Graphische Oberfläche für Git</w:t>
-      </w:r>
+        <w:t xml:space="preserve"> benötigt als Graphische Oberfläche für </w:t>
+      </w:r>
+      <w:proofErr w:type="spellStart"/>
+      <w:r>
+        <w:t>Git</w:t>
+      </w:r>
+      <w:proofErr w:type="spellEnd"/>
       <w:r>
         <w:fldChar w:fldCharType="begin"/>
       </w:r>
       <w:r>
         <w:instrText xml:space="preserve"> XE "</w:instrText>
       </w:r>
-      <w:r>
-        <w:instrText>Git:Git ist eine freie Software zur verteilten Versionsverwaltung von Dateien, die durch Linus Torvalds initiiert wurde</w:instrText>
+      <w:proofErr w:type="spellStart"/>
+      <w:r>
+        <w:instrText>Git:Git</w:instrText>
+      </w:r>
+      <w:proofErr w:type="spellEnd"/>
+      <w:r>
+        <w:instrText xml:space="preserve"> ist eine freie Software zur verteilten Versionsverwaltung von Dateien, die durch Linus Torvalds initiiert wurde</w:instrText>
       </w:r>
       <w:r>
         <w:instrText xml:space="preserve">" </w:instrText>
@@ -4182,16 +4857,26 @@
         <w:fldChar w:fldCharType="end"/>
       </w:r>
       <w:r>
-        <w:t xml:space="preserve"> empfehlen wir die Nutzung von Tortoise Git</w:t>
-      </w:r>
+        <w:t xml:space="preserve"> empfehlen wir die Nutzung von Tortoise </w:t>
+      </w:r>
+      <w:proofErr w:type="spellStart"/>
+      <w:r>
+        <w:t>Git</w:t>
+      </w:r>
+      <w:proofErr w:type="spellEnd"/>
       <w:r>
         <w:fldChar w:fldCharType="begin"/>
       </w:r>
       <w:r>
         <w:instrText xml:space="preserve"> XE "</w:instrText>
       </w:r>
-      <w:r>
-        <w:instrText>Git:Git ist eine freie Software zur verteilten Versionsverwaltung von Dateien, die durch Linus Torvalds initiiert wurde</w:instrText>
+      <w:proofErr w:type="spellStart"/>
+      <w:r>
+        <w:instrText>Git:Git</w:instrText>
+      </w:r>
+      <w:proofErr w:type="spellEnd"/>
+      <w:r>
+        <w:instrText xml:space="preserve"> ist eine freie Software zur verteilten Versionsverwaltung von Dateien, die durch Linus Torvalds initiiert wurde</w:instrText>
       </w:r>
       <w:r>
         <w:instrText xml:space="preserve">" </w:instrText>
@@ -4200,16 +4885,26 @@
         <w:fldChar w:fldCharType="end"/>
       </w:r>
       <w:r>
-        <w:t>. Git</w:t>
-      </w:r>
+        <w:t xml:space="preserve">. </w:t>
+      </w:r>
+      <w:proofErr w:type="spellStart"/>
+      <w:r>
+        <w:t>Git</w:t>
+      </w:r>
+      <w:proofErr w:type="spellEnd"/>
       <w:r>
         <w:fldChar w:fldCharType="begin"/>
       </w:r>
       <w:r>
         <w:instrText xml:space="preserve"> XE "</w:instrText>
       </w:r>
-      <w:r>
-        <w:instrText>Git:Git ist eine freie Software zur verteilten Versionsverwaltung von Dateien, die durch Linus Torvalds initiiert wurde</w:instrText>
+      <w:proofErr w:type="spellStart"/>
+      <w:r>
+        <w:instrText>Git:Git</w:instrText>
+      </w:r>
+      <w:proofErr w:type="spellEnd"/>
+      <w:r>
+        <w:instrText xml:space="preserve"> ist eine freie Software zur verteilten Versionsverwaltung von Dateien, die durch Linus Torvalds initiiert wurde</w:instrText>
       </w:r>
       <w:r>
         <w:instrText xml:space="preserve">" </w:instrText>
@@ -4218,16 +4913,26 @@
         <w:fldChar w:fldCharType="end"/>
       </w:r>
       <w:r>
-        <w:t xml:space="preserve"> bzw. Tortoise Git</w:t>
-      </w:r>
+        <w:t xml:space="preserve"> bzw. Tortoise </w:t>
+      </w:r>
+      <w:proofErr w:type="spellStart"/>
+      <w:r>
+        <w:t>Git</w:t>
+      </w:r>
+      <w:proofErr w:type="spellEnd"/>
       <w:r>
         <w:fldChar w:fldCharType="begin"/>
       </w:r>
       <w:r>
         <w:instrText xml:space="preserve"> XE "</w:instrText>
       </w:r>
-      <w:r>
-        <w:instrText>Git:Git ist eine freie Software zur verteilten Versionsverwaltung von Dateien, die durch Linus Torvalds initiiert wurde</w:instrText>
+      <w:proofErr w:type="spellStart"/>
+      <w:r>
+        <w:instrText>Git:Git</w:instrText>
+      </w:r>
+      <w:proofErr w:type="spellEnd"/>
+      <w:r>
+        <w:instrText xml:space="preserve"> ist eine freie Software zur verteilten Versionsverwaltung von Dateien, die durch Linus Torvalds initiiert wurde</w:instrText>
       </w:r>
       <w:r>
         <w:instrText xml:space="preserve">" </w:instrText>
@@ -4247,7 +4952,7 @@
           <w:numId w:val="2"/>
         </w:numPr>
       </w:pPr>
-      <w:bookmarkStart w:id="17" w:name="_Toc214273175"/>
+      <w:bookmarkStart w:id="17" w:name="_Toc214611919"/>
       <w:r>
         <w:t>Zusätzliche Anforderungen</w:t>
       </w:r>
@@ -4279,7 +4984,15 @@
         <w:instrText xml:space="preserve"> XE "</w:instrText>
       </w:r>
       <w:r>
-        <w:instrText>.Net:kostenlose und Open-Source-Software-Entwicklungsplattform von Microsoft zum Erstellen von Desktop-, Web- und mobilen Anwendungen</w:instrText>
+        <w:instrText>.</w:instrText>
+      </w:r>
+      <w:proofErr w:type="spellStart"/>
+      <w:r>
+        <w:instrText>Net:kostenlose</w:instrText>
+      </w:r>
+      <w:proofErr w:type="spellEnd"/>
+      <w:r>
+        <w:instrText xml:space="preserve"> und Open-Source-Software-Entwicklungsplattform von Microsoft zum Erstellen von Desktop-, Web- und mobilen Anwendungen</w:instrText>
       </w:r>
       <w:r>
         <w:instrText xml:space="preserve">" </w:instrText>
@@ -4311,13 +5024,29 @@
           <w:szCs w:val="24"/>
         </w:rPr>
       </w:pPr>
-      <w:bookmarkStart w:id="18" w:name="_Toc214273176"/>
-      <w:r>
-        <w:rPr>
-          <w:rFonts w:cs="Arial"/>
-          <w:szCs w:val="24"/>
-        </w:rPr>
-        <w:t>Datenbank (Damien Dirrigl)</w:t>
+      <w:bookmarkStart w:id="18" w:name="_Toc214611920"/>
+      <w:r>
+        <w:rPr>
+          <w:rFonts w:cs="Arial"/>
+          <w:szCs w:val="24"/>
+        </w:rPr>
+        <w:t xml:space="preserve">Datenbank (Damien </w:t>
+      </w:r>
+      <w:proofErr w:type="spellStart"/>
+      <w:r>
+        <w:rPr>
+          <w:rFonts w:cs="Arial"/>
+          <w:szCs w:val="24"/>
+        </w:rPr>
+        <w:t>Dirrigl</w:t>
+      </w:r>
+      <w:proofErr w:type="spellEnd"/>
+      <w:r>
+        <w:rPr>
+          <w:rFonts w:cs="Arial"/>
+          <w:szCs w:val="24"/>
+        </w:rPr>
+        <w:t>)</w:t>
       </w:r>
       <w:bookmarkEnd w:id="18"/>
     </w:p>
@@ -4356,7 +5085,7 @@
           <w:numId w:val="2"/>
         </w:numPr>
       </w:pPr>
-      <w:bookmarkStart w:id="19" w:name="_Toc214273177"/>
+      <w:bookmarkStart w:id="19" w:name="_Toc214611921"/>
       <w:r>
         <w:t>GUI</w:t>
       </w:r>
@@ -4366,8 +5095,13 @@
       <w:r>
         <w:instrText xml:space="preserve"> XE "</w:instrText>
       </w:r>
-      <w:r>
-        <w:instrText>GUI:Graphical User Interface</w:instrText>
+      <w:proofErr w:type="spellStart"/>
+      <w:r>
+        <w:instrText>GUI:Graphical</w:instrText>
+      </w:r>
+      <w:proofErr w:type="spellEnd"/>
+      <w:r>
+        <w:instrText xml:space="preserve"> User Interface</w:instrText>
       </w:r>
       <w:r>
         <w:instrText xml:space="preserve">" </w:instrText>
@@ -4376,7 +5110,15 @@
         <w:fldChar w:fldCharType="end"/>
       </w:r>
       <w:r>
-        <w:t xml:space="preserve"> (Paul Zindler)</w:t>
+        <w:t xml:space="preserve"> (Paul </w:t>
+      </w:r>
+      <w:proofErr w:type="spellStart"/>
+      <w:r>
+        <w:t>Zindler</w:t>
+      </w:r>
+      <w:proofErr w:type="spellEnd"/>
+      <w:r>
+        <w:t>)</w:t>
       </w:r>
       <w:bookmarkEnd w:id="19"/>
     </w:p>
@@ -4425,7 +5167,7 @@
           <w:numId w:val="2"/>
         </w:numPr>
       </w:pPr>
-      <w:bookmarkStart w:id="20" w:name="_Toc214273178"/>
+      <w:bookmarkStart w:id="20" w:name="_Toc214611922"/>
       <w:r>
         <w:t>Backend Berechnung (Bernhard Götz)</w:t>
       </w:r>
@@ -4435,45 +5177,574 @@
       <w:pPr>
         <w:spacing w:line="360" w:lineRule="auto"/>
         <w:rPr>
-          <w:rFonts w:cs="Arial"/>
-          <w:sz w:val="24"/>
-          <w:szCs w:val="24"/>
-        </w:rPr>
-      </w:pPr>
-      <w:r>
-        <w:rPr>
-          <w:rFonts w:cs="Arial"/>
-          <w:sz w:val="24"/>
-          <w:szCs w:val="24"/>
-        </w:rPr>
-        <w:t>Die Berech</w:t>
-      </w:r>
-      <w:r>
-        <w:rPr>
-          <w:rFonts w:cs="Arial"/>
-          <w:sz w:val="24"/>
-          <w:szCs w:val="24"/>
-        </w:rPr>
-        <w:t>nungen für nach den offiziellen Vorgaben der IHK sind, um der Modularität Stand zu halten in ein eigenes C#-Projekt ausgelagert. In dem Berechnungsprojekt wird die Berechnung der Einzelnoten in einer eigenen Datei ausgeführt, die für jede Punktzahl, die zu einem Prüfling hinterlegt ist mit einer Schleife durchlaufen wird. Die Logik zur Umrechnung von Punkte in Noten erfolgt nach den Bewertungsbogen der IHK. Dieser ist in Ausschnitten beigefügt.</w:t>
+          <w:sz w:val="24"/>
+          <w:szCs w:val="24"/>
+        </w:rPr>
+      </w:pPr>
+      <w:r>
+        <w:rPr>
+          <w:sz w:val="24"/>
+          <w:szCs w:val="24"/>
+        </w:rPr>
+        <w:t>Die Berechnungen wurden vollständig entsprechend den offiziellen Vorgaben der IHK</w:t>
+      </w:r>
+      <w:r>
+        <w:rPr>
+          <w:rFonts w:cs="Arial"/>
+          <w:sz w:val="24"/>
+          <w:szCs w:val="24"/>
+        </w:rPr>
+        <w:fldChar w:fldCharType="begin"/>
+      </w:r>
+      <w:r>
+        <w:rPr>
+          <w:rFonts w:cs="Arial"/>
+          <w:sz w:val="24"/>
+          <w:szCs w:val="24"/>
+        </w:rPr>
+        <w:instrText xml:space="preserve"> XE "</w:instrText>
+      </w:r>
+      <w:proofErr w:type="spellStart"/>
+      <w:r>
+        <w:rPr>
+          <w:rFonts w:cs="Arial"/>
+          <w:sz w:val="24"/>
+          <w:szCs w:val="24"/>
+        </w:rPr>
+        <w:instrText>IHK:Industrie</w:instrText>
+      </w:r>
+      <w:proofErr w:type="spellEnd"/>
+      <w:r>
+        <w:rPr>
+          <w:rFonts w:cs="Arial"/>
+          <w:sz w:val="24"/>
+          <w:szCs w:val="24"/>
+        </w:rPr>
+        <w:instrText xml:space="preserve"> und Handelskammer" </w:instrText>
+      </w:r>
+      <w:r>
+        <w:rPr>
+          <w:rFonts w:cs="Arial"/>
+          <w:sz w:val="24"/>
+          <w:szCs w:val="24"/>
+        </w:rPr>
+        <w:fldChar w:fldCharType="end"/>
+      </w:r>
+      <w:r>
+        <w:rPr>
+          <w:sz w:val="24"/>
+          <w:szCs w:val="24"/>
+        </w:rPr>
+        <w:t xml:space="preserve"> implementiert und aus Gründen der Modularität, Testbarkeit und Wiederverwendbarkeit in ein eigenes, eigenständiges C#-Pro</w:t>
+      </w:r>
+      <w:r>
+        <w:rPr>
+          <w:sz w:val="24"/>
+          <w:szCs w:val="24"/>
+        </w:rPr>
+        <w:t xml:space="preserve">gramm </w:t>
+      </w:r>
+      <w:r>
+        <w:rPr>
+          <w:sz w:val="24"/>
+          <w:szCs w:val="24"/>
+        </w:rPr>
+        <w:t>ausgelagert. Diese Trennung stellt sicher, dass fachliche Bewertungsregeln, Datenzugriff und Präsentationslogik unabhängig voneinander gepflegt werden können. Das Berechnungsprojekt kapselt die gesamte Logik zur Umrechnung von Rohpunkten in Noten, die Validierung von Eingabedaten sowie die Prüfungslogik für gestreckte Abschlussprüfungen und liefert klar definierte Schnittstellen, über die andere Teile der Gesamtlösung Ergebnisse anfordern und erhalten können.</w:t>
       </w:r>
     </w:p>
     <w:p>
       <w:pPr>
+        <w:pStyle w:val="berschrift2"/>
+        <w:numPr>
+          <w:ilvl w:val="1"/>
+          <w:numId w:val="18"/>
+        </w:numPr>
+      </w:pPr>
+      <w:bookmarkStart w:id="21" w:name="_Toc214611923"/>
+      <w:r>
+        <w:t>Aufbau und Struktur der Implementierung</w:t>
+      </w:r>
+      <w:bookmarkEnd w:id="21"/>
+    </w:p>
+    <w:p>
+      <w:pPr>
+        <w:spacing w:line="360" w:lineRule="auto"/>
+        <w:rPr>
+          <w:sz w:val="24"/>
+          <w:szCs w:val="24"/>
+        </w:rPr>
+      </w:pPr>
+      <w:r>
+        <w:rPr>
+          <w:sz w:val="24"/>
+          <w:szCs w:val="24"/>
+        </w:rPr>
+        <w:t>Die Kernkomponenten des Berechnungsprojekts sind logisch getrennt und in eigenen Dateien bzw. Klassen organisiert. Die Umrechnung von Punkten in Noten ist in einer dedizierten Klasse implementiert (IHK</w:t>
+      </w:r>
+      <w:r>
+        <w:rPr>
+          <w:rFonts w:cs="Arial"/>
+          <w:sz w:val="24"/>
+          <w:szCs w:val="24"/>
+        </w:rPr>
+        <w:fldChar w:fldCharType="begin"/>
+      </w:r>
+      <w:r>
+        <w:rPr>
+          <w:rFonts w:cs="Arial"/>
+          <w:sz w:val="24"/>
+          <w:szCs w:val="24"/>
+        </w:rPr>
+        <w:instrText xml:space="preserve"> XE "</w:instrText>
+      </w:r>
+      <w:proofErr w:type="spellStart"/>
+      <w:r>
+        <w:rPr>
+          <w:rFonts w:cs="Arial"/>
+          <w:sz w:val="24"/>
+          <w:szCs w:val="24"/>
+        </w:rPr>
+        <w:instrText>IHK:Industrie</w:instrText>
+      </w:r>
+      <w:proofErr w:type="spellEnd"/>
+      <w:r>
+        <w:rPr>
+          <w:rFonts w:cs="Arial"/>
+          <w:sz w:val="24"/>
+          <w:szCs w:val="24"/>
+        </w:rPr>
+        <w:instrText xml:space="preserve"> und Handelskammer" </w:instrText>
+      </w:r>
+      <w:r>
+        <w:rPr>
+          <w:rFonts w:cs="Arial"/>
+          <w:sz w:val="24"/>
+          <w:szCs w:val="24"/>
+        </w:rPr>
+        <w:fldChar w:fldCharType="end"/>
+      </w:r>
+      <w:r>
+        <w:rPr>
+          <w:sz w:val="24"/>
+          <w:szCs w:val="24"/>
+        </w:rPr>
+        <w:t>-</w:t>
+      </w:r>
+      <w:proofErr w:type="spellStart"/>
+      <w:r>
+        <w:rPr>
+          <w:sz w:val="24"/>
+          <w:szCs w:val="24"/>
+        </w:rPr>
+        <w:t>Notenschluessel</w:t>
+      </w:r>
+      <w:proofErr w:type="spellEnd"/>
+      <w:r>
+        <w:rPr>
+          <w:sz w:val="24"/>
+          <w:szCs w:val="24"/>
+        </w:rPr>
+        <w:t>), die die gesamte Abbildung der Punktespannen auf Notenstufen enthält. Die Ablaufsteuerung der Berechnungen erfolgt in einer Hauptklasse, die für das Laden der Daten, die Aggregation der Punkte je Prüfungsbereich, die Anwendung der Gewichtungsregeln und die Ermittlung des Prüfungsstatus verantwortlich ist.</w:t>
+      </w:r>
+    </w:p>
+    <w:p>
+      <w:pPr>
+        <w:spacing w:line="360" w:lineRule="auto"/>
+        <w:rPr>
+          <w:sz w:val="24"/>
+          <w:szCs w:val="24"/>
+        </w:rPr>
+      </w:pPr>
+      <w:r>
+        <w:rPr>
+          <w:sz w:val="24"/>
+          <w:szCs w:val="24"/>
+        </w:rPr>
+        <w:t xml:space="preserve">Für jeden Prüfling werden alle hinterlegten Punktwerte </w:t>
+      </w:r>
+      <w:r>
+        <w:rPr>
+          <w:sz w:val="24"/>
+          <w:szCs w:val="24"/>
+        </w:rPr>
+        <w:t>sequenziell</w:t>
+      </w:r>
+      <w:r>
+        <w:rPr>
+          <w:sz w:val="24"/>
+          <w:szCs w:val="24"/>
+        </w:rPr>
+        <w:t xml:space="preserve"> verarbeitet. Dazu existiert eine Schleifenstruktur, die jeweils die relevanten Kriterien der Bewertung zusammenfasst und die Rohpunkte aufsummiert. Die darauf angewandte Notenumrechnung erfolgt strikt nach den Notenschlüsseln, wie sie in den IHK</w:t>
+      </w:r>
+      <w:r>
+        <w:rPr>
+          <w:rFonts w:cs="Arial"/>
+          <w:sz w:val="24"/>
+          <w:szCs w:val="24"/>
+        </w:rPr>
+        <w:fldChar w:fldCharType="begin"/>
+      </w:r>
+      <w:r>
+        <w:rPr>
+          <w:rFonts w:cs="Arial"/>
+          <w:sz w:val="24"/>
+          <w:szCs w:val="24"/>
+        </w:rPr>
+        <w:instrText xml:space="preserve"> XE "</w:instrText>
+      </w:r>
+      <w:proofErr w:type="spellStart"/>
+      <w:r>
+        <w:rPr>
+          <w:rFonts w:cs="Arial"/>
+          <w:sz w:val="24"/>
+          <w:szCs w:val="24"/>
+        </w:rPr>
+        <w:instrText>IHK:Industrie</w:instrText>
+      </w:r>
+      <w:proofErr w:type="spellEnd"/>
+      <w:r>
+        <w:rPr>
+          <w:rFonts w:cs="Arial"/>
+          <w:sz w:val="24"/>
+          <w:szCs w:val="24"/>
+        </w:rPr>
+        <w:instrText xml:space="preserve"> und Handelskammer" </w:instrText>
+      </w:r>
+      <w:r>
+        <w:rPr>
+          <w:rFonts w:cs="Arial"/>
+          <w:sz w:val="24"/>
+          <w:szCs w:val="24"/>
+        </w:rPr>
+        <w:fldChar w:fldCharType="end"/>
+      </w:r>
+      <w:r>
+        <w:rPr>
+          <w:sz w:val="24"/>
+          <w:szCs w:val="24"/>
+        </w:rPr>
+        <w:t>-Bewertungsbögen definiert sind. Diese Bewertungsbögen wurden dem Projekt in Auszügen beigelegt und sind sowohl in der technischen Dokumentation als auch in Kommentaren im Code referenziert.</w:t>
+      </w:r>
+    </w:p>
+    <w:p>
+      <w:pPr>
+        <w:pStyle w:val="berschrift2"/>
+        <w:numPr>
+          <w:ilvl w:val="1"/>
+          <w:numId w:val="18"/>
+        </w:numPr>
+      </w:pPr>
+      <w:bookmarkStart w:id="22" w:name="_Toc214611924"/>
+      <w:r>
+        <w:t>Validierung, Fehlerbehandlung und Fallback-Strategien</w:t>
+      </w:r>
+      <w:bookmarkEnd w:id="22"/>
+    </w:p>
+    <w:p>
+      <w:pPr>
+        <w:spacing w:line="360" w:lineRule="auto"/>
+        <w:rPr>
+          <w:sz w:val="24"/>
+          <w:szCs w:val="24"/>
+        </w:rPr>
+      </w:pPr>
+      <w:r>
+        <w:rPr>
+          <w:sz w:val="24"/>
+          <w:szCs w:val="24"/>
+        </w:rPr>
+        <w:t>Bereits zu Beginn der Umrechnung erfolgt eine streng definierte Eingangsvalidierung. Punktwerte außerhalb des zulässigen Bereichs (unter 0 oder über 100) führen zu einem Abbruch des Umrechnungsvorgangs; die Methode liefert in diesem Fall ein spezielles Fehlerergebnis und markiert die Prüfung als nicht bestanden. Diese Defensive-</w:t>
+      </w:r>
+      <w:proofErr w:type="spellStart"/>
+      <w:r>
+        <w:rPr>
+          <w:sz w:val="24"/>
+          <w:szCs w:val="24"/>
+        </w:rPr>
+        <w:t>Programming</w:t>
+      </w:r>
+      <w:proofErr w:type="spellEnd"/>
+      <w:r>
+        <w:rPr>
+          <w:sz w:val="24"/>
+          <w:szCs w:val="24"/>
+        </w:rPr>
+        <w:t>-Strategie verhindert, dass fehlerhafte oder manipulierte Rohdaten unbemerkt in die Bewertungslogik einfließen.</w:t>
+      </w:r>
+    </w:p>
+    <w:p>
+      <w:pPr>
+        <w:spacing w:line="360" w:lineRule="auto"/>
+        <w:rPr>
+          <w:rFonts w:ascii="Times New Roman" w:eastAsia="Times New Roman" w:hAnsi="Times New Roman" w:cs="Times New Roman"/>
+          <w:b/>
+          <w:bCs/>
+          <w:sz w:val="27"/>
+          <w:szCs w:val="27"/>
+          <w:lang w:eastAsia="de-DE"/>
+        </w:rPr>
+      </w:pPr>
+      <w:r>
+        <w:rPr>
+          <w:sz w:val="24"/>
+          <w:szCs w:val="24"/>
+        </w:rPr>
+        <w:lastRenderedPageBreak/>
+        <w:t xml:space="preserve">Die Umrechnungslogik selbst ist in nachvollziehbare Stufen zerlegt: Zunächst wird versucht, eine Bewertung zu identifizieren, die sowohl durch </w:t>
+      </w:r>
+      <w:proofErr w:type="spellStart"/>
+      <w:r>
+        <w:rPr>
+          <w:sz w:val="24"/>
+          <w:szCs w:val="24"/>
+        </w:rPr>
+        <w:t>Flag</w:t>
+      </w:r>
+      <w:proofErr w:type="spellEnd"/>
+      <w:r>
+        <w:rPr>
+          <w:sz w:val="24"/>
+          <w:szCs w:val="24"/>
+        </w:rPr>
+        <w:t xml:space="preserve">-Kombinationen (z. B. </w:t>
+      </w:r>
+      <w:proofErr w:type="spellStart"/>
+      <w:r>
+        <w:rPr>
+          <w:sz w:val="24"/>
+          <w:szCs w:val="24"/>
+        </w:rPr>
+        <w:t>istPraesi</w:t>
+      </w:r>
+      <w:proofErr w:type="spellEnd"/>
+      <w:r>
+        <w:rPr>
+          <w:sz w:val="24"/>
+          <w:szCs w:val="24"/>
+        </w:rPr>
+        <w:t xml:space="preserve">, </w:t>
+      </w:r>
+      <w:proofErr w:type="spellStart"/>
+      <w:r>
+        <w:rPr>
+          <w:sz w:val="24"/>
+          <w:szCs w:val="24"/>
+        </w:rPr>
+        <w:t>istDoku</w:t>
+      </w:r>
+      <w:proofErr w:type="spellEnd"/>
+      <w:r>
+        <w:rPr>
+          <w:sz w:val="24"/>
+          <w:szCs w:val="24"/>
+        </w:rPr>
+        <w:t xml:space="preserve">) als auch durch textuelle Bezeichnungen in den Kriterien passt. Gelingt dies nicht, werden sukzessive schwächere </w:t>
+      </w:r>
+      <w:proofErr w:type="spellStart"/>
+      <w:r>
+        <w:rPr>
+          <w:sz w:val="24"/>
+          <w:szCs w:val="24"/>
+        </w:rPr>
+        <w:t>Matching</w:t>
+      </w:r>
+      <w:proofErr w:type="spellEnd"/>
+      <w:r>
+        <w:rPr>
+          <w:sz w:val="24"/>
+          <w:szCs w:val="24"/>
+        </w:rPr>
+        <w:t xml:space="preserve">-Strategien angewandt (nur Bezeichnung, nur Flags, letzter </w:t>
+      </w:r>
+      <w:proofErr w:type="spellStart"/>
+      <w:r>
+        <w:rPr>
+          <w:sz w:val="24"/>
+          <w:szCs w:val="24"/>
+        </w:rPr>
+        <w:t>Fallback</w:t>
+      </w:r>
+      <w:proofErr w:type="spellEnd"/>
+      <w:r>
+        <w:rPr>
+          <w:sz w:val="24"/>
+          <w:szCs w:val="24"/>
+        </w:rPr>
+        <w:t>: erste verfügbare Bewertung). Ziel dieser Staffelung ist, robuste Ergebnisse auch bei unvollständigen oder inkonsistenten Quelldaten zu erzielen, ohne stille Fehlannahmen zu treffen. Warnhinweise werden ausgegeben, wenn Fallbacks genutzt werden, um Entwickler auf mögliche Datenprobleme aufmerksam zu machen.</w:t>
+      </w:r>
+    </w:p>
+    <w:p>
+      <w:pPr>
+        <w:pStyle w:val="berschrift2"/>
+        <w:numPr>
+          <w:ilvl w:val="1"/>
+          <w:numId w:val="18"/>
+        </w:numPr>
+        <w:rPr>
+          <w:rFonts w:eastAsiaTheme="minorHAnsi"/>
+        </w:rPr>
+      </w:pPr>
+      <w:bookmarkStart w:id="23" w:name="_Toc214611925"/>
+      <w:r>
+        <w:rPr>
+          <w:rFonts w:eastAsiaTheme="minorHAnsi"/>
+        </w:rPr>
+        <w:t>Notenumrechnung und Wartbarkeit</w:t>
+      </w:r>
+      <w:bookmarkEnd w:id="23"/>
+    </w:p>
+    <w:p>
+      <w:pPr>
         <w:keepNext/>
         <w:spacing w:line="360" w:lineRule="auto"/>
-      </w:pPr>
-      <w:r>
-        <w:rPr>
-          <w:rFonts w:cs="Arial"/>
-          <w:noProof/>
+        <w:rPr>
+          <w:sz w:val="24"/>
+          <w:szCs w:val="24"/>
+        </w:rPr>
+      </w:pPr>
+      <w:r>
+        <w:rPr>
+          <w:sz w:val="24"/>
+          <w:szCs w:val="24"/>
+        </w:rPr>
+        <w:t>Die konkrete Abbildung von Punktegrenzen auf Noten ist in der Klasse IHK</w:t>
+      </w:r>
+      <w:r>
+        <w:rPr>
+          <w:rFonts w:cs="Arial"/>
+          <w:sz w:val="24"/>
+          <w:szCs w:val="24"/>
+        </w:rPr>
+        <w:fldChar w:fldCharType="begin"/>
+      </w:r>
+      <w:r>
+        <w:rPr>
+          <w:rFonts w:cs="Arial"/>
+          <w:sz w:val="24"/>
+          <w:szCs w:val="24"/>
+        </w:rPr>
+        <w:instrText xml:space="preserve"> XE "</w:instrText>
+      </w:r>
+      <w:proofErr w:type="spellStart"/>
+      <w:r>
+        <w:rPr>
+          <w:rFonts w:cs="Arial"/>
+          <w:sz w:val="24"/>
+          <w:szCs w:val="24"/>
+        </w:rPr>
+        <w:instrText>IHK:Industrie</w:instrText>
+      </w:r>
+      <w:proofErr w:type="spellEnd"/>
+      <w:r>
+        <w:rPr>
+          <w:rFonts w:cs="Arial"/>
+          <w:sz w:val="24"/>
+          <w:szCs w:val="24"/>
+        </w:rPr>
+        <w:instrText xml:space="preserve"> und Handelskammer" </w:instrText>
+      </w:r>
+      <w:r>
+        <w:rPr>
+          <w:rFonts w:cs="Arial"/>
+          <w:sz w:val="24"/>
+          <w:szCs w:val="24"/>
+        </w:rPr>
+        <w:fldChar w:fldCharType="end"/>
+      </w:r>
+      <w:r>
+        <w:rPr>
+          <w:sz w:val="24"/>
+          <w:szCs w:val="24"/>
+        </w:rPr>
+        <w:t>-</w:t>
+      </w:r>
+      <w:proofErr w:type="spellStart"/>
+      <w:r>
+        <w:rPr>
+          <w:sz w:val="24"/>
+          <w:szCs w:val="24"/>
+        </w:rPr>
+        <w:t>Notenschluessel</w:t>
+      </w:r>
+      <w:proofErr w:type="spellEnd"/>
+      <w:r>
+        <w:rPr>
+          <w:sz w:val="24"/>
+          <w:szCs w:val="24"/>
+        </w:rPr>
+        <w:t xml:space="preserve"> umgesetzt und verwendet eine Reihe von klar dokumentierten </w:t>
+      </w:r>
+      <w:proofErr w:type="spellStart"/>
+      <w:r>
+        <w:rPr>
+          <w:sz w:val="24"/>
+          <w:szCs w:val="24"/>
+        </w:rPr>
+        <w:t>if</w:t>
+      </w:r>
+      <w:proofErr w:type="spellEnd"/>
+      <w:r>
+        <w:rPr>
+          <w:sz w:val="24"/>
+          <w:szCs w:val="24"/>
+        </w:rPr>
+        <w:t>/</w:t>
+      </w:r>
+      <w:proofErr w:type="spellStart"/>
+      <w:r>
+        <w:rPr>
+          <w:sz w:val="24"/>
+          <w:szCs w:val="24"/>
+        </w:rPr>
+        <w:t>else</w:t>
+      </w:r>
+      <w:proofErr w:type="spellEnd"/>
+      <w:r>
+        <w:rPr>
+          <w:sz w:val="24"/>
+          <w:szCs w:val="24"/>
+        </w:rPr>
+        <w:t xml:space="preserve">- bzw. </w:t>
+      </w:r>
+      <w:proofErr w:type="spellStart"/>
+      <w:r>
+        <w:rPr>
+          <w:sz w:val="24"/>
+          <w:szCs w:val="24"/>
+        </w:rPr>
+        <w:t>elseif-Verzweigungen.</w:t>
+      </w:r>
+      <w:proofErr w:type="spellEnd"/>
+    </w:p>
+    <w:p>
+      <w:pPr>
+        <w:keepNext/>
+        <w:spacing w:line="360" w:lineRule="auto"/>
+      </w:pPr>
+      <w:r>
+        <w:rPr>
+          <w:sz w:val="24"/>
+          <w:szCs w:val="24"/>
+        </w:rPr>
+        <w:t>Diese Struktur spiegelt die tabellarischen Notenräume der IHK wider und erlaubt eine unmittelbare Zuordnung einzelner Punktwerte zu konkreten Notenstufen. Durch die dokumentierte, aber einfache Implementierung ist eine Anpassung der Punktschwellen sehr leicht möglich. Entwickler mit grundlegenden C#-Kenntnissen können die Notenabstufungen ohne tiefe Eingriffe in die Architektur anpassen. Entsprechende Stellen im Code sind kommentiert und mit Verweisen auf die Quelle versehen.</w:t>
+      </w:r>
+      <w:r>
+        <w:rPr>
+          <w:sz w:val="24"/>
+          <w:szCs w:val="24"/>
+        </w:rPr>
+        <w:t xml:space="preserve"> </w:t>
+      </w:r>
+      <w:r>
+        <w:rPr>
           <w:sz w:val="24"/>
           <w:szCs w:val="24"/>
         </w:rPr>
         <w:drawing>
-          <wp:inline distT="0" distB="0" distL="0" distR="0" wp14:anchorId="4B412C02" wp14:editId="62EF2ACE">
-            <wp:extent cx="6120130" cy="3364865"/>
-            <wp:effectExtent l="0" t="0" r="0" b="6985"/>
-            <wp:docPr id="1532501730" name="Grafik 1" descr="Ein Bild, das Text, Screenshot, Zahl, Schrift enthält.&#10;&#10;KI-generierte Inhalte können fehlerhaft sein."/>
+          <wp:inline distT="0" distB="0" distL="0" distR="0" wp14:anchorId="30D6182E" wp14:editId="440B33C9">
+            <wp:extent cx="6120130" cy="3361690"/>
+            <wp:effectExtent l="0" t="0" r="0" b="0"/>
+            <wp:docPr id="2016458416" name="Grafik 1" descr="Ein Bild, das Text, Screenshot, Zahl, Schrift enthält.&#10;&#10;KI-generierte Inhalte können fehlerhaft sein."/>
             <wp:cNvGraphicFramePr>
               <a:graphicFrameLocks xmlns:a="http://schemas.openxmlformats.org/drawingml/2006/main" noChangeAspect="1"/>
             </wp:cNvGraphicFramePr>
@@ -4481,7 +5752,7 @@
               <a:graphicData uri="http://schemas.openxmlformats.org/drawingml/2006/picture">
                 <pic:pic xmlns:pic="http://schemas.openxmlformats.org/drawingml/2006/picture">
                   <pic:nvPicPr>
-                    <pic:cNvPr id="1532501730" name="Grafik 1" descr="Ein Bild, das Text, Screenshot, Zahl, Schrift enthält.&#10;&#10;KI-generierte Inhalte können fehlerhaft sein."/>
+                    <pic:cNvPr id="2016458416" name="Grafik 1" descr="Ein Bild, das Text, Screenshot, Zahl, Schrift enthält.&#10;&#10;KI-generierte Inhalte können fehlerhaft sein."/>
                     <pic:cNvPicPr/>
                   </pic:nvPicPr>
                   <pic:blipFill>
@@ -4493,7 +5764,7 @@
                   <pic:spPr>
                     <a:xfrm>
                       <a:off x="0" y="0"/>
-                      <a:ext cx="6120130" cy="3364865"/>
+                      <a:ext cx="6120130" cy="3361690"/>
                     </a:xfrm>
                     <a:prstGeom prst="rect">
                       <a:avLst/>
@@ -4509,8 +5780,12 @@
     <w:p>
       <w:pPr>
         <w:pStyle w:val="Beschriftung"/>
-      </w:pPr>
-      <w:bookmarkStart w:id="21" w:name="_Toc214348780"/>
+        <w:rPr>
+          <w:sz w:val="24"/>
+          <w:szCs w:val="24"/>
+        </w:rPr>
+      </w:pPr>
+      <w:bookmarkStart w:id="24" w:name="_Toc214612234"/>
       <w:r>
         <w:t xml:space="preserve">Abbildung </w:t>
       </w:r>
@@ -4534,357 +5809,347 @@
         </w:r>
       </w:fldSimple>
       <w:r>
-        <w:t xml:space="preserve"> Auszug aus der Umrechnung von Punkten zu Noten der IHK Regensburg für Oberpfalz / Kehlheim</w:t>
-      </w:r>
-      <w:bookmarkEnd w:id="21"/>
+        <w:t xml:space="preserve"> Auszug aus dem Notenschlüssel der IHK Regensburg für Oberpfalz / Kelheim</w:t>
+      </w:r>
+      <w:bookmarkEnd w:id="24"/>
     </w:p>
     <w:p>
       <w:pPr>
-        <w:keepNext/>
         <w:spacing w:line="360" w:lineRule="auto"/>
-      </w:pPr>
-      <w:r>
-        <w:rPr>
-          <w:rFonts w:cs="Arial"/>
-          <w:sz w:val="24"/>
-          <w:szCs w:val="24"/>
-        </w:rPr>
-        <w:t xml:space="preserve">Der Code prüft ebenfalls ob alle Teilbereiche der gestreckten Abschlussprüfung für Anwendungsentwickler mindestens mit Note 4 bzw. ausreichend bestanden wurden. Sollte dies nicht der Fall sein, ist die gestreckte Abschlussprüfung nicht bestanden. Bei einer nichtbestanden Prüfung wird </w:t>
-      </w:r>
-      <w:r>
-        <w:rPr>
-          <w:rFonts w:cs="Arial"/>
-          <w:sz w:val="24"/>
-          <w:szCs w:val="24"/>
-        </w:rPr>
-        <w:t>angezeigt,</w:t>
-      </w:r>
-      <w:r>
-        <w:rPr>
-          <w:rFonts w:cs="Arial"/>
-          <w:sz w:val="24"/>
-          <w:szCs w:val="24"/>
-        </w:rPr>
-        <w:t xml:space="preserve"> ob eine Mündliche Ergänzungsprüfung möglich ist und mit welcher Punktzahl diese mindestens abgeschlossen werden </w:t>
-      </w:r>
-      <w:r>
-        <w:rPr>
-          <w:rFonts w:cs="Arial"/>
-          <w:sz w:val="24"/>
-          <w:szCs w:val="24"/>
-        </w:rPr>
-        <w:t>muss,</w:t>
-      </w:r>
-      <w:r>
-        <w:rPr>
-          <w:rFonts w:cs="Arial"/>
-          <w:sz w:val="24"/>
-          <w:szCs w:val="24"/>
-        </w:rPr>
-        <w:t xml:space="preserve"> um die Prüfung in Gesamtheit zu bestehen.</w:t>
-      </w:r>
-      <w:r>
-        <w:rPr>
-          <w:rFonts w:cs="Arial"/>
-          <w:sz w:val="24"/>
-          <w:szCs w:val="24"/>
-        </w:rPr>
-        <w:t xml:space="preserve"> Die Entwicklung ist so aufgebaut, dass die Möglichkeit besteht die Syntax und das Verhalten der Berechnung mit Testdatensätzen zu </w:t>
-      </w:r>
-      <w:r>
-        <w:rPr>
-          <w:rFonts w:cs="Arial"/>
-          <w:sz w:val="24"/>
-          <w:szCs w:val="24"/>
-        </w:rPr>
-        <w:t>Testen,</w:t>
-      </w:r>
-      <w:r>
-        <w:rPr>
-          <w:rFonts w:cs="Arial"/>
-          <w:sz w:val="24"/>
-          <w:szCs w:val="24"/>
-        </w:rPr>
-        <w:t xml:space="preserve"> ohne die Datensätze in der Datenbank manipulieren zu müssen. Das Programm nutz die Folgenden Bibliotheken zur Berechnung und Auswahl der Datenherkunft sowie zur Datenaufbereitung: </w:t>
-      </w:r>
-      <w:r>
-        <w:rPr>
-          <w:rFonts w:cs="Arial"/>
-          <w:sz w:val="24"/>
-          <w:szCs w:val="24"/>
-        </w:rPr>
-        <w:t>„</w:t>
-      </w:r>
-      <w:r>
-        <w:rPr>
-          <w:rFonts w:cs="Arial"/>
-          <w:sz w:val="24"/>
-          <w:szCs w:val="24"/>
-        </w:rPr>
-        <w:t>System</w:t>
-      </w:r>
-      <w:r>
-        <w:rPr>
-          <w:rFonts w:cs="Arial"/>
-          <w:sz w:val="24"/>
-          <w:szCs w:val="24"/>
-        </w:rPr>
-        <w:t>“</w:t>
-      </w:r>
-      <w:r>
-        <w:rPr>
-          <w:rFonts w:cs="Arial"/>
-          <w:sz w:val="24"/>
-          <w:szCs w:val="24"/>
-        </w:rPr>
-        <w:t xml:space="preserve">, </w:t>
-      </w:r>
-      <w:r>
-        <w:rPr>
-          <w:rFonts w:cs="Arial"/>
-          <w:sz w:val="24"/>
-          <w:szCs w:val="24"/>
-        </w:rPr>
-        <w:t>„</w:t>
-      </w:r>
-      <w:r>
-        <w:rPr>
-          <w:rFonts w:cs="Arial"/>
-          <w:sz w:val="24"/>
-          <w:szCs w:val="24"/>
-        </w:rPr>
-        <w:t>System.IO</w:t>
-      </w:r>
-      <w:r>
-        <w:rPr>
-          <w:rFonts w:cs="Arial"/>
-          <w:sz w:val="24"/>
-          <w:szCs w:val="24"/>
-        </w:rPr>
-        <w:t>“</w:t>
-      </w:r>
-      <w:r>
-        <w:rPr>
-          <w:rFonts w:cs="Arial"/>
-          <w:sz w:val="24"/>
-          <w:szCs w:val="24"/>
-        </w:rPr>
-        <w:t xml:space="preserve">, </w:t>
-      </w:r>
-      <w:r>
-        <w:rPr>
-          <w:rFonts w:cs="Arial"/>
-          <w:sz w:val="24"/>
-          <w:szCs w:val="24"/>
-        </w:rPr>
-        <w:t>„</w:t>
-      </w:r>
-      <w:r>
-        <w:rPr>
-          <w:rFonts w:cs="Arial"/>
-          <w:sz w:val="24"/>
-          <w:szCs w:val="24"/>
-        </w:rPr>
-        <w:t>Newtonsoft.Json</w:t>
-      </w:r>
-      <w:r>
-        <w:rPr>
-          <w:rFonts w:cs="Arial"/>
-          <w:sz w:val="24"/>
-          <w:szCs w:val="24"/>
-        </w:rPr>
-        <w:t>“</w:t>
-      </w:r>
-      <w:r>
-        <w:rPr>
-          <w:rFonts w:cs="Arial"/>
-          <w:sz w:val="24"/>
-          <w:szCs w:val="24"/>
-        </w:rPr>
-        <w:t xml:space="preserve">, </w:t>
-      </w:r>
-      <w:r>
-        <w:rPr>
-          <w:rFonts w:cs="Arial"/>
-          <w:sz w:val="24"/>
-          <w:szCs w:val="24"/>
-        </w:rPr>
-        <w:t>„</w:t>
-      </w:r>
-      <w:r>
-        <w:rPr>
-          <w:rFonts w:cs="Arial"/>
-          <w:sz w:val="24"/>
-          <w:szCs w:val="24"/>
-        </w:rPr>
-        <w:t>System.Linq</w:t>
-      </w:r>
-      <w:r>
-        <w:rPr>
-          <w:rFonts w:cs="Arial"/>
-          <w:sz w:val="24"/>
-          <w:szCs w:val="24"/>
-        </w:rPr>
-        <w:t>“</w:t>
-      </w:r>
-      <w:r>
-        <w:rPr>
-          <w:rFonts w:cs="Arial"/>
-          <w:sz w:val="24"/>
-          <w:szCs w:val="24"/>
-        </w:rPr>
-        <w:t xml:space="preserve">, sowie diverse Namespaces, die aus den anderen Projekten geladen werden. Es werden für das </w:t>
-      </w:r>
-      <w:r>
-        <w:rPr>
-          <w:rFonts w:cs="Arial"/>
+        <w:rPr>
+          <w:rFonts w:ascii="Times New Roman" w:eastAsia="Times New Roman" w:hAnsi="Times New Roman" w:cs="Times New Roman"/>
+          <w:b/>
+          <w:bCs/>
+          <w:sz w:val="27"/>
+          <w:szCs w:val="27"/>
+          <w:lang w:eastAsia="de-DE"/>
+        </w:rPr>
+      </w:pPr>
+      <w:r>
+        <w:rPr>
           <w:sz w:val="24"/>
           <w:szCs w:val="24"/>
         </w:rPr>
         <w:lastRenderedPageBreak/>
-        <w:t xml:space="preserve">Testing die Module </w:t>
-      </w:r>
-      <w:r>
-        <w:rPr>
-          <w:rFonts w:cs="Arial"/>
-          <w:sz w:val="24"/>
-          <w:szCs w:val="24"/>
-        </w:rPr>
-        <w:t>„</w:t>
-      </w:r>
-      <w:r>
-        <w:rPr>
-          <w:rFonts w:cs="Arial"/>
-          <w:sz w:val="24"/>
-          <w:szCs w:val="24"/>
-        </w:rPr>
-        <w:t>EvalPro.Debug</w:t>
-      </w:r>
-      <w:r>
-        <w:rPr>
-          <w:rFonts w:cs="Arial"/>
-          <w:sz w:val="24"/>
-          <w:szCs w:val="24"/>
-        </w:rPr>
-        <w:t>“</w:t>
-      </w:r>
-      <w:r>
-        <w:rPr>
-          <w:rFonts w:cs="Arial"/>
-          <w:sz w:val="24"/>
-          <w:szCs w:val="24"/>
-        </w:rPr>
-        <w:t xml:space="preserve"> geladen und genutzt. Für die Datenbankberechnungen wird das Modul </w:t>
-      </w:r>
-      <w:r>
-        <w:rPr>
-          <w:rFonts w:cs="Arial"/>
-          <w:sz w:val="24"/>
-          <w:szCs w:val="24"/>
-        </w:rPr>
-        <w:t>„</w:t>
-      </w:r>
-      <w:r>
-        <w:rPr>
-          <w:rFonts w:cs="Arial"/>
-          <w:sz w:val="24"/>
-          <w:szCs w:val="24"/>
-        </w:rPr>
-        <w:t>EvalPro.Data</w:t>
-      </w:r>
-      <w:r>
-        <w:rPr>
-          <w:rFonts w:cs="Arial"/>
-          <w:sz w:val="24"/>
-          <w:szCs w:val="24"/>
-        </w:rPr>
-        <w:t>base“ verwendet. Die Daten sind in beiden Modulen in json-Dateien gespeichert. Die Berechnung prüft im ersten Schritt, ob die hinterlegte Punktzahl kleiner Null oder über 100 ist. Sollte dies der Fall sein bricht der Umrechnungsvorgang mit einem Fehler ab. Die Prüfung ist somit nicht bestanden. Die Restlichen Umrechnungen wurden mit elseif Statement umgesetzt, sodass auf die Individuellen Schritte aus der Notenumrechnungstabelle siehe Abbildung oben eingegangen werden kann. Sollten die Punktschritte angepasst werden müssen, müssen alle Bereiche kontrolliert werden und gegebenenfalls angepasst werden.</w:t>
-      </w:r>
-      <w:r>
-        <w:rPr>
-          <w:rFonts w:cs="Arial"/>
-          <w:sz w:val="24"/>
-          <w:szCs w:val="24"/>
-        </w:rPr>
-        <w:t xml:space="preserve"> Die Umrechnung wird durch den Folgenden Codeausschnitt dargestellt. </w:t>
-      </w:r>
-      <w:r>
-        <w:rPr>
-          <w:rFonts w:cs="Arial"/>
-          <w:sz w:val="24"/>
-          <w:szCs w:val="24"/>
-        </w:rPr>
-        <w:drawing>
-          <wp:inline distT="0" distB="0" distL="0" distR="0" wp14:anchorId="7EEDB10A" wp14:editId="0E676384">
-            <wp:extent cx="6120130" cy="4688205"/>
-            <wp:effectExtent l="0" t="0" r="0" b="0"/>
-            <wp:docPr id="792412969" name="Grafik 1" descr="Ein Bild, das Text, Screenshot enthält.&#10;&#10;KI-generierte Inhalte können fehlerhaft sein."/>
-            <wp:cNvGraphicFramePr>
-              <a:graphicFrameLocks xmlns:a="http://schemas.openxmlformats.org/drawingml/2006/main" noChangeAspect="1"/>
-            </wp:cNvGraphicFramePr>
-            <a:graphic xmlns:a="http://schemas.openxmlformats.org/drawingml/2006/main">
-              <a:graphicData uri="http://schemas.openxmlformats.org/drawingml/2006/picture">
-                <pic:pic xmlns:pic="http://schemas.openxmlformats.org/drawingml/2006/picture">
-                  <pic:nvPicPr>
-                    <pic:cNvPr id="792412969" name="Grafik 1" descr="Ein Bild, das Text, Screenshot enthält.&#10;&#10;KI-generierte Inhalte können fehlerhaft sein."/>
-                    <pic:cNvPicPr/>
-                  </pic:nvPicPr>
-                  <pic:blipFill>
-                    <a:blip r:embed="rId14"/>
-                    <a:stretch>
-                      <a:fillRect/>
-                    </a:stretch>
-                  </pic:blipFill>
-                  <pic:spPr>
-                    <a:xfrm>
-                      <a:off x="0" y="0"/>
-                      <a:ext cx="6120130" cy="4688205"/>
-                    </a:xfrm>
-                    <a:prstGeom prst="rect">
-                      <a:avLst/>
-                    </a:prstGeom>
-                  </pic:spPr>
-                </pic:pic>
-              </a:graphicData>
-            </a:graphic>
-          </wp:inline>
-        </w:drawing>
+        <w:t xml:space="preserve">Wichtig ist: Jede Änderung an der Notenumrechnung oder an der Datenabruflogik erfordert einen vollständigen </w:t>
+      </w:r>
+      <w:proofErr w:type="spellStart"/>
+      <w:r>
+        <w:rPr>
+          <w:sz w:val="24"/>
+          <w:szCs w:val="24"/>
+        </w:rPr>
+        <w:t>Rebuild</w:t>
+      </w:r>
+      <w:proofErr w:type="spellEnd"/>
+      <w:r>
+        <w:rPr>
+          <w:sz w:val="24"/>
+          <w:szCs w:val="24"/>
+        </w:rPr>
+        <w:t xml:space="preserve"> und ein neues </w:t>
+      </w:r>
+      <w:proofErr w:type="spellStart"/>
+      <w:r>
+        <w:rPr>
+          <w:sz w:val="24"/>
+          <w:szCs w:val="24"/>
+        </w:rPr>
+        <w:t>Packaging</w:t>
+      </w:r>
+      <w:proofErr w:type="spellEnd"/>
+      <w:r>
+        <w:rPr>
+          <w:sz w:val="24"/>
+          <w:szCs w:val="24"/>
+        </w:rPr>
+        <w:t xml:space="preserve"> der Software. Erfolgt dieser Schritt nicht, verbleiben die Änderungen nur lokal in der Konsolenanwendung, während andere Teile der Applikation weiterhin mit veralteten Artefakten arbeiten. Aus diesem Grund empfiehlt sich ein kurzes Release-Playbook mit klaren Schritten zur Kompilierung, Versionierung und Verteilung der neuen Binärartefakte.</w:t>
       </w:r>
     </w:p>
     <w:p>
       <w:pPr>
-        <w:pStyle w:val="Beschriftung"/>
-      </w:pPr>
-      <w:bookmarkStart w:id="22" w:name="_Toc214348781"/>
-      <w:r>
-        <w:t xml:space="preserve">Abbildung </w:t>
-      </w:r>
-      <w:fldSimple w:instr=" STYLEREF 1 \s ">
-        <w:r>
-          <w:rPr>
-            <w:noProof/>
-          </w:rPr>
-          <w:t>7</w:t>
-        </w:r>
-      </w:fldSimple>
-      <w:r>
-        <w:noBreakHyphen/>
-      </w:r>
-      <w:fldSimple w:instr=" SEQ Abbildung \* ARABIC \s 1 ">
-        <w:r>
-          <w:rPr>
-            <w:noProof/>
-          </w:rPr>
-          <w:t>2</w:t>
-        </w:r>
-      </w:fldSimple>
-      <w:r>
-        <w:t xml:space="preserve"> Ausschnitt aus der Punkte Umrechnung mit Prüfung auf korrekten Punktebereich</w:t>
-      </w:r>
-      <w:bookmarkEnd w:id="22"/>
+        <w:pStyle w:val="berschrift2"/>
+        <w:numPr>
+          <w:ilvl w:val="1"/>
+          <w:numId w:val="18"/>
+        </w:numPr>
+        <w:rPr>
+          <w:rFonts w:eastAsiaTheme="minorHAnsi"/>
+        </w:rPr>
+      </w:pPr>
+      <w:bookmarkStart w:id="25" w:name="_Toc214611926"/>
+      <w:r>
+        <w:rPr>
+          <w:rFonts w:eastAsiaTheme="minorHAnsi"/>
+        </w:rPr>
+        <w:t>Prüfungslogik: Bestehen, gestreckte Prüfung und Ergänzungsprüfung</w:t>
+      </w:r>
+      <w:bookmarkEnd w:id="25"/>
     </w:p>
     <w:p>
       <w:pPr>
+        <w:spacing w:line="360" w:lineRule="auto"/>
+        <w:rPr>
+          <w:sz w:val="24"/>
+          <w:szCs w:val="24"/>
+        </w:rPr>
+      </w:pPr>
+      <w:r>
+        <w:rPr>
+          <w:sz w:val="24"/>
+          <w:szCs w:val="24"/>
+        </w:rPr>
+        <w:t>Die Prüfungslogik berücksichtigt sowohl die gewichtete Gesamtnote als auch die Mindestanforderungen in den einzelnen Teilbereichen. Für das Fach Anwendungsentwicklung wird die Projektarbeit (Projektdokumentation und Präsentation) als kombiniertes Teilgebiet gewichtet, wobei projektbezogene Aufgaben und die Präsentation gemäß den Vorgaben der IHK</w:t>
+      </w:r>
+      <w:r>
+        <w:rPr>
+          <w:rFonts w:cs="Arial"/>
+          <w:sz w:val="24"/>
+          <w:szCs w:val="24"/>
+        </w:rPr>
+        <w:fldChar w:fldCharType="begin"/>
+      </w:r>
+      <w:r>
+        <w:rPr>
+          <w:rFonts w:cs="Arial"/>
+          <w:sz w:val="24"/>
+          <w:szCs w:val="24"/>
+        </w:rPr>
+        <w:instrText xml:space="preserve"> XE "</w:instrText>
+      </w:r>
+      <w:proofErr w:type="spellStart"/>
+      <w:r>
+        <w:rPr>
+          <w:rFonts w:cs="Arial"/>
+          <w:sz w:val="24"/>
+          <w:szCs w:val="24"/>
+        </w:rPr>
+        <w:instrText>IHK:Industrie</w:instrText>
+      </w:r>
+      <w:proofErr w:type="spellEnd"/>
+      <w:r>
+        <w:rPr>
+          <w:rFonts w:cs="Arial"/>
+          <w:sz w:val="24"/>
+          <w:szCs w:val="24"/>
+        </w:rPr>
+        <w:instrText xml:space="preserve"> und Handelskammer" </w:instrText>
+      </w:r>
+      <w:r>
+        <w:rPr>
+          <w:rFonts w:cs="Arial"/>
+          <w:sz w:val="24"/>
+          <w:szCs w:val="24"/>
+        </w:rPr>
+        <w:fldChar w:fldCharType="end"/>
+      </w:r>
+      <w:r>
+        <w:rPr>
+          <w:sz w:val="24"/>
+          <w:szCs w:val="24"/>
+        </w:rPr>
+        <w:t xml:space="preserve"> unterschiedlich in die Gesamtbewertung einfließen. Die Implementierung bildet die in Bayern üblichen Gewichtungen ab: Projektarbeit 50 %, Planung 25 % und Programmierung 25 %. Die resultierende Gesamtnote wird mit den Mindestanforderungen verglichen; ein Prüfling ist bestanden, wenn die Gesamtnote sowie alle Teilbereichsnoten besser als oder gleich der Note 4,0 sind.</w:t>
+      </w:r>
+    </w:p>
+    <w:p>
+      <w:pPr>
+        <w:spacing w:line="360" w:lineRule="auto"/>
+        <w:rPr>
+          <w:sz w:val="24"/>
+          <w:szCs w:val="24"/>
+        </w:rPr>
+      </w:pPr>
+      <w:r>
+        <w:rPr>
+          <w:sz w:val="24"/>
+          <w:szCs w:val="24"/>
+        </w:rPr>
+        <w:t xml:space="preserve">Falls die Prüfung nicht bestanden ist, prüft das System, ob eine mündliche Ergänzungsprüfung möglich ist. Falls ja, wird die notwendige Mindestpunktzahl berechnet, die in der Ergänzungsprüfung erreicht werden muss, um die Prüfung insgesamt noch zu bestehen. Diese Berechnung berücksichtigt die Gewichtungen und die Rundungsregeln der IHK und liefert ein eindeutiges Ziel (z. B. minimale Punktzahl oder </w:t>
+      </w:r>
+      <w:proofErr w:type="spellStart"/>
+      <w:r>
+        <w:rPr>
+          <w:sz w:val="24"/>
+          <w:szCs w:val="24"/>
+        </w:rPr>
+        <w:t>Zielnote</w:t>
+      </w:r>
+      <w:proofErr w:type="spellEnd"/>
+      <w:r>
+        <w:rPr>
+          <w:sz w:val="24"/>
+          <w:szCs w:val="24"/>
+        </w:rPr>
+        <w:t>) zusammen mit einem erklärenden Hinweis für die aufrufende Oberfläche.</w:t>
+      </w:r>
+    </w:p>
+    <w:p>
+      <w:pPr>
+        <w:pStyle w:val="berschrift2"/>
+        <w:numPr>
+          <w:ilvl w:val="1"/>
+          <w:numId w:val="18"/>
+        </w:numPr>
+      </w:pPr>
+      <w:bookmarkStart w:id="26" w:name="_Toc214611927"/>
+      <w:r>
+        <w:t xml:space="preserve">Testbarkeit, </w:t>
+      </w:r>
+      <w:proofErr w:type="spellStart"/>
+      <w:r>
+        <w:t>Debug</w:t>
+      </w:r>
+      <w:proofErr w:type="spellEnd"/>
+      <w:r>
+        <w:t>- und Datenzugriffs-Modelle</w:t>
+      </w:r>
+      <w:bookmarkEnd w:id="26"/>
+    </w:p>
+    <w:p>
+      <w:pPr>
+        <w:spacing w:line="360" w:lineRule="auto"/>
+        <w:rPr>
+          <w:sz w:val="24"/>
+          <w:szCs w:val="24"/>
+        </w:rPr>
+      </w:pPr>
+      <w:r>
+        <w:rPr>
+          <w:sz w:val="24"/>
+          <w:szCs w:val="24"/>
+        </w:rPr>
+        <w:t xml:space="preserve">Das Projekt unterstützt zwei Betriebsmodi: einen </w:t>
+      </w:r>
+      <w:proofErr w:type="spellStart"/>
+      <w:r>
+        <w:rPr>
+          <w:sz w:val="24"/>
+          <w:szCs w:val="24"/>
+        </w:rPr>
+        <w:t>Debug</w:t>
+      </w:r>
+      <w:proofErr w:type="spellEnd"/>
+      <w:r>
+        <w:rPr>
+          <w:sz w:val="24"/>
+          <w:szCs w:val="24"/>
+        </w:rPr>
+        <w:t>-Modus, der auf JSON-Testdaten (</w:t>
+      </w:r>
+      <w:proofErr w:type="spellStart"/>
+      <w:r>
+        <w:rPr>
+          <w:sz w:val="24"/>
+          <w:szCs w:val="24"/>
+        </w:rPr>
+        <w:t>EvalPro.Debug</w:t>
+      </w:r>
+      <w:proofErr w:type="spellEnd"/>
+      <w:r>
+        <w:rPr>
+          <w:sz w:val="24"/>
+          <w:szCs w:val="24"/>
+        </w:rPr>
+        <w:t xml:space="preserve">) zugreift, und einen Produktionsmodus, der </w:t>
+      </w:r>
+      <w:proofErr w:type="spellStart"/>
+      <w:r>
+        <w:rPr>
+          <w:sz w:val="24"/>
+          <w:szCs w:val="24"/>
+        </w:rPr>
+        <w:t>Repositories</w:t>
+      </w:r>
+      <w:proofErr w:type="spellEnd"/>
+      <w:r>
+        <w:rPr>
+          <w:sz w:val="24"/>
+          <w:szCs w:val="24"/>
+        </w:rPr>
+        <w:t xml:space="preserve"> für die Datenbankanbindung (</w:t>
+      </w:r>
+      <w:proofErr w:type="spellStart"/>
+      <w:r>
+        <w:rPr>
+          <w:sz w:val="24"/>
+          <w:szCs w:val="24"/>
+        </w:rPr>
+        <w:t>EvalPro.Database</w:t>
+      </w:r>
+      <w:proofErr w:type="spellEnd"/>
+      <w:r>
+        <w:rPr>
+          <w:sz w:val="24"/>
+          <w:szCs w:val="24"/>
+        </w:rPr>
+        <w:t>) verwendet. Diese Umschaltbarkeit ist bewusst einfach gehalten (</w:t>
+      </w:r>
+      <w:proofErr w:type="spellStart"/>
+      <w:r>
+        <w:rPr>
+          <w:sz w:val="24"/>
+          <w:szCs w:val="24"/>
+        </w:rPr>
+        <w:t>Compile</w:t>
+      </w:r>
+      <w:proofErr w:type="spellEnd"/>
+      <w:r>
+        <w:rPr>
+          <w:sz w:val="24"/>
+          <w:szCs w:val="24"/>
+        </w:rPr>
+        <w:t xml:space="preserve">- oder Konfigurationsumschaltung), um reproduzierbare Tests zu ermöglichen. Testdatensätze werden in JSON-Dateien abgelegt; für die Entwicklung und automatisierte Tests werden spezielle Module wie </w:t>
+      </w:r>
+      <w:proofErr w:type="spellStart"/>
+      <w:r>
+        <w:rPr>
+          <w:sz w:val="24"/>
+          <w:szCs w:val="24"/>
+        </w:rPr>
+        <w:t>EvalPro.Debug</w:t>
+      </w:r>
+      <w:proofErr w:type="spellEnd"/>
+      <w:r>
+        <w:rPr>
+          <w:sz w:val="24"/>
+          <w:szCs w:val="24"/>
+        </w:rPr>
+        <w:t xml:space="preserve"> geladen. Produktionsdaten werden über Repository-Klassen bezogen, die in der Lösung implementiert sind.</w:t>
+      </w:r>
+    </w:p>
+    <w:p>
+      <w:pPr>
+        <w:spacing w:line="360" w:lineRule="auto"/>
+        <w:rPr>
+          <w:sz w:val="24"/>
+          <w:szCs w:val="24"/>
+        </w:rPr>
+      </w:pPr>
+      <w:r>
+        <w:rPr>
+          <w:sz w:val="24"/>
+          <w:szCs w:val="24"/>
+        </w:rPr>
+        <w:lastRenderedPageBreak/>
+        <w:t>Die Kernmethoden sind statisch und deterministisch ausgelegt, sodass Unit-Tests ohne Seiteneffekte möglich sind. Zur weiteren Absicherung wurden Diagnosefunktionen implementiert, die beim Start Verbindungs- und Datenintegritätsprüfungen durchführen und zusammenfassende Informationen über geladene Datensätze ausgeben.</w:t>
+      </w:r>
+    </w:p>
+    <w:p>
+      <w:pPr>
+        <w:spacing w:line="360" w:lineRule="auto"/>
+        <w:rPr>
+          <w:sz w:val="24"/>
+          <w:szCs w:val="24"/>
+        </w:rPr>
+      </w:pPr>
+    </w:p>
+    <w:p>
+      <w:pPr>
+        <w:spacing w:line="360" w:lineRule="auto"/>
+        <w:rPr>
+          <w:sz w:val="24"/>
+          <w:szCs w:val="24"/>
+        </w:rPr>
         <w:sectPr>
           <w:pgSz w:w="11906" w:h="16838"/>
           <w:pgMar w:top="1418" w:right="1134" w:bottom="1134" w:left="1134" w:header="709" w:footer="709" w:gutter="0"/>
@@ -4893,12 +6158,6 @@
           <w:docGrid w:linePitch="360"/>
         </w:sectPr>
       </w:pPr>
-      <w:r>
-        <w:t xml:space="preserve">Durch die Einfachheit der Umrechnung ist die Wartbarkeit sehr einfach gestaltet, sodass ohne große Projekt- und Programmierkenntnisse die Umrechnung angepasst werden kann. Sobald eine Änderung an der Notenumrechnung oder der Datenabruflogik geändert wurde, muss die gesamte Software erneut kompiliert und gepackt werden. Sollte dies nicht erfolgen sind die Änderungen nur in der Konsolenapp der Umrechnung übernommen, die restlichen Programmteile arbeiten </w:t>
-      </w:r>
-      <w:r>
-        <w:t>trotz dieser Änderungen mit den Ver</w:t>
-      </w:r>
     </w:p>
     <w:p>
       <w:pPr>
@@ -4918,7 +6177,7 @@
           <w:numId w:val="2"/>
         </w:numPr>
       </w:pPr>
-      <w:bookmarkStart w:id="23" w:name="_Toc214273179"/>
+      <w:bookmarkStart w:id="27" w:name="_Toc214611928"/>
       <w:r>
         <w:t>Backend Verbindung DB mit GUI</w:t>
       </w:r>
@@ -4928,8 +6187,13 @@
       <w:r>
         <w:instrText xml:space="preserve"> XE "</w:instrText>
       </w:r>
-      <w:r>
-        <w:instrText>GUI:Graphical User Interface</w:instrText>
+      <w:proofErr w:type="spellStart"/>
+      <w:r>
+        <w:instrText>GUI:Graphical</w:instrText>
+      </w:r>
+      <w:proofErr w:type="spellEnd"/>
+      <w:r>
+        <w:instrText xml:space="preserve"> User Interface</w:instrText>
       </w:r>
       <w:r>
         <w:instrText xml:space="preserve">" </w:instrText>
@@ -4940,7 +6204,7 @@
       <w:r>
         <w:t xml:space="preserve"> (Florian Tewes)</w:t>
       </w:r>
-      <w:bookmarkEnd w:id="23"/>
+      <w:bookmarkEnd w:id="27"/>
     </w:p>
     <w:p>
       <w:pPr>
@@ -4987,11 +6251,11 @@
           <w:numId w:val="2"/>
         </w:numPr>
       </w:pPr>
-      <w:bookmarkStart w:id="24" w:name="_Toc214273180"/>
+      <w:bookmarkStart w:id="28" w:name="_Toc214611929"/>
       <w:r>
         <w:t>Zeitplanung Soll-Ist-Vergleich (Jedes Teammitglied für seinen Bereich)</w:t>
       </w:r>
-      <w:bookmarkEnd w:id="24"/>
+      <w:bookmarkEnd w:id="28"/>
     </w:p>
     <w:p>
       <w:pPr>
@@ -5072,7 +6336,25 @@
                 <w:sz w:val="24"/>
                 <w:szCs w:val="24"/>
               </w:rPr>
-              <w:instrText xml:space="preserve"> XE "PT:Personentage" </w:instrText>
+              <w:instrText xml:space="preserve"> XE "</w:instrText>
+            </w:r>
+            <w:proofErr w:type="spellStart"/>
+            <w:r>
+              <w:rPr>
+                <w:rFonts w:ascii="Arial" w:hAnsi="Arial" w:cs="Arial"/>
+                <w:sz w:val="24"/>
+                <w:szCs w:val="24"/>
+              </w:rPr>
+              <w:instrText>PT:Personentage</w:instrText>
+            </w:r>
+            <w:proofErr w:type="spellEnd"/>
+            <w:r>
+              <w:rPr>
+                <w:rFonts w:ascii="Arial" w:hAnsi="Arial" w:cs="Arial"/>
+                <w:sz w:val="24"/>
+                <w:szCs w:val="24"/>
+              </w:rPr>
+              <w:instrText xml:space="preserve">" </w:instrText>
             </w:r>
             <w:r>
               <w:rPr>
@@ -6174,7 +7456,7 @@
           <w:docGrid w:linePitch="360"/>
         </w:sectPr>
       </w:pPr>
-      <w:bookmarkStart w:id="25" w:name="_Toc214272770"/>
+      <w:bookmarkStart w:id="29" w:name="_Toc214612090"/>
       <w:r>
         <w:t xml:space="preserve">Tabelle </w:t>
       </w:r>
@@ -6200,7 +7482,7 @@
       <w:r>
         <w:t xml:space="preserve"> Vergleich Geplante Zeit und tatsächlich benötigte Zeit</w:t>
       </w:r>
-      <w:bookmarkEnd w:id="25"/>
+      <w:bookmarkEnd w:id="29"/>
     </w:p>
     <w:p>
       <w:pPr>
@@ -6215,7 +7497,7 @@
         </w:rPr>
       </w:pPr>
     </w:p>
-    <w:bookmarkStart w:id="26" w:name="_Toc214273181" w:displacedByCustomXml="next"/>
+    <w:bookmarkStart w:id="30" w:name="_Toc214611930" w:displacedByCustomXml="next"/>
     <w:sdt>
       <w:sdtPr>
         <w:rPr>
@@ -6240,7 +7522,7 @@
           <w:r>
             <w:t>Literaturverzeichnis</w:t>
           </w:r>
-          <w:bookmarkEnd w:id="26"/>
+          <w:bookmarkEnd w:id="30"/>
         </w:p>
         <w:sdt>
           <w:sdtPr>
@@ -6349,7 +7631,7 @@
       <w:pPr>
         <w:pStyle w:val="berschrift1"/>
       </w:pPr>
-      <w:bookmarkStart w:id="27" w:name="_Toc214273182"/>
+      <w:bookmarkStart w:id="31" w:name="_Toc214611931"/>
       <w:r>
         <w:t>Abbildungs</w:t>
       </w:r>
@@ -6359,7 +7641,7 @@
       <w:r>
         <w:t>verzeichnis</w:t>
       </w:r>
-      <w:bookmarkEnd w:id="27"/>
+      <w:bookmarkEnd w:id="31"/>
     </w:p>
     <w:p>
       <w:pPr>
@@ -6401,7 +7683,7 @@
         </w:rPr>
         <w:fldChar w:fldCharType="separate"/>
       </w:r>
-      <w:hyperlink w:anchor="_Toc214348780" w:history="1">
+      <w:hyperlink w:anchor="_Toc214612234" w:history="1">
         <w:r>
           <w:rPr>
             <w:rStyle w:val="Hyperlink"/>
@@ -6415,7 +7697,7 @@
             <w:noProof/>
           </w:rPr>
           <w:noBreakHyphen/>
-          <w:t>1 Auszug aus der Umrechnung von Punkten zu Noten der IHK Regensburg für Oberpfalz / Kehlheim</w:t>
+          <w:t>1 Auszug aus dem Notenschlüssel der IHK Regensburg für Oberpfalz / Kelheim</w:t>
         </w:r>
         <w:r>
           <w:rPr>
@@ -6436,103 +7718,7 @@
             <w:noProof/>
             <w:webHidden/>
           </w:rPr>
-          <w:instrText xml:space="preserve"> PAGEREF _Toc214348780 \h </w:instrText>
-        </w:r>
-        <w:r>
-          <w:rPr>
-            <w:noProof/>
-            <w:webHidden/>
-          </w:rPr>
-        </w:r>
-        <w:r>
-          <w:rPr>
-            <w:noProof/>
-            <w:webHidden/>
-          </w:rPr>
-          <w:fldChar w:fldCharType="separate"/>
-        </w:r>
-        <w:r>
-          <w:rPr>
-            <w:noProof/>
-            <w:webHidden/>
-          </w:rPr>
-          <w:t>7</w:t>
-        </w:r>
-        <w:r>
-          <w:rPr>
-            <w:noProof/>
-            <w:webHidden/>
-          </w:rPr>
-          <w:fldChar w:fldCharType="end"/>
-        </w:r>
-      </w:hyperlink>
-    </w:p>
-    <w:p>
-      <w:pPr>
-        <w:pStyle w:val="Abbildungsverzeichnis"/>
-        <w:tabs>
-          <w:tab w:val="right" w:pos="9628"/>
-        </w:tabs>
-        <w:rPr>
-          <w:rFonts w:asciiTheme="minorHAnsi" w:eastAsiaTheme="minorEastAsia" w:hAnsiTheme="minorHAnsi"/>
-          <w:noProof/>
-          <w:kern w:val="2"/>
-          <w:sz w:val="24"/>
-          <w:szCs w:val="24"/>
-          <w:lang w:eastAsia="de-DE"/>
-          <w14:ligatures w14:val="standardContextual"/>
-        </w:rPr>
-      </w:pPr>
-      <w:hyperlink w:anchor="_Toc214348781" w:history="1">
-        <w:r>
-          <w:rPr>
-            <w:rStyle w:val="Hyperlink"/>
-            <w:noProof/>
-          </w:rPr>
-          <w:t>Abbildung 7</w:t>
-        </w:r>
-        <w:r>
-          <w:rPr>
-            <w:rStyle w:val="Hyperlink"/>
-            <w:noProof/>
-          </w:rPr>
-          <w:noBreakHyphen/>
-          <w:t>2 Ausschnitt aus der Punkte Umrechnung mit Prüfung auf korrekten Punkteberei</w:t>
-        </w:r>
-        <w:r>
-          <w:rPr>
-            <w:rStyle w:val="Hyperlink"/>
-            <w:noProof/>
-          </w:rPr>
-          <w:t>c</w:t>
-        </w:r>
-        <w:r>
-          <w:rPr>
-            <w:rStyle w:val="Hyperlink"/>
-            <w:noProof/>
-          </w:rPr>
-          <w:t>h</w:t>
-        </w:r>
-        <w:r>
-          <w:rPr>
-            <w:noProof/>
-            <w:webHidden/>
-          </w:rPr>
-          <w:tab/>
-        </w:r>
-        <w:r>
-          <w:rPr>
-            <w:noProof/>
-            <w:webHidden/>
-          </w:rPr>
-          <w:fldChar w:fldCharType="begin"/>
-        </w:r>
-        <w:r>
-          <w:rPr>
-            <w:noProof/>
-            <w:webHidden/>
-          </w:rPr>
-          <w:instrText xml:space="preserve"> PAGEREF _Toc214348781 \h </w:instrText>
+          <w:instrText xml:space="preserve"> PAGEREF _Toc214612234 \h </w:instrText>
         </w:r>
         <w:r>
           <w:rPr>
@@ -6622,7 +7808,7 @@
       <w:pPr>
         <w:pStyle w:val="Abbildungsverzeichnis"/>
         <w:tabs>
-          <w:tab w:val="right" w:leader="dot" w:pos="9628"/>
+          <w:tab w:val="right" w:pos="9628"/>
         </w:tabs>
         <w:rPr>
           <w:rFonts w:asciiTheme="minorHAnsi" w:eastAsiaTheme="minorEastAsia" w:hAnsiTheme="minorHAnsi"/>
@@ -6634,7 +7820,7 @@
           <w14:ligatures w14:val="standardContextual"/>
         </w:rPr>
       </w:pPr>
-      <w:hyperlink w:anchor="_Toc214272770" w:history="1">
+      <w:hyperlink w:anchor="_Toc214612090" w:history="1">
         <w:r>
           <w:rPr>
             <w:rStyle w:val="Hyperlink"/>
@@ -6669,7 +7855,7 @@
             <w:noProof/>
             <w:webHidden/>
           </w:rPr>
-          <w:instrText xml:space="preserve"> PAGEREF _Toc214272770 \h </w:instrText>
+          <w:instrText xml:space="preserve"> PAGEREF _Toc214612090 \h </w:instrText>
         </w:r>
         <w:r>
           <w:rPr>
@@ -6689,7 +7875,7 @@
             <w:noProof/>
             <w:webHidden/>
           </w:rPr>
-          <w:t>8</w:t>
+          <w:t>11</w:t>
         </w:r>
         <w:r>
           <w:rPr>
@@ -6848,8 +8034,13 @@
     <w:r>
       <w:ptab w:relativeTo="margin" w:alignment="center" w:leader="none"/>
     </w:r>
+    <w:proofErr w:type="spellStart"/>
     <w:r>
-      <w:t>EvalPro – Professionelles PrüferInnen Werkzeug</w:t>
+      <w:t>EvalPro</w:t>
+    </w:r>
+    <w:proofErr w:type="spellEnd"/>
+    <w:r>
+      <w:t xml:space="preserve"> – Professionelles PrüferInnen Werkzeug</w:t>
     </w:r>
     <w:r>
       <w:ptab w:relativeTo="margin" w:alignment="right" w:leader="none"/>
@@ -6870,8 +8061,13 @@
     <w:r>
       <w:ptab w:relativeTo="margin" w:alignment="center" w:leader="none"/>
     </w:r>
+    <w:proofErr w:type="spellStart"/>
     <w:r>
-      <w:t>EvalPro – Professionelles PrüferInnen Werkzeug</w:t>
+      <w:t>EvalPro</w:t>
+    </w:r>
+    <w:proofErr w:type="spellEnd"/>
+    <w:r>
+      <w:t xml:space="preserve"> – Professionelles PrüferInnen Werkzeug</w:t>
     </w:r>
     <w:r>
       <w:ptab w:relativeTo="margin" w:alignment="right" w:leader="none"/>
@@ -7044,8 +8240,13 @@
     <w:r>
       <w:ptab w:relativeTo="margin" w:alignment="center" w:leader="none"/>
     </w:r>
+    <w:proofErr w:type="spellStart"/>
     <w:r>
-      <w:t>EvalPro – Professionelles PrüferInnen Werkzeug</w:t>
+      <w:t>EvalPro</w:t>
+    </w:r>
+    <w:proofErr w:type="spellEnd"/>
+    <w:r>
+      <w:t xml:space="preserve"> – Professionelles PrüferInnen Werkzeug</w:t>
     </w:r>
     <w:r>
       <w:ptab w:relativeTo="margin" w:alignment="right" w:leader="none"/>
@@ -7139,8 +8340,13 @@
     <w:r>
       <w:ptab w:relativeTo="margin" w:alignment="center" w:leader="none"/>
     </w:r>
+    <w:proofErr w:type="spellStart"/>
     <w:r>
-      <w:t>EvalPro – Professionelles PrüferInnen Werkzeug</w:t>
+      <w:t>EvalPro</w:t>
+    </w:r>
+    <w:proofErr w:type="spellEnd"/>
+    <w:r>
+      <w:t xml:space="preserve"> – Professionelles PrüferInnen Werkzeug</w:t>
     </w:r>
     <w:r>
       <w:ptab w:relativeTo="margin" w:alignment="right" w:leader="none"/>
@@ -7411,6 +8617,119 @@
     </w:lvl>
   </w:abstractNum>
   <w:abstractNum w:abstractNumId="2" w15:restartNumberingAfterBreak="0">
+    <w:nsid w:val="152149EA"/>
+    <w:multiLevelType w:val="multilevel"/>
+    <w:tmpl w:val="DAE414D6"/>
+    <w:lvl w:ilvl="0">
+      <w:start w:val="7"/>
+      <w:numFmt w:val="decimal"/>
+      <w:lvlText w:val="%1."/>
+      <w:lvlJc w:val="left"/>
+      <w:pPr>
+        <w:ind w:left="408" w:hanging="408"/>
+      </w:pPr>
+      <w:rPr>
+        <w:rFonts w:hint="default"/>
+      </w:rPr>
+    </w:lvl>
+    <w:lvl w:ilvl="1">
+      <w:start w:val="1"/>
+      <w:numFmt w:val="decimal"/>
+      <w:lvlText w:val="%1.%2."/>
+      <w:lvlJc w:val="left"/>
+      <w:pPr>
+        <w:ind w:left="720" w:hanging="720"/>
+      </w:pPr>
+      <w:rPr>
+        <w:rFonts w:hint="default"/>
+      </w:rPr>
+    </w:lvl>
+    <w:lvl w:ilvl="2">
+      <w:start w:val="1"/>
+      <w:numFmt w:val="decimal"/>
+      <w:lvlText w:val="%1.%2.%3."/>
+      <w:lvlJc w:val="left"/>
+      <w:pPr>
+        <w:ind w:left="720" w:hanging="720"/>
+      </w:pPr>
+      <w:rPr>
+        <w:rFonts w:hint="default"/>
+      </w:rPr>
+    </w:lvl>
+    <w:lvl w:ilvl="3">
+      <w:start w:val="1"/>
+      <w:numFmt w:val="decimal"/>
+      <w:lvlText w:val="%1.%2.%3.%4."/>
+      <w:lvlJc w:val="left"/>
+      <w:pPr>
+        <w:ind w:left="1080" w:hanging="1080"/>
+      </w:pPr>
+      <w:rPr>
+        <w:rFonts w:hint="default"/>
+      </w:rPr>
+    </w:lvl>
+    <w:lvl w:ilvl="4">
+      <w:start w:val="1"/>
+      <w:numFmt w:val="decimal"/>
+      <w:lvlText w:val="%1.%2.%3.%4.%5."/>
+      <w:lvlJc w:val="left"/>
+      <w:pPr>
+        <w:ind w:left="1080" w:hanging="1080"/>
+      </w:pPr>
+      <w:rPr>
+        <w:rFonts w:hint="default"/>
+      </w:rPr>
+    </w:lvl>
+    <w:lvl w:ilvl="5">
+      <w:start w:val="1"/>
+      <w:numFmt w:val="decimal"/>
+      <w:lvlText w:val="%1.%2.%3.%4.%5.%6."/>
+      <w:lvlJc w:val="left"/>
+      <w:pPr>
+        <w:ind w:left="1440" w:hanging="1440"/>
+      </w:pPr>
+      <w:rPr>
+        <w:rFonts w:hint="default"/>
+      </w:rPr>
+    </w:lvl>
+    <w:lvl w:ilvl="6">
+      <w:start w:val="1"/>
+      <w:numFmt w:val="decimal"/>
+      <w:lvlText w:val="%1.%2.%3.%4.%5.%6.%7."/>
+      <w:lvlJc w:val="left"/>
+      <w:pPr>
+        <w:ind w:left="1440" w:hanging="1440"/>
+      </w:pPr>
+      <w:rPr>
+        <w:rFonts w:hint="default"/>
+      </w:rPr>
+    </w:lvl>
+    <w:lvl w:ilvl="7">
+      <w:start w:val="1"/>
+      <w:numFmt w:val="decimal"/>
+      <w:lvlText w:val="%1.%2.%3.%4.%5.%6.%7.%8."/>
+      <w:lvlJc w:val="left"/>
+      <w:pPr>
+        <w:ind w:left="1800" w:hanging="1800"/>
+      </w:pPr>
+      <w:rPr>
+        <w:rFonts w:hint="default"/>
+      </w:rPr>
+    </w:lvl>
+    <w:lvl w:ilvl="8">
+      <w:start w:val="1"/>
+      <w:numFmt w:val="decimal"/>
+      <w:lvlText w:val="%1.%2.%3.%4.%5.%6.%7.%8.%9."/>
+      <w:lvlJc w:val="left"/>
+      <w:pPr>
+        <w:ind w:left="2160" w:hanging="2160"/>
+      </w:pPr>
+      <w:rPr>
+        <w:rFonts w:hint="default"/>
+      </w:rPr>
+    </w:lvl>
+  </w:abstractNum>
+  <w:abstractNum w:abstractNumId="3" w15:restartNumberingAfterBreak="0">
     <w:nsid w:val="15F87A6A"/>
     <w:multiLevelType w:val="hybridMultilevel"/>
     <w:tmpl w:val="1B60AB52"/>
@@ -7496,7 +8815,7 @@
       </w:pPr>
     </w:lvl>
   </w:abstractNum>
-  <w:abstractNum w:abstractNumId="3" w15:restartNumberingAfterBreak="0">
+  <w:abstractNum w:abstractNumId="4" w15:restartNumberingAfterBreak="0">
     <w:nsid w:val="1BF427D0"/>
     <w:multiLevelType w:val="hybridMultilevel"/>
     <w:tmpl w:val="2FAA098C"/>
@@ -7609,7 +8928,7 @@
       </w:rPr>
     </w:lvl>
   </w:abstractNum>
-  <w:abstractNum w:abstractNumId="4" w15:restartNumberingAfterBreak="0">
+  <w:abstractNum w:abstractNumId="5" w15:restartNumberingAfterBreak="0">
     <w:nsid w:val="209773BB"/>
     <w:multiLevelType w:val="hybridMultilevel"/>
     <w:tmpl w:val="044EA1DC"/>
@@ -7698,7 +9017,7 @@
       </w:pPr>
     </w:lvl>
   </w:abstractNum>
-  <w:abstractNum w:abstractNumId="5" w15:restartNumberingAfterBreak="0">
+  <w:abstractNum w:abstractNumId="6" w15:restartNumberingAfterBreak="0">
     <w:nsid w:val="25DE5D32"/>
     <w:multiLevelType w:val="multilevel"/>
     <w:tmpl w:val="46DCC00E"/>
@@ -7811,7 +9130,7 @@
       </w:rPr>
     </w:lvl>
   </w:abstractNum>
-  <w:abstractNum w:abstractNumId="6" w15:restartNumberingAfterBreak="0">
+  <w:abstractNum w:abstractNumId="7" w15:restartNumberingAfterBreak="0">
     <w:nsid w:val="270F1D76"/>
     <w:multiLevelType w:val="multilevel"/>
     <w:tmpl w:val="A68030EC"/>
@@ -7932,7 +9251,7 @@
       </w:rPr>
     </w:lvl>
   </w:abstractNum>
-  <w:abstractNum w:abstractNumId="7" w15:restartNumberingAfterBreak="0">
+  <w:abstractNum w:abstractNumId="8" w15:restartNumberingAfterBreak="0">
     <w:nsid w:val="290A1D02"/>
     <w:multiLevelType w:val="multilevel"/>
     <w:tmpl w:val="F8DA5C66"/>
@@ -8045,7 +9364,7 @@
       </w:rPr>
     </w:lvl>
   </w:abstractNum>
-  <w:abstractNum w:abstractNumId="8" w15:restartNumberingAfterBreak="0">
+  <w:abstractNum w:abstractNumId="9" w15:restartNumberingAfterBreak="0">
     <w:nsid w:val="2AE3101D"/>
     <w:multiLevelType w:val="multilevel"/>
     <w:tmpl w:val="E42865C6"/>
@@ -8166,7 +9485,7 @@
       </w:rPr>
     </w:lvl>
   </w:abstractNum>
-  <w:abstractNum w:abstractNumId="9" w15:restartNumberingAfterBreak="0">
+  <w:abstractNum w:abstractNumId="10" w15:restartNumberingAfterBreak="0">
     <w:nsid w:val="2D9857E0"/>
     <w:multiLevelType w:val="hybridMultilevel"/>
     <w:tmpl w:val="29D40E5C"/>
@@ -8255,7 +9574,7 @@
       </w:pPr>
     </w:lvl>
   </w:abstractNum>
-  <w:abstractNum w:abstractNumId="10" w15:restartNumberingAfterBreak="0">
+  <w:abstractNum w:abstractNumId="11" w15:restartNumberingAfterBreak="0">
     <w:nsid w:val="38E20309"/>
     <w:multiLevelType w:val="hybridMultilevel"/>
     <w:tmpl w:val="7B388918"/>
@@ -8368,7 +9687,93 @@
       </w:rPr>
     </w:lvl>
   </w:abstractNum>
-  <w:abstractNum w:abstractNumId="11" w15:restartNumberingAfterBreak="0">
+  <w:abstractNum w:abstractNumId="12" w15:restartNumberingAfterBreak="0">
+    <w:nsid w:val="418002FD"/>
+    <w:multiLevelType w:val="multilevel"/>
+    <w:tmpl w:val="0407001F"/>
+    <w:lvl w:ilvl="0">
+      <w:start w:val="1"/>
+      <w:numFmt w:val="decimal"/>
+      <w:lvlText w:val="%1."/>
+      <w:lvlJc w:val="left"/>
+      <w:pPr>
+        <w:ind w:left="360" w:hanging="360"/>
+      </w:pPr>
+    </w:lvl>
+    <w:lvl w:ilvl="1">
+      <w:start w:val="1"/>
+      <w:numFmt w:val="decimal"/>
+      <w:lvlText w:val="%1.%2."/>
+      <w:lvlJc w:val="left"/>
+      <w:pPr>
+        <w:ind w:left="792" w:hanging="432"/>
+      </w:pPr>
+    </w:lvl>
+    <w:lvl w:ilvl="2">
+      <w:start w:val="1"/>
+      <w:numFmt w:val="decimal"/>
+      <w:lvlText w:val="%1.%2.%3."/>
+      <w:lvlJc w:val="left"/>
+      <w:pPr>
+        <w:ind w:left="1224" w:hanging="504"/>
+      </w:pPr>
+    </w:lvl>
+    <w:lvl w:ilvl="3">
+      <w:start w:val="1"/>
+      <w:numFmt w:val="decimal"/>
+      <w:lvlText w:val="%1.%2.%3.%4."/>
+      <w:lvlJc w:val="left"/>
+      <w:pPr>
+        <w:ind w:left="1728" w:hanging="648"/>
+      </w:pPr>
+    </w:lvl>
+    <w:lvl w:ilvl="4">
+      <w:start w:val="1"/>
+      <w:numFmt w:val="decimal"/>
+      <w:lvlText w:val="%1.%2.%3.%4.%5."/>
+      <w:lvlJc w:val="left"/>
+      <w:pPr>
+        <w:ind w:left="2232" w:hanging="792"/>
+      </w:pPr>
+    </w:lvl>
+    <w:lvl w:ilvl="5">
+      <w:start w:val="1"/>
+      <w:numFmt w:val="decimal"/>
+      <w:lvlText w:val="%1.%2.%3.%4.%5.%6."/>
+      <w:lvlJc w:val="left"/>
+      <w:pPr>
+        <w:ind w:left="2736" w:hanging="936"/>
+      </w:pPr>
+    </w:lvl>
+    <w:lvl w:ilvl="6">
+      <w:start w:val="1"/>
+      <w:numFmt w:val="decimal"/>
+      <w:lvlText w:val="%1.%2.%3.%4.%5.%6.%7."/>
+      <w:lvlJc w:val="left"/>
+      <w:pPr>
+        <w:ind w:left="3240" w:hanging="1080"/>
+      </w:pPr>
+    </w:lvl>
+    <w:lvl w:ilvl="7">
+      <w:start w:val="1"/>
+      <w:numFmt w:val="decimal"/>
+      <w:lvlText w:val="%1.%2.%3.%4.%5.%6.%7.%8."/>
+      <w:lvlJc w:val="left"/>
+      <w:pPr>
+        <w:ind w:left="3744" w:hanging="1224"/>
+      </w:pPr>
+    </w:lvl>
+    <w:lvl w:ilvl="8">
+      <w:start w:val="1"/>
+      <w:numFmt w:val="decimal"/>
+      <w:lvlText w:val="%1.%2.%3.%4.%5.%6.%7.%8.%9."/>
+      <w:lvlJc w:val="left"/>
+      <w:pPr>
+        <w:ind w:left="4320" w:hanging="1440"/>
+      </w:pPr>
+    </w:lvl>
+  </w:abstractNum>
+  <w:abstractNum w:abstractNumId="13" w15:restartNumberingAfterBreak="0">
     <w:nsid w:val="45AE78C2"/>
     <w:multiLevelType w:val="multilevel"/>
     <w:tmpl w:val="A68030EC"/>
@@ -8489,7 +9894,7 @@
       </w:rPr>
     </w:lvl>
   </w:abstractNum>
-  <w:abstractNum w:abstractNumId="12" w15:restartNumberingAfterBreak="0">
+  <w:abstractNum w:abstractNumId="14" w15:restartNumberingAfterBreak="0">
     <w:nsid w:val="4861023B"/>
     <w:multiLevelType w:val="hybridMultilevel"/>
     <w:tmpl w:val="E5EE9ABC"/>
@@ -8602,7 +10007,7 @@
       </w:rPr>
     </w:lvl>
   </w:abstractNum>
-  <w:abstractNum w:abstractNumId="13" w15:restartNumberingAfterBreak="0">
+  <w:abstractNum w:abstractNumId="15" w15:restartNumberingAfterBreak="0">
     <w:nsid w:val="4E485951"/>
     <w:multiLevelType w:val="multilevel"/>
     <w:tmpl w:val="C5F4AFEC"/>
@@ -8723,7 +10128,7 @@
       </w:rPr>
     </w:lvl>
   </w:abstractNum>
-  <w:abstractNum w:abstractNumId="14" w15:restartNumberingAfterBreak="0">
+  <w:abstractNum w:abstractNumId="16" w15:restartNumberingAfterBreak="0">
     <w:nsid w:val="67B83C6E"/>
     <w:multiLevelType w:val="multilevel"/>
     <w:tmpl w:val="A68030EC"/>
@@ -8844,7 +10249,7 @@
       </w:rPr>
     </w:lvl>
   </w:abstractNum>
-  <w:abstractNum w:abstractNumId="15" w15:restartNumberingAfterBreak="0">
+  <w:abstractNum w:abstractNumId="17" w15:restartNumberingAfterBreak="0">
     <w:nsid w:val="7BB6450C"/>
     <w:multiLevelType w:val="multilevel"/>
     <w:tmpl w:val="A68030EC"/>
@@ -8966,52 +10371,58 @@
     </w:lvl>
   </w:abstractNum>
   <w:num w:numId="1" w16cid:durableId="182911546">
-    <w:abstractNumId w:val="9"/>
+    <w:abstractNumId w:val="10"/>
   </w:num>
   <w:num w:numId="2" w16cid:durableId="8921597">
-    <w:abstractNumId w:val="13"/>
+    <w:abstractNumId w:val="15"/>
   </w:num>
   <w:num w:numId="3" w16cid:durableId="560016501">
     <w:abstractNumId w:val="0"/>
   </w:num>
   <w:num w:numId="4" w16cid:durableId="668022785">
+    <w:abstractNumId w:val="8"/>
+  </w:num>
+  <w:num w:numId="5" w16cid:durableId="844130915">
+    <w:abstractNumId w:val="3"/>
+  </w:num>
+  <w:num w:numId="6" w16cid:durableId="1366711142">
+    <w:abstractNumId w:val="5"/>
+  </w:num>
+  <w:num w:numId="7" w16cid:durableId="1191796369">
+    <w:abstractNumId w:val="4"/>
+  </w:num>
+  <w:num w:numId="8" w16cid:durableId="577517115">
     <w:abstractNumId w:val="7"/>
   </w:num>
-  <w:num w:numId="5" w16cid:durableId="844130915">
-    <w:abstractNumId w:val="2"/>
-  </w:num>
-  <w:num w:numId="6" w16cid:durableId="1366711142">
-    <w:abstractNumId w:val="4"/>
-  </w:num>
-  <w:num w:numId="7" w16cid:durableId="1191796369">
-    <w:abstractNumId w:val="3"/>
-  </w:num>
-  <w:num w:numId="8" w16cid:durableId="577517115">
-    <w:abstractNumId w:val="6"/>
-  </w:num>
   <w:num w:numId="9" w16cid:durableId="1211765976">
-    <w:abstractNumId w:val="14"/>
+    <w:abstractNumId w:val="16"/>
   </w:num>
   <w:num w:numId="10" w16cid:durableId="1770849376">
-    <w:abstractNumId w:val="15"/>
+    <w:abstractNumId w:val="17"/>
   </w:num>
   <w:num w:numId="11" w16cid:durableId="2004164381">
-    <w:abstractNumId w:val="11"/>
+    <w:abstractNumId w:val="13"/>
   </w:num>
   <w:num w:numId="12" w16cid:durableId="1611887090">
-    <w:abstractNumId w:val="8"/>
+    <w:abstractNumId w:val="9"/>
   </w:num>
   <w:num w:numId="13" w16cid:durableId="761679623">
     <w:abstractNumId w:val="1"/>
   </w:num>
   <w:num w:numId="14" w16cid:durableId="1914512111">
-    <w:abstractNumId w:val="10"/>
+    <w:abstractNumId w:val="11"/>
   </w:num>
   <w:num w:numId="15" w16cid:durableId="178349678">
+    <w:abstractNumId w:val="14"/>
+  </w:num>
+  <w:num w:numId="16" w16cid:durableId="890270421">
+    <w:abstractNumId w:val="6"/>
+  </w:num>
+  <w:num w:numId="17" w16cid:durableId="182593613">
     <w:abstractNumId w:val="12"/>
   </w:num>
-  <w:num w:numId="16" w16cid:durableId="890270421">
-    <w:abstractNumId w:val="5"/>
+  <w:num w:numId="18" w16cid:durableId="1593927255">
+    <w:abstractNumId w:val="2"/>
   </w:num>
 </w:numbering>
 </file>
@@ -9621,7 +11032,6 @@
   <w:style w:type="character" w:default="1" w:styleId="Absatz-Standardschriftart">
     <w:name w:val="Default Paragraph Font"/>
     <w:uiPriority w:val="1"/>
-    <w:semiHidden/>
     <w:unhideWhenUsed/>
   </w:style>
   <w:style w:type="table" w:default="1" w:styleId="NormaleTabelle">

</xml_diff>

<commit_message>
07-MS3-Entwicklung_EvalPro-DK-Gruppenabgabe.docx - adding Pictures
</commit_message>
<xml_diff>
--- a/docs/Projektdokumentation/07-MS3-Entwicklung_EvalPro-DK-Gruppenabgabe.docx
+++ b/docs/Projektdokumentation/07-MS3-Entwicklung_EvalPro-DK-Gruppenabgabe.docx
@@ -3926,6 +3926,7 @@
         <w:instrText xml:space="preserve"> XE "</w:instrText>
       </w:r>
       <w:proofErr w:type="spellStart"/>
+      <w:proofErr w:type="gramStart"/>
       <w:r>
         <w:rPr>
           <w:rFonts w:cs="Arial"/>
@@ -3935,6 +3936,7 @@
         <w:instrText>IHK:Industrie</w:instrText>
       </w:r>
       <w:proofErr w:type="spellEnd"/>
+      <w:proofErr w:type="gramEnd"/>
       <w:r>
         <w:rPr>
           <w:rFonts w:cs="Arial"/>
@@ -4031,6 +4033,7 @@
         <w:instrText xml:space="preserve"> XE "</w:instrText>
       </w:r>
       <w:proofErr w:type="spellStart"/>
+      <w:proofErr w:type="gramStart"/>
       <w:r>
         <w:rPr>
           <w:rFonts w:cs="Arial"/>
@@ -4040,6 +4043,7 @@
         <w:instrText>DSGVO:Datenschutzgrundverordnung</w:instrText>
       </w:r>
       <w:proofErr w:type="spellEnd"/>
+      <w:proofErr w:type="gramEnd"/>
       <w:r>
         <w:rPr>
           <w:rFonts w:cs="Arial"/>
@@ -4158,6 +4162,7 @@
         <w:instrText xml:space="preserve"> XE "</w:instrText>
       </w:r>
       <w:proofErr w:type="spellStart"/>
+      <w:proofErr w:type="gramStart"/>
       <w:r>
         <w:rPr>
           <w:rFonts w:cs="Arial"/>
@@ -4167,6 +4172,7 @@
         <w:instrText>IHK:Industrie</w:instrText>
       </w:r>
       <w:proofErr w:type="spellEnd"/>
+      <w:proofErr w:type="gramEnd"/>
       <w:r>
         <w:rPr>
           <w:rFonts w:cs="Arial"/>
@@ -4323,6 +4329,7 @@
         <w:instrText xml:space="preserve"> XE "</w:instrText>
       </w:r>
       <w:proofErr w:type="spellStart"/>
+      <w:proofErr w:type="gramStart"/>
       <w:r>
         <w:rPr>
           <w:rFonts w:cs="Arial"/>
@@ -4332,6 +4339,7 @@
         <w:instrText>DSGVO:Datenschutzgrundverordnung</w:instrText>
       </w:r>
       <w:proofErr w:type="spellEnd"/>
+      <w:proofErr w:type="gramEnd"/>
       <w:r>
         <w:rPr>
           <w:rFonts w:cs="Arial"/>
@@ -4466,6 +4474,7 @@
         <w:instrText xml:space="preserve"> XE "</w:instrText>
       </w:r>
       <w:proofErr w:type="spellStart"/>
+      <w:proofErr w:type="gramStart"/>
       <w:r>
         <w:rPr>
           <w:rFonts w:cs="Arial"/>
@@ -4475,6 +4484,7 @@
         <w:instrText>IHK:Industrie</w:instrText>
       </w:r>
       <w:proofErr w:type="spellEnd"/>
+      <w:proofErr w:type="gramEnd"/>
       <w:r>
         <w:rPr>
           <w:rFonts w:cs="Arial"/>
@@ -4544,10 +4554,12 @@
         <w:instrText xml:space="preserve"> XE "</w:instrText>
       </w:r>
       <w:proofErr w:type="spellStart"/>
+      <w:proofErr w:type="gramStart"/>
       <w:r>
         <w:instrText>GB:Gigabyte</w:instrText>
       </w:r>
       <w:proofErr w:type="spellEnd"/>
+      <w:proofErr w:type="gramEnd"/>
       <w:r>
         <w:instrText xml:space="preserve">" </w:instrText>
       </w:r>
@@ -4564,8 +4576,13 @@
         <w:instrText xml:space="preserve"> XE "</w:instrText>
       </w:r>
       <w:proofErr w:type="spellStart"/>
-      <w:r>
-        <w:instrText>RAM:Random-Access</w:instrText>
+      <w:proofErr w:type="gramStart"/>
+      <w:r>
+        <w:instrText>RAM:Random</w:instrText>
+      </w:r>
+      <w:proofErr w:type="gramEnd"/>
+      <w:r>
+        <w:instrText>-Access</w:instrText>
       </w:r>
       <w:proofErr w:type="spellEnd"/>
       <w:r>
@@ -4587,10 +4604,12 @@
         <w:instrText xml:space="preserve"> XE "</w:instrText>
       </w:r>
       <w:proofErr w:type="spellStart"/>
+      <w:proofErr w:type="gramStart"/>
       <w:r>
         <w:instrText>GB:Gigabyte</w:instrText>
       </w:r>
       <w:proofErr w:type="spellEnd"/>
+      <w:proofErr w:type="gramEnd"/>
       <w:r>
         <w:instrText xml:space="preserve">" </w:instrText>
       </w:r>
@@ -4613,10 +4632,12 @@
         <w:instrText xml:space="preserve"> XE "</w:instrText>
       </w:r>
       <w:proofErr w:type="spellStart"/>
+      <w:proofErr w:type="gramStart"/>
       <w:r>
         <w:instrText>GB:Gigabyte</w:instrText>
       </w:r>
       <w:proofErr w:type="spellEnd"/>
+      <w:proofErr w:type="gramEnd"/>
       <w:r>
         <w:instrText xml:space="preserve">" </w:instrText>
       </w:r>
@@ -4666,10 +4687,12 @@
         <w:instrText xml:space="preserve"> XE "</w:instrText>
       </w:r>
       <w:proofErr w:type="spellStart"/>
+      <w:proofErr w:type="gramStart"/>
       <w:r>
         <w:instrText>html:Hypertext</w:instrText>
       </w:r>
       <w:proofErr w:type="spellEnd"/>
+      <w:proofErr w:type="gramEnd"/>
       <w:r>
         <w:instrText xml:space="preserve"> Markup Language</w:instrText>
       </w:r>
@@ -4694,10 +4717,12 @@
         <w:instrText xml:space="preserve"> XE "</w:instrText>
       </w:r>
       <w:proofErr w:type="spellStart"/>
+      <w:proofErr w:type="gramStart"/>
       <w:r>
         <w:instrText>DevTools:Development</w:instrText>
       </w:r>
       <w:proofErr w:type="spellEnd"/>
+      <w:proofErr w:type="gramEnd"/>
       <w:r>
         <w:instrText xml:space="preserve"> Tools</w:instrText>
       </w:r>
@@ -4725,10 +4750,12 @@
         <w:instrText xml:space="preserve"> XE "</w:instrText>
       </w:r>
       <w:proofErr w:type="spellStart"/>
+      <w:proofErr w:type="gramStart"/>
       <w:r>
         <w:instrText>API:Application</w:instrText>
       </w:r>
       <w:proofErr w:type="spellEnd"/>
+      <w:proofErr w:type="gramEnd"/>
       <w:r>
         <w:instrText xml:space="preserve"> </w:instrText>
       </w:r>
@@ -4756,10 +4783,12 @@
         <w:instrText xml:space="preserve"> XE "</w:instrText>
       </w:r>
       <w:proofErr w:type="spellStart"/>
+      <w:proofErr w:type="gramStart"/>
       <w:r>
         <w:instrText>GUI:Graphical</w:instrText>
       </w:r>
       <w:proofErr w:type="spellEnd"/>
+      <w:proofErr w:type="gramEnd"/>
       <w:r>
         <w:instrText xml:space="preserve"> User Interface</w:instrText>
       </w:r>
@@ -4779,10 +4808,12 @@
         <w:instrText xml:space="preserve"> XE "</w:instrText>
       </w:r>
       <w:proofErr w:type="spellStart"/>
+      <w:proofErr w:type="gramStart"/>
       <w:r>
         <w:instrText>GUI:Graphical</w:instrText>
       </w:r>
       <w:proofErr w:type="spellEnd"/>
+      <w:proofErr w:type="gramEnd"/>
       <w:r>
         <w:instrText xml:space="preserve"> User Interface</w:instrText>
       </w:r>
@@ -4899,10 +4930,12 @@
         <w:instrText xml:space="preserve"> XE "</w:instrText>
       </w:r>
       <w:proofErr w:type="spellStart"/>
+      <w:proofErr w:type="gramStart"/>
       <w:r>
         <w:instrText>Git:Git</w:instrText>
       </w:r>
       <w:proofErr w:type="spellEnd"/>
+      <w:proofErr w:type="gramEnd"/>
       <w:r>
         <w:instrText xml:space="preserve"> ist eine freie Software zur verteilten Versionsverwaltung von Dateien, die durch Linus Torvalds initiiert wurde</w:instrText>
       </w:r>
@@ -4927,10 +4960,12 @@
         <w:instrText xml:space="preserve"> XE "</w:instrText>
       </w:r>
       <w:proofErr w:type="spellStart"/>
+      <w:proofErr w:type="gramStart"/>
       <w:r>
         <w:instrText>Git:Git</w:instrText>
       </w:r>
       <w:proofErr w:type="spellEnd"/>
+      <w:proofErr w:type="gramEnd"/>
       <w:r>
         <w:instrText xml:space="preserve"> ist eine freie Software zur verteilten Versionsverwaltung von Dateien, die durch Linus Torvalds initiiert wurde</w:instrText>
       </w:r>
@@ -4983,6 +5018,7 @@
       <w:r>
         <w:instrText xml:space="preserve"> XE "</w:instrText>
       </w:r>
+      <w:proofErr w:type="gramStart"/>
       <w:r>
         <w:instrText>.</w:instrText>
       </w:r>
@@ -4991,6 +5027,7 @@
         <w:instrText>Net:kostenlose</w:instrText>
       </w:r>
       <w:proofErr w:type="spellEnd"/>
+      <w:proofErr w:type="gramEnd"/>
       <w:r>
         <w:instrText xml:space="preserve"> und Open-Source-Software-Entwicklungsplattform von Microsoft zum Erstellen von Desktop-, Web- und mobilen Anwendungen</w:instrText>
       </w:r>
@@ -5096,10 +5133,12 @@
         <w:instrText xml:space="preserve"> XE "</w:instrText>
       </w:r>
       <w:proofErr w:type="spellStart"/>
+      <w:proofErr w:type="gramStart"/>
       <w:r>
         <w:instrText>GUI:Graphical</w:instrText>
       </w:r>
       <w:proofErr w:type="spellEnd"/>
+      <w:proofErr w:type="gramEnd"/>
       <w:r>
         <w:instrText xml:space="preserve"> User Interface</w:instrText>
       </w:r>
@@ -5205,6 +5244,7 @@
         <w:instrText xml:space="preserve"> XE "</w:instrText>
       </w:r>
       <w:proofErr w:type="spellStart"/>
+      <w:proofErr w:type="gramStart"/>
       <w:r>
         <w:rPr>
           <w:rFonts w:cs="Arial"/>
@@ -5214,6 +5254,7 @@
         <w:instrText>IHK:Industrie</w:instrText>
       </w:r>
       <w:proofErr w:type="spellEnd"/>
+      <w:proofErr w:type="gramEnd"/>
       <w:r>
         <w:rPr>
           <w:rFonts w:cs="Arial"/>
@@ -5298,6 +5339,7 @@
         <w:instrText xml:space="preserve"> XE "</w:instrText>
       </w:r>
       <w:proofErr w:type="spellStart"/>
+      <w:proofErr w:type="gramStart"/>
       <w:r>
         <w:rPr>
           <w:rFonts w:cs="Arial"/>
@@ -5307,6 +5349,7 @@
         <w:instrText>IHK:Industrie</w:instrText>
       </w:r>
       <w:proofErr w:type="spellEnd"/>
+      <w:proofErr w:type="gramEnd"/>
       <w:r>
         <w:rPr>
           <w:rFonts w:cs="Arial"/>
@@ -5360,21 +5403,7 @@
           <w:sz w:val="24"/>
           <w:szCs w:val="24"/>
         </w:rPr>
-        <w:t xml:space="preserve">Für jeden Prüfling werden alle hinterlegten Punktwerte </w:t>
-      </w:r>
-      <w:r>
-        <w:rPr>
-          <w:sz w:val="24"/>
-          <w:szCs w:val="24"/>
-        </w:rPr>
-        <w:t>sequenziell</w:t>
-      </w:r>
-      <w:r>
-        <w:rPr>
-          <w:sz w:val="24"/>
-          <w:szCs w:val="24"/>
-        </w:rPr>
-        <w:t xml:space="preserve"> verarbeitet. Dazu existiert eine Schleifenstruktur, die jeweils die relevanten Kriterien der Bewertung zusammenfasst und die Rohpunkte aufsummiert. Die darauf angewandte Notenumrechnung erfolgt strikt nach den Notenschlüsseln, wie sie in den IHK</w:t>
+        <w:t>Für jeden Prüfling werden alle hinterlegten Punktwerte sequenziell verarbeitet. Dazu existiert eine Schleifenstruktur, die jeweils die relevanten Kriterien der Bewertung zusammenfasst und die Rohpunkte aufsummiert. Die darauf angewandte Notenumrechnung erfolgt strikt nach den Notenschlüsseln, wie sie in den IHK</w:t>
       </w:r>
       <w:r>
         <w:rPr>
@@ -5393,6 +5422,7 @@
         <w:instrText xml:space="preserve"> XE "</w:instrText>
       </w:r>
       <w:proofErr w:type="spellStart"/>
+      <w:proofErr w:type="gramStart"/>
       <w:r>
         <w:rPr>
           <w:rFonts w:cs="Arial"/>
@@ -5402,6 +5432,7 @@
         <w:instrText>IHK:Industrie</w:instrText>
       </w:r>
       <w:proofErr w:type="spellEnd"/>
+      <w:proofErr w:type="gramEnd"/>
       <w:r>
         <w:rPr>
           <w:rFonts w:cs="Arial"/>
@@ -5597,10 +5628,6 @@
       <w:pPr>
         <w:keepNext/>
         <w:spacing w:line="360" w:lineRule="auto"/>
-        <w:rPr>
-          <w:sz w:val="24"/>
-          <w:szCs w:val="24"/>
-        </w:rPr>
       </w:pPr>
       <w:r>
         <w:rPr>
@@ -5626,6 +5653,7 @@
         <w:instrText xml:space="preserve"> XE "</w:instrText>
       </w:r>
       <w:proofErr w:type="spellStart"/>
+      <w:proofErr w:type="gramStart"/>
       <w:r>
         <w:rPr>
           <w:rFonts w:cs="Arial"/>
@@ -5635,6 +5663,7 @@
         <w:instrText>IHK:Industrie</w:instrText>
       </w:r>
       <w:proofErr w:type="spellEnd"/>
+      <w:proofErr w:type="gramEnd"/>
       <w:r>
         <w:rPr>
           <w:rFonts w:cs="Arial"/>
@@ -5712,12 +5741,102 @@
           <w:sz w:val="24"/>
           <w:szCs w:val="24"/>
         </w:rPr>
-        <w:t>elseif-Verzweigungen.</w:t>
+        <w:t>elseif</w:t>
       </w:r>
       <w:proofErr w:type="spellEnd"/>
+      <w:r>
+        <w:rPr>
+          <w:sz w:val="24"/>
+          <w:szCs w:val="24"/>
+        </w:rPr>
+        <w:t>-Verzweigungen.</w:t>
+      </w:r>
+      <w:r>
+        <w:rPr>
+          <w:noProof/>
+        </w:rPr>
+        <w:t xml:space="preserve"> </w:t>
+      </w:r>
+      <w:r>
+        <w:rPr>
+          <w:sz w:val="24"/>
+          <w:szCs w:val="24"/>
+        </w:rPr>
+        <w:drawing>
+          <wp:inline distT="0" distB="0" distL="0" distR="0" wp14:anchorId="37045BD2" wp14:editId="1D08366D">
+            <wp:extent cx="6120130" cy="4118610"/>
+            <wp:effectExtent l="0" t="0" r="0" b="0"/>
+            <wp:docPr id="899950661" name="Grafik 1"/>
+            <wp:cNvGraphicFramePr>
+              <a:graphicFrameLocks xmlns:a="http://schemas.openxmlformats.org/drawingml/2006/main" noChangeAspect="1"/>
+            </wp:cNvGraphicFramePr>
+            <a:graphic xmlns:a="http://schemas.openxmlformats.org/drawingml/2006/main">
+              <a:graphicData uri="http://schemas.openxmlformats.org/drawingml/2006/picture">
+                <pic:pic xmlns:pic="http://schemas.openxmlformats.org/drawingml/2006/picture">
+                  <pic:nvPicPr>
+                    <pic:cNvPr id="899950661" name=""/>
+                    <pic:cNvPicPr/>
+                  </pic:nvPicPr>
+                  <pic:blipFill>
+                    <a:blip r:embed="rId13"/>
+                    <a:stretch>
+                      <a:fillRect/>
+                    </a:stretch>
+                  </pic:blipFill>
+                  <pic:spPr>
+                    <a:xfrm>
+                      <a:off x="0" y="0"/>
+                      <a:ext cx="6120130" cy="4118610"/>
+                    </a:xfrm>
+                    <a:prstGeom prst="rect">
+                      <a:avLst/>
+                    </a:prstGeom>
+                  </pic:spPr>
+                </pic:pic>
+              </a:graphicData>
+            </a:graphic>
+          </wp:inline>
+        </w:drawing>
+      </w:r>
     </w:p>
     <w:p>
       <w:pPr>
+        <w:pStyle w:val="Beschriftung"/>
+        <w:rPr>
+          <w:sz w:val="24"/>
+          <w:szCs w:val="24"/>
+        </w:rPr>
+      </w:pPr>
+      <w:bookmarkStart w:id="24" w:name="_Toc214612570"/>
+      <w:r>
+        <w:t xml:space="preserve">Abbildung </w:t>
+      </w:r>
+      <w:fldSimple w:instr=" STYLEREF 1 \s ">
+        <w:r>
+          <w:rPr>
+            <w:noProof/>
+          </w:rPr>
+          <w:t>7</w:t>
+        </w:r>
+      </w:fldSimple>
+      <w:r>
+        <w:noBreakHyphen/>
+      </w:r>
+      <w:fldSimple w:instr=" SEQ Abbildung \* ARABIC \s 1 ">
+        <w:r>
+          <w:rPr>
+            <w:noProof/>
+          </w:rPr>
+          <w:t>1</w:t>
+        </w:r>
+      </w:fldSimple>
+      <w:r>
+        <w:t xml:space="preserve"> Auszug aus der Umrechnungslogik von Punkten in Noten</w:t>
+      </w:r>
+      <w:bookmarkEnd w:id="24"/>
+    </w:p>
+    <w:p>
+      <w:pPr>
         <w:keepNext/>
         <w:spacing w:line="360" w:lineRule="auto"/>
       </w:pPr>
@@ -5726,7 +5845,15 @@
           <w:sz w:val="24"/>
           <w:szCs w:val="24"/>
         </w:rPr>
-        <w:t>Diese Struktur spiegelt die tabellarischen Notenräume der IHK wider und erlaubt eine unmittelbare Zuordnung einzelner Punktwerte zu konkreten Notenstufen. Durch die dokumentierte, aber einfache Implementierung ist eine Anpassung der Punktschwellen sehr leicht möglich. Entwickler mit grundlegenden C#-Kenntnissen können die Notenabstufungen ohne tiefe Eingriffe in die Architektur anpassen. Entsprechende Stellen im Code sind kommentiert und mit Verweisen auf die Quelle versehen.</w:t>
+        <w:t xml:space="preserve">Diese Struktur spiegelt die tabellarischen Notenräume der IHK wider und erlaubt eine unmittelbare Zuordnung einzelner Punktwerte zu konkreten Notenstufen. Durch die dokumentierte, aber einfache Implementierung ist eine Anpassung der Punktschwellen sehr leicht möglich. Entwickler mit grundlegenden C#-Kenntnissen können die </w:t>
+      </w:r>
+      <w:r>
+        <w:rPr>
+          <w:sz w:val="24"/>
+          <w:szCs w:val="24"/>
+        </w:rPr>
+        <w:lastRenderedPageBreak/>
+        <w:t>Notenabstufungen ohne tiefe Eingriffe in die Architektur anpassen. Entsprechende Stellen im Code sind kommentiert und mit Verweisen auf die Quelle versehen.</w:t>
       </w:r>
       <w:r>
         <w:rPr>
@@ -5737,6 +5864,7 @@
       </w:r>
       <w:r>
         <w:rPr>
+          <w:noProof/>
           <w:sz w:val="24"/>
           <w:szCs w:val="24"/>
         </w:rPr>
@@ -5756,7 +5884,7 @@
                     <pic:cNvPicPr/>
                   </pic:nvPicPr>
                   <pic:blipFill>
-                    <a:blip r:embed="rId13"/>
+                    <a:blip r:embed="rId14"/>
                     <a:stretch>
                       <a:fillRect/>
                     </a:stretch>
@@ -5785,7 +5913,7 @@
           <w:szCs w:val="24"/>
         </w:rPr>
       </w:pPr>
-      <w:bookmarkStart w:id="24" w:name="_Toc214612234"/>
+      <w:bookmarkStart w:id="25" w:name="_Toc214612571"/>
       <w:r>
         <w:t xml:space="preserve">Abbildung </w:t>
       </w:r>
@@ -5805,13 +5933,13 @@
           <w:rPr>
             <w:noProof/>
           </w:rPr>
-          <w:t>1</w:t>
+          <w:t>2</w:t>
         </w:r>
       </w:fldSimple>
       <w:r>
         <w:t xml:space="preserve"> Auszug aus dem Notenschlüssel der IHK Regensburg für Oberpfalz / Kelheim</w:t>
       </w:r>
-      <w:bookmarkEnd w:id="24"/>
+      <w:bookmarkEnd w:id="25"/>
     </w:p>
     <w:p>
       <w:pPr>
@@ -5830,7 +5958,6 @@
           <w:sz w:val="24"/>
           <w:szCs w:val="24"/>
         </w:rPr>
-        <w:lastRenderedPageBreak/>
         <w:t xml:space="preserve">Wichtig ist: Jede Änderung an der Notenumrechnung oder an der Datenabruflogik erfordert einen vollständigen </w:t>
       </w:r>
       <w:proofErr w:type="spellStart"/>
@@ -5877,14 +6004,14 @@
           <w:rFonts w:eastAsiaTheme="minorHAnsi"/>
         </w:rPr>
       </w:pPr>
-      <w:bookmarkStart w:id="25" w:name="_Toc214611926"/>
+      <w:bookmarkStart w:id="26" w:name="_Toc214611926"/>
       <w:r>
         <w:rPr>
           <w:rFonts w:eastAsiaTheme="minorHAnsi"/>
         </w:rPr>
         <w:t>Prüfungslogik: Bestehen, gestreckte Prüfung und Ergänzungsprüfung</w:t>
       </w:r>
-      <w:bookmarkEnd w:id="25"/>
+      <w:bookmarkEnd w:id="26"/>
     </w:p>
     <w:p>
       <w:pPr>
@@ -5918,6 +6045,7 @@
         <w:instrText xml:space="preserve"> XE "</w:instrText>
       </w:r>
       <w:proofErr w:type="spellStart"/>
+      <w:proofErr w:type="gramStart"/>
       <w:r>
         <w:rPr>
           <w:rFonts w:cs="Arial"/>
@@ -5927,6 +6055,7 @@
         <w:instrText>IHK:Industrie</w:instrText>
       </w:r>
       <w:proofErr w:type="spellEnd"/>
+      <w:proofErr w:type="gramEnd"/>
       <w:r>
         <w:rPr>
           <w:rFonts w:cs="Arial"/>
@@ -5964,6 +6093,7 @@
           <w:sz w:val="24"/>
           <w:szCs w:val="24"/>
         </w:rPr>
+        <w:lastRenderedPageBreak/>
         <w:t xml:space="preserve">Falls die Prüfung nicht bestanden ist, prüft das System, ob eine mündliche Ergänzungsprüfung möglich ist. Falls ja, wird die notwendige Mindestpunktzahl berechnet, die in der Ergänzungsprüfung erreicht werden muss, um die Prüfung insgesamt noch zu bestehen. Diese Berechnung berücksichtigt die Gewichtungen und die Rundungsregeln der IHK und liefert ein eindeutiges Ziel (z. B. minimale Punktzahl oder </w:t>
       </w:r>
       <w:proofErr w:type="spellStart"/>
@@ -5991,7 +6121,7 @@
           <w:numId w:val="18"/>
         </w:numPr>
       </w:pPr>
-      <w:bookmarkStart w:id="26" w:name="_Toc214611927"/>
+      <w:bookmarkStart w:id="27" w:name="_Toc214611927"/>
       <w:r>
         <w:t xml:space="preserve">Testbarkeit, </w:t>
       </w:r>
@@ -6003,7 +6133,7 @@
       <w:r>
         <w:t>- und Datenzugriffs-Modelle</w:t>
       </w:r>
-      <w:bookmarkEnd w:id="26"/>
+      <w:bookmarkEnd w:id="27"/>
     </w:p>
     <w:p>
       <w:pPr>
@@ -6130,7 +6260,6 @@
           <w:sz w:val="24"/>
           <w:szCs w:val="24"/>
         </w:rPr>
-        <w:lastRenderedPageBreak/>
         <w:t>Die Kernmethoden sind statisch und deterministisch ausgelegt, sodass Unit-Tests ohne Seiteneffekte möglich sind. Zur weiteren Absicherung wurden Diagnosefunktionen implementiert, die beim Start Verbindungs- und Datenintegritätsprüfungen durchführen und zusammenfassende Informationen über geladene Datensätze ausgeben.</w:t>
       </w:r>
     </w:p>
@@ -6177,7 +6306,7 @@
           <w:numId w:val="2"/>
         </w:numPr>
       </w:pPr>
-      <w:bookmarkStart w:id="27" w:name="_Toc214611928"/>
+      <w:bookmarkStart w:id="28" w:name="_Toc214611928"/>
       <w:r>
         <w:t>Backend Verbindung DB mit GUI</w:t>
       </w:r>
@@ -6188,10 +6317,12 @@
         <w:instrText xml:space="preserve"> XE "</w:instrText>
       </w:r>
       <w:proofErr w:type="spellStart"/>
+      <w:proofErr w:type="gramStart"/>
       <w:r>
         <w:instrText>GUI:Graphical</w:instrText>
       </w:r>
       <w:proofErr w:type="spellEnd"/>
+      <w:proofErr w:type="gramEnd"/>
       <w:r>
         <w:instrText xml:space="preserve"> User Interface</w:instrText>
       </w:r>
@@ -6204,7 +6335,7 @@
       <w:r>
         <w:t xml:space="preserve"> (Florian Tewes)</w:t>
       </w:r>
-      <w:bookmarkEnd w:id="27"/>
+      <w:bookmarkEnd w:id="28"/>
     </w:p>
     <w:p>
       <w:pPr>
@@ -6251,11 +6382,11 @@
           <w:numId w:val="2"/>
         </w:numPr>
       </w:pPr>
-      <w:bookmarkStart w:id="28" w:name="_Toc214611929"/>
+      <w:bookmarkStart w:id="29" w:name="_Toc214611929"/>
       <w:r>
         <w:t>Zeitplanung Soll-Ist-Vergleich (Jedes Teammitglied für seinen Bereich)</w:t>
       </w:r>
-      <w:bookmarkEnd w:id="28"/>
+      <w:bookmarkEnd w:id="29"/>
     </w:p>
     <w:p>
       <w:pPr>
@@ -6339,6 +6470,7 @@
               <w:instrText xml:space="preserve"> XE "</w:instrText>
             </w:r>
             <w:proofErr w:type="spellStart"/>
+            <w:proofErr w:type="gramStart"/>
             <w:r>
               <w:rPr>
                 <w:rFonts w:ascii="Arial" w:hAnsi="Arial" w:cs="Arial"/>
@@ -6348,6 +6480,7 @@
               <w:instrText>PT:Personentage</w:instrText>
             </w:r>
             <w:proofErr w:type="spellEnd"/>
+            <w:proofErr w:type="gramEnd"/>
             <w:r>
               <w:rPr>
                 <w:rFonts w:ascii="Arial" w:hAnsi="Arial" w:cs="Arial"/>
@@ -7456,7 +7589,7 @@
           <w:docGrid w:linePitch="360"/>
         </w:sectPr>
       </w:pPr>
-      <w:bookmarkStart w:id="29" w:name="_Toc214612090"/>
+      <w:bookmarkStart w:id="30" w:name="_Toc214612090"/>
       <w:r>
         <w:t xml:space="preserve">Tabelle </w:t>
       </w:r>
@@ -7482,7 +7615,7 @@
       <w:r>
         <w:t xml:space="preserve"> Vergleich Geplante Zeit und tatsächlich benötigte Zeit</w:t>
       </w:r>
-      <w:bookmarkEnd w:id="29"/>
+      <w:bookmarkEnd w:id="30"/>
     </w:p>
     <w:p>
       <w:pPr>
@@ -7497,7 +7630,7 @@
         </w:rPr>
       </w:pPr>
     </w:p>
-    <w:bookmarkStart w:id="30" w:name="_Toc214611930" w:displacedByCustomXml="next"/>
+    <w:bookmarkStart w:id="31" w:name="_Toc214611930" w:displacedByCustomXml="next"/>
     <w:sdt>
       <w:sdtPr>
         <w:rPr>
@@ -7522,7 +7655,7 @@
           <w:r>
             <w:t>Literaturverzeichnis</w:t>
           </w:r>
-          <w:bookmarkEnd w:id="30"/>
+          <w:bookmarkEnd w:id="31"/>
         </w:p>
         <w:sdt>
           <w:sdtPr>
@@ -7631,7 +7764,7 @@
       <w:pPr>
         <w:pStyle w:val="berschrift1"/>
       </w:pPr>
-      <w:bookmarkStart w:id="31" w:name="_Toc214611931"/>
+      <w:bookmarkStart w:id="32" w:name="_Toc214611931"/>
       <w:r>
         <w:t>Abbildungs</w:t>
       </w:r>
@@ -7641,7 +7774,7 @@
       <w:r>
         <w:t>verzeichnis</w:t>
       </w:r>
-      <w:bookmarkEnd w:id="31"/>
+      <w:bookmarkEnd w:id="32"/>
     </w:p>
     <w:p>
       <w:pPr>
@@ -7683,7 +7816,7 @@
         </w:rPr>
         <w:fldChar w:fldCharType="separate"/>
       </w:r>
-      <w:hyperlink w:anchor="_Toc214612234" w:history="1">
+      <w:hyperlink w:anchor="_Toc214612570" w:history="1">
         <w:r>
           <w:rPr>
             <w:rStyle w:val="Hyperlink"/>
@@ -7697,7 +7830,7 @@
             <w:noProof/>
           </w:rPr>
           <w:noBreakHyphen/>
-          <w:t>1 Auszug aus dem Notenschlüssel der IHK Regensburg für Oberpfalz / Kelheim</w:t>
+          <w:t>1 Auszug aus der Umrechnungslogik von Punkten in Noten</w:t>
         </w:r>
         <w:r>
           <w:rPr>
@@ -7718,7 +7851,7 @@
             <w:noProof/>
             <w:webHidden/>
           </w:rPr>
-          <w:instrText xml:space="preserve"> PAGEREF _Toc214612234 \h </w:instrText>
+          <w:instrText xml:space="preserve"> PAGEREF _Toc214612570 \h </w:instrText>
         </w:r>
         <w:r>
           <w:rPr>
@@ -7739,6 +7872,88 @@
             <w:webHidden/>
           </w:rPr>
           <w:t>8</w:t>
+        </w:r>
+        <w:r>
+          <w:rPr>
+            <w:noProof/>
+            <w:webHidden/>
+          </w:rPr>
+          <w:fldChar w:fldCharType="end"/>
+        </w:r>
+      </w:hyperlink>
+    </w:p>
+    <w:p>
+      <w:pPr>
+        <w:pStyle w:val="Abbildungsverzeichnis"/>
+        <w:tabs>
+          <w:tab w:val="right" w:pos="9628"/>
+        </w:tabs>
+        <w:rPr>
+          <w:rFonts w:asciiTheme="minorHAnsi" w:eastAsiaTheme="minorEastAsia" w:hAnsiTheme="minorHAnsi"/>
+          <w:noProof/>
+          <w:kern w:val="2"/>
+          <w:sz w:val="24"/>
+          <w:szCs w:val="24"/>
+          <w:lang w:eastAsia="de-DE"/>
+          <w14:ligatures w14:val="standardContextual"/>
+        </w:rPr>
+      </w:pPr>
+      <w:hyperlink w:anchor="_Toc214612571" w:history="1">
+        <w:r>
+          <w:rPr>
+            <w:rStyle w:val="Hyperlink"/>
+            <w:noProof/>
+          </w:rPr>
+          <w:t>Abbildung 7</w:t>
+        </w:r>
+        <w:r>
+          <w:rPr>
+            <w:rStyle w:val="Hyperlink"/>
+            <w:noProof/>
+          </w:rPr>
+          <w:noBreakHyphen/>
+          <w:t>2 Auszug aus dem Notenschlüssel der IHK Regensburg für Oberpfalz / Kelheim</w:t>
+        </w:r>
+        <w:r>
+          <w:rPr>
+            <w:noProof/>
+            <w:webHidden/>
+          </w:rPr>
+          <w:tab/>
+        </w:r>
+        <w:r>
+          <w:rPr>
+            <w:noProof/>
+            <w:webHidden/>
+          </w:rPr>
+          <w:fldChar w:fldCharType="begin"/>
+        </w:r>
+        <w:r>
+          <w:rPr>
+            <w:noProof/>
+            <w:webHidden/>
+          </w:rPr>
+          <w:instrText xml:space="preserve"> PAGEREF _Toc214612571 \h </w:instrText>
+        </w:r>
+        <w:r>
+          <w:rPr>
+            <w:noProof/>
+            <w:webHidden/>
+          </w:rPr>
+        </w:r>
+        <w:r>
+          <w:rPr>
+            <w:noProof/>
+            <w:webHidden/>
+          </w:rPr>
+          <w:fldChar w:fldCharType="separate"/>
+        </w:r>
+        <w:r>
+          <w:rPr>
+            <w:noProof/>
+            <w:webHidden/>
+          </w:rPr>
+          <w:t>9</w:t>
         </w:r>
         <w:r>
           <w:rPr>
@@ -11032,6 +11247,7 @@
   <w:style w:type="character" w:default="1" w:styleId="Absatz-Standardschriftart">
     <w:name w:val="Default Paragraph Font"/>
     <w:uiPriority w:val="1"/>
+    <w:semiHidden/>
     <w:unhideWhenUsed/>
   </w:style>
   <w:style w:type="table" w:default="1" w:styleId="NormaleTabelle">

</xml_diff>

<commit_message>
07-MS3-Entwicklung_EvalPro-DK-Gruppenabgabe.docx - diff Anpassungen an Formatierung und Nummerierung der Abbildungen
</commit_message>
<xml_diff>
--- a/docs/Projektdokumentation/07-MS3-Entwicklung_EvalPro-DK-Gruppenabgabe.docx
+++ b/docs/Projektdokumentation/07-MS3-Entwicklung_EvalPro-DK-Gruppenabgabe.docx
@@ -256,7 +256,6 @@
                     <w:szCs w:val="24"/>
                   </w:rPr>
                 </w:pPr>
-                <w:proofErr w:type="spellStart"/>
                 <w:r>
                   <w:rPr>
                     <w:rFonts w:ascii="Arial" w:hAnsi="Arial" w:cs="Arial"/>
@@ -264,29 +263,8 @@
                     <w:szCs w:val="24"/>
                     <w:shd w:val="clear" w:color="auto" w:fill="83CAEB" w:themeFill="accent1" w:themeFillTint="66"/>
                   </w:rPr>
-                  <w:t>EvalPro</w:t>
+                  <w:t>EvalPro: Professionelles PrüferInnenwerkzeug</w:t>
                 </w:r>
-                <w:proofErr w:type="spellEnd"/>
-                <w:r>
-                  <w:rPr>
-                    <w:rFonts w:ascii="Arial" w:hAnsi="Arial" w:cs="Arial"/>
-                    <w:sz w:val="24"/>
-                    <w:szCs w:val="24"/>
-                    <w:shd w:val="clear" w:color="auto" w:fill="83CAEB" w:themeFill="accent1" w:themeFillTint="66"/>
-                  </w:rPr>
-                  <w:t xml:space="preserve">: Professionelles </w:t>
-                </w:r>
-                <w:proofErr w:type="spellStart"/>
-                <w:r>
-                  <w:rPr>
-                    <w:rFonts w:ascii="Arial" w:hAnsi="Arial" w:cs="Arial"/>
-                    <w:sz w:val="24"/>
-                    <w:szCs w:val="24"/>
-                    <w:shd w:val="clear" w:color="auto" w:fill="83CAEB" w:themeFill="accent1" w:themeFillTint="66"/>
-                  </w:rPr>
-                  <w:t>PrüferInnenwerkzeug</w:t>
-                </w:r>
-                <w:proofErr w:type="spellEnd"/>
               </w:p>
               <w:p>
                 <w:pPr>
@@ -617,20 +595,8 @@
                     <w:sz w:val="24"/>
                     <w:szCs w:val="24"/>
                   </w:rPr>
-                  <w:t xml:space="preserve">Stephan </w:t>
+                  <w:t>Stephan Dirmeier</w:t>
                 </w:r>
-                <w:proofErr w:type="spellStart"/>
-                <w:r>
-                  <w:rPr>
-                    <w:rFonts w:ascii="Arial" w:hAnsi="Arial" w:cs="Arial"/>
-                    <w:bCs/>
-                    <w:color w:val="000000"/>
-                    <w:sz w:val="24"/>
-                    <w:szCs w:val="24"/>
-                  </w:rPr>
-                  <w:t>Dirmeier</w:t>
-                </w:r>
-                <w:proofErr w:type="spellEnd"/>
               </w:p>
             </w:tc>
           </w:tr>
@@ -1030,7 +996,7 @@
             </w:rPr>
             <w:fldChar w:fldCharType="separate"/>
           </w:r>
-          <w:hyperlink w:anchor="_Toc214611908" w:history="1">
+          <w:hyperlink w:anchor="_Toc214617218" w:history="1">
             <w:r>
               <w:rPr>
                 <w:rStyle w:val="Hyperlink"/>
@@ -1078,7 +1044,7 @@
                 <w:noProof/>
                 <w:webHidden/>
               </w:rPr>
-              <w:instrText xml:space="preserve"> PAGEREF _Toc214611908 \h </w:instrText>
+              <w:instrText xml:space="preserve"> PAGEREF _Toc214617218 \h </w:instrText>
             </w:r>
             <w:r>
               <w:rPr>
@@ -1126,7 +1092,7 @@
               <w14:ligatures w14:val="standardContextual"/>
             </w:rPr>
           </w:pPr>
-          <w:hyperlink w:anchor="_Toc214611909" w:history="1">
+          <w:hyperlink w:anchor="_Toc214617219" w:history="1">
             <w:r>
               <w:rPr>
                 <w:rStyle w:val="Hyperlink"/>
@@ -1153,7 +1119,7 @@
                 <w:rFonts w:cs="Arial"/>
                 <w:noProof/>
               </w:rPr>
-              <w:t>Einleitung (Bernhard Götz)</w:t>
+              <w:t>Einleitung</w:t>
             </w:r>
             <w:r>
               <w:rPr>
@@ -1174,81 +1140,7 @@
                 <w:noProof/>
                 <w:webHidden/>
               </w:rPr>
-              <w:instrText xml:space="preserve"> PAGEREF _Toc214611909 \h </w:instrText>
-            </w:r>
-            <w:r>
-              <w:rPr>
-                <w:noProof/>
-                <w:webHidden/>
-              </w:rPr>
-            </w:r>
-            <w:r>
-              <w:rPr>
-                <w:noProof/>
-                <w:webHidden/>
-              </w:rPr>
-              <w:fldChar w:fldCharType="separate"/>
-            </w:r>
-            <w:r>
-              <w:rPr>
-                <w:noProof/>
-                <w:webHidden/>
-              </w:rPr>
-              <w:t>3</w:t>
-            </w:r>
-            <w:r>
-              <w:rPr>
-                <w:noProof/>
-                <w:webHidden/>
-              </w:rPr>
-              <w:fldChar w:fldCharType="end"/>
-            </w:r>
-          </w:hyperlink>
-        </w:p>
-        <w:p>
-          <w:pPr>
-            <w:pStyle w:val="Verzeichnis2"/>
-            <w:tabs>
-              <w:tab w:val="right" w:leader="dot" w:pos="9628"/>
-            </w:tabs>
-            <w:rPr>
-              <w:rFonts w:asciiTheme="minorHAnsi" w:eastAsiaTheme="minorEastAsia" w:hAnsiTheme="minorHAnsi"/>
-              <w:noProof/>
-              <w:kern w:val="2"/>
-              <w:sz w:val="24"/>
-              <w:szCs w:val="24"/>
-              <w:lang w:eastAsia="de-DE"/>
-              <w14:ligatures w14:val="standardContextual"/>
-            </w:rPr>
-          </w:pPr>
-          <w:hyperlink w:anchor="_Toc214611910" w:history="1">
-            <w:r>
-              <w:rPr>
-                <w:rStyle w:val="Hyperlink"/>
-                <w:noProof/>
-              </w:rPr>
-              <w:t>2.1. Situationsbeschreibung</w:t>
-            </w:r>
-            <w:r>
-              <w:rPr>
-                <w:noProof/>
-                <w:webHidden/>
-              </w:rPr>
-              <w:tab/>
-            </w:r>
-            <w:r>
-              <w:rPr>
-                <w:noProof/>
-                <w:webHidden/>
-              </w:rPr>
-              <w:fldChar w:fldCharType="begin"/>
-            </w:r>
-            <w:r>
-              <w:rPr>
-                <w:noProof/>
-                <w:webHidden/>
-              </w:rPr>
-              <w:instrText xml:space="preserve"> PAGEREF _Toc214611910 \h </w:instrText>
+              <w:instrText xml:space="preserve"> PAGEREF _Toc214617219 \h </w:instrText>
             </w:r>
             <w:r>
               <w:rPr>
@@ -1296,7 +1188,101 @@
               <w14:ligatures w14:val="standardContextual"/>
             </w:rPr>
           </w:pPr>
-          <w:hyperlink w:anchor="_Toc214611911" w:history="1">
+          <w:hyperlink w:anchor="_Toc214617220" w:history="1">
+            <w:r>
+              <w:rPr>
+                <w:rStyle w:val="Hyperlink"/>
+                <w:noProof/>
+              </w:rPr>
+              <w:t>2.1.</w:t>
+            </w:r>
+            <w:r>
+              <w:rPr>
+                <w:rFonts w:asciiTheme="minorHAnsi" w:eastAsiaTheme="minorEastAsia" w:hAnsiTheme="minorHAnsi"/>
+                <w:noProof/>
+                <w:kern w:val="2"/>
+                <w:sz w:val="24"/>
+                <w:szCs w:val="24"/>
+                <w:lang w:eastAsia="de-DE"/>
+                <w14:ligatures w14:val="standardContextual"/>
+              </w:rPr>
+              <w:tab/>
+            </w:r>
+            <w:r>
+              <w:rPr>
+                <w:rStyle w:val="Hyperlink"/>
+                <w:noProof/>
+              </w:rPr>
+              <w:t>Situationsbeschreibung</w:t>
+            </w:r>
+            <w:r>
+              <w:rPr>
+                <w:noProof/>
+                <w:webHidden/>
+              </w:rPr>
+              <w:tab/>
+            </w:r>
+            <w:r>
+              <w:rPr>
+                <w:noProof/>
+                <w:webHidden/>
+              </w:rPr>
+              <w:fldChar w:fldCharType="begin"/>
+            </w:r>
+            <w:r>
+              <w:rPr>
+                <w:noProof/>
+                <w:webHidden/>
+              </w:rPr>
+              <w:instrText xml:space="preserve"> PAGEREF _Toc214617220 \h </w:instrText>
+            </w:r>
+            <w:r>
+              <w:rPr>
+                <w:noProof/>
+                <w:webHidden/>
+              </w:rPr>
+            </w:r>
+            <w:r>
+              <w:rPr>
+                <w:noProof/>
+                <w:webHidden/>
+              </w:rPr>
+              <w:fldChar w:fldCharType="separate"/>
+            </w:r>
+            <w:r>
+              <w:rPr>
+                <w:noProof/>
+                <w:webHidden/>
+              </w:rPr>
+              <w:t>3</w:t>
+            </w:r>
+            <w:r>
+              <w:rPr>
+                <w:noProof/>
+                <w:webHidden/>
+              </w:rPr>
+              <w:fldChar w:fldCharType="end"/>
+            </w:r>
+          </w:hyperlink>
+        </w:p>
+        <w:p>
+          <w:pPr>
+            <w:pStyle w:val="Verzeichnis2"/>
+            <w:tabs>
+              <w:tab w:val="left" w:pos="960"/>
+              <w:tab w:val="right" w:leader="dot" w:pos="9628"/>
+            </w:tabs>
+            <w:rPr>
+              <w:rFonts w:asciiTheme="minorHAnsi" w:eastAsiaTheme="minorEastAsia" w:hAnsiTheme="minorHAnsi"/>
+              <w:noProof/>
+              <w:kern w:val="2"/>
+              <w:sz w:val="24"/>
+              <w:szCs w:val="24"/>
+              <w:lang w:eastAsia="de-DE"/>
+              <w14:ligatures w14:val="standardContextual"/>
+            </w:rPr>
+          </w:pPr>
+          <w:hyperlink w:anchor="_Toc214617221" w:history="1">
             <w:r>
               <w:rPr>
                 <w:rStyle w:val="Hyperlink"/>
@@ -1344,7 +1330,7 @@
                 <w:noProof/>
                 <w:webHidden/>
               </w:rPr>
-              <w:instrText xml:space="preserve"> PAGEREF _Toc214611911 \h </w:instrText>
+              <w:instrText xml:space="preserve"> PAGEREF _Toc214617221 \h </w:instrText>
             </w:r>
             <w:r>
               <w:rPr>
@@ -1392,7 +1378,7 @@
               <w14:ligatures w14:val="standardContextual"/>
             </w:rPr>
           </w:pPr>
-          <w:hyperlink w:anchor="_Toc214611912" w:history="1">
+          <w:hyperlink w:anchor="_Toc214617222" w:history="1">
             <w:r>
               <w:rPr>
                 <w:rStyle w:val="Hyperlink"/>
@@ -1419,7 +1405,7 @@
                 <w:rFonts w:cs="Arial"/>
                 <w:noProof/>
               </w:rPr>
-              <w:t>Konzept (Bernhard Götz)</w:t>
+              <w:t>Konzept</w:t>
             </w:r>
             <w:r>
               <w:rPr>
@@ -1440,7 +1426,7 @@
                 <w:noProof/>
                 <w:webHidden/>
               </w:rPr>
-              <w:instrText xml:space="preserve"> PAGEREF _Toc214611912 \h </w:instrText>
+              <w:instrText xml:space="preserve"> PAGEREF _Toc214617222 \h </w:instrText>
             </w:r>
             <w:r>
               <w:rPr>
@@ -1488,7 +1474,7 @@
               <w14:ligatures w14:val="standardContextual"/>
             </w:rPr>
           </w:pPr>
-          <w:hyperlink w:anchor="_Toc214611913" w:history="1">
+          <w:hyperlink w:anchor="_Toc214617223" w:history="1">
             <w:r>
               <w:rPr>
                 <w:rStyle w:val="Hyperlink"/>
@@ -1536,7 +1522,7 @@
                 <w:noProof/>
                 <w:webHidden/>
               </w:rPr>
-              <w:instrText xml:space="preserve"> PAGEREF _Toc214611913 \h </w:instrText>
+              <w:instrText xml:space="preserve"> PAGEREF _Toc214617223 \h </w:instrText>
             </w:r>
             <w:r>
               <w:rPr>
@@ -1584,7 +1570,7 @@
               <w14:ligatures w14:val="standardContextual"/>
             </w:rPr>
           </w:pPr>
-          <w:hyperlink w:anchor="_Toc214611914" w:history="1">
+          <w:hyperlink w:anchor="_Toc214617224" w:history="1">
             <w:r>
               <w:rPr>
                 <w:rStyle w:val="Hyperlink"/>
@@ -1632,7 +1618,7 @@
                 <w:noProof/>
                 <w:webHidden/>
               </w:rPr>
-              <w:instrText xml:space="preserve"> PAGEREF _Toc214611914 \h </w:instrText>
+              <w:instrText xml:space="preserve"> PAGEREF _Toc214617224 \h </w:instrText>
             </w:r>
             <w:r>
               <w:rPr>
@@ -1680,7 +1666,7 @@
               <w14:ligatures w14:val="standardContextual"/>
             </w:rPr>
           </w:pPr>
-          <w:hyperlink w:anchor="_Toc214611915" w:history="1">
+          <w:hyperlink w:anchor="_Toc214617225" w:history="1">
             <w:r>
               <w:rPr>
                 <w:rStyle w:val="Hyperlink"/>
@@ -1728,7 +1714,7 @@
                 <w:noProof/>
                 <w:webHidden/>
               </w:rPr>
-              <w:instrText xml:space="preserve"> PAGEREF _Toc214611915 \h </w:instrText>
+              <w:instrText xml:space="preserve"> PAGEREF _Toc214617225 \h </w:instrText>
             </w:r>
             <w:r>
               <w:rPr>
@@ -1776,7 +1762,7 @@
               <w14:ligatures w14:val="standardContextual"/>
             </w:rPr>
           </w:pPr>
-          <w:hyperlink w:anchor="_Toc214611916" w:history="1">
+          <w:hyperlink w:anchor="_Toc214617226" w:history="1">
             <w:r>
               <w:rPr>
                 <w:rStyle w:val="Hyperlink"/>
@@ -1801,7 +1787,7 @@
                 <w:rStyle w:val="Hyperlink"/>
                 <w:noProof/>
               </w:rPr>
-              <w:t>Anforderungen an das Zielsystem (Bernhard Götz)</w:t>
+              <w:t>Anforderungen an das Zielsystem</w:t>
             </w:r>
             <w:r>
               <w:rPr>
@@ -1822,7 +1808,7 @@
                 <w:noProof/>
                 <w:webHidden/>
               </w:rPr>
-              <w:instrText xml:space="preserve"> PAGEREF _Toc214611916 \h </w:instrText>
+              <w:instrText xml:space="preserve"> PAGEREF _Toc214617226 \h </w:instrText>
             </w:r>
             <w:r>
               <w:rPr>
@@ -1870,7 +1856,7 @@
               <w14:ligatures w14:val="standardContextual"/>
             </w:rPr>
           </w:pPr>
-          <w:hyperlink w:anchor="_Toc214611917" w:history="1">
+          <w:hyperlink w:anchor="_Toc214617227" w:history="1">
             <w:r>
               <w:rPr>
                 <w:rStyle w:val="Hyperlink"/>
@@ -1916,7 +1902,7 @@
                 <w:noProof/>
                 <w:webHidden/>
               </w:rPr>
-              <w:instrText xml:space="preserve"> PAGEREF _Toc214611917 \h </w:instrText>
+              <w:instrText xml:space="preserve"> PAGEREF _Toc214617227 \h </w:instrText>
             </w:r>
             <w:r>
               <w:rPr>
@@ -1964,7 +1950,7 @@
               <w14:ligatures w14:val="standardContextual"/>
             </w:rPr>
           </w:pPr>
-          <w:hyperlink w:anchor="_Toc214611918" w:history="1">
+          <w:hyperlink w:anchor="_Toc214617228" w:history="1">
             <w:r>
               <w:rPr>
                 <w:rStyle w:val="Hyperlink"/>
@@ -2010,7 +1996,7 @@
                 <w:noProof/>
                 <w:webHidden/>
               </w:rPr>
-              <w:instrText xml:space="preserve"> PAGEREF _Toc214611918 \h </w:instrText>
+              <w:instrText xml:space="preserve"> PAGEREF _Toc214617228 \h </w:instrText>
             </w:r>
             <w:r>
               <w:rPr>
@@ -2058,7 +2044,7 @@
               <w14:ligatures w14:val="standardContextual"/>
             </w:rPr>
           </w:pPr>
-          <w:hyperlink w:anchor="_Toc214611919" w:history="1">
+          <w:hyperlink w:anchor="_Toc214617229" w:history="1">
             <w:r>
               <w:rPr>
                 <w:rStyle w:val="Hyperlink"/>
@@ -2104,7 +2090,7 @@
                 <w:noProof/>
                 <w:webHidden/>
               </w:rPr>
-              <w:instrText xml:space="preserve"> PAGEREF _Toc214611919 \h </w:instrText>
+              <w:instrText xml:space="preserve"> PAGEREF _Toc214617229 \h </w:instrText>
             </w:r>
             <w:r>
               <w:rPr>
@@ -2152,7 +2138,7 @@
               <w14:ligatures w14:val="standardContextual"/>
             </w:rPr>
           </w:pPr>
-          <w:hyperlink w:anchor="_Toc214611920" w:history="1">
+          <w:hyperlink w:anchor="_Toc214617230" w:history="1">
             <w:r>
               <w:rPr>
                 <w:rStyle w:val="Hyperlink"/>
@@ -2200,7 +2186,7 @@
                 <w:noProof/>
                 <w:webHidden/>
               </w:rPr>
-              <w:instrText xml:space="preserve"> PAGEREF _Toc214611920 \h </w:instrText>
+              <w:instrText xml:space="preserve"> PAGEREF _Toc214617230 \h </w:instrText>
             </w:r>
             <w:r>
               <w:rPr>
@@ -2248,7 +2234,7 @@
               <w14:ligatures w14:val="standardContextual"/>
             </w:rPr>
           </w:pPr>
-          <w:hyperlink w:anchor="_Toc214611921" w:history="1">
+          <w:hyperlink w:anchor="_Toc214617231" w:history="1">
             <w:r>
               <w:rPr>
                 <w:rStyle w:val="Hyperlink"/>
@@ -2294,7 +2280,7 @@
                 <w:noProof/>
                 <w:webHidden/>
               </w:rPr>
-              <w:instrText xml:space="preserve"> PAGEREF _Toc214611921 \h </w:instrText>
+              <w:instrText xml:space="preserve"> PAGEREF _Toc214617231 \h </w:instrText>
             </w:r>
             <w:r>
               <w:rPr>
@@ -2342,7 +2328,7 @@
               <w14:ligatures w14:val="standardContextual"/>
             </w:rPr>
           </w:pPr>
-          <w:hyperlink w:anchor="_Toc214611922" w:history="1">
+          <w:hyperlink w:anchor="_Toc214617232" w:history="1">
             <w:r>
               <w:rPr>
                 <w:rStyle w:val="Hyperlink"/>
@@ -2388,7 +2374,7 @@
                 <w:noProof/>
                 <w:webHidden/>
               </w:rPr>
-              <w:instrText xml:space="preserve"> PAGEREF _Toc214611922 \h </w:instrText>
+              <w:instrText xml:space="preserve"> PAGEREF _Toc214617232 \h </w:instrText>
             </w:r>
             <w:r>
               <w:rPr>
@@ -2436,7 +2422,7 @@
               <w14:ligatures w14:val="standardContextual"/>
             </w:rPr>
           </w:pPr>
-          <w:hyperlink w:anchor="_Toc214611923" w:history="1">
+          <w:hyperlink w:anchor="_Toc214617233" w:history="1">
             <w:r>
               <w:rPr>
                 <w:rStyle w:val="Hyperlink"/>
@@ -2482,7 +2468,7 @@
                 <w:noProof/>
                 <w:webHidden/>
               </w:rPr>
-              <w:instrText xml:space="preserve"> PAGEREF _Toc214611923 \h </w:instrText>
+              <w:instrText xml:space="preserve"> PAGEREF _Toc214617233 \h </w:instrText>
             </w:r>
             <w:r>
               <w:rPr>
@@ -2530,7 +2516,7 @@
               <w14:ligatures w14:val="standardContextual"/>
             </w:rPr>
           </w:pPr>
-          <w:hyperlink w:anchor="_Toc214611924" w:history="1">
+          <w:hyperlink w:anchor="_Toc214617234" w:history="1">
             <w:r>
               <w:rPr>
                 <w:rStyle w:val="Hyperlink"/>
@@ -2576,7 +2562,7 @@
                 <w:noProof/>
                 <w:webHidden/>
               </w:rPr>
-              <w:instrText xml:space="preserve"> PAGEREF _Toc214611924 \h </w:instrText>
+              <w:instrText xml:space="preserve"> PAGEREF _Toc214617234 \h </w:instrText>
             </w:r>
             <w:r>
               <w:rPr>
@@ -2624,7 +2610,7 @@
               <w14:ligatures w14:val="standardContextual"/>
             </w:rPr>
           </w:pPr>
-          <w:hyperlink w:anchor="_Toc214611925" w:history="1">
+          <w:hyperlink w:anchor="_Toc214617235" w:history="1">
             <w:r>
               <w:rPr>
                 <w:rStyle w:val="Hyperlink"/>
@@ -2670,7 +2656,7 @@
                 <w:noProof/>
                 <w:webHidden/>
               </w:rPr>
-              <w:instrText xml:space="preserve"> PAGEREF _Toc214611925 \h </w:instrText>
+              <w:instrText xml:space="preserve"> PAGEREF _Toc214617235 \h </w:instrText>
             </w:r>
             <w:r>
               <w:rPr>
@@ -2718,7 +2704,7 @@
               <w14:ligatures w14:val="standardContextual"/>
             </w:rPr>
           </w:pPr>
-          <w:hyperlink w:anchor="_Toc214611926" w:history="1">
+          <w:hyperlink w:anchor="_Toc214617236" w:history="1">
             <w:r>
               <w:rPr>
                 <w:rStyle w:val="Hyperlink"/>
@@ -2764,7 +2750,7 @@
                 <w:noProof/>
                 <w:webHidden/>
               </w:rPr>
-              <w:instrText xml:space="preserve"> PAGEREF _Toc214611926 \h </w:instrText>
+              <w:instrText xml:space="preserve"> PAGEREF _Toc214617236 \h </w:instrText>
             </w:r>
             <w:r>
               <w:rPr>
@@ -2784,7 +2770,7 @@
                 <w:noProof/>
                 <w:webHidden/>
               </w:rPr>
-              <w:t>8</w:t>
+              <w:t>9</w:t>
             </w:r>
             <w:r>
               <w:rPr>
@@ -2812,7 +2798,7 @@
               <w14:ligatures w14:val="standardContextual"/>
             </w:rPr>
           </w:pPr>
-          <w:hyperlink w:anchor="_Toc214611927" w:history="1">
+          <w:hyperlink w:anchor="_Toc214617237" w:history="1">
             <w:r>
               <w:rPr>
                 <w:rStyle w:val="Hyperlink"/>
@@ -2858,7 +2844,7 @@
                 <w:noProof/>
                 <w:webHidden/>
               </w:rPr>
-              <w:instrText xml:space="preserve"> PAGEREF _Toc214611927 \h </w:instrText>
+              <w:instrText xml:space="preserve"> PAGEREF _Toc214617237 \h </w:instrText>
             </w:r>
             <w:r>
               <w:rPr>
@@ -2878,7 +2864,7 @@
                 <w:noProof/>
                 <w:webHidden/>
               </w:rPr>
-              <w:t>9</w:t>
+              <w:t>10</w:t>
             </w:r>
             <w:r>
               <w:rPr>
@@ -2906,7 +2892,7 @@
               <w14:ligatures w14:val="standardContextual"/>
             </w:rPr>
           </w:pPr>
-          <w:hyperlink w:anchor="_Toc214611928" w:history="1">
+          <w:hyperlink w:anchor="_Toc214617238" w:history="1">
             <w:r>
               <w:rPr>
                 <w:rStyle w:val="Hyperlink"/>
@@ -2952,7 +2938,7 @@
                 <w:noProof/>
                 <w:webHidden/>
               </w:rPr>
-              <w:instrText xml:space="preserve"> PAGEREF _Toc214611928 \h </w:instrText>
+              <w:instrText xml:space="preserve"> PAGEREF _Toc214617238 \h </w:instrText>
             </w:r>
             <w:r>
               <w:rPr>
@@ -2972,7 +2958,7 @@
                 <w:noProof/>
                 <w:webHidden/>
               </w:rPr>
-              <w:t>10</w:t>
+              <w:t>11</w:t>
             </w:r>
             <w:r>
               <w:rPr>
@@ -3000,7 +2986,7 @@
               <w14:ligatures w14:val="standardContextual"/>
             </w:rPr>
           </w:pPr>
-          <w:hyperlink w:anchor="_Toc214611929" w:history="1">
+          <w:hyperlink w:anchor="_Toc214617239" w:history="1">
             <w:r>
               <w:rPr>
                 <w:rStyle w:val="Hyperlink"/>
@@ -3046,7 +3032,7 @@
                 <w:noProof/>
                 <w:webHidden/>
               </w:rPr>
-              <w:instrText xml:space="preserve"> PAGEREF _Toc214611929 \h </w:instrText>
+              <w:instrText xml:space="preserve"> PAGEREF _Toc214617239 \h </w:instrText>
             </w:r>
             <w:r>
               <w:rPr>
@@ -3066,7 +3052,7 @@
                 <w:noProof/>
                 <w:webHidden/>
               </w:rPr>
-              <w:t>11</w:t>
+              <w:t>12</w:t>
             </w:r>
             <w:r>
               <w:rPr>
@@ -3093,13 +3079,13 @@
               <w14:ligatures w14:val="standardContextual"/>
             </w:rPr>
           </w:pPr>
-          <w:hyperlink w:anchor="_Toc214611930" w:history="1">
+          <w:hyperlink w:anchor="_Toc214617240" w:history="1">
             <w:r>
               <w:rPr>
                 <w:rStyle w:val="Hyperlink"/>
                 <w:noProof/>
               </w:rPr>
-              <w:t>Literaturverzeichnis</w:t>
+              <w:t>Abbildungs- und Tabellenverzeichnis</w:t>
             </w:r>
             <w:r>
               <w:rPr>
@@ -3120,81 +3106,7 @@
                 <w:noProof/>
                 <w:webHidden/>
               </w:rPr>
-              <w:instrText xml:space="preserve"> PAGEREF _Toc214611930 \h </w:instrText>
-            </w:r>
-            <w:r>
-              <w:rPr>
-                <w:noProof/>
-                <w:webHidden/>
-              </w:rPr>
-            </w:r>
-            <w:r>
-              <w:rPr>
-                <w:noProof/>
-                <w:webHidden/>
-              </w:rPr>
-              <w:fldChar w:fldCharType="separate"/>
-            </w:r>
-            <w:r>
-              <w:rPr>
-                <w:noProof/>
-                <w:webHidden/>
-              </w:rPr>
-              <w:t>12</w:t>
-            </w:r>
-            <w:r>
-              <w:rPr>
-                <w:noProof/>
-                <w:webHidden/>
-              </w:rPr>
-              <w:fldChar w:fldCharType="end"/>
-            </w:r>
-          </w:hyperlink>
-        </w:p>
-        <w:p>
-          <w:pPr>
-            <w:pStyle w:val="Verzeichnis1"/>
-            <w:tabs>
-              <w:tab w:val="right" w:leader="dot" w:pos="9628"/>
-            </w:tabs>
-            <w:rPr>
-              <w:rFonts w:asciiTheme="minorHAnsi" w:eastAsiaTheme="minorEastAsia" w:hAnsiTheme="minorHAnsi"/>
-              <w:noProof/>
-              <w:kern w:val="2"/>
-              <w:sz w:val="24"/>
-              <w:szCs w:val="24"/>
-              <w:lang w:eastAsia="de-DE"/>
-              <w14:ligatures w14:val="standardContextual"/>
-            </w:rPr>
-          </w:pPr>
-          <w:hyperlink w:anchor="_Toc214611931" w:history="1">
-            <w:r>
-              <w:rPr>
-                <w:rStyle w:val="Hyperlink"/>
-                <w:noProof/>
-              </w:rPr>
-              <w:t>Abbildungs- und Tabellenverzeichnis</w:t>
-            </w:r>
-            <w:r>
-              <w:rPr>
-                <w:noProof/>
-                <w:webHidden/>
-              </w:rPr>
-              <w:tab/>
-            </w:r>
-            <w:r>
-              <w:rPr>
-                <w:noProof/>
-                <w:webHidden/>
-              </w:rPr>
-              <w:fldChar w:fldCharType="begin"/>
-            </w:r>
-            <w:r>
-              <w:rPr>
-                <w:noProof/>
-                <w:webHidden/>
-              </w:rPr>
-              <w:instrText xml:space="preserve"> PAGEREF _Toc214611931 \h </w:instrText>
+              <w:instrText xml:space="preserve"> PAGEREF _Toc214617240 \h </w:instrText>
             </w:r>
             <w:r>
               <w:rPr>
@@ -3302,7 +3214,7 @@
           <w:szCs w:val="24"/>
         </w:rPr>
       </w:pPr>
-      <w:bookmarkStart w:id="0" w:name="_Toc214611908"/>
+      <w:bookmarkStart w:id="0" w:name="_Toc214617218"/>
       <w:r>
         <w:rPr>
           <w:rFonts w:cs="Arial"/>
@@ -3855,7 +3767,7 @@
           <w:szCs w:val="24"/>
         </w:rPr>
       </w:pPr>
-      <w:bookmarkStart w:id="1" w:name="_Toc214611909"/>
+      <w:bookmarkStart w:id="1" w:name="_Toc214617219"/>
       <w:r>
         <w:rPr>
           <w:rFonts w:cs="Arial"/>
@@ -3864,24 +3776,18 @@
         <w:t>Einleitung</w:t>
       </w:r>
       <w:bookmarkStart w:id="2" w:name="_Toc213263304"/>
-      <w:r>
-        <w:rPr>
-          <w:rFonts w:cs="Arial"/>
-          <w:szCs w:val="24"/>
-        </w:rPr>
-        <w:t xml:space="preserve"> (Bernhard Götz)</w:t>
-      </w:r>
       <w:bookmarkEnd w:id="1"/>
     </w:p>
     <w:p>
       <w:pPr>
         <w:pStyle w:val="berschrift2"/>
-        <w:ind w:left="720"/>
-      </w:pPr>
-      <w:bookmarkStart w:id="3" w:name="_Toc214611910"/>
-      <w:r>
-        <w:t xml:space="preserve">2.1. </w:t>
-      </w:r>
+        <w:numPr>
+          <w:ilvl w:val="1"/>
+          <w:numId w:val="20"/>
+        </w:numPr>
+        <w:ind w:left="1276" w:hanging="567"/>
+      </w:pPr>
+      <w:bookmarkStart w:id="3" w:name="_Toc214617220"/>
       <w:r>
         <w:t>Situationsbeschreibung</w:t>
       </w:r>
@@ -3923,27 +3829,7 @@
           <w:sz w:val="24"/>
           <w:szCs w:val="24"/>
         </w:rPr>
-        <w:instrText xml:space="preserve"> XE "</w:instrText>
-      </w:r>
-      <w:proofErr w:type="spellStart"/>
-      <w:proofErr w:type="gramStart"/>
-      <w:r>
-        <w:rPr>
-          <w:rFonts w:cs="Arial"/>
-          <w:sz w:val="24"/>
-          <w:szCs w:val="24"/>
-        </w:rPr>
-        <w:instrText>IHK:Industrie</w:instrText>
-      </w:r>
-      <w:proofErr w:type="spellEnd"/>
-      <w:proofErr w:type="gramEnd"/>
-      <w:r>
-        <w:rPr>
-          <w:rFonts w:cs="Arial"/>
-          <w:sz w:val="24"/>
-          <w:szCs w:val="24"/>
-        </w:rPr>
-        <w:instrText xml:space="preserve"> und Handelskammer" </w:instrText>
+        <w:instrText xml:space="preserve"> XE "IHK:Industrie und Handelskammer" </w:instrText>
       </w:r>
       <w:r>
         <w:rPr>
@@ -3987,7 +3873,7 @@
         </w:rPr>
       </w:pPr>
       <w:bookmarkStart w:id="4" w:name="_Toc213263305"/>
-      <w:bookmarkStart w:id="5" w:name="_Toc214611911"/>
+      <w:bookmarkStart w:id="5" w:name="_Toc214617221"/>
       <w:r>
         <w:rPr>
           <w:rFonts w:cs="Arial"/>
@@ -4030,27 +3916,7 @@
           <w:sz w:val="24"/>
           <w:szCs w:val="24"/>
         </w:rPr>
-        <w:instrText xml:space="preserve"> XE "</w:instrText>
-      </w:r>
-      <w:proofErr w:type="spellStart"/>
-      <w:proofErr w:type="gramStart"/>
-      <w:r>
-        <w:rPr>
-          <w:rFonts w:cs="Arial"/>
-          <w:sz w:val="24"/>
-          <w:szCs w:val="24"/>
-        </w:rPr>
-        <w:instrText>DSGVO:Datenschutzgrundverordnung</w:instrText>
-      </w:r>
-      <w:proofErr w:type="spellEnd"/>
-      <w:proofErr w:type="gramEnd"/>
-      <w:r>
-        <w:rPr>
-          <w:rFonts w:cs="Arial"/>
-          <w:sz w:val="24"/>
-          <w:szCs w:val="24"/>
-        </w:rPr>
-        <w:instrText xml:space="preserve">" </w:instrText>
+        <w:instrText xml:space="preserve"> XE "DSGVO:Datenschutzgrundverordnung" </w:instrText>
       </w:r>
       <w:r>
         <w:rPr>
@@ -4083,7 +3949,7 @@
         </w:rPr>
       </w:pPr>
       <w:bookmarkStart w:id="6" w:name="_Toc213263308"/>
-      <w:bookmarkStart w:id="7" w:name="_Toc214611912"/>
+      <w:bookmarkStart w:id="7" w:name="_Toc214617222"/>
       <w:r>
         <w:rPr>
           <w:rFonts w:cs="Arial"/>
@@ -4092,13 +3958,6 @@
         <w:t>Konzept</w:t>
       </w:r>
       <w:bookmarkEnd w:id="6"/>
-      <w:r>
-        <w:rPr>
-          <w:rFonts w:cs="Arial"/>
-          <w:szCs w:val="24"/>
-        </w:rPr>
-        <w:t xml:space="preserve"> (Bernhard Götz)</w:t>
-      </w:r>
       <w:bookmarkEnd w:id="7"/>
     </w:p>
     <w:p>
@@ -4116,7 +3975,7 @@
         </w:rPr>
       </w:pPr>
       <w:bookmarkStart w:id="8" w:name="_Toc213263309"/>
-      <w:bookmarkStart w:id="9" w:name="_Toc214611913"/>
+      <w:bookmarkStart w:id="9" w:name="_Toc214617223"/>
       <w:r>
         <w:rPr>
           <w:rFonts w:cs="Arial"/>
@@ -4159,27 +4018,7 @@
           <w:sz w:val="24"/>
           <w:szCs w:val="24"/>
         </w:rPr>
-        <w:instrText xml:space="preserve"> XE "</w:instrText>
-      </w:r>
-      <w:proofErr w:type="spellStart"/>
-      <w:proofErr w:type="gramStart"/>
-      <w:r>
-        <w:rPr>
-          <w:rFonts w:cs="Arial"/>
-          <w:sz w:val="24"/>
-          <w:szCs w:val="24"/>
-        </w:rPr>
-        <w:instrText>IHK:Industrie</w:instrText>
-      </w:r>
-      <w:proofErr w:type="spellEnd"/>
-      <w:proofErr w:type="gramEnd"/>
-      <w:r>
-        <w:rPr>
-          <w:rFonts w:cs="Arial"/>
-          <w:sz w:val="24"/>
-          <w:szCs w:val="24"/>
-        </w:rPr>
-        <w:instrText xml:space="preserve"> und Handelskammer" </w:instrText>
+        <w:instrText xml:space="preserve"> XE "IHK:Industrie und Handelskammer" </w:instrText>
       </w:r>
       <w:r>
         <w:rPr>
@@ -4213,7 +4052,7 @@
         </w:rPr>
       </w:pPr>
       <w:bookmarkStart w:id="10" w:name="_Toc213263310"/>
-      <w:bookmarkStart w:id="11" w:name="_Toc214611914"/>
+      <w:bookmarkStart w:id="11" w:name="_Toc214617224"/>
       <w:r>
         <w:rPr>
           <w:rFonts w:cs="Arial"/>
@@ -4326,27 +4165,7 @@
           <w:sz w:val="24"/>
           <w:szCs w:val="24"/>
         </w:rPr>
-        <w:instrText xml:space="preserve"> XE "</w:instrText>
-      </w:r>
-      <w:proofErr w:type="spellStart"/>
-      <w:proofErr w:type="gramStart"/>
-      <w:r>
-        <w:rPr>
-          <w:rFonts w:cs="Arial"/>
-          <w:sz w:val="24"/>
-          <w:szCs w:val="24"/>
-        </w:rPr>
-        <w:instrText>DSGVO:Datenschutzgrundverordnung</w:instrText>
-      </w:r>
-      <w:proofErr w:type="spellEnd"/>
-      <w:proofErr w:type="gramEnd"/>
-      <w:r>
-        <w:rPr>
-          <w:rFonts w:cs="Arial"/>
-          <w:sz w:val="24"/>
-          <w:szCs w:val="24"/>
-        </w:rPr>
-        <w:instrText xml:space="preserve">" </w:instrText>
+        <w:instrText xml:space="preserve"> XE "DSGVO:Datenschutzgrundverordnung" </w:instrText>
       </w:r>
       <w:r>
         <w:rPr>
@@ -4426,7 +4245,7 @@
         </w:rPr>
       </w:pPr>
       <w:bookmarkStart w:id="12" w:name="_Toc213263311"/>
-      <w:bookmarkStart w:id="13" w:name="_Toc214611915"/>
+      <w:bookmarkStart w:id="13" w:name="_Toc214617225"/>
       <w:r>
         <w:rPr>
           <w:rFonts w:cs="Arial"/>
@@ -4471,27 +4290,7 @@
           <w:sz w:val="24"/>
           <w:szCs w:val="24"/>
         </w:rPr>
-        <w:instrText xml:space="preserve"> XE "</w:instrText>
-      </w:r>
-      <w:proofErr w:type="spellStart"/>
-      <w:proofErr w:type="gramStart"/>
-      <w:r>
-        <w:rPr>
-          <w:rFonts w:cs="Arial"/>
-          <w:sz w:val="24"/>
-          <w:szCs w:val="24"/>
-        </w:rPr>
-        <w:instrText>IHK:Industrie</w:instrText>
-      </w:r>
-      <w:proofErr w:type="spellEnd"/>
-      <w:proofErr w:type="gramEnd"/>
-      <w:r>
-        <w:rPr>
-          <w:rFonts w:cs="Arial"/>
-          <w:sz w:val="24"/>
-          <w:szCs w:val="24"/>
-        </w:rPr>
-        <w:instrText xml:space="preserve"> und Handelskammer" </w:instrText>
+        <w:instrText xml:space="preserve"> XE "IHK:Industrie und Handelskammer" </w:instrText>
       </w:r>
       <w:r>
         <w:rPr>
@@ -4519,12 +4318,9 @@
         </w:numPr>
         <w:ind w:left="426"/>
       </w:pPr>
-      <w:bookmarkStart w:id="14" w:name="_Toc214611916"/>
+      <w:bookmarkStart w:id="14" w:name="_Toc214617226"/>
       <w:r>
         <w:t>Anforderungen an das Zielsystem</w:t>
-      </w:r>
-      <w:r>
-        <w:t xml:space="preserve"> (Bernhard Götz)</w:t>
       </w:r>
       <w:bookmarkEnd w:id="14"/>
     </w:p>
@@ -4537,7 +4333,7 @@
         </w:numPr>
         <w:ind w:left="1560" w:hanging="426"/>
       </w:pPr>
-      <w:bookmarkStart w:id="15" w:name="_Toc214611917"/>
+      <w:bookmarkStart w:id="15" w:name="_Toc214617227"/>
       <w:r>
         <w:t>Hardware</w:t>
       </w:r>
@@ -4553,13 +4349,9 @@
       <w:r>
         <w:instrText xml:space="preserve"> XE "</w:instrText>
       </w:r>
-      <w:proofErr w:type="spellStart"/>
-      <w:proofErr w:type="gramStart"/>
       <w:r>
         <w:instrText>GB:Gigabyte</w:instrText>
       </w:r>
-      <w:proofErr w:type="spellEnd"/>
-      <w:proofErr w:type="gramEnd"/>
       <w:r>
         <w:instrText xml:space="preserve">" </w:instrText>
       </w:r>
@@ -4575,18 +4367,8 @@
       <w:r>
         <w:instrText xml:space="preserve"> XE "</w:instrText>
       </w:r>
-      <w:proofErr w:type="spellStart"/>
-      <w:proofErr w:type="gramStart"/>
-      <w:r>
-        <w:instrText>RAM:Random</w:instrText>
-      </w:r>
-      <w:proofErr w:type="gramEnd"/>
-      <w:r>
-        <w:instrText>-Access</w:instrText>
-      </w:r>
-      <w:proofErr w:type="spellEnd"/>
-      <w:r>
-        <w:instrText xml:space="preserve"> Memory</w:instrText>
+      <w:r>
+        <w:instrText>RAM:Random-Access Memory</w:instrText>
       </w:r>
       <w:r>
         <w:instrText xml:space="preserve">" </w:instrText>
@@ -4603,13 +4385,9 @@
       <w:r>
         <w:instrText xml:space="preserve"> XE "</w:instrText>
       </w:r>
-      <w:proofErr w:type="spellStart"/>
-      <w:proofErr w:type="gramStart"/>
       <w:r>
         <w:instrText>GB:Gigabyte</w:instrText>
       </w:r>
-      <w:proofErr w:type="spellEnd"/>
-      <w:proofErr w:type="gramEnd"/>
       <w:r>
         <w:instrText xml:space="preserve">" </w:instrText>
       </w:r>
@@ -4631,13 +4409,9 @@
       <w:r>
         <w:instrText xml:space="preserve"> XE "</w:instrText>
       </w:r>
-      <w:proofErr w:type="spellStart"/>
-      <w:proofErr w:type="gramStart"/>
       <w:r>
         <w:instrText>GB:Gigabyte</w:instrText>
       </w:r>
-      <w:proofErr w:type="spellEnd"/>
-      <w:proofErr w:type="gramEnd"/>
       <w:r>
         <w:instrText xml:space="preserve">" </w:instrText>
       </w:r>
@@ -4645,15 +4419,7 @@
         <w:fldChar w:fldCharType="end"/>
       </w:r>
       <w:r>
-        <w:t xml:space="preserve"> sind Windows 11 Systemanforderung) benötigt. Ebenfalls wird eine Maus bzw. </w:t>
-      </w:r>
-      <w:proofErr w:type="spellStart"/>
-      <w:r>
-        <w:t>Trackpad</w:t>
-      </w:r>
-      <w:proofErr w:type="spellEnd"/>
-      <w:r>
-        <w:t xml:space="preserve"> und Tastatur benötigt.</w:t>
+        <w:t xml:space="preserve"> sind Windows 11 Systemanforderung) benötigt. Ebenfalls wird eine Maus bzw. Trackpad und Tastatur benötigt.</w:t>
       </w:r>
     </w:p>
     <w:p>
@@ -4665,7 +4431,7 @@
         </w:numPr>
         <w:ind w:left="1560" w:hanging="426"/>
       </w:pPr>
-      <w:bookmarkStart w:id="16" w:name="_Toc214611918"/>
+      <w:bookmarkStart w:id="16" w:name="_Toc214617228"/>
       <w:r>
         <w:t>Software</w:t>
       </w:r>
@@ -4673,28 +4439,16 @@
     </w:p>
     <w:p>
       <w:r>
-        <w:t xml:space="preserve">Als Softwareanforderungen ist Windows in Version 10 oder 11 gefordert. Durch die Abschaltung von Windows 10 empfehlen wir die Nutzung von Windows 11 bei der Verwendung dieser Software. Sollten Anpassungen an dem Quellcode erforderlich sein, empfehlen wir die Verwendung von Visual Studio Code mit den Installierten Paketen für </w:t>
-      </w:r>
-      <w:proofErr w:type="spellStart"/>
-      <w:r>
-        <w:t>html</w:t>
-      </w:r>
-      <w:proofErr w:type="spellEnd"/>
+        <w:t>Als Softwareanforderungen ist Windows in Version 10 oder 11 gefordert. Durch die Abschaltung von Windows 10 empfehlen wir die Nutzung von Windows 11 bei der Verwendung dieser Software. Sollten Anpassungen an dem Quellcode erforderlich sein, empfehlen wir die Verwendung von Visual Studio Code mit den Installierten Paketen für html</w:t>
+      </w:r>
       <w:r>
         <w:fldChar w:fldCharType="begin"/>
       </w:r>
       <w:r>
         <w:instrText xml:space="preserve"> XE "</w:instrText>
       </w:r>
-      <w:proofErr w:type="spellStart"/>
-      <w:proofErr w:type="gramStart"/>
-      <w:r>
-        <w:instrText>html:Hypertext</w:instrText>
-      </w:r>
-      <w:proofErr w:type="spellEnd"/>
-      <w:proofErr w:type="gramEnd"/>
-      <w:r>
-        <w:instrText xml:space="preserve"> Markup Language</w:instrText>
+      <w:r>
+        <w:instrText>html:Hypertext Markup Language</w:instrText>
       </w:r>
       <w:r>
         <w:instrText xml:space="preserve">" </w:instrText>
@@ -4703,28 +4457,16 @@
         <w:fldChar w:fldCharType="end"/>
       </w:r>
       <w:r>
-        <w:t>-code, sowie die Installation von C#-</w:t>
-      </w:r>
-      <w:proofErr w:type="spellStart"/>
-      <w:r>
-        <w:t>DevTools</w:t>
-      </w:r>
-      <w:proofErr w:type="spellEnd"/>
+        <w:t>-code, sowie die Installation von C#-DevTools</w:t>
+      </w:r>
       <w:r>
         <w:fldChar w:fldCharType="begin"/>
       </w:r>
       <w:r>
         <w:instrText xml:space="preserve"> XE "</w:instrText>
       </w:r>
-      <w:proofErr w:type="spellStart"/>
-      <w:proofErr w:type="gramStart"/>
-      <w:r>
-        <w:instrText>DevTools:Development</w:instrText>
-      </w:r>
-      <w:proofErr w:type="spellEnd"/>
-      <w:proofErr w:type="gramEnd"/>
-      <w:r>
-        <w:instrText xml:space="preserve"> Tools</w:instrText>
+      <w:r>
+        <w:instrText>DevTools:Development Tools</w:instrText>
       </w:r>
       <w:r>
         <w:instrText xml:space="preserve">" </w:instrText>
@@ -4733,15 +4475,7 @@
         <w:fldChar w:fldCharType="end"/>
       </w:r>
       <w:r>
-        <w:t xml:space="preserve"> und einem C#-Compiler. Durch die Verwendung von C# und </w:t>
-      </w:r>
-      <w:proofErr w:type="spellStart"/>
-      <w:r>
-        <w:t>Localgehosteten</w:t>
-      </w:r>
-      <w:proofErr w:type="spellEnd"/>
-      <w:r>
-        <w:t xml:space="preserve"> Webserver wird die API</w:t>
+        <w:t xml:space="preserve"> und einem C#-Compiler. Durch die Verwendung von C# und Localgehosteten Webserver wird die API</w:t>
       </w:r>
       <w:r>
         <w:fldChar w:fldCharType="begin"/>
@@ -4749,23 +4483,8 @@
       <w:r>
         <w:instrText xml:space="preserve"> XE "</w:instrText>
       </w:r>
-      <w:proofErr w:type="spellStart"/>
-      <w:proofErr w:type="gramStart"/>
-      <w:r>
-        <w:instrText>API:Application</w:instrText>
-      </w:r>
-      <w:proofErr w:type="spellEnd"/>
-      <w:proofErr w:type="gramEnd"/>
-      <w:r>
-        <w:instrText xml:space="preserve"> </w:instrText>
-      </w:r>
-      <w:proofErr w:type="spellStart"/>
-      <w:r>
-        <w:instrText>Programming</w:instrText>
-      </w:r>
-      <w:proofErr w:type="spellEnd"/>
-      <w:r>
-        <w:instrText xml:space="preserve"> Interface</w:instrText>
+      <w:r>
+        <w:instrText>API:Application Programming Interface</w:instrText>
       </w:r>
       <w:r>
         <w:instrText xml:space="preserve">" </w:instrText>
@@ -4782,15 +4501,8 @@
       <w:r>
         <w:instrText xml:space="preserve"> XE "</w:instrText>
       </w:r>
-      <w:proofErr w:type="spellStart"/>
-      <w:proofErr w:type="gramStart"/>
-      <w:r>
-        <w:instrText>GUI:Graphical</w:instrText>
-      </w:r>
-      <w:proofErr w:type="spellEnd"/>
-      <w:proofErr w:type="gramEnd"/>
-      <w:r>
-        <w:instrText xml:space="preserve"> User Interface</w:instrText>
+      <w:r>
+        <w:instrText>GUI:Graphical User Interface</w:instrText>
       </w:r>
       <w:r>
         <w:instrText xml:space="preserve">" </w:instrText>
@@ -4807,15 +4519,8 @@
       <w:r>
         <w:instrText xml:space="preserve"> XE "</w:instrText>
       </w:r>
-      <w:proofErr w:type="spellStart"/>
-      <w:proofErr w:type="gramStart"/>
-      <w:r>
-        <w:instrText>GUI:Graphical</w:instrText>
-      </w:r>
-      <w:proofErr w:type="spellEnd"/>
-      <w:proofErr w:type="gramEnd"/>
-      <w:r>
-        <w:instrText xml:space="preserve"> User Interface</w:instrText>
+      <w:r>
+        <w:instrText>GUI:Graphical User Interface</w:instrText>
       </w:r>
       <w:r>
         <w:instrText xml:space="preserve">" </w:instrText>
@@ -4824,34 +4529,19 @@
         <w:fldChar w:fldCharType="end"/>
       </w:r>
       <w:r>
-        <w:t xml:space="preserve"> nutzt http mit Port 5173 und lokal gehostet per </w:t>
-      </w:r>
-      <w:proofErr w:type="spellStart"/>
-      <w:r>
-        <w:t>localhost</w:t>
-      </w:r>
-      <w:proofErr w:type="spellEnd"/>
-      <w:r>
-        <w:t xml:space="preserve">. Für die Versionskontrolle ist </w:t>
-      </w:r>
-      <w:proofErr w:type="spellStart"/>
-      <w:r>
-        <w:t>Git</w:t>
-      </w:r>
-      <w:proofErr w:type="spellEnd"/>
+        <w:t xml:space="preserve"> nutzt http mit Port 5173 und lokal gehostet per localhost</w:t>
+      </w:r>
+      <w:r>
+        <w:t>. Für die Versionskontrolle ist Git</w:t>
+      </w:r>
       <w:r>
         <w:fldChar w:fldCharType="begin"/>
       </w:r>
       <w:r>
         <w:instrText xml:space="preserve"> XE "</w:instrText>
       </w:r>
-      <w:proofErr w:type="spellStart"/>
-      <w:r>
-        <w:instrText>Git:Git</w:instrText>
-      </w:r>
-      <w:proofErr w:type="spellEnd"/>
-      <w:r>
-        <w:instrText xml:space="preserve"> ist eine freie Software zur verteilten Versionsverwaltung von Dateien, die durch Linus Torvalds initiiert wurde</w:instrText>
+      <w:r>
+        <w:instrText>Git:Git ist eine freie Software zur verteilten Versionsverwaltung von Dateien, die durch Linus Torvalds initiiert wurde</w:instrText>
       </w:r>
       <w:r>
         <w:instrText xml:space="preserve">" </w:instrText>
@@ -4860,26 +4550,16 @@
         <w:fldChar w:fldCharType="end"/>
       </w:r>
       <w:r>
-        <w:t xml:space="preserve"> benötigt als Graphische Oberfläche für </w:t>
-      </w:r>
-      <w:proofErr w:type="spellStart"/>
-      <w:r>
-        <w:t>Git</w:t>
-      </w:r>
-      <w:proofErr w:type="spellEnd"/>
+        <w:t xml:space="preserve"> benötigt als Graphische Oberfläche für Git</w:t>
+      </w:r>
       <w:r>
         <w:fldChar w:fldCharType="begin"/>
       </w:r>
       <w:r>
         <w:instrText xml:space="preserve"> XE "</w:instrText>
       </w:r>
-      <w:proofErr w:type="spellStart"/>
-      <w:r>
-        <w:instrText>Git:Git</w:instrText>
-      </w:r>
-      <w:proofErr w:type="spellEnd"/>
-      <w:r>
-        <w:instrText xml:space="preserve"> ist eine freie Software zur verteilten Versionsverwaltung von Dateien, die durch Linus Torvalds initiiert wurde</w:instrText>
+      <w:r>
+        <w:instrText>Git:Git ist eine freie Software zur verteilten Versionsverwaltung von Dateien, die durch Linus Torvalds initiiert wurde</w:instrText>
       </w:r>
       <w:r>
         <w:instrText xml:space="preserve">" </w:instrText>
@@ -4888,26 +4568,16 @@
         <w:fldChar w:fldCharType="end"/>
       </w:r>
       <w:r>
-        <w:t xml:space="preserve"> empfehlen wir die Nutzung von Tortoise </w:t>
-      </w:r>
-      <w:proofErr w:type="spellStart"/>
-      <w:r>
-        <w:t>Git</w:t>
-      </w:r>
-      <w:proofErr w:type="spellEnd"/>
+        <w:t xml:space="preserve"> empfehlen wir die Nutzung von Tortoise Git</w:t>
+      </w:r>
       <w:r>
         <w:fldChar w:fldCharType="begin"/>
       </w:r>
       <w:r>
         <w:instrText xml:space="preserve"> XE "</w:instrText>
       </w:r>
-      <w:proofErr w:type="spellStart"/>
-      <w:r>
-        <w:instrText>Git:Git</w:instrText>
-      </w:r>
-      <w:proofErr w:type="spellEnd"/>
-      <w:r>
-        <w:instrText xml:space="preserve"> ist eine freie Software zur verteilten Versionsverwaltung von Dateien, die durch Linus Torvalds initiiert wurde</w:instrText>
+      <w:r>
+        <w:instrText>Git:Git ist eine freie Software zur verteilten Versionsverwaltung von Dateien, die durch Linus Torvalds initiiert wurde</w:instrText>
       </w:r>
       <w:r>
         <w:instrText xml:space="preserve">" </w:instrText>
@@ -4916,28 +4586,16 @@
         <w:fldChar w:fldCharType="end"/>
       </w:r>
       <w:r>
-        <w:t xml:space="preserve">. </w:t>
-      </w:r>
-      <w:proofErr w:type="spellStart"/>
-      <w:r>
-        <w:t>Git</w:t>
-      </w:r>
-      <w:proofErr w:type="spellEnd"/>
+        <w:t>. Git</w:t>
+      </w:r>
       <w:r>
         <w:fldChar w:fldCharType="begin"/>
       </w:r>
       <w:r>
         <w:instrText xml:space="preserve"> XE "</w:instrText>
       </w:r>
-      <w:proofErr w:type="spellStart"/>
-      <w:proofErr w:type="gramStart"/>
-      <w:r>
-        <w:instrText>Git:Git</w:instrText>
-      </w:r>
-      <w:proofErr w:type="spellEnd"/>
-      <w:proofErr w:type="gramEnd"/>
-      <w:r>
-        <w:instrText xml:space="preserve"> ist eine freie Software zur verteilten Versionsverwaltung von Dateien, die durch Linus Torvalds initiiert wurde</w:instrText>
+      <w:r>
+        <w:instrText>Git:Git ist eine freie Software zur verteilten Versionsverwaltung von Dateien, die durch Linus Torvalds initiiert wurde</w:instrText>
       </w:r>
       <w:r>
         <w:instrText xml:space="preserve">" </w:instrText>
@@ -4946,28 +4604,16 @@
         <w:fldChar w:fldCharType="end"/>
       </w:r>
       <w:r>
-        <w:t xml:space="preserve"> bzw. Tortoise </w:t>
-      </w:r>
-      <w:proofErr w:type="spellStart"/>
-      <w:r>
-        <w:t>Git</w:t>
-      </w:r>
-      <w:proofErr w:type="spellEnd"/>
+        <w:t xml:space="preserve"> bzw. Tortoise Git</w:t>
+      </w:r>
       <w:r>
         <w:fldChar w:fldCharType="begin"/>
       </w:r>
       <w:r>
         <w:instrText xml:space="preserve"> XE "</w:instrText>
       </w:r>
-      <w:proofErr w:type="spellStart"/>
-      <w:proofErr w:type="gramStart"/>
-      <w:r>
-        <w:instrText>Git:Git</w:instrText>
-      </w:r>
-      <w:proofErr w:type="spellEnd"/>
-      <w:proofErr w:type="gramEnd"/>
-      <w:r>
-        <w:instrText xml:space="preserve"> ist eine freie Software zur verteilten Versionsverwaltung von Dateien, die durch Linus Torvalds initiiert wurde</w:instrText>
+      <w:r>
+        <w:instrText>Git:Git ist eine freie Software zur verteilten Versionsverwaltung von Dateien, die durch Linus Torvalds initiiert wurde</w:instrText>
       </w:r>
       <w:r>
         <w:instrText xml:space="preserve">" </w:instrText>
@@ -4987,7 +4633,7 @@
           <w:numId w:val="2"/>
         </w:numPr>
       </w:pPr>
-      <w:bookmarkStart w:id="17" w:name="_Toc214611919"/>
+      <w:bookmarkStart w:id="17" w:name="_Toc214617229"/>
       <w:r>
         <w:t>Zusätzliche Anforderungen</w:t>
       </w:r>
@@ -5018,18 +4664,8 @@
       <w:r>
         <w:instrText xml:space="preserve"> XE "</w:instrText>
       </w:r>
-      <w:proofErr w:type="gramStart"/>
-      <w:r>
-        <w:instrText>.</w:instrText>
-      </w:r>
-      <w:proofErr w:type="spellStart"/>
-      <w:r>
-        <w:instrText>Net:kostenlose</w:instrText>
-      </w:r>
-      <w:proofErr w:type="spellEnd"/>
-      <w:proofErr w:type="gramEnd"/>
-      <w:r>
-        <w:instrText xml:space="preserve"> und Open-Source-Software-Entwicklungsplattform von Microsoft zum Erstellen von Desktop-, Web- und mobilen Anwendungen</w:instrText>
+      <w:r>
+        <w:instrText>.Net:kostenlose und Open-Source-Software-Entwicklungsplattform von Microsoft zum Erstellen von Desktop-, Web- und mobilen Anwendungen</w:instrText>
       </w:r>
       <w:r>
         <w:instrText xml:space="preserve">" </w:instrText>
@@ -5061,29 +4697,13 @@
           <w:szCs w:val="24"/>
         </w:rPr>
       </w:pPr>
-      <w:bookmarkStart w:id="18" w:name="_Toc214611920"/>
+      <w:bookmarkStart w:id="18" w:name="_Toc214617230"/>
       <w:r>
         <w:rPr>
           <w:rFonts w:cs="Arial"/>
           <w:szCs w:val="24"/>
         </w:rPr>
-        <w:t xml:space="preserve">Datenbank (Damien </w:t>
-      </w:r>
-      <w:proofErr w:type="spellStart"/>
-      <w:r>
-        <w:rPr>
-          <w:rFonts w:cs="Arial"/>
-          <w:szCs w:val="24"/>
-        </w:rPr>
-        <w:t>Dirrigl</w:t>
-      </w:r>
-      <w:proofErr w:type="spellEnd"/>
-      <w:r>
-        <w:rPr>
-          <w:rFonts w:cs="Arial"/>
-          <w:szCs w:val="24"/>
-        </w:rPr>
-        <w:t>)</w:t>
+        <w:t>Datenbank (Damien Dirrigl)</w:t>
       </w:r>
       <w:bookmarkEnd w:id="18"/>
     </w:p>
@@ -5122,7 +4742,7 @@
           <w:numId w:val="2"/>
         </w:numPr>
       </w:pPr>
-      <w:bookmarkStart w:id="19" w:name="_Toc214611921"/>
+      <w:bookmarkStart w:id="19" w:name="_Toc214617231"/>
       <w:r>
         <w:t>GUI</w:t>
       </w:r>
@@ -5132,15 +4752,8 @@
       <w:r>
         <w:instrText xml:space="preserve"> XE "</w:instrText>
       </w:r>
-      <w:proofErr w:type="spellStart"/>
-      <w:proofErr w:type="gramStart"/>
-      <w:r>
-        <w:instrText>GUI:Graphical</w:instrText>
-      </w:r>
-      <w:proofErr w:type="spellEnd"/>
-      <w:proofErr w:type="gramEnd"/>
-      <w:r>
-        <w:instrText xml:space="preserve"> User Interface</w:instrText>
+      <w:r>
+        <w:instrText>GUI:Graphical User Interface</w:instrText>
       </w:r>
       <w:r>
         <w:instrText xml:space="preserve">" </w:instrText>
@@ -5149,15 +4762,7 @@
         <w:fldChar w:fldCharType="end"/>
       </w:r>
       <w:r>
-        <w:t xml:space="preserve"> (Paul </w:t>
-      </w:r>
-      <w:proofErr w:type="spellStart"/>
-      <w:r>
-        <w:t>Zindler</w:t>
-      </w:r>
-      <w:proofErr w:type="spellEnd"/>
-      <w:r>
-        <w:t>)</w:t>
+        <w:t xml:space="preserve"> (Paul Zindler)</w:t>
       </w:r>
       <w:bookmarkEnd w:id="19"/>
     </w:p>
@@ -5206,7 +4811,7 @@
           <w:numId w:val="2"/>
         </w:numPr>
       </w:pPr>
-      <w:bookmarkStart w:id="20" w:name="_Toc214611922"/>
+      <w:bookmarkStart w:id="20" w:name="_Toc214617232"/>
       <w:r>
         <w:t>Backend Berechnung (Bernhard Götz)</w:t>
       </w:r>
@@ -5241,27 +4846,7 @@
           <w:sz w:val="24"/>
           <w:szCs w:val="24"/>
         </w:rPr>
-        <w:instrText xml:space="preserve"> XE "</w:instrText>
-      </w:r>
-      <w:proofErr w:type="spellStart"/>
-      <w:proofErr w:type="gramStart"/>
-      <w:r>
-        <w:rPr>
-          <w:rFonts w:cs="Arial"/>
-          <w:sz w:val="24"/>
-          <w:szCs w:val="24"/>
-        </w:rPr>
-        <w:instrText>IHK:Industrie</w:instrText>
-      </w:r>
-      <w:proofErr w:type="spellEnd"/>
-      <w:proofErr w:type="gramEnd"/>
-      <w:r>
-        <w:rPr>
-          <w:rFonts w:cs="Arial"/>
-          <w:sz w:val="24"/>
-          <w:szCs w:val="24"/>
-        </w:rPr>
-        <w:instrText xml:space="preserve"> und Handelskammer" </w:instrText>
+        <w:instrText xml:space="preserve"> XE "IHK:Industrie und Handelskammer" </w:instrText>
       </w:r>
       <w:r>
         <w:rPr>
@@ -5301,7 +4886,7 @@
           <w:numId w:val="18"/>
         </w:numPr>
       </w:pPr>
-      <w:bookmarkStart w:id="21" w:name="_Toc214611923"/>
+      <w:bookmarkStart w:id="21" w:name="_Toc214617233"/>
       <w:r>
         <w:t>Aufbau und Struktur der Implementierung</w:t>
       </w:r>
@@ -5336,34 +4921,14 @@
           <w:sz w:val="24"/>
           <w:szCs w:val="24"/>
         </w:rPr>
-        <w:instrText xml:space="preserve"> XE "</w:instrText>
-      </w:r>
-      <w:proofErr w:type="spellStart"/>
-      <w:proofErr w:type="gramStart"/>
+        <w:instrText xml:space="preserve"> XE "IHK:Industrie und Handelskammer" </w:instrText>
+      </w:r>
       <w:r>
         <w:rPr>
           <w:rFonts w:cs="Arial"/>
           <w:sz w:val="24"/>
           <w:szCs w:val="24"/>
         </w:rPr>
-        <w:instrText>IHK:Industrie</w:instrText>
-      </w:r>
-      <w:proofErr w:type="spellEnd"/>
-      <w:proofErr w:type="gramEnd"/>
-      <w:r>
-        <w:rPr>
-          <w:rFonts w:cs="Arial"/>
-          <w:sz w:val="24"/>
-          <w:szCs w:val="24"/>
-        </w:rPr>
-        <w:instrText xml:space="preserve"> und Handelskammer" </w:instrText>
-      </w:r>
-      <w:r>
-        <w:rPr>
-          <w:rFonts w:cs="Arial"/>
-          <w:sz w:val="24"/>
-          <w:szCs w:val="24"/>
-        </w:rPr>
         <w:fldChar w:fldCharType="end"/>
       </w:r>
       <w:r>
@@ -5373,21 +4938,12 @@
         </w:rPr>
         <w:t>-</w:t>
       </w:r>
-      <w:proofErr w:type="spellStart"/>
-      <w:r>
-        <w:rPr>
-          <w:sz w:val="24"/>
-          <w:szCs w:val="24"/>
-        </w:rPr>
-        <w:t>Notenschluessel</w:t>
-      </w:r>
-      <w:proofErr w:type="spellEnd"/>
-      <w:r>
-        <w:rPr>
-          <w:sz w:val="24"/>
-          <w:szCs w:val="24"/>
-        </w:rPr>
-        <w:t>), die die gesamte Abbildung der Punktespannen auf Notenstufen enthält. Die Ablaufsteuerung der Berechnungen erfolgt in einer Hauptklasse, die für das Laden der Daten, die Aggregation der Punkte je Prüfungsbereich, die Anwendung der Gewichtungsregeln und die Ermittlung des Prüfungsstatus verantwortlich ist.</w:t>
+      <w:r>
+        <w:rPr>
+          <w:sz w:val="24"/>
+          <w:szCs w:val="24"/>
+        </w:rPr>
+        <w:t>Notenschluessel), die die gesamte Abbildung der Punktespannen auf Notenstufen enthält. Die Ablaufsteuerung der Berechnungen erfolgt in einer Hauptklasse, die für das Laden der Daten, die Aggregation der Punkte je Prüfungsbereich, die Anwendung der Gewichtungsregeln und die Ermittlung des Prüfungsstatus verantwortlich ist.</w:t>
       </w:r>
     </w:p>
     <w:p>
@@ -5419,34 +4975,14 @@
           <w:sz w:val="24"/>
           <w:szCs w:val="24"/>
         </w:rPr>
-        <w:instrText xml:space="preserve"> XE "</w:instrText>
-      </w:r>
-      <w:proofErr w:type="spellStart"/>
-      <w:proofErr w:type="gramStart"/>
+        <w:instrText xml:space="preserve"> XE "IHK:Industrie und Handelskammer" </w:instrText>
+      </w:r>
       <w:r>
         <w:rPr>
           <w:rFonts w:cs="Arial"/>
           <w:sz w:val="24"/>
           <w:szCs w:val="24"/>
         </w:rPr>
-        <w:instrText>IHK:Industrie</w:instrText>
-      </w:r>
-      <w:proofErr w:type="spellEnd"/>
-      <w:proofErr w:type="gramEnd"/>
-      <w:r>
-        <w:rPr>
-          <w:rFonts w:cs="Arial"/>
-          <w:sz w:val="24"/>
-          <w:szCs w:val="24"/>
-        </w:rPr>
-        <w:instrText xml:space="preserve"> und Handelskammer" </w:instrText>
-      </w:r>
-      <w:r>
-        <w:rPr>
-          <w:rFonts w:cs="Arial"/>
-          <w:sz w:val="24"/>
-          <w:szCs w:val="24"/>
-        </w:rPr>
         <w:fldChar w:fldCharType="end"/>
       </w:r>
       <w:r>
@@ -5454,7 +4990,83 @@
           <w:sz w:val="24"/>
           <w:szCs w:val="24"/>
         </w:rPr>
-        <w:t>-Bewertungsbögen definiert sind. Diese Bewertungsbögen wurden dem Projekt in Auszügen beigelegt und sind sowohl in der technischen Dokumentation als auch in Kommentaren im Code referenziert.</w:t>
+        <w:t>-Bewertungsbögen</w:t>
+      </w:r>
+      <w:r>
+        <w:rPr>
+          <w:sz w:val="24"/>
+          <w:szCs w:val="24"/>
+        </w:rPr>
+        <w:t xml:space="preserve"> (</w:t>
+      </w:r>
+      <w:r>
+        <w:rPr>
+          <w:sz w:val="24"/>
+          <w:szCs w:val="24"/>
+        </w:rPr>
+        <w:fldChar w:fldCharType="begin"/>
+      </w:r>
+      <w:r>
+        <w:rPr>
+          <w:sz w:val="24"/>
+          <w:szCs w:val="24"/>
+        </w:rPr>
+        <w:instrText xml:space="preserve"> REF _Ref214617419 \h </w:instrText>
+      </w:r>
+      <w:r>
+        <w:rPr>
+          <w:sz w:val="24"/>
+          <w:szCs w:val="24"/>
+        </w:rPr>
+      </w:r>
+      <w:r>
+        <w:rPr>
+          <w:sz w:val="24"/>
+          <w:szCs w:val="24"/>
+        </w:rPr>
+        <w:fldChar w:fldCharType="separate"/>
+      </w:r>
+      <w:r>
+        <w:t xml:space="preserve">Abbildung </w:t>
+      </w:r>
+      <w:r>
+        <w:rPr>
+          <w:noProof/>
+        </w:rPr>
+        <w:t>7.3</w:t>
+      </w:r>
+      <w:r>
+        <w:noBreakHyphen/>
+      </w:r>
+      <w:r>
+        <w:rPr>
+          <w:noProof/>
+        </w:rPr>
+        <w:t>2</w:t>
+      </w:r>
+      <w:r>
+        <w:t xml:space="preserve"> Auszug aus dem Notenschlüssel der IHK Regensburg für Oberpfalz / Kelheim</w:t>
+      </w:r>
+      <w:r>
+        <w:rPr>
+          <w:sz w:val="24"/>
+          <w:szCs w:val="24"/>
+        </w:rPr>
+        <w:fldChar w:fldCharType="end"/>
+      </w:r>
+      <w:r>
+        <w:rPr>
+          <w:sz w:val="24"/>
+          <w:szCs w:val="24"/>
+        </w:rPr>
+        <w:t>)</w:t>
+      </w:r>
+      <w:r>
+        <w:rPr>
+          <w:sz w:val="24"/>
+          <w:szCs w:val="24"/>
+        </w:rPr>
+        <w:t xml:space="preserve"> definiert sind. Diese Bewertungsbögen wurden dem Projekt in Auszügen beigelegt und sind sowohl in der technischen Dokumentation als auch in Kommentaren im Code referenziert.</w:t>
       </w:r>
     </w:p>
     <w:p>
@@ -5465,7 +5077,7 @@
           <w:numId w:val="18"/>
         </w:numPr>
       </w:pPr>
-      <w:bookmarkStart w:id="22" w:name="_Toc214611924"/>
+      <w:bookmarkStart w:id="22" w:name="_Toc214617234"/>
       <w:r>
         <w:t>Validierung, Fehlerbehandlung und Fallback-Strategien</w:t>
       </w:r>
@@ -5486,21 +5098,13 @@
         </w:rPr>
         <w:t>Bereits zu Beginn der Umrechnung erfolgt eine streng definierte Eingangsvalidierung. Punktwerte außerhalb des zulässigen Bereichs (unter 0 oder über 100) führen zu einem Abbruch des Umrechnungsvorgangs; die Methode liefert in diesem Fall ein spezielles Fehlerergebnis und markiert die Prüfung als nicht bestanden. Diese Defensive-</w:t>
       </w:r>
-      <w:proofErr w:type="spellStart"/>
-      <w:r>
-        <w:rPr>
-          <w:sz w:val="24"/>
-          <w:szCs w:val="24"/>
-        </w:rPr>
-        <w:t>Programming</w:t>
-      </w:r>
-      <w:proofErr w:type="spellEnd"/>
-      <w:r>
-        <w:rPr>
-          <w:sz w:val="24"/>
-          <w:szCs w:val="24"/>
-        </w:rPr>
-        <w:t>-Strategie verhindert, dass fehlerhafte oder manipulierte Rohdaten unbemerkt in die Bewertungslogik einfließen.</w:t>
+      <w:r>
+        <w:rPr>
+          <w:sz w:val="24"/>
+          <w:szCs w:val="24"/>
+        </w:rPr>
+        <w:lastRenderedPageBreak/>
+        <w:t>Programming-Strategie verhindert, dass fehlerhafte oder manipulierte Rohdaten unbemerkt in die Bewertungslogik einfließen.</w:t>
       </w:r>
     </w:p>
     <w:p>
@@ -5520,88 +5124,7 @@
           <w:sz w:val="24"/>
           <w:szCs w:val="24"/>
         </w:rPr>
-        <w:lastRenderedPageBreak/>
-        <w:t xml:space="preserve">Die Umrechnungslogik selbst ist in nachvollziehbare Stufen zerlegt: Zunächst wird versucht, eine Bewertung zu identifizieren, die sowohl durch </w:t>
-      </w:r>
-      <w:proofErr w:type="spellStart"/>
-      <w:r>
-        <w:rPr>
-          <w:sz w:val="24"/>
-          <w:szCs w:val="24"/>
-        </w:rPr>
-        <w:t>Flag</w:t>
-      </w:r>
-      <w:proofErr w:type="spellEnd"/>
-      <w:r>
-        <w:rPr>
-          <w:sz w:val="24"/>
-          <w:szCs w:val="24"/>
-        </w:rPr>
-        <w:t xml:space="preserve">-Kombinationen (z. B. </w:t>
-      </w:r>
-      <w:proofErr w:type="spellStart"/>
-      <w:r>
-        <w:rPr>
-          <w:sz w:val="24"/>
-          <w:szCs w:val="24"/>
-        </w:rPr>
-        <w:t>istPraesi</w:t>
-      </w:r>
-      <w:proofErr w:type="spellEnd"/>
-      <w:r>
-        <w:rPr>
-          <w:sz w:val="24"/>
-          <w:szCs w:val="24"/>
-        </w:rPr>
-        <w:t xml:space="preserve">, </w:t>
-      </w:r>
-      <w:proofErr w:type="spellStart"/>
-      <w:r>
-        <w:rPr>
-          <w:sz w:val="24"/>
-          <w:szCs w:val="24"/>
-        </w:rPr>
-        <w:t>istDoku</w:t>
-      </w:r>
-      <w:proofErr w:type="spellEnd"/>
-      <w:r>
-        <w:rPr>
-          <w:sz w:val="24"/>
-          <w:szCs w:val="24"/>
-        </w:rPr>
-        <w:t xml:space="preserve">) als auch durch textuelle Bezeichnungen in den Kriterien passt. Gelingt dies nicht, werden sukzessive schwächere </w:t>
-      </w:r>
-      <w:proofErr w:type="spellStart"/>
-      <w:r>
-        <w:rPr>
-          <w:sz w:val="24"/>
-          <w:szCs w:val="24"/>
-        </w:rPr>
-        <w:t>Matching</w:t>
-      </w:r>
-      <w:proofErr w:type="spellEnd"/>
-      <w:r>
-        <w:rPr>
-          <w:sz w:val="24"/>
-          <w:szCs w:val="24"/>
-        </w:rPr>
-        <w:t xml:space="preserve">-Strategien angewandt (nur Bezeichnung, nur Flags, letzter </w:t>
-      </w:r>
-      <w:proofErr w:type="spellStart"/>
-      <w:r>
-        <w:rPr>
-          <w:sz w:val="24"/>
-          <w:szCs w:val="24"/>
-        </w:rPr>
-        <w:t>Fallback</w:t>
-      </w:r>
-      <w:proofErr w:type="spellEnd"/>
-      <w:r>
-        <w:rPr>
-          <w:sz w:val="24"/>
-          <w:szCs w:val="24"/>
-        </w:rPr>
-        <w:t>: erste verfügbare Bewertung). Ziel dieser Staffelung ist, robuste Ergebnisse auch bei unvollständigen oder inkonsistenten Quelldaten zu erzielen, ohne stille Fehlannahmen zu treffen. Warnhinweise werden ausgegeben, wenn Fallbacks genutzt werden, um Entwickler auf mögliche Datenprobleme aufmerksam zu machen.</w:t>
+        <w:t>Die Umrechnungslogik selbst ist in nachvollziehbare Stufen zerlegt: Zunächst wird versucht, eine Bewertung zu identifizieren, die sowohl durch Flag-Kombinationen (z. B. istPraesi, istDoku) als auch durch textuelle Bezeichnungen in den Kriterien passt. Gelingt dies nicht, werden sukzessive schwächere Matching-Strategien angewandt (nur Bezeichnung, nur Flags, letzter Fallback: erste verfügbare Bewertung). Ziel dieser Staffelung ist, robuste Ergebnisse auch bei unvollständigen oder inkonsistenten Quelldaten zu erzielen, ohne stille Fehlannahmen zu treffen. Warnhinweise werden ausgegeben, wenn Fallbacks genutzt werden, um Entwickler auf mögliche Datenprobleme aufmerksam zu machen.</w:t>
       </w:r>
     </w:p>
     <w:p>
@@ -5615,7 +5138,7 @@
           <w:rFonts w:eastAsiaTheme="minorHAnsi"/>
         </w:rPr>
       </w:pPr>
-      <w:bookmarkStart w:id="23" w:name="_Toc214611925"/>
+      <w:bookmarkStart w:id="23" w:name="_Toc214617235"/>
       <w:r>
         <w:rPr>
           <w:rFonts w:eastAsiaTheme="minorHAnsi"/>
@@ -5650,34 +5173,14 @@
           <w:sz w:val="24"/>
           <w:szCs w:val="24"/>
         </w:rPr>
-        <w:instrText xml:space="preserve"> XE "</w:instrText>
-      </w:r>
-      <w:proofErr w:type="spellStart"/>
-      <w:proofErr w:type="gramStart"/>
+        <w:instrText xml:space="preserve"> XE "IHK:Industrie und Handelskammer" </w:instrText>
+      </w:r>
       <w:r>
         <w:rPr>
           <w:rFonts w:cs="Arial"/>
           <w:sz w:val="24"/>
           <w:szCs w:val="24"/>
         </w:rPr>
-        <w:instrText>IHK:Industrie</w:instrText>
-      </w:r>
-      <w:proofErr w:type="spellEnd"/>
-      <w:proofErr w:type="gramEnd"/>
-      <w:r>
-        <w:rPr>
-          <w:rFonts w:cs="Arial"/>
-          <w:sz w:val="24"/>
-          <w:szCs w:val="24"/>
-        </w:rPr>
-        <w:instrText xml:space="preserve"> und Handelskammer" </w:instrText>
-      </w:r>
-      <w:r>
-        <w:rPr>
-          <w:rFonts w:cs="Arial"/>
-          <w:sz w:val="24"/>
-          <w:szCs w:val="24"/>
-        </w:rPr>
         <w:fldChar w:fldCharType="end"/>
       </w:r>
       <w:r>
@@ -5687,69 +5190,12 @@
         </w:rPr>
         <w:t>-</w:t>
       </w:r>
-      <w:proofErr w:type="spellStart"/>
-      <w:r>
-        <w:rPr>
-          <w:sz w:val="24"/>
-          <w:szCs w:val="24"/>
-        </w:rPr>
-        <w:t>Notenschluessel</w:t>
-      </w:r>
-      <w:proofErr w:type="spellEnd"/>
-      <w:r>
-        <w:rPr>
-          <w:sz w:val="24"/>
-          <w:szCs w:val="24"/>
-        </w:rPr>
-        <w:t xml:space="preserve"> umgesetzt und verwendet eine Reihe von klar dokumentierten </w:t>
-      </w:r>
-      <w:proofErr w:type="spellStart"/>
-      <w:r>
-        <w:rPr>
-          <w:sz w:val="24"/>
-          <w:szCs w:val="24"/>
-        </w:rPr>
-        <w:t>if</w:t>
-      </w:r>
-      <w:proofErr w:type="spellEnd"/>
-      <w:r>
-        <w:rPr>
-          <w:sz w:val="24"/>
-          <w:szCs w:val="24"/>
-        </w:rPr>
-        <w:t>/</w:t>
-      </w:r>
-      <w:proofErr w:type="spellStart"/>
-      <w:r>
-        <w:rPr>
-          <w:sz w:val="24"/>
-          <w:szCs w:val="24"/>
-        </w:rPr>
-        <w:t>else</w:t>
-      </w:r>
-      <w:proofErr w:type="spellEnd"/>
-      <w:r>
-        <w:rPr>
-          <w:sz w:val="24"/>
-          <w:szCs w:val="24"/>
-        </w:rPr>
-        <w:t xml:space="preserve">- bzw. </w:t>
-      </w:r>
-      <w:proofErr w:type="spellStart"/>
-      <w:r>
-        <w:rPr>
-          <w:sz w:val="24"/>
-          <w:szCs w:val="24"/>
-        </w:rPr>
-        <w:t>elseif</w:t>
-      </w:r>
-      <w:proofErr w:type="spellEnd"/>
-      <w:r>
-        <w:rPr>
-          <w:sz w:val="24"/>
-          <w:szCs w:val="24"/>
-        </w:rPr>
-        <w:t>-Verzweigungen.</w:t>
+      <w:r>
+        <w:rPr>
+          <w:sz w:val="24"/>
+          <w:szCs w:val="24"/>
+        </w:rPr>
+        <w:t>Notenschluessel umgesetzt und verwendet eine Reihe von klar dokumentierten if/else- bzw. elseif-Verzweigungen.</w:t>
       </w:r>
       <w:r>
         <w:rPr>
@@ -5759,6 +5205,7 @@
       </w:r>
       <w:r>
         <w:rPr>
+          <w:noProof/>
           <w:sz w:val="24"/>
           <w:szCs w:val="24"/>
         </w:rPr>
@@ -5802,27 +5249,23 @@
     <w:p>
       <w:pPr>
         <w:pStyle w:val="Beschriftung"/>
-        <w:rPr>
-          <w:sz w:val="24"/>
-          <w:szCs w:val="24"/>
-        </w:rPr>
-      </w:pPr>
-      <w:bookmarkStart w:id="24" w:name="_Toc214612570"/>
+      </w:pPr>
+      <w:bookmarkStart w:id="24" w:name="_Toc214617283"/>
       <w:r>
         <w:t xml:space="preserve">Abbildung </w:t>
       </w:r>
-      <w:fldSimple w:instr=" STYLEREF 1 \s ">
+      <w:fldSimple w:instr=" STYLEREF 2 \s ">
         <w:r>
           <w:rPr>
             <w:noProof/>
           </w:rPr>
-          <w:t>7</w:t>
+          <w:t>7.3</w:t>
         </w:r>
       </w:fldSimple>
       <w:r>
         <w:noBreakHyphen/>
       </w:r>
-      <w:fldSimple w:instr=" SEQ Abbildung \* ARABIC \s 1 ">
+      <w:fldSimple w:instr=" SEQ Abbildung \* ARABIC \s 2 ">
         <w:r>
           <w:rPr>
             <w:noProof/>
@@ -5831,7 +5274,7 @@
         </w:r>
       </w:fldSimple>
       <w:r>
-        <w:t xml:space="preserve"> Auszug aus der Umrechnungslogik von Punkten in Noten</w:t>
+        <w:t xml:space="preserve"> Auszug aus der Umrechnung von Punkten zu einer Note</w:t>
       </w:r>
       <w:bookmarkEnd w:id="24"/>
     </w:p>
@@ -5845,15 +5288,8 @@
           <w:sz w:val="24"/>
           <w:szCs w:val="24"/>
         </w:rPr>
-        <w:t xml:space="preserve">Diese Struktur spiegelt die tabellarischen Notenräume der IHK wider und erlaubt eine unmittelbare Zuordnung einzelner Punktwerte zu konkreten Notenstufen. Durch die dokumentierte, aber einfache Implementierung ist eine Anpassung der Punktschwellen sehr leicht möglich. Entwickler mit grundlegenden C#-Kenntnissen können die </w:t>
-      </w:r>
-      <w:r>
-        <w:rPr>
-          <w:sz w:val="24"/>
-          <w:szCs w:val="24"/>
-        </w:rPr>
         <w:lastRenderedPageBreak/>
-        <w:t>Notenabstufungen ohne tiefe Eingriffe in die Architektur anpassen. Entsprechende Stellen im Code sind kommentiert und mit Verweisen auf die Quelle versehen.</w:t>
+        <w:t>Diese Struktur spiegelt die tabellarischen Notenräume der IHK wider und erlaubt eine unmittelbare Zuordnung einzelner Punktwerte zu konkreten Notenstufen. Durch die dokumentierte, aber einfache Implementierung ist eine Anpassung der Punktschwellen sehr leicht möglich. Entwickler mit grundlegenden C#-Kenntnissen können die Notenabstufungen ohne tiefe Eingriffe in die Architektur anpassen. Entsprechende Stellen im Code sind kommentiert und mit Verweisen auf die Quelle versehen.</w:t>
       </w:r>
       <w:r>
         <w:rPr>
@@ -5913,22 +5349,24 @@
           <w:szCs w:val="24"/>
         </w:rPr>
       </w:pPr>
-      <w:bookmarkStart w:id="25" w:name="_Toc214612571"/>
+      <w:bookmarkStart w:id="25" w:name="_Toc214617284"/>
+      <w:bookmarkStart w:id="26" w:name="_Ref214617419"/>
+      <w:bookmarkStart w:id="27" w:name="_Ref214617427"/>
       <w:r>
         <w:t xml:space="preserve">Abbildung </w:t>
       </w:r>
-      <w:fldSimple w:instr=" STYLEREF 1 \s ">
+      <w:fldSimple w:instr=" STYLEREF 2 \s ">
         <w:r>
           <w:rPr>
             <w:noProof/>
           </w:rPr>
-          <w:t>7</w:t>
+          <w:t>7.3</w:t>
         </w:r>
       </w:fldSimple>
       <w:r>
         <w:noBreakHyphen/>
       </w:r>
-      <w:fldSimple w:instr=" SEQ Abbildung \* ARABIC \s 1 ">
+      <w:fldSimple w:instr=" SEQ Abbildung \* ARABIC \s 2 ">
         <w:r>
           <w:rPr>
             <w:noProof/>
@@ -5940,6 +5378,8 @@
         <w:t xml:space="preserve"> Auszug aus dem Notenschlüssel der IHK Regensburg für Oberpfalz / Kelheim</w:t>
       </w:r>
       <w:bookmarkEnd w:id="25"/>
+      <w:bookmarkEnd w:id="26"/>
+      <w:bookmarkEnd w:id="27"/>
     </w:p>
     <w:p>
       <w:pPr>
@@ -5958,39 +5398,7 @@
           <w:sz w:val="24"/>
           <w:szCs w:val="24"/>
         </w:rPr>
-        <w:t xml:space="preserve">Wichtig ist: Jede Änderung an der Notenumrechnung oder an der Datenabruflogik erfordert einen vollständigen </w:t>
-      </w:r>
-      <w:proofErr w:type="spellStart"/>
-      <w:r>
-        <w:rPr>
-          <w:sz w:val="24"/>
-          <w:szCs w:val="24"/>
-        </w:rPr>
-        <w:t>Rebuild</w:t>
-      </w:r>
-      <w:proofErr w:type="spellEnd"/>
-      <w:r>
-        <w:rPr>
-          <w:sz w:val="24"/>
-          <w:szCs w:val="24"/>
-        </w:rPr>
-        <w:t xml:space="preserve"> und ein neues </w:t>
-      </w:r>
-      <w:proofErr w:type="spellStart"/>
-      <w:r>
-        <w:rPr>
-          <w:sz w:val="24"/>
-          <w:szCs w:val="24"/>
-        </w:rPr>
-        <w:t>Packaging</w:t>
-      </w:r>
-      <w:proofErr w:type="spellEnd"/>
-      <w:r>
-        <w:rPr>
-          <w:sz w:val="24"/>
-          <w:szCs w:val="24"/>
-        </w:rPr>
-        <w:t xml:space="preserve"> der Software. Erfolgt dieser Schritt nicht, verbleiben die Änderungen nur lokal in der Konsolenanwendung, während andere Teile der Applikation weiterhin mit veralteten Artefakten arbeiten. Aus diesem Grund empfiehlt sich ein kurzes Release-Playbook mit klaren Schritten zur Kompilierung, Versionierung und Verteilung der neuen Binärartefakte.</w:t>
+        <w:t>Wichtig ist: Jede Änderung an der Notenumrechnung oder an der Datenabruflogik erfordert einen vollständigen Rebuild und ein neues Packaging der Software. Erfolgt dieser Schritt nicht, verbleiben die Änderungen nur lokal in der Konsolenanwendung, während andere Teile der Applikation weiterhin mit veralteten Artefakten arbeiten. Aus diesem Grund empfiehlt sich ein kurzes Release-Playbook mit klaren Schritten zur Kompilierung, Versionierung und Verteilung der neuen Binärartefakte.</w:t>
       </w:r>
     </w:p>
     <w:p>
@@ -6004,14 +5412,14 @@
           <w:rFonts w:eastAsiaTheme="minorHAnsi"/>
         </w:rPr>
       </w:pPr>
-      <w:bookmarkStart w:id="26" w:name="_Toc214611926"/>
+      <w:bookmarkStart w:id="28" w:name="_Toc214617236"/>
       <w:r>
         <w:rPr>
           <w:rFonts w:eastAsiaTheme="minorHAnsi"/>
         </w:rPr>
         <w:t>Prüfungslogik: Bestehen, gestreckte Prüfung und Ergänzungsprüfung</w:t>
       </w:r>
-      <w:bookmarkEnd w:id="26"/>
+      <w:bookmarkEnd w:id="28"/>
     </w:p>
     <w:p>
       <w:pPr>
@@ -6042,34 +5450,14 @@
           <w:sz w:val="24"/>
           <w:szCs w:val="24"/>
         </w:rPr>
-        <w:instrText xml:space="preserve"> XE "</w:instrText>
-      </w:r>
-      <w:proofErr w:type="spellStart"/>
-      <w:proofErr w:type="gramStart"/>
+        <w:instrText xml:space="preserve"> XE "IHK:Industrie und Handelskammer" </w:instrText>
+      </w:r>
       <w:r>
         <w:rPr>
           <w:rFonts w:cs="Arial"/>
           <w:sz w:val="24"/>
           <w:szCs w:val="24"/>
         </w:rPr>
-        <w:instrText>IHK:Industrie</w:instrText>
-      </w:r>
-      <w:proofErr w:type="spellEnd"/>
-      <w:proofErr w:type="gramEnd"/>
-      <w:r>
-        <w:rPr>
-          <w:rFonts w:cs="Arial"/>
-          <w:sz w:val="24"/>
-          <w:szCs w:val="24"/>
-        </w:rPr>
-        <w:instrText xml:space="preserve"> und Handelskammer" </w:instrText>
-      </w:r>
-      <w:r>
-        <w:rPr>
-          <w:rFonts w:cs="Arial"/>
-          <w:sz w:val="24"/>
-          <w:szCs w:val="24"/>
-        </w:rPr>
         <w:fldChar w:fldCharType="end"/>
       </w:r>
       <w:r>
@@ -6077,7 +5465,15 @@
           <w:sz w:val="24"/>
           <w:szCs w:val="24"/>
         </w:rPr>
-        <w:t xml:space="preserve"> unterschiedlich in die Gesamtbewertung einfließen. Die Implementierung bildet die in Bayern üblichen Gewichtungen ab: Projektarbeit 50 %, Planung 25 % und Programmierung 25 %. Die resultierende Gesamtnote wird mit den Mindestanforderungen verglichen; ein Prüfling ist bestanden, wenn die Gesamtnote sowie alle Teilbereichsnoten besser als oder gleich der Note 4,0 sind.</w:t>
+        <w:t xml:space="preserve"> unterschiedlich in die Gesamtbewertung einfließen. Die Implementierung bildet die in Bayern üblichen Gewichtungen ab: Projektarbeit 50 %, Planung 25 % und </w:t>
+      </w:r>
+      <w:r>
+        <w:rPr>
+          <w:sz w:val="24"/>
+          <w:szCs w:val="24"/>
+        </w:rPr>
+        <w:lastRenderedPageBreak/>
+        <w:t>Programmierung 25 %. Die resultierende Gesamtnote wird mit den Mindestanforderungen verglichen; ein Prüfling ist bestanden, wenn die Gesamtnote sowie alle Teilbereichsnoten besser als oder gleich der Note 4,0 sind.</w:t>
       </w:r>
     </w:p>
     <w:p>
@@ -6093,24 +5489,7 @@
           <w:sz w:val="24"/>
           <w:szCs w:val="24"/>
         </w:rPr>
-        <w:lastRenderedPageBreak/>
-        <w:t xml:space="preserve">Falls die Prüfung nicht bestanden ist, prüft das System, ob eine mündliche Ergänzungsprüfung möglich ist. Falls ja, wird die notwendige Mindestpunktzahl berechnet, die in der Ergänzungsprüfung erreicht werden muss, um die Prüfung insgesamt noch zu bestehen. Diese Berechnung berücksichtigt die Gewichtungen und die Rundungsregeln der IHK und liefert ein eindeutiges Ziel (z. B. minimale Punktzahl oder </w:t>
-      </w:r>
-      <w:proofErr w:type="spellStart"/>
-      <w:r>
-        <w:rPr>
-          <w:sz w:val="24"/>
-          <w:szCs w:val="24"/>
-        </w:rPr>
-        <w:t>Zielnote</w:t>
-      </w:r>
-      <w:proofErr w:type="spellEnd"/>
-      <w:r>
-        <w:rPr>
-          <w:sz w:val="24"/>
-          <w:szCs w:val="24"/>
-        </w:rPr>
-        <w:t>) zusammen mit einem erklärenden Hinweis für die aufrufende Oberfläche.</w:t>
+        <w:t>Falls die Prüfung nicht bestanden ist, prüft das System, ob eine mündliche Ergänzungsprüfung möglich ist. Falls ja, wird die notwendige Mindestpunktzahl berechnet, die in der Ergänzungsprüfung erreicht werden muss, um die Prüfung insgesamt noch zu bestehen. Diese Berechnung berücksichtigt die Gewichtungen und die Rundungsregeln der IHK und liefert ein eindeutiges Ziel (z. B. minimale Punktzahl oder Zielnote) zusammen mit einem erklärenden Hinweis für die aufrufende Oberfläche.</w:t>
       </w:r>
     </w:p>
     <w:p>
@@ -6121,19 +5500,11 @@
           <w:numId w:val="18"/>
         </w:numPr>
       </w:pPr>
-      <w:bookmarkStart w:id="27" w:name="_Toc214611927"/>
-      <w:r>
-        <w:t xml:space="preserve">Testbarkeit, </w:t>
-      </w:r>
-      <w:proofErr w:type="spellStart"/>
-      <w:r>
-        <w:t>Debug</w:t>
-      </w:r>
-      <w:proofErr w:type="spellEnd"/>
-      <w:r>
-        <w:t>- und Datenzugriffs-Modelle</w:t>
-      </w:r>
-      <w:bookmarkEnd w:id="27"/>
+      <w:bookmarkStart w:id="29" w:name="_Toc214617237"/>
+      <w:r>
+        <w:t>Testbarkeit, Debug- und Datenzugriffs-Modelle</w:t>
+      </w:r>
+      <w:bookmarkEnd w:id="29"/>
     </w:p>
     <w:p>
       <w:pPr>
@@ -6148,103 +5519,7 @@
           <w:sz w:val="24"/>
           <w:szCs w:val="24"/>
         </w:rPr>
-        <w:t xml:space="preserve">Das Projekt unterstützt zwei Betriebsmodi: einen </w:t>
-      </w:r>
-      <w:proofErr w:type="spellStart"/>
-      <w:r>
-        <w:rPr>
-          <w:sz w:val="24"/>
-          <w:szCs w:val="24"/>
-        </w:rPr>
-        <w:t>Debug</w:t>
-      </w:r>
-      <w:proofErr w:type="spellEnd"/>
-      <w:r>
-        <w:rPr>
-          <w:sz w:val="24"/>
-          <w:szCs w:val="24"/>
-        </w:rPr>
-        <w:t>-Modus, der auf JSON-Testdaten (</w:t>
-      </w:r>
-      <w:proofErr w:type="spellStart"/>
-      <w:r>
-        <w:rPr>
-          <w:sz w:val="24"/>
-          <w:szCs w:val="24"/>
-        </w:rPr>
-        <w:t>EvalPro.Debug</w:t>
-      </w:r>
-      <w:proofErr w:type="spellEnd"/>
-      <w:r>
-        <w:rPr>
-          <w:sz w:val="24"/>
-          <w:szCs w:val="24"/>
-        </w:rPr>
-        <w:t xml:space="preserve">) zugreift, und einen Produktionsmodus, der </w:t>
-      </w:r>
-      <w:proofErr w:type="spellStart"/>
-      <w:r>
-        <w:rPr>
-          <w:sz w:val="24"/>
-          <w:szCs w:val="24"/>
-        </w:rPr>
-        <w:t>Repositories</w:t>
-      </w:r>
-      <w:proofErr w:type="spellEnd"/>
-      <w:r>
-        <w:rPr>
-          <w:sz w:val="24"/>
-          <w:szCs w:val="24"/>
-        </w:rPr>
-        <w:t xml:space="preserve"> für die Datenbankanbindung (</w:t>
-      </w:r>
-      <w:proofErr w:type="spellStart"/>
-      <w:r>
-        <w:rPr>
-          <w:sz w:val="24"/>
-          <w:szCs w:val="24"/>
-        </w:rPr>
-        <w:t>EvalPro.Database</w:t>
-      </w:r>
-      <w:proofErr w:type="spellEnd"/>
-      <w:r>
-        <w:rPr>
-          <w:sz w:val="24"/>
-          <w:szCs w:val="24"/>
-        </w:rPr>
-        <w:t>) verwendet. Diese Umschaltbarkeit ist bewusst einfach gehalten (</w:t>
-      </w:r>
-      <w:proofErr w:type="spellStart"/>
-      <w:r>
-        <w:rPr>
-          <w:sz w:val="24"/>
-          <w:szCs w:val="24"/>
-        </w:rPr>
-        <w:t>Compile</w:t>
-      </w:r>
-      <w:proofErr w:type="spellEnd"/>
-      <w:r>
-        <w:rPr>
-          <w:sz w:val="24"/>
-          <w:szCs w:val="24"/>
-        </w:rPr>
-        <w:t xml:space="preserve">- oder Konfigurationsumschaltung), um reproduzierbare Tests zu ermöglichen. Testdatensätze werden in JSON-Dateien abgelegt; für die Entwicklung und automatisierte Tests werden spezielle Module wie </w:t>
-      </w:r>
-      <w:proofErr w:type="spellStart"/>
-      <w:r>
-        <w:rPr>
-          <w:sz w:val="24"/>
-          <w:szCs w:val="24"/>
-        </w:rPr>
-        <w:t>EvalPro.Debug</w:t>
-      </w:r>
-      <w:proofErr w:type="spellEnd"/>
-      <w:r>
-        <w:rPr>
-          <w:sz w:val="24"/>
-          <w:szCs w:val="24"/>
-        </w:rPr>
-        <w:t xml:space="preserve"> geladen. Produktionsdaten werden über Repository-Klassen bezogen, die in der Lösung implementiert sind.</w:t>
+        <w:t>Das Projekt unterstützt zwei Betriebsmodi: einen Debug-Modus, der auf JSON-Testdaten (EvalPro.Debug) zugreift, und einen Produktionsmodus, der Repositories für die Datenbankanbindung (EvalPro.Database) verwendet. Diese Umschaltbarkeit ist bewusst einfach gehalten (Compile- oder Konfigurationsumschaltung), um reproduzierbare Tests zu ermöglichen. Testdatensätze werden in JSON-Dateien abgelegt; für die Entwicklung und automatisierte Tests werden spezielle Module wie EvalPro.Debug geladen. Produktionsdaten werden über Repository-Klassen bezogen, die in der Lösung implementiert sind.</w:t>
       </w:r>
     </w:p>
     <w:p>
@@ -6306,7 +5581,7 @@
           <w:numId w:val="2"/>
         </w:numPr>
       </w:pPr>
-      <w:bookmarkStart w:id="28" w:name="_Toc214611928"/>
+      <w:bookmarkStart w:id="30" w:name="_Toc214617238"/>
       <w:r>
         <w:t>Backend Verbindung DB mit GUI</w:t>
       </w:r>
@@ -6316,15 +5591,8 @@
       <w:r>
         <w:instrText xml:space="preserve"> XE "</w:instrText>
       </w:r>
-      <w:proofErr w:type="spellStart"/>
-      <w:proofErr w:type="gramStart"/>
-      <w:r>
-        <w:instrText>GUI:Graphical</w:instrText>
-      </w:r>
-      <w:proofErr w:type="spellEnd"/>
-      <w:proofErr w:type="gramEnd"/>
-      <w:r>
-        <w:instrText xml:space="preserve"> User Interface</w:instrText>
+      <w:r>
+        <w:instrText>GUI:Graphical User Interface</w:instrText>
       </w:r>
       <w:r>
         <w:instrText xml:space="preserve">" </w:instrText>
@@ -6335,7 +5603,7 @@
       <w:r>
         <w:t xml:space="preserve"> (Florian Tewes)</w:t>
       </w:r>
-      <w:bookmarkEnd w:id="28"/>
+      <w:bookmarkEnd w:id="30"/>
     </w:p>
     <w:p>
       <w:pPr>
@@ -6382,11 +5650,11 @@
           <w:numId w:val="2"/>
         </w:numPr>
       </w:pPr>
-      <w:bookmarkStart w:id="29" w:name="_Toc214611929"/>
+      <w:bookmarkStart w:id="31" w:name="_Toc214617239"/>
       <w:r>
         <w:t>Zeitplanung Soll-Ist-Vergleich (Jedes Teammitglied für seinen Bereich)</w:t>
       </w:r>
-      <w:bookmarkEnd w:id="29"/>
+      <w:bookmarkEnd w:id="31"/>
     </w:p>
     <w:p>
       <w:pPr>
@@ -6467,27 +5735,7 @@
                 <w:sz w:val="24"/>
                 <w:szCs w:val="24"/>
               </w:rPr>
-              <w:instrText xml:space="preserve"> XE "</w:instrText>
-            </w:r>
-            <w:proofErr w:type="spellStart"/>
-            <w:proofErr w:type="gramStart"/>
-            <w:r>
-              <w:rPr>
-                <w:rFonts w:ascii="Arial" w:hAnsi="Arial" w:cs="Arial"/>
-                <w:sz w:val="24"/>
-                <w:szCs w:val="24"/>
-              </w:rPr>
-              <w:instrText>PT:Personentage</w:instrText>
-            </w:r>
-            <w:proofErr w:type="spellEnd"/>
-            <w:proofErr w:type="gramEnd"/>
-            <w:r>
-              <w:rPr>
-                <w:rFonts w:ascii="Arial" w:hAnsi="Arial" w:cs="Arial"/>
-                <w:sz w:val="24"/>
-                <w:szCs w:val="24"/>
-              </w:rPr>
-              <w:instrText xml:space="preserve">" </w:instrText>
+              <w:instrText xml:space="preserve"> XE "PT:Personentage" </w:instrText>
             </w:r>
             <w:r>
               <w:rPr>
@@ -6802,7 +6050,23 @@
                 <w:sz w:val="24"/>
                 <w:szCs w:val="24"/>
               </w:rPr>
-              <w:t>2.5</w:t>
+              <w:t>2</w:t>
+            </w:r>
+            <w:r>
+              <w:rPr>
+                <w:rFonts w:ascii="Arial" w:hAnsi="Arial" w:cs="Arial"/>
+                <w:sz w:val="24"/>
+                <w:szCs w:val="24"/>
+              </w:rPr>
+              <w:t>,</w:t>
+            </w:r>
+            <w:r>
+              <w:rPr>
+                <w:rFonts w:ascii="Arial" w:hAnsi="Arial" w:cs="Arial"/>
+                <w:sz w:val="24"/>
+                <w:szCs w:val="24"/>
+              </w:rPr>
+              <w:t>5</w:t>
             </w:r>
           </w:p>
         </w:tc>
@@ -7135,6 +6399,14 @@
                 <w:szCs w:val="24"/>
               </w:rPr>
             </w:pPr>
+            <w:r>
+              <w:rPr>
+                <w:rFonts w:ascii="Arial" w:hAnsi="Arial" w:cs="Arial"/>
+                <w:sz w:val="24"/>
+                <w:szCs w:val="24"/>
+              </w:rPr>
+              <w:t>10</w:t>
+            </w:r>
           </w:p>
         </w:tc>
       </w:tr>
@@ -7589,7 +6861,7 @@
           <w:docGrid w:linePitch="360"/>
         </w:sectPr>
       </w:pPr>
-      <w:bookmarkStart w:id="30" w:name="_Toc214612090"/>
+      <w:bookmarkStart w:id="32" w:name="_Toc214612090"/>
       <w:r>
         <w:t xml:space="preserve">Tabelle </w:t>
       </w:r>
@@ -7615,7 +6887,7 @@
       <w:r>
         <w:t xml:space="preserve"> Vergleich Geplante Zeit und tatsächlich benötigte Zeit</w:t>
       </w:r>
-      <w:bookmarkEnd w:id="30"/>
+      <w:bookmarkEnd w:id="32"/>
     </w:p>
     <w:p>
       <w:pPr>
@@ -7630,141 +6902,11 @@
         </w:rPr>
       </w:pPr>
     </w:p>
-    <w:bookmarkStart w:id="31" w:name="_Toc214611930" w:displacedByCustomXml="next"/>
-    <w:sdt>
-      <w:sdtPr>
-        <w:rPr>
-          <w:rFonts w:eastAsiaTheme="minorHAnsi" w:cs="Arial"/>
-          <w:b w:val="0"/>
-          <w:color w:val="auto"/>
-          <w:sz w:val="22"/>
-          <w:szCs w:val="24"/>
-        </w:rPr>
-        <w:id w:val="51979479"/>
-        <w:docPartObj>
-          <w:docPartGallery w:val="Bibliographies"/>
-          <w:docPartUnique/>
-        </w:docPartObj>
-      </w:sdtPr>
-      <w:sdtContent>
-        <w:p>
-          <w:pPr>
-            <w:pStyle w:val="berschrift1"/>
-            <w:spacing w:line="360" w:lineRule="auto"/>
-          </w:pPr>
-          <w:r>
-            <w:t>Literaturverzeichnis</w:t>
-          </w:r>
-          <w:bookmarkEnd w:id="31"/>
-        </w:p>
-        <w:sdt>
-          <w:sdtPr>
-            <w:rPr>
-              <w:rFonts w:cs="Arial"/>
-              <w:sz w:val="24"/>
-              <w:szCs w:val="24"/>
-            </w:rPr>
-            <w:id w:val="111145805"/>
-            <w:bibliography/>
-          </w:sdtPr>
-          <w:sdtContent>
-            <w:p>
-              <w:pPr>
-                <w:spacing w:line="360" w:lineRule="auto"/>
-                <w:rPr>
-                  <w:rFonts w:cs="Arial"/>
-                  <w:sz w:val="24"/>
-                  <w:szCs w:val="24"/>
-                </w:rPr>
-              </w:pPr>
-              <w:r>
-                <w:rPr>
-                  <w:rFonts w:cs="Arial"/>
-                  <w:sz w:val="24"/>
-                  <w:szCs w:val="24"/>
-                </w:rPr>
-                <w:fldChar w:fldCharType="begin"/>
-              </w:r>
-              <w:r>
-                <w:rPr>
-                  <w:rFonts w:cs="Arial"/>
-                  <w:sz w:val="24"/>
-                  <w:szCs w:val="24"/>
-                </w:rPr>
-                <w:instrText>BIBLIOGRAPHY</w:instrText>
-              </w:r>
-              <w:r>
-                <w:rPr>
-                  <w:rFonts w:cs="Arial"/>
-                  <w:sz w:val="24"/>
-                  <w:szCs w:val="24"/>
-                </w:rPr>
-                <w:fldChar w:fldCharType="separate"/>
-              </w:r>
-              <w:r>
-                <w:rPr>
-                  <w:rFonts w:cs="Arial"/>
-                  <w:b/>
-                  <w:bCs/>
-                  <w:noProof/>
-                  <w:sz w:val="24"/>
-                  <w:szCs w:val="24"/>
-                </w:rPr>
-                <w:t>Im aktuellen Dokument sind keine Quellen vorhanden.</w:t>
-              </w:r>
-              <w:r>
-                <w:rPr>
-                  <w:rFonts w:cs="Arial"/>
-                  <w:b/>
-                  <w:bCs/>
-                  <w:sz w:val="24"/>
-                  <w:szCs w:val="24"/>
-                </w:rPr>
-                <w:fldChar w:fldCharType="end"/>
-              </w:r>
-            </w:p>
-          </w:sdtContent>
-        </w:sdt>
-      </w:sdtContent>
-    </w:sdt>
     <w:p>
       <w:pPr>
-        <w:tabs>
-          <w:tab w:val="left" w:pos="5052"/>
-        </w:tabs>
-        <w:spacing w:line="360" w:lineRule="auto"/>
-        <w:rPr>
-          <w:rFonts w:cs="Arial"/>
-          <w:sz w:val="24"/>
-          <w:szCs w:val="24"/>
-        </w:rPr>
-        <w:sectPr>
-          <w:pgSz w:w="11906" w:h="16838"/>
-          <w:pgMar w:top="1418" w:right="1134" w:bottom="1134" w:left="1134" w:header="709" w:footer="709" w:gutter="0"/>
-          <w:cols w:space="708"/>
-          <w:titlePg/>
-          <w:docGrid w:linePitch="360"/>
-        </w:sectPr>
-      </w:pPr>
-    </w:p>
-    <w:p>
-      <w:pPr>
-        <w:tabs>
-          <w:tab w:val="left" w:pos="5052"/>
-        </w:tabs>
-        <w:spacing w:line="360" w:lineRule="auto"/>
-        <w:rPr>
-          <w:rFonts w:cs="Arial"/>
-          <w:sz w:val="24"/>
-          <w:szCs w:val="24"/>
-        </w:rPr>
-      </w:pPr>
-    </w:p>
-    <w:p>
-      <w:pPr>
         <w:pStyle w:val="berschrift1"/>
       </w:pPr>
-      <w:bookmarkStart w:id="32" w:name="_Toc214611931"/>
+      <w:bookmarkStart w:id="33" w:name="_Toc214617240"/>
       <w:r>
         <w:t>Abbildungs</w:t>
       </w:r>
@@ -7774,7 +6916,7 @@
       <w:r>
         <w:t>verzeichnis</w:t>
       </w:r>
-      <w:bookmarkEnd w:id="32"/>
+      <w:bookmarkEnd w:id="33"/>
     </w:p>
     <w:p>
       <w:pPr>
@@ -7816,13 +6958,13 @@
         </w:rPr>
         <w:fldChar w:fldCharType="separate"/>
       </w:r>
-      <w:hyperlink w:anchor="_Toc214612570" w:history="1">
+      <w:hyperlink w:anchor="_Toc214617283" w:history="1">
         <w:r>
           <w:rPr>
             <w:rStyle w:val="Hyperlink"/>
             <w:noProof/>
           </w:rPr>
-          <w:t>Abbildung 7</w:t>
+          <w:t>Abbildung 7.3</w:t>
         </w:r>
         <w:r>
           <w:rPr>
@@ -7830,7 +6972,7 @@
             <w:noProof/>
           </w:rPr>
           <w:noBreakHyphen/>
-          <w:t>1 Auszug aus der Umrechnungslogik von Punkten in Noten</w:t>
+          <w:t>1 Auszug aus der Umrechnung von Punkten zu einer Note</w:t>
         </w:r>
         <w:r>
           <w:rPr>
@@ -7851,7 +6993,7 @@
             <w:noProof/>
             <w:webHidden/>
           </w:rPr>
-          <w:instrText xml:space="preserve"> PAGEREF _Toc214612570 \h </w:instrText>
+          <w:instrText xml:space="preserve"> PAGEREF _Toc214617283 \h </w:instrText>
         </w:r>
         <w:r>
           <w:rPr>
@@ -7898,13 +7040,13 @@
           <w14:ligatures w14:val="standardContextual"/>
         </w:rPr>
       </w:pPr>
-      <w:hyperlink w:anchor="_Toc214612571" w:history="1">
+      <w:hyperlink w:anchor="_Toc214617284" w:history="1">
         <w:r>
           <w:rPr>
             <w:rStyle w:val="Hyperlink"/>
             <w:noProof/>
           </w:rPr>
-          <w:t>Abbildung 7</w:t>
+          <w:t>Abbildung 7.3</w:t>
         </w:r>
         <w:r>
           <w:rPr>
@@ -7933,7 +7075,7 @@
             <w:noProof/>
             <w:webHidden/>
           </w:rPr>
-          <w:instrText xml:space="preserve"> PAGEREF _Toc214612571 \h </w:instrText>
+          <w:instrText xml:space="preserve"> PAGEREF _Toc214617284 \h </w:instrText>
         </w:r>
         <w:r>
           <w:rPr>
@@ -8249,13 +7391,8 @@
     <w:r>
       <w:ptab w:relativeTo="margin" w:alignment="center" w:leader="none"/>
     </w:r>
-    <w:proofErr w:type="spellStart"/>
     <w:r>
-      <w:t>EvalPro</w:t>
-    </w:r>
-    <w:proofErr w:type="spellEnd"/>
-    <w:r>
-      <w:t xml:space="preserve"> – Professionelles PrüferInnen Werkzeug</w:t>
+      <w:t>EvalPro – Professionelles PrüferInnen Werkzeug</w:t>
     </w:r>
     <w:r>
       <w:ptab w:relativeTo="margin" w:alignment="right" w:leader="none"/>
@@ -8276,13 +7413,8 @@
     <w:r>
       <w:ptab w:relativeTo="margin" w:alignment="center" w:leader="none"/>
     </w:r>
-    <w:proofErr w:type="spellStart"/>
     <w:r>
-      <w:t>EvalPro</w:t>
-    </w:r>
-    <w:proofErr w:type="spellEnd"/>
-    <w:r>
-      <w:t xml:space="preserve"> – Professionelles PrüferInnen Werkzeug</w:t>
+      <w:t>EvalPro – Professionelles PrüferInnen Werkzeug</w:t>
     </w:r>
     <w:r>
       <w:ptab w:relativeTo="margin" w:alignment="right" w:leader="none"/>
@@ -8455,13 +7587,8 @@
     <w:r>
       <w:ptab w:relativeTo="margin" w:alignment="center" w:leader="none"/>
     </w:r>
-    <w:proofErr w:type="spellStart"/>
     <w:r>
-      <w:t>EvalPro</w:t>
-    </w:r>
-    <w:proofErr w:type="spellEnd"/>
-    <w:r>
-      <w:t xml:space="preserve"> – Professionelles PrüferInnen Werkzeug</w:t>
+      <w:t>EvalPro – Professionelles PrüferInnen Werkzeug</w:t>
     </w:r>
     <w:r>
       <w:ptab w:relativeTo="margin" w:alignment="right" w:leader="none"/>
@@ -8555,13 +7682,8 @@
     <w:r>
       <w:ptab w:relativeTo="margin" w:alignment="center" w:leader="none"/>
     </w:r>
-    <w:proofErr w:type="spellStart"/>
     <w:r>
-      <w:t>EvalPro</w:t>
-    </w:r>
-    <w:proofErr w:type="spellEnd"/>
-    <w:r>
-      <w:t xml:space="preserve"> – Professionelles PrüferInnen Werkzeug</w:t>
+      <w:t>EvalPro – Professionelles PrüferInnen Werkzeug</w:t>
     </w:r>
     <w:r>
       <w:ptab w:relativeTo="margin" w:alignment="right" w:leader="none"/>
@@ -9790,6 +8912,92 @@
     </w:lvl>
   </w:abstractNum>
   <w:abstractNum w:abstractNumId="11" w15:restartNumberingAfterBreak="0">
+    <w:nsid w:val="35595621"/>
+    <w:multiLevelType w:val="multilevel"/>
+    <w:tmpl w:val="0407001F"/>
+    <w:lvl w:ilvl="0">
+      <w:start w:val="1"/>
+      <w:numFmt w:val="decimal"/>
+      <w:lvlText w:val="%1."/>
+      <w:lvlJc w:val="left"/>
+      <w:pPr>
+        <w:ind w:left="360" w:hanging="360"/>
+      </w:pPr>
+    </w:lvl>
+    <w:lvl w:ilvl="1">
+      <w:start w:val="1"/>
+      <w:numFmt w:val="decimal"/>
+      <w:lvlText w:val="%1.%2."/>
+      <w:lvlJc w:val="left"/>
+      <w:pPr>
+        <w:ind w:left="792" w:hanging="432"/>
+      </w:pPr>
+    </w:lvl>
+    <w:lvl w:ilvl="2">
+      <w:start w:val="1"/>
+      <w:numFmt w:val="decimal"/>
+      <w:lvlText w:val="%1.%2.%3."/>
+      <w:lvlJc w:val="left"/>
+      <w:pPr>
+        <w:ind w:left="1224" w:hanging="504"/>
+      </w:pPr>
+    </w:lvl>
+    <w:lvl w:ilvl="3">
+      <w:start w:val="1"/>
+      <w:numFmt w:val="decimal"/>
+      <w:lvlText w:val="%1.%2.%3.%4."/>
+      <w:lvlJc w:val="left"/>
+      <w:pPr>
+        <w:ind w:left="1728" w:hanging="648"/>
+      </w:pPr>
+    </w:lvl>
+    <w:lvl w:ilvl="4">
+      <w:start w:val="1"/>
+      <w:numFmt w:val="decimal"/>
+      <w:lvlText w:val="%1.%2.%3.%4.%5."/>
+      <w:lvlJc w:val="left"/>
+      <w:pPr>
+        <w:ind w:left="2232" w:hanging="792"/>
+      </w:pPr>
+    </w:lvl>
+    <w:lvl w:ilvl="5">
+      <w:start w:val="1"/>
+      <w:numFmt w:val="decimal"/>
+      <w:lvlText w:val="%1.%2.%3.%4.%5.%6."/>
+      <w:lvlJc w:val="left"/>
+      <w:pPr>
+        <w:ind w:left="2736" w:hanging="936"/>
+      </w:pPr>
+    </w:lvl>
+    <w:lvl w:ilvl="6">
+      <w:start w:val="1"/>
+      <w:numFmt w:val="decimal"/>
+      <w:lvlText w:val="%1.%2.%3.%4.%5.%6.%7."/>
+      <w:lvlJc w:val="left"/>
+      <w:pPr>
+        <w:ind w:left="3240" w:hanging="1080"/>
+      </w:pPr>
+    </w:lvl>
+    <w:lvl w:ilvl="7">
+      <w:start w:val="1"/>
+      <w:numFmt w:val="decimal"/>
+      <w:lvlText w:val="%1.%2.%3.%4.%5.%6.%7.%8."/>
+      <w:lvlJc w:val="left"/>
+      <w:pPr>
+        <w:ind w:left="3744" w:hanging="1224"/>
+      </w:pPr>
+    </w:lvl>
+    <w:lvl w:ilvl="8">
+      <w:start w:val="1"/>
+      <w:numFmt w:val="decimal"/>
+      <w:lvlText w:val="%1.%2.%3.%4.%5.%6.%7.%8.%9."/>
+      <w:lvlJc w:val="left"/>
+      <w:pPr>
+        <w:ind w:left="4320" w:hanging="1440"/>
+      </w:pPr>
+    </w:lvl>
+  </w:abstractNum>
+  <w:abstractNum w:abstractNumId="12" w15:restartNumberingAfterBreak="0">
     <w:nsid w:val="38E20309"/>
     <w:multiLevelType w:val="hybridMultilevel"/>
     <w:tmpl w:val="7B388918"/>
@@ -9902,7 +9110,7 @@
       </w:rPr>
     </w:lvl>
   </w:abstractNum>
-  <w:abstractNum w:abstractNumId="12" w15:restartNumberingAfterBreak="0">
+  <w:abstractNum w:abstractNumId="13" w15:restartNumberingAfterBreak="0">
     <w:nsid w:val="418002FD"/>
     <w:multiLevelType w:val="multilevel"/>
     <w:tmpl w:val="0407001F"/>
@@ -9988,7 +9196,7 @@
       </w:pPr>
     </w:lvl>
   </w:abstractNum>
-  <w:abstractNum w:abstractNumId="13" w15:restartNumberingAfterBreak="0">
+  <w:abstractNum w:abstractNumId="14" w15:restartNumberingAfterBreak="0">
     <w:nsid w:val="45AE78C2"/>
     <w:multiLevelType w:val="multilevel"/>
     <w:tmpl w:val="A68030EC"/>
@@ -10109,7 +9317,7 @@
       </w:rPr>
     </w:lvl>
   </w:abstractNum>
-  <w:abstractNum w:abstractNumId="14" w15:restartNumberingAfterBreak="0">
+  <w:abstractNum w:abstractNumId="15" w15:restartNumberingAfterBreak="0">
     <w:nsid w:val="4861023B"/>
     <w:multiLevelType w:val="hybridMultilevel"/>
     <w:tmpl w:val="E5EE9ABC"/>
@@ -10222,7 +9430,7 @@
       </w:rPr>
     </w:lvl>
   </w:abstractNum>
-  <w:abstractNum w:abstractNumId="15" w15:restartNumberingAfterBreak="0">
+  <w:abstractNum w:abstractNumId="16" w15:restartNumberingAfterBreak="0">
     <w:nsid w:val="4E485951"/>
     <w:multiLevelType w:val="multilevel"/>
     <w:tmpl w:val="C5F4AFEC"/>
@@ -10343,7 +9551,7 @@
       </w:rPr>
     </w:lvl>
   </w:abstractNum>
-  <w:abstractNum w:abstractNumId="16" w15:restartNumberingAfterBreak="0">
+  <w:abstractNum w:abstractNumId="17" w15:restartNumberingAfterBreak="0">
     <w:nsid w:val="67B83C6E"/>
     <w:multiLevelType w:val="multilevel"/>
     <w:tmpl w:val="A68030EC"/>
@@ -10464,7 +9672,120 @@
       </w:rPr>
     </w:lvl>
   </w:abstractNum>
-  <w:abstractNum w:abstractNumId="17" w15:restartNumberingAfterBreak="0">
+  <w:abstractNum w:abstractNumId="18" w15:restartNumberingAfterBreak="0">
+    <w:nsid w:val="77AC494E"/>
+    <w:multiLevelType w:val="multilevel"/>
+    <w:tmpl w:val="DF544856"/>
+    <w:lvl w:ilvl="0">
+      <w:start w:val="2"/>
+      <w:numFmt w:val="decimal"/>
+      <w:lvlText w:val="%1."/>
+      <w:lvlJc w:val="left"/>
+      <w:pPr>
+        <w:ind w:left="408" w:hanging="408"/>
+      </w:pPr>
+      <w:rPr>
+        <w:rFonts w:hint="default"/>
+      </w:rPr>
+    </w:lvl>
+    <w:lvl w:ilvl="1">
+      <w:start w:val="1"/>
+      <w:numFmt w:val="decimal"/>
+      <w:lvlText w:val="%1.%2."/>
+      <w:lvlJc w:val="left"/>
+      <w:pPr>
+        <w:ind w:left="720" w:hanging="720"/>
+      </w:pPr>
+      <w:rPr>
+        <w:rFonts w:hint="default"/>
+      </w:rPr>
+    </w:lvl>
+    <w:lvl w:ilvl="2">
+      <w:start w:val="1"/>
+      <w:numFmt w:val="decimal"/>
+      <w:lvlText w:val="%1.%2.%3."/>
+      <w:lvlJc w:val="left"/>
+      <w:pPr>
+        <w:ind w:left="720" w:hanging="720"/>
+      </w:pPr>
+      <w:rPr>
+        <w:rFonts w:hint="default"/>
+      </w:rPr>
+    </w:lvl>
+    <w:lvl w:ilvl="3">
+      <w:start w:val="1"/>
+      <w:numFmt w:val="decimal"/>
+      <w:lvlText w:val="%1.%2.%3.%4."/>
+      <w:lvlJc w:val="left"/>
+      <w:pPr>
+        <w:ind w:left="1080" w:hanging="1080"/>
+      </w:pPr>
+      <w:rPr>
+        <w:rFonts w:hint="default"/>
+      </w:rPr>
+    </w:lvl>
+    <w:lvl w:ilvl="4">
+      <w:start w:val="1"/>
+      <w:numFmt w:val="decimal"/>
+      <w:lvlText w:val="%1.%2.%3.%4.%5."/>
+      <w:lvlJc w:val="left"/>
+      <w:pPr>
+        <w:ind w:left="1080" w:hanging="1080"/>
+      </w:pPr>
+      <w:rPr>
+        <w:rFonts w:hint="default"/>
+      </w:rPr>
+    </w:lvl>
+    <w:lvl w:ilvl="5">
+      <w:start w:val="1"/>
+      <w:numFmt w:val="decimal"/>
+      <w:lvlText w:val="%1.%2.%3.%4.%5.%6."/>
+      <w:lvlJc w:val="left"/>
+      <w:pPr>
+        <w:ind w:left="1440" w:hanging="1440"/>
+      </w:pPr>
+      <w:rPr>
+        <w:rFonts w:hint="default"/>
+      </w:rPr>
+    </w:lvl>
+    <w:lvl w:ilvl="6">
+      <w:start w:val="1"/>
+      <w:numFmt w:val="decimal"/>
+      <w:lvlText w:val="%1.%2.%3.%4.%5.%6.%7."/>
+      <w:lvlJc w:val="left"/>
+      <w:pPr>
+        <w:ind w:left="1440" w:hanging="1440"/>
+      </w:pPr>
+      <w:rPr>
+        <w:rFonts w:hint="default"/>
+      </w:rPr>
+    </w:lvl>
+    <w:lvl w:ilvl="7">
+      <w:start w:val="1"/>
+      <w:numFmt w:val="decimal"/>
+      <w:lvlText w:val="%1.%2.%3.%4.%5.%6.%7.%8."/>
+      <w:lvlJc w:val="left"/>
+      <w:pPr>
+        <w:ind w:left="1800" w:hanging="1800"/>
+      </w:pPr>
+      <w:rPr>
+        <w:rFonts w:hint="default"/>
+      </w:rPr>
+    </w:lvl>
+    <w:lvl w:ilvl="8">
+      <w:start w:val="1"/>
+      <w:numFmt w:val="decimal"/>
+      <w:lvlText w:val="%1.%2.%3.%4.%5.%6.%7.%8.%9."/>
+      <w:lvlJc w:val="left"/>
+      <w:pPr>
+        <w:ind w:left="2160" w:hanging="2160"/>
+      </w:pPr>
+      <w:rPr>
+        <w:rFonts w:hint="default"/>
+      </w:rPr>
+    </w:lvl>
+  </w:abstractNum>
+  <w:abstractNum w:abstractNumId="19" w15:restartNumberingAfterBreak="0">
     <w:nsid w:val="7BB6450C"/>
     <w:multiLevelType w:val="multilevel"/>
     <w:tmpl w:val="A68030EC"/>
@@ -10589,7 +9910,7 @@
     <w:abstractNumId w:val="10"/>
   </w:num>
   <w:num w:numId="2" w16cid:durableId="8921597">
-    <w:abstractNumId w:val="15"/>
+    <w:abstractNumId w:val="16"/>
   </w:num>
   <w:num w:numId="3" w16cid:durableId="560016501">
     <w:abstractNumId w:val="0"/>
@@ -10610,13 +9931,13 @@
     <w:abstractNumId w:val="7"/>
   </w:num>
   <w:num w:numId="9" w16cid:durableId="1211765976">
-    <w:abstractNumId w:val="16"/>
+    <w:abstractNumId w:val="17"/>
   </w:num>
   <w:num w:numId="10" w16cid:durableId="1770849376">
-    <w:abstractNumId w:val="17"/>
+    <w:abstractNumId w:val="19"/>
   </w:num>
   <w:num w:numId="11" w16cid:durableId="2004164381">
-    <w:abstractNumId w:val="13"/>
+    <w:abstractNumId w:val="14"/>
   </w:num>
   <w:num w:numId="12" w16cid:durableId="1611887090">
     <w:abstractNumId w:val="9"/>
@@ -10625,19 +9946,25 @@
     <w:abstractNumId w:val="1"/>
   </w:num>
   <w:num w:numId="14" w16cid:durableId="1914512111">
-    <w:abstractNumId w:val="11"/>
+    <w:abstractNumId w:val="12"/>
   </w:num>
   <w:num w:numId="15" w16cid:durableId="178349678">
-    <w:abstractNumId w:val="14"/>
+    <w:abstractNumId w:val="15"/>
   </w:num>
   <w:num w:numId="16" w16cid:durableId="890270421">
     <w:abstractNumId w:val="6"/>
   </w:num>
   <w:num w:numId="17" w16cid:durableId="182593613">
-    <w:abstractNumId w:val="12"/>
+    <w:abstractNumId w:val="13"/>
   </w:num>
   <w:num w:numId="18" w16cid:durableId="1593927255">
     <w:abstractNumId w:val="2"/>
+  </w:num>
+  <w:num w:numId="19" w16cid:durableId="321592953">
+    <w:abstractNumId w:val="11"/>
+  </w:num>
+  <w:num w:numId="20" w16cid:durableId="775101916">
+    <w:abstractNumId w:val="18"/>
   </w:num>
 </w:numbering>
 </file>

</xml_diff>

<commit_message>
07-MS3-Entwicklung_EvalPro-DK-Gruppenabgabe.docx - added Dokumenteninformationen, Anpassungen an Fußzeile
</commit_message>
<xml_diff>
--- a/docs/Projektdokumentation/07-MS3-Entwicklung_EvalPro-DK-Gruppenabgabe.docx
+++ b/docs/Projektdokumentation/07-MS3-Entwicklung_EvalPro-DK-Gruppenabgabe.docx
@@ -256,6 +256,7 @@
                     <w:szCs w:val="24"/>
                   </w:rPr>
                 </w:pPr>
+                <w:proofErr w:type="spellStart"/>
                 <w:r>
                   <w:rPr>
                     <w:rFonts w:ascii="Arial" w:hAnsi="Arial" w:cs="Arial"/>
@@ -263,8 +264,29 @@
                     <w:szCs w:val="24"/>
                     <w:shd w:val="clear" w:color="auto" w:fill="83CAEB" w:themeFill="accent1" w:themeFillTint="66"/>
                   </w:rPr>
-                  <w:t>EvalPro: Professionelles PrüferInnenwerkzeug</w:t>
+                  <w:t>EvalPro</w:t>
                 </w:r>
+                <w:proofErr w:type="spellEnd"/>
+                <w:r>
+                  <w:rPr>
+                    <w:rFonts w:ascii="Arial" w:hAnsi="Arial" w:cs="Arial"/>
+                    <w:sz w:val="24"/>
+                    <w:szCs w:val="24"/>
+                    <w:shd w:val="clear" w:color="auto" w:fill="83CAEB" w:themeFill="accent1" w:themeFillTint="66"/>
+                  </w:rPr>
+                  <w:t xml:space="preserve">: Professionelles </w:t>
+                </w:r>
+                <w:proofErr w:type="spellStart"/>
+                <w:r>
+                  <w:rPr>
+                    <w:rFonts w:ascii="Arial" w:hAnsi="Arial" w:cs="Arial"/>
+                    <w:sz w:val="24"/>
+                    <w:szCs w:val="24"/>
+                    <w:shd w:val="clear" w:color="auto" w:fill="83CAEB" w:themeFill="accent1" w:themeFillTint="66"/>
+                  </w:rPr>
+                  <w:t>PrüferInnenwerkzeug</w:t>
+                </w:r>
+                <w:proofErr w:type="spellEnd"/>
               </w:p>
               <w:p>
                 <w:pPr>
@@ -595,8 +617,20 @@
                     <w:sz w:val="24"/>
                     <w:szCs w:val="24"/>
                   </w:rPr>
-                  <w:t>Stephan Dirmeier</w:t>
+                  <w:t xml:space="preserve">Stephan </w:t>
                 </w:r>
+                <w:proofErr w:type="spellStart"/>
+                <w:r>
+                  <w:rPr>
+                    <w:rFonts w:ascii="Arial" w:hAnsi="Arial" w:cs="Arial"/>
+                    <w:bCs/>
+                    <w:color w:val="000000"/>
+                    <w:sz w:val="24"/>
+                    <w:szCs w:val="24"/>
+                  </w:rPr>
+                  <w:t>Dirmeier</w:t>
+                </w:r>
+                <w:proofErr w:type="spellEnd"/>
               </w:p>
             </w:tc>
           </w:tr>
@@ -615,14 +649,6 @@
                     <w:szCs w:val="24"/>
                   </w:rPr>
                 </w:pPr>
-                <w:r>
-                  <w:rPr>
-                    <w:rFonts w:ascii="Arial" w:hAnsi="Arial" w:cs="Arial"/>
-                    <w:sz w:val="24"/>
-                    <w:szCs w:val="24"/>
-                  </w:rPr>
-                  <w:t>1</w:t>
-                </w:r>
               </w:p>
             </w:tc>
             <w:tc>
@@ -959,7 +985,6 @@
           <w:pPr>
             <w:pStyle w:val="Verzeichnis1"/>
             <w:tabs>
-              <w:tab w:val="left" w:pos="480"/>
               <w:tab w:val="right" w:leader="dot" w:pos="9628"/>
             </w:tabs>
             <w:rPr>
@@ -996,44 +1021,23 @@
             </w:rPr>
             <w:fldChar w:fldCharType="separate"/>
           </w:r>
-          <w:hyperlink w:anchor="_Toc214617218" w:history="1">
+          <w:hyperlink w:anchor="_Toc214618154" w:history="1">
             <w:r>
               <w:rPr>
                 <w:rStyle w:val="Hyperlink"/>
-                <w:rFonts w:cs="Arial"/>
-                <w:noProof/>
-              </w:rPr>
-              <w:t>1.</w:t>
-            </w:r>
-            <w:r>
-              <w:rPr>
-                <w:rFonts w:asciiTheme="minorHAnsi" w:eastAsiaTheme="minorEastAsia" w:hAnsiTheme="minorHAnsi"/>
-                <w:noProof/>
-                <w:kern w:val="2"/>
-                <w:sz w:val="24"/>
-                <w:szCs w:val="24"/>
-                <w:lang w:eastAsia="de-DE"/>
-                <w14:ligatures w14:val="standardContextual"/>
+                <w:noProof/>
+              </w:rPr>
+              <w:t>Allgemeine Informationen zum Dokument</w:t>
+            </w:r>
+            <w:r>
+              <w:rPr>
+                <w:noProof/>
+                <w:webHidden/>
               </w:rPr>
               <w:tab/>
             </w:r>
             <w:r>
               <w:rPr>
-                <w:rStyle w:val="Hyperlink"/>
-                <w:rFonts w:cs="Arial"/>
-                <w:noProof/>
-              </w:rPr>
-              <w:t>Abkürzungsverzeichnis</w:t>
-            </w:r>
-            <w:r>
-              <w:rPr>
-                <w:noProof/>
-                <w:webHidden/>
-              </w:rPr>
-              <w:tab/>
-            </w:r>
-            <w:r>
-              <w:rPr>
                 <w:noProof/>
                 <w:webHidden/>
               </w:rPr>
@@ -1044,7 +1048,7 @@
                 <w:noProof/>
                 <w:webHidden/>
               </w:rPr>
-              <w:instrText xml:space="preserve"> PAGEREF _Toc214617218 \h </w:instrText>
+              <w:instrText xml:space="preserve"> PAGEREF _Toc214618154 \h </w:instrText>
             </w:r>
             <w:r>
               <w:rPr>
@@ -1064,7 +1068,7 @@
                 <w:noProof/>
                 <w:webHidden/>
               </w:rPr>
-              <w:t>2</w:t>
+              <w:t>1</w:t>
             </w:r>
             <w:r>
               <w:rPr>
@@ -1092,14 +1096,14 @@
               <w14:ligatures w14:val="standardContextual"/>
             </w:rPr>
           </w:pPr>
-          <w:hyperlink w:anchor="_Toc214617219" w:history="1">
+          <w:hyperlink w:anchor="_Toc214618155" w:history="1">
             <w:r>
               <w:rPr>
                 <w:rStyle w:val="Hyperlink"/>
                 <w:rFonts w:cs="Arial"/>
                 <w:noProof/>
               </w:rPr>
-              <w:t>2.</w:t>
+              <w:t>1.</w:t>
             </w:r>
             <w:r>
               <w:rPr>
@@ -1119,6 +1123,102 @@
                 <w:rFonts w:cs="Arial"/>
                 <w:noProof/>
               </w:rPr>
+              <w:t>Abkürzungsverzeichnis</w:t>
+            </w:r>
+            <w:r>
+              <w:rPr>
+                <w:noProof/>
+                <w:webHidden/>
+              </w:rPr>
+              <w:tab/>
+            </w:r>
+            <w:r>
+              <w:rPr>
+                <w:noProof/>
+                <w:webHidden/>
+              </w:rPr>
+              <w:fldChar w:fldCharType="begin"/>
+            </w:r>
+            <w:r>
+              <w:rPr>
+                <w:noProof/>
+                <w:webHidden/>
+              </w:rPr>
+              <w:instrText xml:space="preserve"> PAGEREF _Toc214618155 \h </w:instrText>
+            </w:r>
+            <w:r>
+              <w:rPr>
+                <w:noProof/>
+                <w:webHidden/>
+              </w:rPr>
+            </w:r>
+            <w:r>
+              <w:rPr>
+                <w:noProof/>
+                <w:webHidden/>
+              </w:rPr>
+              <w:fldChar w:fldCharType="separate"/>
+            </w:r>
+            <w:r>
+              <w:rPr>
+                <w:noProof/>
+                <w:webHidden/>
+              </w:rPr>
+              <w:t>2</w:t>
+            </w:r>
+            <w:r>
+              <w:rPr>
+                <w:noProof/>
+                <w:webHidden/>
+              </w:rPr>
+              <w:fldChar w:fldCharType="end"/>
+            </w:r>
+          </w:hyperlink>
+        </w:p>
+        <w:p>
+          <w:pPr>
+            <w:pStyle w:val="Verzeichnis1"/>
+            <w:tabs>
+              <w:tab w:val="left" w:pos="480"/>
+              <w:tab w:val="right" w:leader="dot" w:pos="9628"/>
+            </w:tabs>
+            <w:rPr>
+              <w:rFonts w:asciiTheme="minorHAnsi" w:eastAsiaTheme="minorEastAsia" w:hAnsiTheme="minorHAnsi"/>
+              <w:noProof/>
+              <w:kern w:val="2"/>
+              <w:sz w:val="24"/>
+              <w:szCs w:val="24"/>
+              <w:lang w:eastAsia="de-DE"/>
+              <w14:ligatures w14:val="standardContextual"/>
+            </w:rPr>
+          </w:pPr>
+          <w:hyperlink w:anchor="_Toc214618156" w:history="1">
+            <w:r>
+              <w:rPr>
+                <w:rStyle w:val="Hyperlink"/>
+                <w:rFonts w:cs="Arial"/>
+                <w:noProof/>
+              </w:rPr>
+              <w:t>2.</w:t>
+            </w:r>
+            <w:r>
+              <w:rPr>
+                <w:rFonts w:asciiTheme="minorHAnsi" w:eastAsiaTheme="minorEastAsia" w:hAnsiTheme="minorHAnsi"/>
+                <w:noProof/>
+                <w:kern w:val="2"/>
+                <w:sz w:val="24"/>
+                <w:szCs w:val="24"/>
+                <w:lang w:eastAsia="de-DE"/>
+                <w14:ligatures w14:val="standardContextual"/>
+              </w:rPr>
+              <w:tab/>
+            </w:r>
+            <w:r>
+              <w:rPr>
+                <w:rStyle w:val="Hyperlink"/>
+                <w:rFonts w:cs="Arial"/>
+                <w:noProof/>
+              </w:rPr>
               <w:t>Einleitung</w:t>
             </w:r>
             <w:r>
@@ -1140,7 +1240,7 @@
                 <w:noProof/>
                 <w:webHidden/>
               </w:rPr>
-              <w:instrText xml:space="preserve"> PAGEREF _Toc214617219 \h </w:instrText>
+              <w:instrText xml:space="preserve"> PAGEREF _Toc214618156 \h </w:instrText>
             </w:r>
             <w:r>
               <w:rPr>
@@ -1188,7 +1288,7 @@
               <w14:ligatures w14:val="standardContextual"/>
             </w:rPr>
           </w:pPr>
-          <w:hyperlink w:anchor="_Toc214617220" w:history="1">
+          <w:hyperlink w:anchor="_Toc214618157" w:history="1">
             <w:r>
               <w:rPr>
                 <w:rStyle w:val="Hyperlink"/>
@@ -1234,7 +1334,7 @@
                 <w:noProof/>
                 <w:webHidden/>
               </w:rPr>
-              <w:instrText xml:space="preserve"> PAGEREF _Toc214617220 \h </w:instrText>
+              <w:instrText xml:space="preserve"> PAGEREF _Toc214618157 \h </w:instrText>
             </w:r>
             <w:r>
               <w:rPr>
@@ -1282,7 +1382,7 @@
               <w14:ligatures w14:val="standardContextual"/>
             </w:rPr>
           </w:pPr>
-          <w:hyperlink w:anchor="_Toc214617221" w:history="1">
+          <w:hyperlink w:anchor="_Toc214618158" w:history="1">
             <w:r>
               <w:rPr>
                 <w:rStyle w:val="Hyperlink"/>
@@ -1330,7 +1430,7 @@
                 <w:noProof/>
                 <w:webHidden/>
               </w:rPr>
-              <w:instrText xml:space="preserve"> PAGEREF _Toc214617221 \h </w:instrText>
+              <w:instrText xml:space="preserve"> PAGEREF _Toc214618158 \h </w:instrText>
             </w:r>
             <w:r>
               <w:rPr>
@@ -1378,7 +1478,7 @@
               <w14:ligatures w14:val="standardContextual"/>
             </w:rPr>
           </w:pPr>
-          <w:hyperlink w:anchor="_Toc214617222" w:history="1">
+          <w:hyperlink w:anchor="_Toc214618159" w:history="1">
             <w:r>
               <w:rPr>
                 <w:rStyle w:val="Hyperlink"/>
@@ -1426,7 +1526,7 @@
                 <w:noProof/>
                 <w:webHidden/>
               </w:rPr>
-              <w:instrText xml:space="preserve"> PAGEREF _Toc214617222 \h </w:instrText>
+              <w:instrText xml:space="preserve"> PAGEREF _Toc214618159 \h </w:instrText>
             </w:r>
             <w:r>
               <w:rPr>
@@ -1474,7 +1574,7 @@
               <w14:ligatures w14:val="standardContextual"/>
             </w:rPr>
           </w:pPr>
-          <w:hyperlink w:anchor="_Toc214617223" w:history="1">
+          <w:hyperlink w:anchor="_Toc214618160" w:history="1">
             <w:r>
               <w:rPr>
                 <w:rStyle w:val="Hyperlink"/>
@@ -1522,7 +1622,7 @@
                 <w:noProof/>
                 <w:webHidden/>
               </w:rPr>
-              <w:instrText xml:space="preserve"> PAGEREF _Toc214617223 \h </w:instrText>
+              <w:instrText xml:space="preserve"> PAGEREF _Toc214618160 \h </w:instrText>
             </w:r>
             <w:r>
               <w:rPr>
@@ -1570,7 +1670,7 @@
               <w14:ligatures w14:val="standardContextual"/>
             </w:rPr>
           </w:pPr>
-          <w:hyperlink w:anchor="_Toc214617224" w:history="1">
+          <w:hyperlink w:anchor="_Toc214618161" w:history="1">
             <w:r>
               <w:rPr>
                 <w:rStyle w:val="Hyperlink"/>
@@ -1618,7 +1718,7 @@
                 <w:noProof/>
                 <w:webHidden/>
               </w:rPr>
-              <w:instrText xml:space="preserve"> PAGEREF _Toc214617224 \h </w:instrText>
+              <w:instrText xml:space="preserve"> PAGEREF _Toc214618161 \h </w:instrText>
             </w:r>
             <w:r>
               <w:rPr>
@@ -1666,7 +1766,7 @@
               <w14:ligatures w14:val="standardContextual"/>
             </w:rPr>
           </w:pPr>
-          <w:hyperlink w:anchor="_Toc214617225" w:history="1">
+          <w:hyperlink w:anchor="_Toc214618162" w:history="1">
             <w:r>
               <w:rPr>
                 <w:rStyle w:val="Hyperlink"/>
@@ -1714,7 +1814,7 @@
                 <w:noProof/>
                 <w:webHidden/>
               </w:rPr>
-              <w:instrText xml:space="preserve"> PAGEREF _Toc214617225 \h </w:instrText>
+              <w:instrText xml:space="preserve"> PAGEREF _Toc214618162 \h </w:instrText>
             </w:r>
             <w:r>
               <w:rPr>
@@ -1762,7 +1862,7 @@
               <w14:ligatures w14:val="standardContextual"/>
             </w:rPr>
           </w:pPr>
-          <w:hyperlink w:anchor="_Toc214617226" w:history="1">
+          <w:hyperlink w:anchor="_Toc214618163" w:history="1">
             <w:r>
               <w:rPr>
                 <w:rStyle w:val="Hyperlink"/>
@@ -1808,7 +1908,7 @@
                 <w:noProof/>
                 <w:webHidden/>
               </w:rPr>
-              <w:instrText xml:space="preserve"> PAGEREF _Toc214617226 \h </w:instrText>
+              <w:instrText xml:space="preserve"> PAGEREF _Toc214618163 \h </w:instrText>
             </w:r>
             <w:r>
               <w:rPr>
@@ -1856,7 +1956,7 @@
               <w14:ligatures w14:val="standardContextual"/>
             </w:rPr>
           </w:pPr>
-          <w:hyperlink w:anchor="_Toc214617227" w:history="1">
+          <w:hyperlink w:anchor="_Toc214618164" w:history="1">
             <w:r>
               <w:rPr>
                 <w:rStyle w:val="Hyperlink"/>
@@ -1902,7 +2002,7 @@
                 <w:noProof/>
                 <w:webHidden/>
               </w:rPr>
-              <w:instrText xml:space="preserve"> PAGEREF _Toc214617227 \h </w:instrText>
+              <w:instrText xml:space="preserve"> PAGEREF _Toc214618164 \h </w:instrText>
             </w:r>
             <w:r>
               <w:rPr>
@@ -1950,7 +2050,7 @@
               <w14:ligatures w14:val="standardContextual"/>
             </w:rPr>
           </w:pPr>
-          <w:hyperlink w:anchor="_Toc214617228" w:history="1">
+          <w:hyperlink w:anchor="_Toc214618165" w:history="1">
             <w:r>
               <w:rPr>
                 <w:rStyle w:val="Hyperlink"/>
@@ -1996,7 +2096,7 @@
                 <w:noProof/>
                 <w:webHidden/>
               </w:rPr>
-              <w:instrText xml:space="preserve"> PAGEREF _Toc214617228 \h </w:instrText>
+              <w:instrText xml:space="preserve"> PAGEREF _Toc214618165 \h </w:instrText>
             </w:r>
             <w:r>
               <w:rPr>
@@ -2044,7 +2144,7 @@
               <w14:ligatures w14:val="standardContextual"/>
             </w:rPr>
           </w:pPr>
-          <w:hyperlink w:anchor="_Toc214617229" w:history="1">
+          <w:hyperlink w:anchor="_Toc214618166" w:history="1">
             <w:r>
               <w:rPr>
                 <w:rStyle w:val="Hyperlink"/>
@@ -2090,7 +2190,7 @@
                 <w:noProof/>
                 <w:webHidden/>
               </w:rPr>
-              <w:instrText xml:space="preserve"> PAGEREF _Toc214617229 \h </w:instrText>
+              <w:instrText xml:space="preserve"> PAGEREF _Toc214618166 \h </w:instrText>
             </w:r>
             <w:r>
               <w:rPr>
@@ -2138,7 +2238,7 @@
               <w14:ligatures w14:val="standardContextual"/>
             </w:rPr>
           </w:pPr>
-          <w:hyperlink w:anchor="_Toc214617230" w:history="1">
+          <w:hyperlink w:anchor="_Toc214618167" w:history="1">
             <w:r>
               <w:rPr>
                 <w:rStyle w:val="Hyperlink"/>
@@ -2186,7 +2286,7 @@
                 <w:noProof/>
                 <w:webHidden/>
               </w:rPr>
-              <w:instrText xml:space="preserve"> PAGEREF _Toc214617230 \h </w:instrText>
+              <w:instrText xml:space="preserve"> PAGEREF _Toc214618167 \h </w:instrText>
             </w:r>
             <w:r>
               <w:rPr>
@@ -2234,7 +2334,7 @@
               <w14:ligatures w14:val="standardContextual"/>
             </w:rPr>
           </w:pPr>
-          <w:hyperlink w:anchor="_Toc214617231" w:history="1">
+          <w:hyperlink w:anchor="_Toc214618168" w:history="1">
             <w:r>
               <w:rPr>
                 <w:rStyle w:val="Hyperlink"/>
@@ -2280,7 +2380,7 @@
                 <w:noProof/>
                 <w:webHidden/>
               </w:rPr>
-              <w:instrText xml:space="preserve"> PAGEREF _Toc214617231 \h </w:instrText>
+              <w:instrText xml:space="preserve"> PAGEREF _Toc214618168 \h </w:instrText>
             </w:r>
             <w:r>
               <w:rPr>
@@ -2328,7 +2428,7 @@
               <w14:ligatures w14:val="standardContextual"/>
             </w:rPr>
           </w:pPr>
-          <w:hyperlink w:anchor="_Toc214617232" w:history="1">
+          <w:hyperlink w:anchor="_Toc214618169" w:history="1">
             <w:r>
               <w:rPr>
                 <w:rStyle w:val="Hyperlink"/>
@@ -2374,7 +2474,7 @@
                 <w:noProof/>
                 <w:webHidden/>
               </w:rPr>
-              <w:instrText xml:space="preserve"> PAGEREF _Toc214617232 \h </w:instrText>
+              <w:instrText xml:space="preserve"> PAGEREF _Toc214618169 \h </w:instrText>
             </w:r>
             <w:r>
               <w:rPr>
@@ -2422,7 +2522,7 @@
               <w14:ligatures w14:val="standardContextual"/>
             </w:rPr>
           </w:pPr>
-          <w:hyperlink w:anchor="_Toc214617233" w:history="1">
+          <w:hyperlink w:anchor="_Toc214618170" w:history="1">
             <w:r>
               <w:rPr>
                 <w:rStyle w:val="Hyperlink"/>
@@ -2468,7 +2568,7 @@
                 <w:noProof/>
                 <w:webHidden/>
               </w:rPr>
-              <w:instrText xml:space="preserve"> PAGEREF _Toc214617233 \h </w:instrText>
+              <w:instrText xml:space="preserve"> PAGEREF _Toc214618170 \h </w:instrText>
             </w:r>
             <w:r>
               <w:rPr>
@@ -2516,7 +2616,7 @@
               <w14:ligatures w14:val="standardContextual"/>
             </w:rPr>
           </w:pPr>
-          <w:hyperlink w:anchor="_Toc214617234" w:history="1">
+          <w:hyperlink w:anchor="_Toc214618171" w:history="1">
             <w:r>
               <w:rPr>
                 <w:rStyle w:val="Hyperlink"/>
@@ -2562,7 +2662,7 @@
                 <w:noProof/>
                 <w:webHidden/>
               </w:rPr>
-              <w:instrText xml:space="preserve"> PAGEREF _Toc214617234 \h </w:instrText>
+              <w:instrText xml:space="preserve"> PAGEREF _Toc214618171 \h </w:instrText>
             </w:r>
             <w:r>
               <w:rPr>
@@ -2610,7 +2710,7 @@
               <w14:ligatures w14:val="standardContextual"/>
             </w:rPr>
           </w:pPr>
-          <w:hyperlink w:anchor="_Toc214617235" w:history="1">
+          <w:hyperlink w:anchor="_Toc214618172" w:history="1">
             <w:r>
               <w:rPr>
                 <w:rStyle w:val="Hyperlink"/>
@@ -2656,7 +2756,7 @@
                 <w:noProof/>
                 <w:webHidden/>
               </w:rPr>
-              <w:instrText xml:space="preserve"> PAGEREF _Toc214617235 \h </w:instrText>
+              <w:instrText xml:space="preserve"> PAGEREF _Toc214618172 \h </w:instrText>
             </w:r>
             <w:r>
               <w:rPr>
@@ -2704,7 +2804,7 @@
               <w14:ligatures w14:val="standardContextual"/>
             </w:rPr>
           </w:pPr>
-          <w:hyperlink w:anchor="_Toc214617236" w:history="1">
+          <w:hyperlink w:anchor="_Toc214618173" w:history="1">
             <w:r>
               <w:rPr>
                 <w:rStyle w:val="Hyperlink"/>
@@ -2750,7 +2850,7 @@
                 <w:noProof/>
                 <w:webHidden/>
               </w:rPr>
-              <w:instrText xml:space="preserve"> PAGEREF _Toc214617236 \h </w:instrText>
+              <w:instrText xml:space="preserve"> PAGEREF _Toc214618173 \h </w:instrText>
             </w:r>
             <w:r>
               <w:rPr>
@@ -2798,7 +2898,7 @@
               <w14:ligatures w14:val="standardContextual"/>
             </w:rPr>
           </w:pPr>
-          <w:hyperlink w:anchor="_Toc214617237" w:history="1">
+          <w:hyperlink w:anchor="_Toc214618174" w:history="1">
             <w:r>
               <w:rPr>
                 <w:rStyle w:val="Hyperlink"/>
@@ -2844,7 +2944,7 @@
                 <w:noProof/>
                 <w:webHidden/>
               </w:rPr>
-              <w:instrText xml:space="preserve"> PAGEREF _Toc214617237 \h </w:instrText>
+              <w:instrText xml:space="preserve"> PAGEREF _Toc214618174 \h </w:instrText>
             </w:r>
             <w:r>
               <w:rPr>
@@ -2892,7 +2992,7 @@
               <w14:ligatures w14:val="standardContextual"/>
             </w:rPr>
           </w:pPr>
-          <w:hyperlink w:anchor="_Toc214617238" w:history="1">
+          <w:hyperlink w:anchor="_Toc214618175" w:history="1">
             <w:r>
               <w:rPr>
                 <w:rStyle w:val="Hyperlink"/>
@@ -2938,7 +3038,7 @@
                 <w:noProof/>
                 <w:webHidden/>
               </w:rPr>
-              <w:instrText xml:space="preserve"> PAGEREF _Toc214617238 \h </w:instrText>
+              <w:instrText xml:space="preserve"> PAGEREF _Toc214618175 \h </w:instrText>
             </w:r>
             <w:r>
               <w:rPr>
@@ -2986,7 +3086,7 @@
               <w14:ligatures w14:val="standardContextual"/>
             </w:rPr>
           </w:pPr>
-          <w:hyperlink w:anchor="_Toc214617239" w:history="1">
+          <w:hyperlink w:anchor="_Toc214618176" w:history="1">
             <w:r>
               <w:rPr>
                 <w:rStyle w:val="Hyperlink"/>
@@ -3032,7 +3132,7 @@
                 <w:noProof/>
                 <w:webHidden/>
               </w:rPr>
-              <w:instrText xml:space="preserve"> PAGEREF _Toc214617239 \h </w:instrText>
+              <w:instrText xml:space="preserve"> PAGEREF _Toc214618176 \h </w:instrText>
             </w:r>
             <w:r>
               <w:rPr>
@@ -3079,7 +3179,7 @@
               <w14:ligatures w14:val="standardContextual"/>
             </w:rPr>
           </w:pPr>
-          <w:hyperlink w:anchor="_Toc214617240" w:history="1">
+          <w:hyperlink w:anchor="_Toc214618177" w:history="1">
             <w:r>
               <w:rPr>
                 <w:rStyle w:val="Hyperlink"/>
@@ -3106,7 +3206,7 @@
                 <w:noProof/>
                 <w:webHidden/>
               </w:rPr>
-              <w:instrText xml:space="preserve"> PAGEREF _Toc214617240 \h </w:instrText>
+              <w:instrText xml:space="preserve"> PAGEREF _Toc214618177 \h </w:instrText>
             </w:r>
             <w:r>
               <w:rPr>
@@ -3170,26 +3270,6 @@
           <w:sz w:val="24"/>
           <w:szCs w:val="24"/>
         </w:rPr>
-      </w:pPr>
-    </w:p>
-    <w:p>
-      <w:pPr>
-        <w:spacing w:line="360" w:lineRule="auto"/>
-        <w:rPr>
-          <w:rFonts w:cs="Arial"/>
-          <w:sz w:val="24"/>
-          <w:szCs w:val="24"/>
-        </w:rPr>
-      </w:pPr>
-    </w:p>
-    <w:p>
-      <w:pPr>
-        <w:spacing w:line="360" w:lineRule="auto"/>
-        <w:rPr>
-          <w:rFonts w:cs="Arial"/>
-          <w:sz w:val="24"/>
-          <w:szCs w:val="24"/>
-        </w:rPr>
         <w:sectPr>
           <w:footerReference w:type="first" r:id="rId10"/>
           <w:pgSz w:w="11906" w:h="16838"/>
@@ -3204,31 +3284,921 @@
     <w:p>
       <w:pPr>
         <w:pStyle w:val="berschrift1"/>
-        <w:numPr>
-          <w:ilvl w:val="0"/>
-          <w:numId w:val="1"/>
-        </w:numPr>
-        <w:spacing w:line="360" w:lineRule="auto"/>
-        <w:rPr>
-          <w:rFonts w:cs="Arial"/>
-          <w:szCs w:val="24"/>
-        </w:rPr>
-      </w:pPr>
-      <w:bookmarkStart w:id="0" w:name="_Toc214617218"/>
-      <w:r>
-        <w:rPr>
-          <w:rFonts w:cs="Arial"/>
-          <w:szCs w:val="24"/>
-        </w:rPr>
+      </w:pPr>
+      <w:bookmarkStart w:id="0" w:name="_Toc214618154"/>
+      <w:r>
         <w:lastRenderedPageBreak/>
-        <w:t>Abkürzungsverzeichnis</w:t>
+        <w:t>Allgemeine Informationen zum Dokument</w:t>
       </w:r>
       <w:bookmarkEnd w:id="0"/>
     </w:p>
     <w:p>
       <w:pPr>
-        <w:rPr>
-          <w:noProof/>
+        <w:spacing w:after="0"/>
+        <w:rPr>
+          <w:rFonts w:cs="Arial"/>
+          <w:b/>
+          <w:bCs/>
+        </w:rPr>
+      </w:pPr>
+      <w:r>
+        <w:rPr>
+          <w:rFonts w:cs="Arial"/>
+          <w:b/>
+          <w:bCs/>
+        </w:rPr>
+        <w:t>Informationen zum Dokument</w:t>
+      </w:r>
+    </w:p>
+    <w:tbl>
+      <w:tblPr>
+        <w:tblStyle w:val="Tabellenraster"/>
+        <w:tblW w:w="0" w:type="auto"/>
+        <w:tblInd w:w="-5" w:type="dxa"/>
+        <w:tblLook w:val="04A0" w:firstRow="1" w:lastRow="0" w:firstColumn="1" w:lastColumn="0" w:noHBand="0" w:noVBand="1"/>
+      </w:tblPr>
+      <w:tblGrid>
+        <w:gridCol w:w="3261"/>
+        <w:gridCol w:w="5801"/>
+      </w:tblGrid>
+      <w:tr>
+        <w:tc>
+          <w:tcPr>
+            <w:tcW w:w="3261" w:type="dxa"/>
+            <w:tcBorders>
+              <w:top w:val="single" w:sz="4" w:space="0" w:color="auto"/>
+              <w:left w:val="single" w:sz="4" w:space="0" w:color="auto"/>
+              <w:bottom w:val="single" w:sz="4" w:space="0" w:color="auto"/>
+              <w:right w:val="single" w:sz="4" w:space="0" w:color="auto"/>
+            </w:tcBorders>
+          </w:tcPr>
+          <w:p>
+            <w:pPr>
+              <w:rPr>
+                <w:rFonts w:ascii="Arial" w:hAnsi="Arial" w:cs="Arial"/>
+              </w:rPr>
+            </w:pPr>
+            <w:r>
+              <w:rPr>
+                <w:rFonts w:ascii="Arial" w:hAnsi="Arial" w:cs="Arial"/>
+              </w:rPr>
+              <w:t>Dokumenttitel</w:t>
+            </w:r>
+          </w:p>
+        </w:tc>
+        <w:tc>
+          <w:tcPr>
+            <w:tcW w:w="5801" w:type="dxa"/>
+            <w:tcBorders>
+              <w:top w:val="single" w:sz="4" w:space="0" w:color="auto"/>
+              <w:left w:val="single" w:sz="4" w:space="0" w:color="auto"/>
+              <w:bottom w:val="single" w:sz="4" w:space="0" w:color="auto"/>
+              <w:right w:val="single" w:sz="4" w:space="0" w:color="auto"/>
+            </w:tcBorders>
+          </w:tcPr>
+          <w:p>
+            <w:pPr>
+              <w:rPr>
+                <w:rFonts w:ascii="Arial" w:hAnsi="Arial" w:cs="Arial"/>
+              </w:rPr>
+            </w:pPr>
+            <w:r>
+              <w:rPr>
+                <w:rFonts w:ascii="Arial" w:hAnsi="Arial" w:cs="Arial"/>
+              </w:rPr>
+              <w:t xml:space="preserve">Projekt </w:t>
+            </w:r>
+            <w:proofErr w:type="spellStart"/>
+            <w:r>
+              <w:rPr>
+                <w:rFonts w:ascii="Arial" w:hAnsi="Arial" w:cs="Arial"/>
+              </w:rPr>
+              <w:t>EvalPro</w:t>
+            </w:r>
+            <w:proofErr w:type="spellEnd"/>
+            <w:r>
+              <w:rPr>
+                <w:rFonts w:ascii="Arial" w:hAnsi="Arial" w:cs="Arial"/>
+              </w:rPr>
+              <w:t xml:space="preserve"> – P</w:t>
+            </w:r>
+            <w:r>
+              <w:rPr>
+                <w:rFonts w:ascii="Arial" w:hAnsi="Arial" w:cs="Arial"/>
+              </w:rPr>
+              <w:t>rojektdokumentation</w:t>
+            </w:r>
+          </w:p>
+        </w:tc>
+      </w:tr>
+      <w:tr>
+        <w:tc>
+          <w:tcPr>
+            <w:tcW w:w="3261" w:type="dxa"/>
+            <w:tcBorders>
+              <w:top w:val="single" w:sz="4" w:space="0" w:color="auto"/>
+              <w:left w:val="single" w:sz="4" w:space="0" w:color="auto"/>
+              <w:bottom w:val="single" w:sz="4" w:space="0" w:color="auto"/>
+              <w:right w:val="single" w:sz="4" w:space="0" w:color="auto"/>
+            </w:tcBorders>
+          </w:tcPr>
+          <w:p>
+            <w:pPr>
+              <w:rPr>
+                <w:rFonts w:ascii="Arial" w:hAnsi="Arial" w:cs="Arial"/>
+              </w:rPr>
+            </w:pPr>
+            <w:r>
+              <w:rPr>
+                <w:rFonts w:ascii="Arial" w:hAnsi="Arial" w:cs="Arial"/>
+              </w:rPr>
+              <w:t>Dateiname</w:t>
+            </w:r>
+          </w:p>
+        </w:tc>
+        <w:tc>
+          <w:tcPr>
+            <w:tcW w:w="5801" w:type="dxa"/>
+            <w:tcBorders>
+              <w:top w:val="single" w:sz="4" w:space="0" w:color="auto"/>
+              <w:left w:val="single" w:sz="4" w:space="0" w:color="auto"/>
+              <w:bottom w:val="single" w:sz="4" w:space="0" w:color="auto"/>
+              <w:right w:val="single" w:sz="4" w:space="0" w:color="auto"/>
+            </w:tcBorders>
+          </w:tcPr>
+          <w:p>
+            <w:pPr>
+              <w:rPr>
+                <w:rFonts w:ascii="Arial" w:hAnsi="Arial" w:cs="Arial"/>
+              </w:rPr>
+            </w:pPr>
+            <w:r>
+              <w:rPr>
+                <w:rFonts w:ascii="Arial" w:hAnsi="Arial" w:cs="Arial"/>
+              </w:rPr>
+              <w:t>07-MS3-Entwicklung_EvalPro-DK-Gruppenabgabe</w:t>
+            </w:r>
+          </w:p>
+        </w:tc>
+      </w:tr>
+    </w:tbl>
+    <w:p>
+      <w:pPr>
+        <w:rPr>
+          <w:rFonts w:cs="Arial"/>
+        </w:rPr>
+      </w:pPr>
+    </w:p>
+    <w:p>
+      <w:pPr>
+        <w:rPr>
+          <w:rFonts w:cs="Arial"/>
+          <w:b/>
+          <w:bCs/>
+        </w:rPr>
+      </w:pPr>
+      <w:r>
+        <w:rPr>
+          <w:rFonts w:cs="Arial"/>
+          <w:b/>
+          <w:bCs/>
+        </w:rPr>
+        <w:t>Änderungsübersicht</w:t>
+      </w:r>
+    </w:p>
+    <w:tbl>
+      <w:tblPr>
+        <w:tblStyle w:val="Tabellenraster"/>
+        <w:tblW w:w="0" w:type="auto"/>
+        <w:tblLook w:val="04A0" w:firstRow="1" w:lastRow="0" w:firstColumn="1" w:lastColumn="0" w:noHBand="0" w:noVBand="1"/>
+      </w:tblPr>
+      <w:tblGrid>
+        <w:gridCol w:w="1801"/>
+        <w:gridCol w:w="1171"/>
+        <w:gridCol w:w="1985"/>
+        <w:gridCol w:w="2835"/>
+        <w:gridCol w:w="1270"/>
+      </w:tblGrid>
+      <w:tr>
+        <w:tc>
+          <w:tcPr>
+            <w:tcW w:w="1801" w:type="dxa"/>
+          </w:tcPr>
+          <w:p>
+            <w:pPr>
+              <w:rPr>
+                <w:rFonts w:ascii="Arial" w:hAnsi="Arial" w:cs="Arial"/>
+                <w:b/>
+                <w:bCs/>
+              </w:rPr>
+            </w:pPr>
+            <w:r>
+              <w:rPr>
+                <w:rFonts w:ascii="Arial" w:hAnsi="Arial" w:cs="Arial"/>
+                <w:b/>
+                <w:bCs/>
+              </w:rPr>
+              <w:t>Autor</w:t>
+            </w:r>
+          </w:p>
+        </w:tc>
+        <w:tc>
+          <w:tcPr>
+            <w:tcW w:w="1171" w:type="dxa"/>
+          </w:tcPr>
+          <w:p>
+            <w:pPr>
+              <w:rPr>
+                <w:rFonts w:ascii="Arial" w:hAnsi="Arial" w:cs="Arial"/>
+                <w:b/>
+                <w:bCs/>
+              </w:rPr>
+            </w:pPr>
+            <w:r>
+              <w:rPr>
+                <w:rFonts w:ascii="Arial" w:hAnsi="Arial" w:cs="Arial"/>
+                <w:b/>
+                <w:bCs/>
+              </w:rPr>
+              <w:t>Version</w:t>
+            </w:r>
+          </w:p>
+        </w:tc>
+        <w:tc>
+          <w:tcPr>
+            <w:tcW w:w="1985" w:type="dxa"/>
+          </w:tcPr>
+          <w:p>
+            <w:pPr>
+              <w:rPr>
+                <w:rFonts w:ascii="Arial" w:hAnsi="Arial" w:cs="Arial"/>
+                <w:b/>
+                <w:bCs/>
+              </w:rPr>
+            </w:pPr>
+            <w:r>
+              <w:rPr>
+                <w:rFonts w:ascii="Arial" w:hAnsi="Arial" w:cs="Arial"/>
+                <w:b/>
+                <w:bCs/>
+              </w:rPr>
+              <w:t>Datum</w:t>
+            </w:r>
+          </w:p>
+        </w:tc>
+        <w:tc>
+          <w:tcPr>
+            <w:tcW w:w="2835" w:type="dxa"/>
+          </w:tcPr>
+          <w:p>
+            <w:pPr>
+              <w:rPr>
+                <w:rFonts w:ascii="Arial" w:hAnsi="Arial" w:cs="Arial"/>
+                <w:b/>
+                <w:bCs/>
+              </w:rPr>
+            </w:pPr>
+            <w:r>
+              <w:rPr>
+                <w:rFonts w:ascii="Arial" w:hAnsi="Arial" w:cs="Arial"/>
+                <w:b/>
+                <w:bCs/>
+              </w:rPr>
+              <w:t>Änderung</w:t>
+            </w:r>
+          </w:p>
+        </w:tc>
+        <w:tc>
+          <w:tcPr>
+            <w:tcW w:w="1270" w:type="dxa"/>
+          </w:tcPr>
+          <w:p>
+            <w:pPr>
+              <w:rPr>
+                <w:rFonts w:ascii="Arial" w:hAnsi="Arial" w:cs="Arial"/>
+                <w:b/>
+                <w:bCs/>
+              </w:rPr>
+            </w:pPr>
+            <w:r>
+              <w:rPr>
+                <w:rFonts w:ascii="Arial" w:hAnsi="Arial" w:cs="Arial"/>
+                <w:b/>
+                <w:bCs/>
+              </w:rPr>
+              <w:t>Freigabe</w:t>
+            </w:r>
+          </w:p>
+        </w:tc>
+      </w:tr>
+      <w:tr>
+        <w:tc>
+          <w:tcPr>
+            <w:tcW w:w="1801" w:type="dxa"/>
+          </w:tcPr>
+          <w:p>
+            <w:pPr>
+              <w:rPr>
+                <w:rFonts w:ascii="Arial" w:hAnsi="Arial" w:cs="Arial"/>
+              </w:rPr>
+            </w:pPr>
+            <w:r>
+              <w:rPr>
+                <w:rFonts w:ascii="Arial" w:hAnsi="Arial" w:cs="Arial"/>
+              </w:rPr>
+              <w:t>Götz Bernhard</w:t>
+            </w:r>
+          </w:p>
+        </w:tc>
+        <w:tc>
+          <w:tcPr>
+            <w:tcW w:w="1171" w:type="dxa"/>
+          </w:tcPr>
+          <w:p>
+            <w:pPr>
+              <w:rPr>
+                <w:rFonts w:ascii="Arial" w:hAnsi="Arial" w:cs="Arial"/>
+              </w:rPr>
+            </w:pPr>
+            <w:r>
+              <w:rPr>
+                <w:rFonts w:ascii="Arial" w:hAnsi="Arial" w:cs="Arial"/>
+              </w:rPr>
+              <w:t>1.0</w:t>
+            </w:r>
+          </w:p>
+        </w:tc>
+        <w:tc>
+          <w:tcPr>
+            <w:tcW w:w="1985" w:type="dxa"/>
+          </w:tcPr>
+          <w:p>
+            <w:pPr>
+              <w:rPr>
+                <w:rFonts w:ascii="Arial" w:hAnsi="Arial" w:cs="Arial"/>
+              </w:rPr>
+            </w:pPr>
+            <w:r>
+              <w:rPr>
+                <w:rFonts w:ascii="Arial" w:hAnsi="Arial" w:cs="Arial"/>
+              </w:rPr>
+              <w:t>17</w:t>
+            </w:r>
+            <w:r>
+              <w:rPr>
+                <w:rFonts w:ascii="Arial" w:hAnsi="Arial" w:cs="Arial"/>
+              </w:rPr>
+              <w:t>.1</w:t>
+            </w:r>
+            <w:r>
+              <w:rPr>
+                <w:rFonts w:ascii="Arial" w:hAnsi="Arial" w:cs="Arial"/>
+              </w:rPr>
+              <w:t>1</w:t>
+            </w:r>
+            <w:r>
+              <w:rPr>
+                <w:rFonts w:ascii="Arial" w:hAnsi="Arial" w:cs="Arial"/>
+              </w:rPr>
+              <w:t>.2025</w:t>
+            </w:r>
+          </w:p>
+        </w:tc>
+        <w:tc>
+          <w:tcPr>
+            <w:tcW w:w="2835" w:type="dxa"/>
+          </w:tcPr>
+          <w:p>
+            <w:pPr>
+              <w:rPr>
+                <w:rFonts w:ascii="Arial" w:hAnsi="Arial" w:cs="Arial"/>
+              </w:rPr>
+            </w:pPr>
+            <w:r>
+              <w:rPr>
+                <w:rFonts w:ascii="Arial" w:hAnsi="Arial" w:cs="Arial"/>
+              </w:rPr>
+              <w:t>Projektdokumentation</w:t>
+            </w:r>
+            <w:r>
+              <w:rPr>
+                <w:rFonts w:ascii="Arial" w:hAnsi="Arial" w:cs="Arial"/>
+              </w:rPr>
+              <w:t xml:space="preserve"> erstellen</w:t>
+            </w:r>
+          </w:p>
+        </w:tc>
+        <w:tc>
+          <w:tcPr>
+            <w:tcW w:w="1270" w:type="dxa"/>
+          </w:tcPr>
+          <w:p>
+            <w:pPr>
+              <w:rPr>
+                <w:rFonts w:ascii="Arial" w:hAnsi="Arial" w:cs="Arial"/>
+              </w:rPr>
+            </w:pPr>
+            <w:r>
+              <w:rPr>
+                <w:rFonts w:ascii="Arial" w:hAnsi="Arial" w:cs="Arial"/>
+              </w:rPr>
+              <w:t>-</w:t>
+            </w:r>
+          </w:p>
+        </w:tc>
+      </w:tr>
+      <w:tr>
+        <w:tc>
+          <w:tcPr>
+            <w:tcW w:w="1801" w:type="dxa"/>
+          </w:tcPr>
+          <w:p>
+            <w:pPr>
+              <w:rPr>
+                <w:rFonts w:ascii="Arial" w:hAnsi="Arial" w:cs="Arial"/>
+              </w:rPr>
+            </w:pPr>
+            <w:r>
+              <w:rPr>
+                <w:rFonts w:ascii="Arial" w:hAnsi="Arial" w:cs="Arial"/>
+              </w:rPr>
+              <w:t>Götz Bernhard</w:t>
+            </w:r>
+          </w:p>
+        </w:tc>
+        <w:tc>
+          <w:tcPr>
+            <w:tcW w:w="1171" w:type="dxa"/>
+          </w:tcPr>
+          <w:p>
+            <w:pPr>
+              <w:rPr>
+                <w:rFonts w:ascii="Arial" w:hAnsi="Arial" w:cs="Arial"/>
+              </w:rPr>
+            </w:pPr>
+            <w:r>
+              <w:rPr>
+                <w:rFonts w:ascii="Arial" w:hAnsi="Arial" w:cs="Arial"/>
+              </w:rPr>
+              <w:t>1.1</w:t>
+            </w:r>
+          </w:p>
+        </w:tc>
+        <w:tc>
+          <w:tcPr>
+            <w:tcW w:w="1985" w:type="dxa"/>
+          </w:tcPr>
+          <w:p>
+            <w:pPr>
+              <w:rPr>
+                <w:rFonts w:ascii="Arial" w:hAnsi="Arial" w:cs="Arial"/>
+              </w:rPr>
+            </w:pPr>
+            <w:r>
+              <w:rPr>
+                <w:rFonts w:ascii="Arial" w:hAnsi="Arial" w:cs="Arial"/>
+              </w:rPr>
+              <w:t>21</w:t>
+            </w:r>
+            <w:r>
+              <w:rPr>
+                <w:rFonts w:ascii="Arial" w:hAnsi="Arial" w:cs="Arial"/>
+              </w:rPr>
+              <w:t>.11.</w:t>
+            </w:r>
+            <w:r>
+              <w:rPr>
+                <w:rFonts w:ascii="Arial" w:hAnsi="Arial" w:cs="Arial"/>
+              </w:rPr>
+              <w:t>2025</w:t>
+            </w:r>
+          </w:p>
+        </w:tc>
+        <w:tc>
+          <w:tcPr>
+            <w:tcW w:w="2835" w:type="dxa"/>
+          </w:tcPr>
+          <w:p>
+            <w:pPr>
+              <w:rPr>
+                <w:rFonts w:ascii="Arial" w:hAnsi="Arial" w:cs="Arial"/>
+              </w:rPr>
+            </w:pPr>
+            <w:r>
+              <w:rPr>
+                <w:rFonts w:ascii="Arial" w:hAnsi="Arial" w:cs="Arial"/>
+              </w:rPr>
+              <w:t>Verbesserungen</w:t>
+            </w:r>
+          </w:p>
+        </w:tc>
+        <w:tc>
+          <w:tcPr>
+            <w:tcW w:w="1270" w:type="dxa"/>
+          </w:tcPr>
+          <w:p>
+            <w:pPr>
+              <w:rPr>
+                <w:rFonts w:ascii="Arial" w:hAnsi="Arial" w:cs="Arial"/>
+              </w:rPr>
+            </w:pPr>
+            <w:r>
+              <w:rPr>
+                <w:rFonts w:ascii="Arial" w:hAnsi="Arial" w:cs="Arial"/>
+              </w:rPr>
+              <w:t>-</w:t>
+            </w:r>
+          </w:p>
+        </w:tc>
+      </w:tr>
+    </w:tbl>
+    <w:p>
+      <w:pPr>
+        <w:rPr>
+          <w:rFonts w:cs="Arial"/>
+          <w:b/>
+          <w:bCs/>
+        </w:rPr>
+      </w:pPr>
+    </w:p>
+    <w:p>
+      <w:pPr>
+        <w:spacing w:after="0"/>
+        <w:rPr>
+          <w:rFonts w:cs="Arial"/>
+          <w:b/>
+          <w:bCs/>
+        </w:rPr>
+      </w:pPr>
+      <w:r>
+        <w:rPr>
+          <w:rFonts w:cs="Arial"/>
+          <w:b/>
+          <w:bCs/>
+        </w:rPr>
+        <w:t>Referenzierte Dokumente</w:t>
+      </w:r>
+    </w:p>
+    <w:tbl>
+      <w:tblPr>
+        <w:tblStyle w:val="Tabellenraster"/>
+        <w:tblW w:w="0" w:type="auto"/>
+        <w:tblLook w:val="04A0" w:firstRow="1" w:lastRow="0" w:firstColumn="1" w:lastColumn="0" w:noHBand="0" w:noVBand="1"/>
+      </w:tblPr>
+      <w:tblGrid>
+        <w:gridCol w:w="2895"/>
+        <w:gridCol w:w="2931"/>
+        <w:gridCol w:w="1969"/>
+        <w:gridCol w:w="1833"/>
+      </w:tblGrid>
+      <w:tr>
+        <w:tc>
+          <w:tcPr>
+            <w:tcW w:w="2895" w:type="dxa"/>
+          </w:tcPr>
+          <w:p>
+            <w:pPr>
+              <w:rPr>
+                <w:rFonts w:ascii="Arial" w:hAnsi="Arial" w:cs="Arial"/>
+              </w:rPr>
+            </w:pPr>
+            <w:r>
+              <w:rPr>
+                <w:rFonts w:ascii="Arial" w:hAnsi="Arial" w:cs="Arial"/>
+              </w:rPr>
+              <w:t>Dokumentenname</w:t>
+            </w:r>
+          </w:p>
+        </w:tc>
+        <w:tc>
+          <w:tcPr>
+            <w:tcW w:w="2931" w:type="dxa"/>
+          </w:tcPr>
+          <w:p>
+            <w:pPr>
+              <w:rPr>
+                <w:rFonts w:ascii="Arial" w:hAnsi="Arial" w:cs="Arial"/>
+              </w:rPr>
+            </w:pPr>
+            <w:r>
+              <w:rPr>
+                <w:rFonts w:ascii="Arial" w:hAnsi="Arial" w:cs="Arial"/>
+              </w:rPr>
+              <w:t>Verfasser</w:t>
+            </w:r>
+          </w:p>
+        </w:tc>
+        <w:tc>
+          <w:tcPr>
+            <w:tcW w:w="1969" w:type="dxa"/>
+          </w:tcPr>
+          <w:p>
+            <w:pPr>
+              <w:rPr>
+                <w:rFonts w:ascii="Arial" w:hAnsi="Arial" w:cs="Arial"/>
+              </w:rPr>
+            </w:pPr>
+            <w:r>
+              <w:rPr>
+                <w:rFonts w:ascii="Arial" w:hAnsi="Arial" w:cs="Arial"/>
+              </w:rPr>
+              <w:t>Bereitgestell</w:t>
+            </w:r>
+            <w:r>
+              <w:rPr>
+                <w:rFonts w:ascii="Arial" w:hAnsi="Arial" w:cs="Arial"/>
+              </w:rPr>
+              <w:t>t</w:t>
+            </w:r>
+            <w:r>
+              <w:rPr>
+                <w:rFonts w:ascii="Arial" w:hAnsi="Arial" w:cs="Arial"/>
+              </w:rPr>
+              <w:t xml:space="preserve"> am</w:t>
+            </w:r>
+          </w:p>
+        </w:tc>
+        <w:tc>
+          <w:tcPr>
+            <w:tcW w:w="1833" w:type="dxa"/>
+          </w:tcPr>
+          <w:p>
+            <w:pPr>
+              <w:rPr>
+                <w:rFonts w:ascii="Arial" w:hAnsi="Arial" w:cs="Arial"/>
+              </w:rPr>
+            </w:pPr>
+            <w:r>
+              <w:rPr>
+                <w:rFonts w:ascii="Arial" w:hAnsi="Arial" w:cs="Arial"/>
+              </w:rPr>
+              <w:t>Status</w:t>
+            </w:r>
+          </w:p>
+        </w:tc>
+      </w:tr>
+      <w:tr>
+        <w:tc>
+          <w:tcPr>
+            <w:tcW w:w="2895" w:type="dxa"/>
+          </w:tcPr>
+          <w:p>
+            <w:pPr>
+              <w:rPr>
+                <w:rFonts w:ascii="Arial" w:hAnsi="Arial" w:cs="Arial"/>
+              </w:rPr>
+            </w:pPr>
+            <w:r>
+              <w:rPr>
+                <w:rFonts w:ascii="Arial" w:hAnsi="Arial" w:cs="Arial"/>
+              </w:rPr>
+              <w:t>01_Lastenheft.pdf</w:t>
+            </w:r>
+          </w:p>
+        </w:tc>
+        <w:tc>
+          <w:tcPr>
+            <w:tcW w:w="2931" w:type="dxa"/>
+          </w:tcPr>
+          <w:p>
+            <w:pPr>
+              <w:rPr>
+                <w:rFonts w:ascii="Arial" w:hAnsi="Arial" w:cs="Arial"/>
+              </w:rPr>
+            </w:pPr>
+            <w:r>
+              <w:rPr>
+                <w:rFonts w:ascii="Arial" w:hAnsi="Arial" w:cs="Arial"/>
+              </w:rPr>
+              <w:t>Städtische Berufsschule III Regensburg</w:t>
+            </w:r>
+          </w:p>
+        </w:tc>
+        <w:tc>
+          <w:tcPr>
+            <w:tcW w:w="1969" w:type="dxa"/>
+          </w:tcPr>
+          <w:p>
+            <w:pPr>
+              <w:rPr>
+                <w:rFonts w:ascii="Arial" w:hAnsi="Arial" w:cs="Arial"/>
+              </w:rPr>
+            </w:pPr>
+            <w:r>
+              <w:rPr>
+                <w:rFonts w:ascii="Arial" w:hAnsi="Arial" w:cs="Arial"/>
+              </w:rPr>
+              <w:t>29.09.2025</w:t>
+            </w:r>
+          </w:p>
+        </w:tc>
+        <w:tc>
+          <w:tcPr>
+            <w:tcW w:w="1833" w:type="dxa"/>
+          </w:tcPr>
+          <w:p>
+            <w:pPr>
+              <w:rPr>
+                <w:rFonts w:ascii="Arial" w:hAnsi="Arial" w:cs="Arial"/>
+              </w:rPr>
+            </w:pPr>
+            <w:r>
+              <w:rPr>
+                <w:rFonts w:ascii="Arial" w:hAnsi="Arial" w:cs="Arial"/>
+              </w:rPr>
+              <w:t>Abgeschlossen</w:t>
+            </w:r>
+          </w:p>
+        </w:tc>
+      </w:tr>
+      <w:tr>
+        <w:tc>
+          <w:tcPr>
+            <w:tcW w:w="2895" w:type="dxa"/>
+          </w:tcPr>
+          <w:p>
+            <w:pPr>
+              <w:rPr>
+                <w:rFonts w:ascii="Arial" w:hAnsi="Arial" w:cs="Arial"/>
+              </w:rPr>
+            </w:pPr>
+            <w:r>
+              <w:rPr>
+                <w:rFonts w:ascii="Arial" w:hAnsi="Arial" w:cs="Arial"/>
+              </w:rPr>
+              <w:t>Pflichtenheft_Gruppe_7.pdf</w:t>
+            </w:r>
+          </w:p>
+        </w:tc>
+        <w:tc>
+          <w:tcPr>
+            <w:tcW w:w="2931" w:type="dxa"/>
+          </w:tcPr>
+          <w:p>
+            <w:pPr>
+              <w:rPr>
+                <w:rFonts w:ascii="Arial" w:hAnsi="Arial" w:cs="Arial"/>
+              </w:rPr>
+            </w:pPr>
+            <w:r>
+              <w:rPr>
+                <w:rFonts w:ascii="Arial" w:hAnsi="Arial" w:cs="Arial"/>
+              </w:rPr>
+              <w:t>Gruppe 7</w:t>
+            </w:r>
+          </w:p>
+        </w:tc>
+        <w:tc>
+          <w:tcPr>
+            <w:tcW w:w="1969" w:type="dxa"/>
+          </w:tcPr>
+          <w:p>
+            <w:pPr>
+              <w:rPr>
+                <w:rFonts w:ascii="Arial" w:hAnsi="Arial" w:cs="Arial"/>
+              </w:rPr>
+            </w:pPr>
+            <w:r>
+              <w:rPr>
+                <w:rFonts w:ascii="Arial" w:hAnsi="Arial" w:cs="Arial"/>
+              </w:rPr>
+              <w:t>09.11.2025</w:t>
+            </w:r>
+          </w:p>
+        </w:tc>
+        <w:tc>
+          <w:tcPr>
+            <w:tcW w:w="1833" w:type="dxa"/>
+          </w:tcPr>
+          <w:p>
+            <w:pPr>
+              <w:rPr>
+                <w:rFonts w:ascii="Arial" w:hAnsi="Arial" w:cs="Arial"/>
+              </w:rPr>
+            </w:pPr>
+            <w:r>
+              <w:rPr>
+                <w:rFonts w:ascii="Arial" w:hAnsi="Arial" w:cs="Arial"/>
+              </w:rPr>
+              <w:t>Abgeschlossen</w:t>
+            </w:r>
+          </w:p>
+        </w:tc>
+      </w:tr>
+      <w:tr>
+        <w:tc>
+          <w:tcPr>
+            <w:tcW w:w="2895" w:type="dxa"/>
+          </w:tcPr>
+          <w:p>
+            <w:pPr>
+              <w:rPr>
+                <w:rFonts w:ascii="Arial" w:hAnsi="Arial" w:cs="Arial"/>
+              </w:rPr>
+            </w:pPr>
+            <w:proofErr w:type="spellStart"/>
+            <w:r>
+              <w:rPr>
+                <w:rFonts w:ascii="Arial" w:hAnsi="Arial" w:cs="Arial"/>
+              </w:rPr>
+              <w:t>Angebot_EvalPro</w:t>
+            </w:r>
+            <w:proofErr w:type="spellEnd"/>
+          </w:p>
+        </w:tc>
+        <w:tc>
+          <w:tcPr>
+            <w:tcW w:w="2931" w:type="dxa"/>
+          </w:tcPr>
+          <w:p>
+            <w:pPr>
+              <w:rPr>
+                <w:rFonts w:ascii="Arial" w:hAnsi="Arial" w:cs="Arial"/>
+              </w:rPr>
+            </w:pPr>
+            <w:r>
+              <w:rPr>
+                <w:rFonts w:ascii="Arial" w:hAnsi="Arial" w:cs="Arial"/>
+              </w:rPr>
+              <w:t>Gruppe 7</w:t>
+            </w:r>
+          </w:p>
+        </w:tc>
+        <w:tc>
+          <w:tcPr>
+            <w:tcW w:w="1969" w:type="dxa"/>
+          </w:tcPr>
+          <w:p>
+            <w:pPr>
+              <w:rPr>
+                <w:rFonts w:ascii="Arial" w:hAnsi="Arial" w:cs="Arial"/>
+              </w:rPr>
+            </w:pPr>
+            <w:r>
+              <w:rPr>
+                <w:rFonts w:ascii="Arial" w:hAnsi="Arial" w:cs="Arial"/>
+              </w:rPr>
+              <w:t>09.11.2025</w:t>
+            </w:r>
+          </w:p>
+        </w:tc>
+        <w:tc>
+          <w:tcPr>
+            <w:tcW w:w="1833" w:type="dxa"/>
+          </w:tcPr>
+          <w:p>
+            <w:pPr>
+              <w:rPr>
+                <w:rFonts w:ascii="Arial" w:hAnsi="Arial" w:cs="Arial"/>
+              </w:rPr>
+            </w:pPr>
+            <w:r>
+              <w:rPr>
+                <w:rFonts w:ascii="Arial" w:hAnsi="Arial" w:cs="Arial"/>
+              </w:rPr>
+              <w:t>Abgeschlossen</w:t>
+            </w:r>
+          </w:p>
+        </w:tc>
+      </w:tr>
+    </w:tbl>
+    <w:p>
+      <w:pPr>
+        <w:rPr>
+          <w:rFonts w:cs="Arial"/>
+        </w:rPr>
+      </w:pPr>
+    </w:p>
+    <w:p>
+      <w:pPr>
+        <w:tabs>
+          <w:tab w:val="left" w:pos="1104"/>
+        </w:tabs>
+        <w:spacing w:line="360" w:lineRule="auto"/>
+        <w:rPr>
+          <w:rFonts w:cs="Arial"/>
+          <w:sz w:val="24"/>
+          <w:szCs w:val="24"/>
+        </w:rPr>
+      </w:pPr>
+    </w:p>
+    <w:p>
+      <w:pPr>
+        <w:spacing w:line="360" w:lineRule="auto"/>
+        <w:rPr>
+          <w:rFonts w:cs="Arial"/>
+          <w:sz w:val="24"/>
+          <w:szCs w:val="24"/>
+        </w:rPr>
+      </w:pPr>
+    </w:p>
+    <w:p>
+      <w:pPr>
+        <w:spacing w:line="360" w:lineRule="auto"/>
+        <w:rPr>
+          <w:rFonts w:cs="Arial"/>
+          <w:sz w:val="24"/>
+          <w:szCs w:val="24"/>
         </w:rPr>
         <w:sectPr>
           <w:footerReference w:type="first" r:id="rId11"/>
@@ -3239,6 +4209,45 @@
           <w:docGrid w:linePitch="360"/>
         </w:sectPr>
       </w:pPr>
+    </w:p>
+    <w:p>
+      <w:pPr>
+        <w:pStyle w:val="berschrift1"/>
+        <w:numPr>
+          <w:ilvl w:val="0"/>
+          <w:numId w:val="1"/>
+        </w:numPr>
+        <w:spacing w:line="360" w:lineRule="auto"/>
+        <w:rPr>
+          <w:rFonts w:cs="Arial"/>
+          <w:szCs w:val="24"/>
+        </w:rPr>
+      </w:pPr>
+      <w:bookmarkStart w:id="1" w:name="_Toc214618155"/>
+      <w:r>
+        <w:rPr>
+          <w:rFonts w:cs="Arial"/>
+          <w:szCs w:val="24"/>
+        </w:rPr>
+        <w:lastRenderedPageBreak/>
+        <w:t>Abkürzungsverzeichnis</w:t>
+      </w:r>
+      <w:bookmarkEnd w:id="1"/>
+    </w:p>
+    <w:p>
+      <w:pPr>
+        <w:rPr>
+          <w:noProof/>
+        </w:rPr>
+        <w:sectPr>
+          <w:footerReference w:type="first" r:id="rId12"/>
+          <w:pgSz w:w="11906" w:h="16838"/>
+          <w:pgMar w:top="1418" w:right="1134" w:bottom="1134" w:left="1134" w:header="709" w:footer="709" w:gutter="0"/>
+          <w:cols w:space="708"/>
+          <w:titlePg/>
+          <w:docGrid w:linePitch="360"/>
+        </w:sectPr>
+      </w:pPr>
       <w:r>
         <w:fldChar w:fldCharType="begin"/>
       </w:r>
@@ -3743,7 +4752,7 @@
     <w:p>
       <w:pPr>
         <w:sectPr>
-          <w:footerReference w:type="first" r:id="rId12"/>
+          <w:footerReference w:type="first" r:id="rId13"/>
           <w:type w:val="continuous"/>
           <w:pgSz w:w="11906" w:h="16838"/>
           <w:pgMar w:top="1418" w:right="1134" w:bottom="1134" w:left="1134" w:header="709" w:footer="709" w:gutter="0"/>
@@ -3767,7 +4776,7 @@
           <w:szCs w:val="24"/>
         </w:rPr>
       </w:pPr>
-      <w:bookmarkStart w:id="1" w:name="_Toc214617219"/>
+      <w:bookmarkStart w:id="2" w:name="_Toc214618156"/>
       <w:r>
         <w:rPr>
           <w:rFonts w:cs="Arial"/>
@@ -3775,8 +4784,8 @@
         </w:rPr>
         <w:t>Einleitung</w:t>
       </w:r>
-      <w:bookmarkStart w:id="2" w:name="_Toc213263304"/>
-      <w:bookmarkEnd w:id="1"/>
+      <w:bookmarkStart w:id="3" w:name="_Toc213263304"/>
+      <w:bookmarkEnd w:id="2"/>
     </w:p>
     <w:p>
       <w:pPr>
@@ -3787,12 +4796,12 @@
         </w:numPr>
         <w:ind w:left="1276" w:hanging="567"/>
       </w:pPr>
-      <w:bookmarkStart w:id="3" w:name="_Toc214617220"/>
+      <w:bookmarkStart w:id="4" w:name="_Toc214618157"/>
       <w:r>
         <w:t>Situationsbeschreibung</w:t>
       </w:r>
-      <w:bookmarkEnd w:id="2"/>
       <w:bookmarkEnd w:id="3"/>
+      <w:bookmarkEnd w:id="4"/>
       <w:r>
         <w:t xml:space="preserve"> </w:t>
       </w:r>
@@ -3829,7 +4838,27 @@
           <w:sz w:val="24"/>
           <w:szCs w:val="24"/>
         </w:rPr>
-        <w:instrText xml:space="preserve"> XE "IHK:Industrie und Handelskammer" </w:instrText>
+        <w:instrText xml:space="preserve"> XE "</w:instrText>
+      </w:r>
+      <w:proofErr w:type="spellStart"/>
+      <w:proofErr w:type="gramStart"/>
+      <w:r>
+        <w:rPr>
+          <w:rFonts w:cs="Arial"/>
+          <w:sz w:val="24"/>
+          <w:szCs w:val="24"/>
+        </w:rPr>
+        <w:instrText>IHK:Industrie</w:instrText>
+      </w:r>
+      <w:proofErr w:type="spellEnd"/>
+      <w:proofErr w:type="gramEnd"/>
+      <w:r>
+        <w:rPr>
+          <w:rFonts w:cs="Arial"/>
+          <w:sz w:val="24"/>
+          <w:szCs w:val="24"/>
+        </w:rPr>
+        <w:instrText xml:space="preserve"> und Handelskammer" </w:instrText>
       </w:r>
       <w:r>
         <w:rPr>
@@ -3872,8 +4901,8 @@
           <w:szCs w:val="24"/>
         </w:rPr>
       </w:pPr>
-      <w:bookmarkStart w:id="4" w:name="_Toc213263305"/>
-      <w:bookmarkStart w:id="5" w:name="_Toc214617221"/>
+      <w:bookmarkStart w:id="5" w:name="_Toc213263305"/>
+      <w:bookmarkStart w:id="6" w:name="_Toc214618158"/>
       <w:r>
         <w:rPr>
           <w:rFonts w:cs="Arial"/>
@@ -3881,8 +4910,8 @@
         </w:rPr>
         <w:t>Ausgangssituation und Zielsetzung</w:t>
       </w:r>
-      <w:bookmarkEnd w:id="4"/>
       <w:bookmarkEnd w:id="5"/>
+      <w:bookmarkEnd w:id="6"/>
     </w:p>
     <w:p>
       <w:pPr>
@@ -3916,7 +4945,27 @@
           <w:sz w:val="24"/>
           <w:szCs w:val="24"/>
         </w:rPr>
-        <w:instrText xml:space="preserve"> XE "DSGVO:Datenschutzgrundverordnung" </w:instrText>
+        <w:instrText xml:space="preserve"> XE "</w:instrText>
+      </w:r>
+      <w:proofErr w:type="spellStart"/>
+      <w:proofErr w:type="gramStart"/>
+      <w:r>
+        <w:rPr>
+          <w:rFonts w:cs="Arial"/>
+          <w:sz w:val="24"/>
+          <w:szCs w:val="24"/>
+        </w:rPr>
+        <w:instrText>DSGVO:Datenschutzgrundverordnung</w:instrText>
+      </w:r>
+      <w:proofErr w:type="spellEnd"/>
+      <w:proofErr w:type="gramEnd"/>
+      <w:r>
+        <w:rPr>
+          <w:rFonts w:cs="Arial"/>
+          <w:sz w:val="24"/>
+          <w:szCs w:val="24"/>
+        </w:rPr>
+        <w:instrText xml:space="preserve">" </w:instrText>
       </w:r>
       <w:r>
         <w:rPr>
@@ -3948,8 +4997,8 @@
           <w:szCs w:val="24"/>
         </w:rPr>
       </w:pPr>
-      <w:bookmarkStart w:id="6" w:name="_Toc213263308"/>
-      <w:bookmarkStart w:id="7" w:name="_Toc214617222"/>
+      <w:bookmarkStart w:id="7" w:name="_Toc213263308"/>
+      <w:bookmarkStart w:id="8" w:name="_Toc214618159"/>
       <w:r>
         <w:rPr>
           <w:rFonts w:cs="Arial"/>
@@ -3957,8 +5006,8 @@
         </w:rPr>
         <w:t>Konzept</w:t>
       </w:r>
-      <w:bookmarkEnd w:id="6"/>
       <w:bookmarkEnd w:id="7"/>
+      <w:bookmarkEnd w:id="8"/>
     </w:p>
     <w:p>
       <w:pPr>
@@ -3974,8 +5023,8 @@
           <w:szCs w:val="24"/>
         </w:rPr>
       </w:pPr>
-      <w:bookmarkStart w:id="8" w:name="_Toc213263309"/>
-      <w:bookmarkStart w:id="9" w:name="_Toc214617223"/>
+      <w:bookmarkStart w:id="9" w:name="_Toc213263309"/>
+      <w:bookmarkStart w:id="10" w:name="_Toc214618160"/>
       <w:r>
         <w:rPr>
           <w:rFonts w:cs="Arial"/>
@@ -3983,8 +5032,8 @@
         </w:rPr>
         <w:t>Ziel des Anbieters</w:t>
       </w:r>
-      <w:bookmarkEnd w:id="8"/>
       <w:bookmarkEnd w:id="9"/>
+      <w:bookmarkEnd w:id="10"/>
     </w:p>
     <w:p>
       <w:pPr>
@@ -4018,7 +5067,27 @@
           <w:sz w:val="24"/>
           <w:szCs w:val="24"/>
         </w:rPr>
-        <w:instrText xml:space="preserve"> XE "IHK:Industrie und Handelskammer" </w:instrText>
+        <w:instrText xml:space="preserve"> XE "</w:instrText>
+      </w:r>
+      <w:proofErr w:type="spellStart"/>
+      <w:proofErr w:type="gramStart"/>
+      <w:r>
+        <w:rPr>
+          <w:rFonts w:cs="Arial"/>
+          <w:sz w:val="24"/>
+          <w:szCs w:val="24"/>
+        </w:rPr>
+        <w:instrText>IHK:Industrie</w:instrText>
+      </w:r>
+      <w:proofErr w:type="spellEnd"/>
+      <w:proofErr w:type="gramEnd"/>
+      <w:r>
+        <w:rPr>
+          <w:rFonts w:cs="Arial"/>
+          <w:sz w:val="24"/>
+          <w:szCs w:val="24"/>
+        </w:rPr>
+        <w:instrText xml:space="preserve"> und Handelskammer" </w:instrText>
       </w:r>
       <w:r>
         <w:rPr>
@@ -4051,8 +5120,8 @@
           <w:szCs w:val="24"/>
         </w:rPr>
       </w:pPr>
-      <w:bookmarkStart w:id="10" w:name="_Toc213263310"/>
-      <w:bookmarkStart w:id="11" w:name="_Toc214617224"/>
+      <w:bookmarkStart w:id="11" w:name="_Toc213263310"/>
+      <w:bookmarkStart w:id="12" w:name="_Toc214618161"/>
       <w:r>
         <w:rPr>
           <w:rFonts w:cs="Arial"/>
@@ -4060,8 +5129,8 @@
         </w:rPr>
         <w:t>Ziel(e) und Nutzen des Anwenders</w:t>
       </w:r>
-      <w:bookmarkEnd w:id="10"/>
       <w:bookmarkEnd w:id="11"/>
+      <w:bookmarkEnd w:id="12"/>
     </w:p>
     <w:p>
       <w:pPr>
@@ -4165,7 +5234,27 @@
           <w:sz w:val="24"/>
           <w:szCs w:val="24"/>
         </w:rPr>
-        <w:instrText xml:space="preserve"> XE "DSGVO:Datenschutzgrundverordnung" </w:instrText>
+        <w:instrText xml:space="preserve"> XE "</w:instrText>
+      </w:r>
+      <w:proofErr w:type="spellStart"/>
+      <w:proofErr w:type="gramStart"/>
+      <w:r>
+        <w:rPr>
+          <w:rFonts w:cs="Arial"/>
+          <w:sz w:val="24"/>
+          <w:szCs w:val="24"/>
+        </w:rPr>
+        <w:instrText>DSGVO:Datenschutzgrundverordnung</w:instrText>
+      </w:r>
+      <w:proofErr w:type="spellEnd"/>
+      <w:proofErr w:type="gramEnd"/>
+      <w:r>
+        <w:rPr>
+          <w:rFonts w:cs="Arial"/>
+          <w:sz w:val="24"/>
+          <w:szCs w:val="24"/>
+        </w:rPr>
+        <w:instrText xml:space="preserve">" </w:instrText>
       </w:r>
       <w:r>
         <w:rPr>
@@ -4244,8 +5333,8 @@
           <w:szCs w:val="24"/>
         </w:rPr>
       </w:pPr>
-      <w:bookmarkStart w:id="12" w:name="_Toc213263311"/>
-      <w:bookmarkStart w:id="13" w:name="_Toc214617225"/>
+      <w:bookmarkStart w:id="13" w:name="_Toc213263311"/>
+      <w:bookmarkStart w:id="14" w:name="_Toc214618162"/>
       <w:r>
         <w:rPr>
           <w:rFonts w:cs="Arial"/>
@@ -4253,8 +5342,8 @@
         </w:rPr>
         <w:t>Zielgruppe(n)</w:t>
       </w:r>
-      <w:bookmarkEnd w:id="12"/>
       <w:bookmarkEnd w:id="13"/>
+      <w:bookmarkEnd w:id="14"/>
     </w:p>
     <w:p>
       <w:pPr>
@@ -4290,7 +5379,27 @@
           <w:sz w:val="24"/>
           <w:szCs w:val="24"/>
         </w:rPr>
-        <w:instrText xml:space="preserve"> XE "IHK:Industrie und Handelskammer" </w:instrText>
+        <w:instrText xml:space="preserve"> XE "</w:instrText>
+      </w:r>
+      <w:proofErr w:type="spellStart"/>
+      <w:proofErr w:type="gramStart"/>
+      <w:r>
+        <w:rPr>
+          <w:rFonts w:cs="Arial"/>
+          <w:sz w:val="24"/>
+          <w:szCs w:val="24"/>
+        </w:rPr>
+        <w:instrText>IHK:Industrie</w:instrText>
+      </w:r>
+      <w:proofErr w:type="spellEnd"/>
+      <w:proofErr w:type="gramEnd"/>
+      <w:r>
+        <w:rPr>
+          <w:rFonts w:cs="Arial"/>
+          <w:sz w:val="24"/>
+          <w:szCs w:val="24"/>
+        </w:rPr>
+        <w:instrText xml:space="preserve"> und Handelskammer" </w:instrText>
       </w:r>
       <w:r>
         <w:rPr>
@@ -4318,11 +5427,11 @@
         </w:numPr>
         <w:ind w:left="426"/>
       </w:pPr>
-      <w:bookmarkStart w:id="14" w:name="_Toc214617226"/>
+      <w:bookmarkStart w:id="15" w:name="_Toc214618163"/>
       <w:r>
         <w:t>Anforderungen an das Zielsystem</w:t>
       </w:r>
-      <w:bookmarkEnd w:id="14"/>
+      <w:bookmarkEnd w:id="15"/>
     </w:p>
     <w:p>
       <w:pPr>
@@ -4333,11 +5442,11 @@
         </w:numPr>
         <w:ind w:left="1560" w:hanging="426"/>
       </w:pPr>
-      <w:bookmarkStart w:id="15" w:name="_Toc214617227"/>
+      <w:bookmarkStart w:id="16" w:name="_Toc214618164"/>
       <w:r>
         <w:t>Hardware</w:t>
       </w:r>
-      <w:bookmarkEnd w:id="15"/>
+      <w:bookmarkEnd w:id="16"/>
     </w:p>
     <w:p>
       <w:r>
@@ -4349,9 +5458,13 @@
       <w:r>
         <w:instrText xml:space="preserve"> XE "</w:instrText>
       </w:r>
+      <w:proofErr w:type="spellStart"/>
+      <w:proofErr w:type="gramStart"/>
       <w:r>
         <w:instrText>GB:Gigabyte</w:instrText>
       </w:r>
+      <w:proofErr w:type="spellEnd"/>
+      <w:proofErr w:type="gramEnd"/>
       <w:r>
         <w:instrText xml:space="preserve">" </w:instrText>
       </w:r>
@@ -4367,8 +5480,18 @@
       <w:r>
         <w:instrText xml:space="preserve"> XE "</w:instrText>
       </w:r>
-      <w:r>
-        <w:instrText>RAM:Random-Access Memory</w:instrText>
+      <w:proofErr w:type="spellStart"/>
+      <w:proofErr w:type="gramStart"/>
+      <w:r>
+        <w:instrText>RAM:Random</w:instrText>
+      </w:r>
+      <w:proofErr w:type="gramEnd"/>
+      <w:r>
+        <w:instrText>-Access</w:instrText>
+      </w:r>
+      <w:proofErr w:type="spellEnd"/>
+      <w:r>
+        <w:instrText xml:space="preserve"> Memory</w:instrText>
       </w:r>
       <w:r>
         <w:instrText xml:space="preserve">" </w:instrText>
@@ -4385,9 +5508,13 @@
       <w:r>
         <w:instrText xml:space="preserve"> XE "</w:instrText>
       </w:r>
+      <w:proofErr w:type="spellStart"/>
+      <w:proofErr w:type="gramStart"/>
       <w:r>
         <w:instrText>GB:Gigabyte</w:instrText>
       </w:r>
+      <w:proofErr w:type="spellEnd"/>
+      <w:proofErr w:type="gramEnd"/>
       <w:r>
         <w:instrText xml:space="preserve">" </w:instrText>
       </w:r>
@@ -4409,9 +5536,13 @@
       <w:r>
         <w:instrText xml:space="preserve"> XE "</w:instrText>
       </w:r>
+      <w:proofErr w:type="spellStart"/>
+      <w:proofErr w:type="gramStart"/>
       <w:r>
         <w:instrText>GB:Gigabyte</w:instrText>
       </w:r>
+      <w:proofErr w:type="spellEnd"/>
+      <w:proofErr w:type="gramEnd"/>
       <w:r>
         <w:instrText xml:space="preserve">" </w:instrText>
       </w:r>
@@ -4419,7 +5550,15 @@
         <w:fldChar w:fldCharType="end"/>
       </w:r>
       <w:r>
-        <w:t xml:space="preserve"> sind Windows 11 Systemanforderung) benötigt. Ebenfalls wird eine Maus bzw. Trackpad und Tastatur benötigt.</w:t>
+        <w:t xml:space="preserve"> sind Windows 11 Systemanforderung) benötigt. Ebenfalls wird eine Maus bzw. </w:t>
+      </w:r>
+      <w:proofErr w:type="spellStart"/>
+      <w:r>
+        <w:t>Trackpad</w:t>
+      </w:r>
+      <w:proofErr w:type="spellEnd"/>
+      <w:r>
+        <w:t xml:space="preserve"> und Tastatur benötigt.</w:t>
       </w:r>
     </w:p>
     <w:p>
@@ -4431,24 +5570,36 @@
         </w:numPr>
         <w:ind w:left="1560" w:hanging="426"/>
       </w:pPr>
-      <w:bookmarkStart w:id="16" w:name="_Toc214617228"/>
+      <w:bookmarkStart w:id="17" w:name="_Toc214618165"/>
       <w:r>
         <w:t>Software</w:t>
       </w:r>
-      <w:bookmarkEnd w:id="16"/>
+      <w:bookmarkEnd w:id="17"/>
     </w:p>
     <w:p>
       <w:r>
-        <w:t>Als Softwareanforderungen ist Windows in Version 10 oder 11 gefordert. Durch die Abschaltung von Windows 10 empfehlen wir die Nutzung von Windows 11 bei der Verwendung dieser Software. Sollten Anpassungen an dem Quellcode erforderlich sein, empfehlen wir die Verwendung von Visual Studio Code mit den Installierten Paketen für html</w:t>
-      </w:r>
+        <w:t xml:space="preserve">Als Softwareanforderungen ist Windows in Version 10 oder 11 gefordert. Durch die Abschaltung von Windows 10 empfehlen wir die Nutzung von Windows 11 bei der Verwendung dieser Software. Sollten Anpassungen an dem Quellcode erforderlich sein, empfehlen wir die Verwendung von Visual Studio Code mit den Installierten Paketen für </w:t>
+      </w:r>
+      <w:proofErr w:type="spellStart"/>
+      <w:r>
+        <w:t>html</w:t>
+      </w:r>
+      <w:proofErr w:type="spellEnd"/>
       <w:r>
         <w:fldChar w:fldCharType="begin"/>
       </w:r>
       <w:r>
         <w:instrText xml:space="preserve"> XE "</w:instrText>
       </w:r>
-      <w:r>
-        <w:instrText>html:Hypertext Markup Language</w:instrText>
+      <w:proofErr w:type="spellStart"/>
+      <w:proofErr w:type="gramStart"/>
+      <w:r>
+        <w:instrText>html:Hypertext</w:instrText>
+      </w:r>
+      <w:proofErr w:type="spellEnd"/>
+      <w:proofErr w:type="gramEnd"/>
+      <w:r>
+        <w:instrText xml:space="preserve"> Markup Language</w:instrText>
       </w:r>
       <w:r>
         <w:instrText xml:space="preserve">" </w:instrText>
@@ -4457,16 +5608,28 @@
         <w:fldChar w:fldCharType="end"/>
       </w:r>
       <w:r>
-        <w:t>-code, sowie die Installation von C#-DevTools</w:t>
-      </w:r>
+        <w:t>-code, sowie die Installation von C#-</w:t>
+      </w:r>
+      <w:proofErr w:type="spellStart"/>
+      <w:r>
+        <w:t>DevTools</w:t>
+      </w:r>
+      <w:proofErr w:type="spellEnd"/>
       <w:r>
         <w:fldChar w:fldCharType="begin"/>
       </w:r>
       <w:r>
         <w:instrText xml:space="preserve"> XE "</w:instrText>
       </w:r>
-      <w:r>
-        <w:instrText>DevTools:Development Tools</w:instrText>
+      <w:proofErr w:type="spellStart"/>
+      <w:proofErr w:type="gramStart"/>
+      <w:r>
+        <w:instrText>DevTools:Development</w:instrText>
+      </w:r>
+      <w:proofErr w:type="spellEnd"/>
+      <w:proofErr w:type="gramEnd"/>
+      <w:r>
+        <w:instrText xml:space="preserve"> Tools</w:instrText>
       </w:r>
       <w:r>
         <w:instrText xml:space="preserve">" </w:instrText>
@@ -4475,7 +5638,15 @@
         <w:fldChar w:fldCharType="end"/>
       </w:r>
       <w:r>
-        <w:t xml:space="preserve"> und einem C#-Compiler. Durch die Verwendung von C# und Localgehosteten Webserver wird die API</w:t>
+        <w:t xml:space="preserve"> und einem C#-Compiler. Durch die Verwendung von C# und </w:t>
+      </w:r>
+      <w:proofErr w:type="spellStart"/>
+      <w:r>
+        <w:t>Localgehosteten</w:t>
+      </w:r>
+      <w:proofErr w:type="spellEnd"/>
+      <w:r>
+        <w:t xml:space="preserve"> Webserver wird die API</w:t>
       </w:r>
       <w:r>
         <w:fldChar w:fldCharType="begin"/>
@@ -4483,8 +5654,23 @@
       <w:r>
         <w:instrText xml:space="preserve"> XE "</w:instrText>
       </w:r>
-      <w:r>
-        <w:instrText>API:Application Programming Interface</w:instrText>
+      <w:proofErr w:type="spellStart"/>
+      <w:proofErr w:type="gramStart"/>
+      <w:r>
+        <w:instrText>API:Application</w:instrText>
+      </w:r>
+      <w:proofErr w:type="spellEnd"/>
+      <w:proofErr w:type="gramEnd"/>
+      <w:r>
+        <w:instrText xml:space="preserve"> </w:instrText>
+      </w:r>
+      <w:proofErr w:type="spellStart"/>
+      <w:r>
+        <w:instrText>Programming</w:instrText>
+      </w:r>
+      <w:proofErr w:type="spellEnd"/>
+      <w:r>
+        <w:instrText xml:space="preserve"> Interface</w:instrText>
       </w:r>
       <w:r>
         <w:instrText xml:space="preserve">" </w:instrText>
@@ -4501,8 +5687,15 @@
       <w:r>
         <w:instrText xml:space="preserve"> XE "</w:instrText>
       </w:r>
-      <w:r>
-        <w:instrText>GUI:Graphical User Interface</w:instrText>
+      <w:proofErr w:type="spellStart"/>
+      <w:proofErr w:type="gramStart"/>
+      <w:r>
+        <w:instrText>GUI:Graphical</w:instrText>
+      </w:r>
+      <w:proofErr w:type="spellEnd"/>
+      <w:proofErr w:type="gramEnd"/>
+      <w:r>
+        <w:instrText xml:space="preserve"> User Interface</w:instrText>
       </w:r>
       <w:r>
         <w:instrText xml:space="preserve">" </w:instrText>
@@ -4519,8 +5712,15 @@
       <w:r>
         <w:instrText xml:space="preserve"> XE "</w:instrText>
       </w:r>
-      <w:r>
-        <w:instrText>GUI:Graphical User Interface</w:instrText>
+      <w:proofErr w:type="spellStart"/>
+      <w:proofErr w:type="gramStart"/>
+      <w:r>
+        <w:instrText>GUI:Graphical</w:instrText>
+      </w:r>
+      <w:proofErr w:type="spellEnd"/>
+      <w:proofErr w:type="gramEnd"/>
+      <w:r>
+        <w:instrText xml:space="preserve"> User Interface</w:instrText>
       </w:r>
       <w:r>
         <w:instrText xml:space="preserve">" </w:instrText>
@@ -4529,19 +5729,34 @@
         <w:fldChar w:fldCharType="end"/>
       </w:r>
       <w:r>
-        <w:t xml:space="preserve"> nutzt http mit Port 5173 und lokal gehostet per localhost</w:t>
-      </w:r>
-      <w:r>
-        <w:t>. Für die Versionskontrolle ist Git</w:t>
-      </w:r>
+        <w:t xml:space="preserve"> nutzt http mit Port 5173 und lokal gehostet per </w:t>
+      </w:r>
+      <w:proofErr w:type="spellStart"/>
+      <w:r>
+        <w:t>localhost</w:t>
+      </w:r>
+      <w:proofErr w:type="spellEnd"/>
+      <w:r>
+        <w:t xml:space="preserve">. Für die Versionskontrolle ist </w:t>
+      </w:r>
+      <w:proofErr w:type="spellStart"/>
+      <w:r>
+        <w:t>Git</w:t>
+      </w:r>
+      <w:proofErr w:type="spellEnd"/>
       <w:r>
         <w:fldChar w:fldCharType="begin"/>
       </w:r>
       <w:r>
         <w:instrText xml:space="preserve"> XE "</w:instrText>
       </w:r>
-      <w:r>
-        <w:instrText>Git:Git ist eine freie Software zur verteilten Versionsverwaltung von Dateien, die durch Linus Torvalds initiiert wurde</w:instrText>
+      <w:proofErr w:type="spellStart"/>
+      <w:r>
+        <w:instrText>Git:Git</w:instrText>
+      </w:r>
+      <w:proofErr w:type="spellEnd"/>
+      <w:r>
+        <w:instrText xml:space="preserve"> ist eine freie Software zur verteilten Versionsverwaltung von Dateien, die durch Linus Torvalds initiiert wurde</w:instrText>
       </w:r>
       <w:r>
         <w:instrText xml:space="preserve">" </w:instrText>
@@ -4550,16 +5765,26 @@
         <w:fldChar w:fldCharType="end"/>
       </w:r>
       <w:r>
-        <w:t xml:space="preserve"> benötigt als Graphische Oberfläche für Git</w:t>
-      </w:r>
+        <w:t xml:space="preserve"> benötigt als Graphische Oberfläche für </w:t>
+      </w:r>
+      <w:proofErr w:type="spellStart"/>
+      <w:r>
+        <w:t>Git</w:t>
+      </w:r>
+      <w:proofErr w:type="spellEnd"/>
       <w:r>
         <w:fldChar w:fldCharType="begin"/>
       </w:r>
       <w:r>
         <w:instrText xml:space="preserve"> XE "</w:instrText>
       </w:r>
-      <w:r>
-        <w:instrText>Git:Git ist eine freie Software zur verteilten Versionsverwaltung von Dateien, die durch Linus Torvalds initiiert wurde</w:instrText>
+      <w:proofErr w:type="spellStart"/>
+      <w:r>
+        <w:instrText>Git:Git</w:instrText>
+      </w:r>
+      <w:proofErr w:type="spellEnd"/>
+      <w:r>
+        <w:instrText xml:space="preserve"> ist eine freie Software zur verteilten Versionsverwaltung von Dateien, die durch Linus Torvalds initiiert wurde</w:instrText>
       </w:r>
       <w:r>
         <w:instrText xml:space="preserve">" </w:instrText>
@@ -4568,16 +5793,26 @@
         <w:fldChar w:fldCharType="end"/>
       </w:r>
       <w:r>
-        <w:t xml:space="preserve"> empfehlen wir die Nutzung von Tortoise Git</w:t>
-      </w:r>
+        <w:t xml:space="preserve"> empfehlen wir die Nutzung von Tortoise </w:t>
+      </w:r>
+      <w:proofErr w:type="spellStart"/>
+      <w:r>
+        <w:t>Git</w:t>
+      </w:r>
+      <w:proofErr w:type="spellEnd"/>
       <w:r>
         <w:fldChar w:fldCharType="begin"/>
       </w:r>
       <w:r>
         <w:instrText xml:space="preserve"> XE "</w:instrText>
       </w:r>
-      <w:r>
-        <w:instrText>Git:Git ist eine freie Software zur verteilten Versionsverwaltung von Dateien, die durch Linus Torvalds initiiert wurde</w:instrText>
+      <w:proofErr w:type="spellStart"/>
+      <w:r>
+        <w:instrText>Git:Git</w:instrText>
+      </w:r>
+      <w:proofErr w:type="spellEnd"/>
+      <w:r>
+        <w:instrText xml:space="preserve"> ist eine freie Software zur verteilten Versionsverwaltung von Dateien, die durch Linus Torvalds initiiert wurde</w:instrText>
       </w:r>
       <w:r>
         <w:instrText xml:space="preserve">" </w:instrText>
@@ -4586,16 +5821,28 @@
         <w:fldChar w:fldCharType="end"/>
       </w:r>
       <w:r>
-        <w:t>. Git</w:t>
-      </w:r>
+        <w:t xml:space="preserve">. </w:t>
+      </w:r>
+      <w:proofErr w:type="spellStart"/>
+      <w:r>
+        <w:t>Git</w:t>
+      </w:r>
+      <w:proofErr w:type="spellEnd"/>
       <w:r>
         <w:fldChar w:fldCharType="begin"/>
       </w:r>
       <w:r>
         <w:instrText xml:space="preserve"> XE "</w:instrText>
       </w:r>
-      <w:r>
-        <w:instrText>Git:Git ist eine freie Software zur verteilten Versionsverwaltung von Dateien, die durch Linus Torvalds initiiert wurde</w:instrText>
+      <w:proofErr w:type="spellStart"/>
+      <w:proofErr w:type="gramStart"/>
+      <w:r>
+        <w:instrText>Git:Git</w:instrText>
+      </w:r>
+      <w:proofErr w:type="spellEnd"/>
+      <w:proofErr w:type="gramEnd"/>
+      <w:r>
+        <w:instrText xml:space="preserve"> ist eine freie Software zur verteilten Versionsverwaltung von Dateien, die durch Linus Torvalds initiiert wurde</w:instrText>
       </w:r>
       <w:r>
         <w:instrText xml:space="preserve">" </w:instrText>
@@ -4604,16 +5851,28 @@
         <w:fldChar w:fldCharType="end"/>
       </w:r>
       <w:r>
-        <w:t xml:space="preserve"> bzw. Tortoise Git</w:t>
-      </w:r>
+        <w:t xml:space="preserve"> bzw. Tortoise </w:t>
+      </w:r>
+      <w:proofErr w:type="spellStart"/>
+      <w:r>
+        <w:t>Git</w:t>
+      </w:r>
+      <w:proofErr w:type="spellEnd"/>
       <w:r>
         <w:fldChar w:fldCharType="begin"/>
       </w:r>
       <w:r>
         <w:instrText xml:space="preserve"> XE "</w:instrText>
       </w:r>
-      <w:r>
-        <w:instrText>Git:Git ist eine freie Software zur verteilten Versionsverwaltung von Dateien, die durch Linus Torvalds initiiert wurde</w:instrText>
+      <w:proofErr w:type="spellStart"/>
+      <w:proofErr w:type="gramStart"/>
+      <w:r>
+        <w:instrText>Git:Git</w:instrText>
+      </w:r>
+      <w:proofErr w:type="spellEnd"/>
+      <w:proofErr w:type="gramEnd"/>
+      <w:r>
+        <w:instrText xml:space="preserve"> ist eine freie Software zur verteilten Versionsverwaltung von Dateien, die durch Linus Torvalds initiiert wurde</w:instrText>
       </w:r>
       <w:r>
         <w:instrText xml:space="preserve">" </w:instrText>
@@ -4633,15 +5892,16 @@
           <w:numId w:val="2"/>
         </w:numPr>
       </w:pPr>
-      <w:bookmarkStart w:id="17" w:name="_Toc214617229"/>
+      <w:bookmarkStart w:id="18" w:name="_Toc214618166"/>
       <w:r>
         <w:t>Zusätzliche Anforderungen</w:t>
       </w:r>
-      <w:bookmarkEnd w:id="17"/>
+      <w:bookmarkEnd w:id="18"/>
     </w:p>
     <w:p>
       <w:pPr>
         <w:sectPr>
+          <w:footerReference w:type="first" r:id="rId14"/>
           <w:pgSz w:w="11906" w:h="16838"/>
           <w:pgMar w:top="1418" w:right="1134" w:bottom="1134" w:left="1134" w:header="709" w:footer="709" w:gutter="0"/>
           <w:cols w:space="708"/>
@@ -4664,8 +5924,18 @@
       <w:r>
         <w:instrText xml:space="preserve"> XE "</w:instrText>
       </w:r>
-      <w:r>
-        <w:instrText>.Net:kostenlose und Open-Source-Software-Entwicklungsplattform von Microsoft zum Erstellen von Desktop-, Web- und mobilen Anwendungen</w:instrText>
+      <w:proofErr w:type="gramStart"/>
+      <w:r>
+        <w:instrText>.</w:instrText>
+      </w:r>
+      <w:proofErr w:type="spellStart"/>
+      <w:r>
+        <w:instrText>Net:kostenlose</w:instrText>
+      </w:r>
+      <w:proofErr w:type="spellEnd"/>
+      <w:proofErr w:type="gramEnd"/>
+      <w:r>
+        <w:instrText xml:space="preserve"> und Open-Source-Software-Entwicklungsplattform von Microsoft zum Erstellen von Desktop-, Web- und mobilen Anwendungen</w:instrText>
       </w:r>
       <w:r>
         <w:instrText xml:space="preserve">" </w:instrText>
@@ -4697,15 +5967,31 @@
           <w:szCs w:val="24"/>
         </w:rPr>
       </w:pPr>
-      <w:bookmarkStart w:id="18" w:name="_Toc214617230"/>
+      <w:bookmarkStart w:id="19" w:name="_Toc214618167"/>
       <w:r>
         <w:rPr>
           <w:rFonts w:cs="Arial"/>
           <w:szCs w:val="24"/>
         </w:rPr>
-        <w:t>Datenbank (Damien Dirrigl)</w:t>
-      </w:r>
-      <w:bookmarkEnd w:id="18"/>
+        <w:t xml:space="preserve">Datenbank (Damien </w:t>
+      </w:r>
+      <w:proofErr w:type="spellStart"/>
+      <w:r>
+        <w:rPr>
+          <w:rFonts w:cs="Arial"/>
+          <w:szCs w:val="24"/>
+        </w:rPr>
+        <w:t>Dirrigl</w:t>
+      </w:r>
+      <w:proofErr w:type="spellEnd"/>
+      <w:r>
+        <w:rPr>
+          <w:rFonts w:cs="Arial"/>
+          <w:szCs w:val="24"/>
+        </w:rPr>
+        <w:t>)</w:t>
+      </w:r>
+      <w:bookmarkEnd w:id="19"/>
     </w:p>
     <w:p>
       <w:pPr>
@@ -4716,6 +6002,7 @@
           <w:szCs w:val="24"/>
         </w:rPr>
         <w:sectPr>
+          <w:footerReference w:type="first" r:id="rId15"/>
           <w:pgSz w:w="11906" w:h="16838"/>
           <w:pgMar w:top="1418" w:right="1134" w:bottom="1134" w:left="1134" w:header="709" w:footer="709" w:gutter="0"/>
           <w:cols w:space="708"/>
@@ -4742,7 +6029,7 @@
           <w:numId w:val="2"/>
         </w:numPr>
       </w:pPr>
-      <w:bookmarkStart w:id="19" w:name="_Toc214617231"/>
+      <w:bookmarkStart w:id="20" w:name="_Toc214618168"/>
       <w:r>
         <w:t>GUI</w:t>
       </w:r>
@@ -4752,8 +6039,15 @@
       <w:r>
         <w:instrText xml:space="preserve"> XE "</w:instrText>
       </w:r>
-      <w:r>
-        <w:instrText>GUI:Graphical User Interface</w:instrText>
+      <w:proofErr w:type="spellStart"/>
+      <w:proofErr w:type="gramStart"/>
+      <w:r>
+        <w:instrText>GUI:Graphical</w:instrText>
+      </w:r>
+      <w:proofErr w:type="spellEnd"/>
+      <w:proofErr w:type="gramEnd"/>
+      <w:r>
+        <w:instrText xml:space="preserve"> User Interface</w:instrText>
       </w:r>
       <w:r>
         <w:instrText xml:space="preserve">" </w:instrText>
@@ -4762,9 +6056,17 @@
         <w:fldChar w:fldCharType="end"/>
       </w:r>
       <w:r>
-        <w:t xml:space="preserve"> (Paul Zindler)</w:t>
-      </w:r>
-      <w:bookmarkEnd w:id="19"/>
+        <w:t xml:space="preserve"> (Paul </w:t>
+      </w:r>
+      <w:proofErr w:type="spellStart"/>
+      <w:r>
+        <w:t>Zindler</w:t>
+      </w:r>
+      <w:proofErr w:type="spellEnd"/>
+      <w:r>
+        <w:t>)</w:t>
+      </w:r>
+      <w:bookmarkEnd w:id="20"/>
     </w:p>
     <w:p>
       <w:pPr>
@@ -4785,6 +6087,7 @@
           <w:szCs w:val="24"/>
         </w:rPr>
         <w:sectPr>
+          <w:footerReference w:type="first" r:id="rId16"/>
           <w:pgSz w:w="11906" w:h="16838"/>
           <w:pgMar w:top="1418" w:right="1134" w:bottom="1134" w:left="1134" w:header="709" w:footer="709" w:gutter="0"/>
           <w:cols w:space="708"/>
@@ -4811,11 +6114,11 @@
           <w:numId w:val="2"/>
         </w:numPr>
       </w:pPr>
-      <w:bookmarkStart w:id="20" w:name="_Toc214617232"/>
+      <w:bookmarkStart w:id="21" w:name="_Toc214618169"/>
       <w:r>
         <w:t>Backend Berechnung (Bernhard Götz)</w:t>
       </w:r>
-      <w:bookmarkEnd w:id="20"/>
+      <w:bookmarkEnd w:id="21"/>
     </w:p>
     <w:p>
       <w:pPr>
@@ -4846,7 +6149,27 @@
           <w:sz w:val="24"/>
           <w:szCs w:val="24"/>
         </w:rPr>
-        <w:instrText xml:space="preserve"> XE "IHK:Industrie und Handelskammer" </w:instrText>
+        <w:instrText xml:space="preserve"> XE "</w:instrText>
+      </w:r>
+      <w:proofErr w:type="spellStart"/>
+      <w:proofErr w:type="gramStart"/>
+      <w:r>
+        <w:rPr>
+          <w:rFonts w:cs="Arial"/>
+          <w:sz w:val="24"/>
+          <w:szCs w:val="24"/>
+        </w:rPr>
+        <w:instrText>IHK:Industrie</w:instrText>
+      </w:r>
+      <w:proofErr w:type="spellEnd"/>
+      <w:proofErr w:type="gramEnd"/>
+      <w:r>
+        <w:rPr>
+          <w:rFonts w:cs="Arial"/>
+          <w:sz w:val="24"/>
+          <w:szCs w:val="24"/>
+        </w:rPr>
+        <w:instrText xml:space="preserve"> und Handelskammer" </w:instrText>
       </w:r>
       <w:r>
         <w:rPr>
@@ -4886,11 +6209,11 @@
           <w:numId w:val="18"/>
         </w:numPr>
       </w:pPr>
-      <w:bookmarkStart w:id="21" w:name="_Toc214617233"/>
+      <w:bookmarkStart w:id="22" w:name="_Toc214618170"/>
       <w:r>
         <w:t>Aufbau und Struktur der Implementierung</w:t>
       </w:r>
-      <w:bookmarkEnd w:id="21"/>
+      <w:bookmarkEnd w:id="22"/>
     </w:p>
     <w:p>
       <w:pPr>
@@ -4921,14 +6244,34 @@
           <w:sz w:val="24"/>
           <w:szCs w:val="24"/>
         </w:rPr>
-        <w:instrText xml:space="preserve"> XE "IHK:Industrie und Handelskammer" </w:instrText>
-      </w:r>
+        <w:instrText xml:space="preserve"> XE "</w:instrText>
+      </w:r>
+      <w:proofErr w:type="spellStart"/>
+      <w:proofErr w:type="gramStart"/>
       <w:r>
         <w:rPr>
           <w:rFonts w:cs="Arial"/>
           <w:sz w:val="24"/>
           <w:szCs w:val="24"/>
         </w:rPr>
+        <w:instrText>IHK:Industrie</w:instrText>
+      </w:r>
+      <w:proofErr w:type="spellEnd"/>
+      <w:proofErr w:type="gramEnd"/>
+      <w:r>
+        <w:rPr>
+          <w:rFonts w:cs="Arial"/>
+          <w:sz w:val="24"/>
+          <w:szCs w:val="24"/>
+        </w:rPr>
+        <w:instrText xml:space="preserve"> und Handelskammer" </w:instrText>
+      </w:r>
+      <w:r>
+        <w:rPr>
+          <w:rFonts w:cs="Arial"/>
+          <w:sz w:val="24"/>
+          <w:szCs w:val="24"/>
+        </w:rPr>
         <w:fldChar w:fldCharType="end"/>
       </w:r>
       <w:r>
@@ -4938,12 +6281,21 @@
         </w:rPr>
         <w:t>-</w:t>
       </w:r>
-      <w:r>
-        <w:rPr>
-          <w:sz w:val="24"/>
-          <w:szCs w:val="24"/>
-        </w:rPr>
-        <w:t>Notenschluessel), die die gesamte Abbildung der Punktespannen auf Notenstufen enthält. Die Ablaufsteuerung der Berechnungen erfolgt in einer Hauptklasse, die für das Laden der Daten, die Aggregation der Punkte je Prüfungsbereich, die Anwendung der Gewichtungsregeln und die Ermittlung des Prüfungsstatus verantwortlich ist.</w:t>
+      <w:proofErr w:type="spellStart"/>
+      <w:r>
+        <w:rPr>
+          <w:sz w:val="24"/>
+          <w:szCs w:val="24"/>
+        </w:rPr>
+        <w:t>Notenschluessel</w:t>
+      </w:r>
+      <w:proofErr w:type="spellEnd"/>
+      <w:r>
+        <w:rPr>
+          <w:sz w:val="24"/>
+          <w:szCs w:val="24"/>
+        </w:rPr>
+        <w:t>), die die gesamte Abbildung der Punktespannen auf Notenstufen enthält. Die Ablaufsteuerung der Berechnungen erfolgt in einer Hauptklasse, die für das Laden der Daten, die Aggregation der Punkte je Prüfungsbereich, die Anwendung der Gewichtungsregeln und die Ermittlung des Prüfungsstatus verantwortlich ist.</w:t>
       </w:r>
     </w:p>
     <w:p>
@@ -4975,7 +6327,27 @@
           <w:sz w:val="24"/>
           <w:szCs w:val="24"/>
         </w:rPr>
-        <w:instrText xml:space="preserve"> XE "IHK:Industrie und Handelskammer" </w:instrText>
+        <w:instrText xml:space="preserve"> XE "</w:instrText>
+      </w:r>
+      <w:proofErr w:type="spellStart"/>
+      <w:proofErr w:type="gramStart"/>
+      <w:r>
+        <w:rPr>
+          <w:rFonts w:cs="Arial"/>
+          <w:sz w:val="24"/>
+          <w:szCs w:val="24"/>
+        </w:rPr>
+        <w:instrText>IHK:Industrie</w:instrText>
+      </w:r>
+      <w:proofErr w:type="spellEnd"/>
+      <w:proofErr w:type="gramEnd"/>
+      <w:r>
+        <w:rPr>
+          <w:rFonts w:cs="Arial"/>
+          <w:sz w:val="24"/>
+          <w:szCs w:val="24"/>
+        </w:rPr>
+        <w:instrText xml:space="preserve"> und Handelskammer" </w:instrText>
       </w:r>
       <w:r>
         <w:rPr>
@@ -5077,11 +6449,11 @@
           <w:numId w:val="18"/>
         </w:numPr>
       </w:pPr>
-      <w:bookmarkStart w:id="22" w:name="_Toc214617234"/>
+      <w:bookmarkStart w:id="23" w:name="_Toc214618171"/>
       <w:r>
         <w:t>Validierung, Fehlerbehandlung und Fallback-Strategien</w:t>
       </w:r>
-      <w:bookmarkEnd w:id="22"/>
+      <w:bookmarkEnd w:id="23"/>
     </w:p>
     <w:p>
       <w:pPr>
@@ -5098,13 +6470,22 @@
         </w:rPr>
         <w:t>Bereits zu Beginn der Umrechnung erfolgt eine streng definierte Eingangsvalidierung. Punktwerte außerhalb des zulässigen Bereichs (unter 0 oder über 100) führen zu einem Abbruch des Umrechnungsvorgangs; die Methode liefert in diesem Fall ein spezielles Fehlerergebnis und markiert die Prüfung als nicht bestanden. Diese Defensive-</w:t>
       </w:r>
+      <w:proofErr w:type="spellStart"/>
       <w:r>
         <w:rPr>
           <w:sz w:val="24"/>
           <w:szCs w:val="24"/>
         </w:rPr>
         <w:lastRenderedPageBreak/>
-        <w:t>Programming-Strategie verhindert, dass fehlerhafte oder manipulierte Rohdaten unbemerkt in die Bewertungslogik einfließen.</w:t>
+        <w:t>Programming</w:t>
+      </w:r>
+      <w:proofErr w:type="spellEnd"/>
+      <w:r>
+        <w:rPr>
+          <w:sz w:val="24"/>
+          <w:szCs w:val="24"/>
+        </w:rPr>
+        <w:t>-Strategie verhindert, dass fehlerhafte oder manipulierte Rohdaten unbemerkt in die Bewertungslogik einfließen.</w:t>
       </w:r>
     </w:p>
     <w:p>
@@ -5124,7 +6505,87 @@
           <w:sz w:val="24"/>
           <w:szCs w:val="24"/>
         </w:rPr>
-        <w:t>Die Umrechnungslogik selbst ist in nachvollziehbare Stufen zerlegt: Zunächst wird versucht, eine Bewertung zu identifizieren, die sowohl durch Flag-Kombinationen (z. B. istPraesi, istDoku) als auch durch textuelle Bezeichnungen in den Kriterien passt. Gelingt dies nicht, werden sukzessive schwächere Matching-Strategien angewandt (nur Bezeichnung, nur Flags, letzter Fallback: erste verfügbare Bewertung). Ziel dieser Staffelung ist, robuste Ergebnisse auch bei unvollständigen oder inkonsistenten Quelldaten zu erzielen, ohne stille Fehlannahmen zu treffen. Warnhinweise werden ausgegeben, wenn Fallbacks genutzt werden, um Entwickler auf mögliche Datenprobleme aufmerksam zu machen.</w:t>
+        <w:t xml:space="preserve">Die Umrechnungslogik selbst ist in nachvollziehbare Stufen zerlegt: Zunächst wird versucht, eine Bewertung zu identifizieren, die sowohl durch </w:t>
+      </w:r>
+      <w:proofErr w:type="spellStart"/>
+      <w:r>
+        <w:rPr>
+          <w:sz w:val="24"/>
+          <w:szCs w:val="24"/>
+        </w:rPr>
+        <w:t>Flag</w:t>
+      </w:r>
+      <w:proofErr w:type="spellEnd"/>
+      <w:r>
+        <w:rPr>
+          <w:sz w:val="24"/>
+          <w:szCs w:val="24"/>
+        </w:rPr>
+        <w:t xml:space="preserve">-Kombinationen (z. B. </w:t>
+      </w:r>
+      <w:proofErr w:type="spellStart"/>
+      <w:r>
+        <w:rPr>
+          <w:sz w:val="24"/>
+          <w:szCs w:val="24"/>
+        </w:rPr>
+        <w:t>istPraesi</w:t>
+      </w:r>
+      <w:proofErr w:type="spellEnd"/>
+      <w:r>
+        <w:rPr>
+          <w:sz w:val="24"/>
+          <w:szCs w:val="24"/>
+        </w:rPr>
+        <w:t xml:space="preserve">, </w:t>
+      </w:r>
+      <w:proofErr w:type="spellStart"/>
+      <w:r>
+        <w:rPr>
+          <w:sz w:val="24"/>
+          <w:szCs w:val="24"/>
+        </w:rPr>
+        <w:t>istDoku</w:t>
+      </w:r>
+      <w:proofErr w:type="spellEnd"/>
+      <w:r>
+        <w:rPr>
+          <w:sz w:val="24"/>
+          <w:szCs w:val="24"/>
+        </w:rPr>
+        <w:t xml:space="preserve">) als auch durch textuelle Bezeichnungen in den Kriterien passt. Gelingt dies nicht, werden sukzessive schwächere </w:t>
+      </w:r>
+      <w:proofErr w:type="spellStart"/>
+      <w:r>
+        <w:rPr>
+          <w:sz w:val="24"/>
+          <w:szCs w:val="24"/>
+        </w:rPr>
+        <w:t>Matching</w:t>
+      </w:r>
+      <w:proofErr w:type="spellEnd"/>
+      <w:r>
+        <w:rPr>
+          <w:sz w:val="24"/>
+          <w:szCs w:val="24"/>
+        </w:rPr>
+        <w:t xml:space="preserve">-Strategien angewandt (nur Bezeichnung, nur Flags, letzter </w:t>
+      </w:r>
+      <w:proofErr w:type="spellStart"/>
+      <w:r>
+        <w:rPr>
+          <w:sz w:val="24"/>
+          <w:szCs w:val="24"/>
+        </w:rPr>
+        <w:t>Fallback</w:t>
+      </w:r>
+      <w:proofErr w:type="spellEnd"/>
+      <w:r>
+        <w:rPr>
+          <w:sz w:val="24"/>
+          <w:szCs w:val="24"/>
+        </w:rPr>
+        <w:t>: erste verfügbare Bewertung). Ziel dieser Staffelung ist, robuste Ergebnisse auch bei unvollständigen oder inkonsistenten Quelldaten zu erzielen, ohne stille Fehlannahmen zu treffen. Warnhinweise werden ausgegeben, wenn Fallbacks genutzt werden, um Entwickler auf mögliche Datenprobleme aufmerksam zu machen.</w:t>
       </w:r>
     </w:p>
     <w:p>
@@ -5138,14 +6599,14 @@
           <w:rFonts w:eastAsiaTheme="minorHAnsi"/>
         </w:rPr>
       </w:pPr>
-      <w:bookmarkStart w:id="23" w:name="_Toc214617235"/>
+      <w:bookmarkStart w:id="24" w:name="_Toc214618172"/>
       <w:r>
         <w:rPr>
           <w:rFonts w:eastAsiaTheme="minorHAnsi"/>
         </w:rPr>
         <w:t>Notenumrechnung und Wartbarkeit</w:t>
       </w:r>
-      <w:bookmarkEnd w:id="23"/>
+      <w:bookmarkEnd w:id="24"/>
     </w:p>
     <w:p>
       <w:pPr>
@@ -5173,14 +6634,34 @@
           <w:sz w:val="24"/>
           <w:szCs w:val="24"/>
         </w:rPr>
-        <w:instrText xml:space="preserve"> XE "IHK:Industrie und Handelskammer" </w:instrText>
-      </w:r>
+        <w:instrText xml:space="preserve"> XE "</w:instrText>
+      </w:r>
+      <w:proofErr w:type="spellStart"/>
+      <w:proofErr w:type="gramStart"/>
       <w:r>
         <w:rPr>
           <w:rFonts w:cs="Arial"/>
           <w:sz w:val="24"/>
           <w:szCs w:val="24"/>
         </w:rPr>
+        <w:instrText>IHK:Industrie</w:instrText>
+      </w:r>
+      <w:proofErr w:type="spellEnd"/>
+      <w:proofErr w:type="gramEnd"/>
+      <w:r>
+        <w:rPr>
+          <w:rFonts w:cs="Arial"/>
+          <w:sz w:val="24"/>
+          <w:szCs w:val="24"/>
+        </w:rPr>
+        <w:instrText xml:space="preserve"> und Handelskammer" </w:instrText>
+      </w:r>
+      <w:r>
+        <w:rPr>
+          <w:rFonts w:cs="Arial"/>
+          <w:sz w:val="24"/>
+          <w:szCs w:val="24"/>
+        </w:rPr>
         <w:fldChar w:fldCharType="end"/>
       </w:r>
       <w:r>
@@ -5190,12 +6671,69 @@
         </w:rPr>
         <w:t>-</w:t>
       </w:r>
-      <w:r>
-        <w:rPr>
-          <w:sz w:val="24"/>
-          <w:szCs w:val="24"/>
-        </w:rPr>
-        <w:t>Notenschluessel umgesetzt und verwendet eine Reihe von klar dokumentierten if/else- bzw. elseif-Verzweigungen.</w:t>
+      <w:proofErr w:type="spellStart"/>
+      <w:r>
+        <w:rPr>
+          <w:sz w:val="24"/>
+          <w:szCs w:val="24"/>
+        </w:rPr>
+        <w:t>Notenschluessel</w:t>
+      </w:r>
+      <w:proofErr w:type="spellEnd"/>
+      <w:r>
+        <w:rPr>
+          <w:sz w:val="24"/>
+          <w:szCs w:val="24"/>
+        </w:rPr>
+        <w:t xml:space="preserve"> umgesetzt und verwendet eine Reihe von klar dokumentierten </w:t>
+      </w:r>
+      <w:proofErr w:type="spellStart"/>
+      <w:r>
+        <w:rPr>
+          <w:sz w:val="24"/>
+          <w:szCs w:val="24"/>
+        </w:rPr>
+        <w:t>if</w:t>
+      </w:r>
+      <w:proofErr w:type="spellEnd"/>
+      <w:r>
+        <w:rPr>
+          <w:sz w:val="24"/>
+          <w:szCs w:val="24"/>
+        </w:rPr>
+        <w:t>/</w:t>
+      </w:r>
+      <w:proofErr w:type="spellStart"/>
+      <w:r>
+        <w:rPr>
+          <w:sz w:val="24"/>
+          <w:szCs w:val="24"/>
+        </w:rPr>
+        <w:t>else</w:t>
+      </w:r>
+      <w:proofErr w:type="spellEnd"/>
+      <w:r>
+        <w:rPr>
+          <w:sz w:val="24"/>
+          <w:szCs w:val="24"/>
+        </w:rPr>
+        <w:t xml:space="preserve">- bzw. </w:t>
+      </w:r>
+      <w:proofErr w:type="spellStart"/>
+      <w:r>
+        <w:rPr>
+          <w:sz w:val="24"/>
+          <w:szCs w:val="24"/>
+        </w:rPr>
+        <w:t>elseif</w:t>
+      </w:r>
+      <w:proofErr w:type="spellEnd"/>
+      <w:r>
+        <w:rPr>
+          <w:sz w:val="24"/>
+          <w:szCs w:val="24"/>
+        </w:rPr>
+        <w:t>-Verzweigungen.</w:t>
       </w:r>
       <w:r>
         <w:rPr>
@@ -5225,7 +6763,7 @@
                     <pic:cNvPicPr/>
                   </pic:nvPicPr>
                   <pic:blipFill>
-                    <a:blip r:embed="rId13"/>
+                    <a:blip r:embed="rId17"/>
                     <a:stretch>
                       <a:fillRect/>
                     </a:stretch>
@@ -5250,7 +6788,7 @@
       <w:pPr>
         <w:pStyle w:val="Beschriftung"/>
       </w:pPr>
-      <w:bookmarkStart w:id="24" w:name="_Toc214617283"/>
+      <w:bookmarkStart w:id="25" w:name="_Toc214617283"/>
       <w:r>
         <w:t xml:space="preserve">Abbildung </w:t>
       </w:r>
@@ -5276,7 +6814,7 @@
       <w:r>
         <w:t xml:space="preserve"> Auszug aus der Umrechnung von Punkten zu einer Note</w:t>
       </w:r>
-      <w:bookmarkEnd w:id="24"/>
+      <w:bookmarkEnd w:id="25"/>
     </w:p>
     <w:p>
       <w:pPr>
@@ -5320,7 +6858,7 @@
                     <pic:cNvPicPr/>
                   </pic:nvPicPr>
                   <pic:blipFill>
-                    <a:blip r:embed="rId14"/>
+                    <a:blip r:embed="rId18"/>
                     <a:stretch>
                       <a:fillRect/>
                     </a:stretch>
@@ -5349,9 +6887,9 @@
           <w:szCs w:val="24"/>
         </w:rPr>
       </w:pPr>
-      <w:bookmarkStart w:id="25" w:name="_Toc214617284"/>
-      <w:bookmarkStart w:id="26" w:name="_Ref214617419"/>
-      <w:bookmarkStart w:id="27" w:name="_Ref214617427"/>
+      <w:bookmarkStart w:id="26" w:name="_Toc214617284"/>
+      <w:bookmarkStart w:id="27" w:name="_Ref214617419"/>
+      <w:bookmarkStart w:id="28" w:name="_Ref214617427"/>
       <w:r>
         <w:t xml:space="preserve">Abbildung </w:t>
       </w:r>
@@ -5377,9 +6915,9 @@
       <w:r>
         <w:t xml:space="preserve"> Auszug aus dem Notenschlüssel der IHK Regensburg für Oberpfalz / Kelheim</w:t>
       </w:r>
-      <w:bookmarkEnd w:id="25"/>
       <w:bookmarkEnd w:id="26"/>
       <w:bookmarkEnd w:id="27"/>
+      <w:bookmarkEnd w:id="28"/>
     </w:p>
     <w:p>
       <w:pPr>
@@ -5398,7 +6936,39 @@
           <w:sz w:val="24"/>
           <w:szCs w:val="24"/>
         </w:rPr>
-        <w:t>Wichtig ist: Jede Änderung an der Notenumrechnung oder an der Datenabruflogik erfordert einen vollständigen Rebuild und ein neues Packaging der Software. Erfolgt dieser Schritt nicht, verbleiben die Änderungen nur lokal in der Konsolenanwendung, während andere Teile der Applikation weiterhin mit veralteten Artefakten arbeiten. Aus diesem Grund empfiehlt sich ein kurzes Release-Playbook mit klaren Schritten zur Kompilierung, Versionierung und Verteilung der neuen Binärartefakte.</w:t>
+        <w:t xml:space="preserve">Wichtig ist: Jede Änderung an der Notenumrechnung oder an der Datenabruflogik erfordert einen vollständigen </w:t>
+      </w:r>
+      <w:proofErr w:type="spellStart"/>
+      <w:r>
+        <w:rPr>
+          <w:sz w:val="24"/>
+          <w:szCs w:val="24"/>
+        </w:rPr>
+        <w:t>Rebuild</w:t>
+      </w:r>
+      <w:proofErr w:type="spellEnd"/>
+      <w:r>
+        <w:rPr>
+          <w:sz w:val="24"/>
+          <w:szCs w:val="24"/>
+        </w:rPr>
+        <w:t xml:space="preserve"> und ein neues </w:t>
+      </w:r>
+      <w:proofErr w:type="spellStart"/>
+      <w:r>
+        <w:rPr>
+          <w:sz w:val="24"/>
+          <w:szCs w:val="24"/>
+        </w:rPr>
+        <w:t>Packaging</w:t>
+      </w:r>
+      <w:proofErr w:type="spellEnd"/>
+      <w:r>
+        <w:rPr>
+          <w:sz w:val="24"/>
+          <w:szCs w:val="24"/>
+        </w:rPr>
+        <w:t xml:space="preserve"> der Software. Erfolgt dieser Schritt nicht, verbleiben die Änderungen nur lokal in der Konsolenanwendung, während andere Teile der Applikation weiterhin mit veralteten Artefakten arbeiten. Aus diesem Grund empfiehlt sich ein kurzes Release-Playbook mit klaren Schritten zur Kompilierung, Versionierung und Verteilung der neuen Binärartefakte.</w:t>
       </w:r>
     </w:p>
     <w:p>
@@ -5412,14 +6982,14 @@
           <w:rFonts w:eastAsiaTheme="minorHAnsi"/>
         </w:rPr>
       </w:pPr>
-      <w:bookmarkStart w:id="28" w:name="_Toc214617236"/>
+      <w:bookmarkStart w:id="29" w:name="_Toc214618173"/>
       <w:r>
         <w:rPr>
           <w:rFonts w:eastAsiaTheme="minorHAnsi"/>
         </w:rPr>
         <w:t>Prüfungslogik: Bestehen, gestreckte Prüfung und Ergänzungsprüfung</w:t>
       </w:r>
-      <w:bookmarkEnd w:id="28"/>
+      <w:bookmarkEnd w:id="29"/>
     </w:p>
     <w:p>
       <w:pPr>
@@ -5450,7 +7020,27 @@
           <w:sz w:val="24"/>
           <w:szCs w:val="24"/>
         </w:rPr>
-        <w:instrText xml:space="preserve"> XE "IHK:Industrie und Handelskammer" </w:instrText>
+        <w:instrText xml:space="preserve"> XE "</w:instrText>
+      </w:r>
+      <w:proofErr w:type="spellStart"/>
+      <w:proofErr w:type="gramStart"/>
+      <w:r>
+        <w:rPr>
+          <w:rFonts w:cs="Arial"/>
+          <w:sz w:val="24"/>
+          <w:szCs w:val="24"/>
+        </w:rPr>
+        <w:instrText>IHK:Industrie</w:instrText>
+      </w:r>
+      <w:proofErr w:type="spellEnd"/>
+      <w:proofErr w:type="gramEnd"/>
+      <w:r>
+        <w:rPr>
+          <w:rFonts w:cs="Arial"/>
+          <w:sz w:val="24"/>
+          <w:szCs w:val="24"/>
+        </w:rPr>
+        <w:instrText xml:space="preserve"> und Handelskammer" </w:instrText>
       </w:r>
       <w:r>
         <w:rPr>
@@ -5489,7 +7079,23 @@
           <w:sz w:val="24"/>
           <w:szCs w:val="24"/>
         </w:rPr>
-        <w:t>Falls die Prüfung nicht bestanden ist, prüft das System, ob eine mündliche Ergänzungsprüfung möglich ist. Falls ja, wird die notwendige Mindestpunktzahl berechnet, die in der Ergänzungsprüfung erreicht werden muss, um die Prüfung insgesamt noch zu bestehen. Diese Berechnung berücksichtigt die Gewichtungen und die Rundungsregeln der IHK und liefert ein eindeutiges Ziel (z. B. minimale Punktzahl oder Zielnote) zusammen mit einem erklärenden Hinweis für die aufrufende Oberfläche.</w:t>
+        <w:t xml:space="preserve">Falls die Prüfung nicht bestanden ist, prüft das System, ob eine mündliche Ergänzungsprüfung möglich ist. Falls ja, wird die notwendige Mindestpunktzahl berechnet, die in der Ergänzungsprüfung erreicht werden muss, um die Prüfung insgesamt noch zu bestehen. Diese Berechnung berücksichtigt die Gewichtungen und die Rundungsregeln der IHK und liefert ein eindeutiges Ziel (z. B. minimale Punktzahl oder </w:t>
+      </w:r>
+      <w:proofErr w:type="spellStart"/>
+      <w:r>
+        <w:rPr>
+          <w:sz w:val="24"/>
+          <w:szCs w:val="24"/>
+        </w:rPr>
+        <w:t>Zielnote</w:t>
+      </w:r>
+      <w:proofErr w:type="spellEnd"/>
+      <w:r>
+        <w:rPr>
+          <w:sz w:val="24"/>
+          <w:szCs w:val="24"/>
+        </w:rPr>
+        <w:t>) zusammen mit einem erklärenden Hinweis für die aufrufende Oberfläche.</w:t>
       </w:r>
     </w:p>
     <w:p>
@@ -5500,11 +7106,19 @@
           <w:numId w:val="18"/>
         </w:numPr>
       </w:pPr>
-      <w:bookmarkStart w:id="29" w:name="_Toc214617237"/>
-      <w:r>
-        <w:t>Testbarkeit, Debug- und Datenzugriffs-Modelle</w:t>
-      </w:r>
-      <w:bookmarkEnd w:id="29"/>
+      <w:bookmarkStart w:id="30" w:name="_Toc214618174"/>
+      <w:r>
+        <w:t xml:space="preserve">Testbarkeit, </w:t>
+      </w:r>
+      <w:proofErr w:type="spellStart"/>
+      <w:r>
+        <w:t>Debug</w:t>
+      </w:r>
+      <w:proofErr w:type="spellEnd"/>
+      <w:r>
+        <w:t>- und Datenzugriffs-Modelle</w:t>
+      </w:r>
+      <w:bookmarkEnd w:id="30"/>
     </w:p>
     <w:p>
       <w:pPr>
@@ -5519,7 +7133,103 @@
           <w:sz w:val="24"/>
           <w:szCs w:val="24"/>
         </w:rPr>
-        <w:t>Das Projekt unterstützt zwei Betriebsmodi: einen Debug-Modus, der auf JSON-Testdaten (EvalPro.Debug) zugreift, und einen Produktionsmodus, der Repositories für die Datenbankanbindung (EvalPro.Database) verwendet. Diese Umschaltbarkeit ist bewusst einfach gehalten (Compile- oder Konfigurationsumschaltung), um reproduzierbare Tests zu ermöglichen. Testdatensätze werden in JSON-Dateien abgelegt; für die Entwicklung und automatisierte Tests werden spezielle Module wie EvalPro.Debug geladen. Produktionsdaten werden über Repository-Klassen bezogen, die in der Lösung implementiert sind.</w:t>
+        <w:t xml:space="preserve">Das Projekt unterstützt zwei Betriebsmodi: einen </w:t>
+      </w:r>
+      <w:proofErr w:type="spellStart"/>
+      <w:r>
+        <w:rPr>
+          <w:sz w:val="24"/>
+          <w:szCs w:val="24"/>
+        </w:rPr>
+        <w:t>Debug</w:t>
+      </w:r>
+      <w:proofErr w:type="spellEnd"/>
+      <w:r>
+        <w:rPr>
+          <w:sz w:val="24"/>
+          <w:szCs w:val="24"/>
+        </w:rPr>
+        <w:t>-Modus, der auf JSON-Testdaten (</w:t>
+      </w:r>
+      <w:proofErr w:type="spellStart"/>
+      <w:r>
+        <w:rPr>
+          <w:sz w:val="24"/>
+          <w:szCs w:val="24"/>
+        </w:rPr>
+        <w:t>EvalPro.Debug</w:t>
+      </w:r>
+      <w:proofErr w:type="spellEnd"/>
+      <w:r>
+        <w:rPr>
+          <w:sz w:val="24"/>
+          <w:szCs w:val="24"/>
+        </w:rPr>
+        <w:t xml:space="preserve">) zugreift, und einen Produktionsmodus, der </w:t>
+      </w:r>
+      <w:proofErr w:type="spellStart"/>
+      <w:r>
+        <w:rPr>
+          <w:sz w:val="24"/>
+          <w:szCs w:val="24"/>
+        </w:rPr>
+        <w:t>Repositories</w:t>
+      </w:r>
+      <w:proofErr w:type="spellEnd"/>
+      <w:r>
+        <w:rPr>
+          <w:sz w:val="24"/>
+          <w:szCs w:val="24"/>
+        </w:rPr>
+        <w:t xml:space="preserve"> für die Datenbankanbindung (</w:t>
+      </w:r>
+      <w:proofErr w:type="spellStart"/>
+      <w:r>
+        <w:rPr>
+          <w:sz w:val="24"/>
+          <w:szCs w:val="24"/>
+        </w:rPr>
+        <w:t>EvalPro.Database</w:t>
+      </w:r>
+      <w:proofErr w:type="spellEnd"/>
+      <w:r>
+        <w:rPr>
+          <w:sz w:val="24"/>
+          <w:szCs w:val="24"/>
+        </w:rPr>
+        <w:t>) verwendet. Diese Umschaltbarkeit ist bewusst einfach gehalten (</w:t>
+      </w:r>
+      <w:proofErr w:type="spellStart"/>
+      <w:r>
+        <w:rPr>
+          <w:sz w:val="24"/>
+          <w:szCs w:val="24"/>
+        </w:rPr>
+        <w:t>Compile</w:t>
+      </w:r>
+      <w:proofErr w:type="spellEnd"/>
+      <w:r>
+        <w:rPr>
+          <w:sz w:val="24"/>
+          <w:szCs w:val="24"/>
+        </w:rPr>
+        <w:t xml:space="preserve">- oder Konfigurationsumschaltung), um reproduzierbare Tests zu ermöglichen. Testdatensätze werden in JSON-Dateien abgelegt; für die Entwicklung und automatisierte Tests werden spezielle Module wie </w:t>
+      </w:r>
+      <w:proofErr w:type="spellStart"/>
+      <w:r>
+        <w:rPr>
+          <w:sz w:val="24"/>
+          <w:szCs w:val="24"/>
+        </w:rPr>
+        <w:t>EvalPro.Debug</w:t>
+      </w:r>
+      <w:proofErr w:type="spellEnd"/>
+      <w:r>
+        <w:rPr>
+          <w:sz w:val="24"/>
+          <w:szCs w:val="24"/>
+        </w:rPr>
+        <w:t xml:space="preserve"> geladen. Produktionsdaten werden über Repository-Klassen bezogen, die in der Lösung implementiert sind.</w:t>
       </w:r>
     </w:p>
     <w:p>
@@ -5551,6 +7261,85 @@
       <w:pPr>
         <w:spacing w:line="360" w:lineRule="auto"/>
         <w:rPr>
+          <w:sz w:val="24"/>
+          <w:szCs w:val="24"/>
+        </w:rPr>
+        <w:sectPr>
+          <w:footerReference w:type="even" r:id="rId19"/>
+          <w:footerReference w:type="default" r:id="rId20"/>
+          <w:footerReference w:type="first" r:id="rId21"/>
+          <w:pgSz w:w="11906" w:h="16838"/>
+          <w:pgMar w:top="1418" w:right="1134" w:bottom="1134" w:left="1134" w:header="709" w:footer="709" w:gutter="0"/>
+          <w:cols w:space="708"/>
+          <w:titlePg/>
+          <w:docGrid w:linePitch="360"/>
+        </w:sectPr>
+      </w:pPr>
+    </w:p>
+    <w:p>
+      <w:pPr>
+        <w:spacing w:line="360" w:lineRule="auto"/>
+        <w:rPr>
+          <w:rFonts w:cs="Arial"/>
+          <w:sz w:val="24"/>
+          <w:szCs w:val="24"/>
+        </w:rPr>
+      </w:pPr>
+    </w:p>
+    <w:p>
+      <w:pPr>
+        <w:pStyle w:val="berschrift1"/>
+        <w:numPr>
+          <w:ilvl w:val="0"/>
+          <w:numId w:val="2"/>
+        </w:numPr>
+      </w:pPr>
+      <w:bookmarkStart w:id="31" w:name="_Toc214618175"/>
+      <w:r>
+        <w:t>Backend Verbindung DB mit GUI</w:t>
+      </w:r>
+      <w:r>
+        <w:fldChar w:fldCharType="begin"/>
+      </w:r>
+      <w:r>
+        <w:instrText xml:space="preserve"> XE "</w:instrText>
+      </w:r>
+      <w:proofErr w:type="spellStart"/>
+      <w:proofErr w:type="gramStart"/>
+      <w:r>
+        <w:instrText>GUI:Graphical</w:instrText>
+      </w:r>
+      <w:proofErr w:type="spellEnd"/>
+      <w:proofErr w:type="gramEnd"/>
+      <w:r>
+        <w:instrText xml:space="preserve"> User Interface</w:instrText>
+      </w:r>
+      <w:r>
+        <w:instrText xml:space="preserve">" </w:instrText>
+      </w:r>
+      <w:r>
+        <w:fldChar w:fldCharType="end"/>
+      </w:r>
+      <w:r>
+        <w:t xml:space="preserve"> (Florian Tewes)</w:t>
+      </w:r>
+      <w:bookmarkEnd w:id="31"/>
+    </w:p>
+    <w:p>
+      <w:pPr>
+        <w:spacing w:line="360" w:lineRule="auto"/>
+        <w:rPr>
+          <w:rFonts w:cs="Arial"/>
+          <w:sz w:val="24"/>
+          <w:szCs w:val="24"/>
+        </w:rPr>
+      </w:pPr>
+    </w:p>
+    <w:p>
+      <w:pPr>
+        <w:spacing w:line="360" w:lineRule="auto"/>
+        <w:rPr>
+          <w:rFonts w:cs="Arial"/>
           <w:sz w:val="24"/>
           <w:szCs w:val="24"/>
         </w:rPr>
@@ -5581,80 +7370,11 @@
           <w:numId w:val="2"/>
         </w:numPr>
       </w:pPr>
-      <w:bookmarkStart w:id="30" w:name="_Toc214617238"/>
-      <w:r>
-        <w:t>Backend Verbindung DB mit GUI</w:t>
-      </w:r>
-      <w:r>
-        <w:fldChar w:fldCharType="begin"/>
-      </w:r>
-      <w:r>
-        <w:instrText xml:space="preserve"> XE "</w:instrText>
-      </w:r>
-      <w:r>
-        <w:instrText>GUI:Graphical User Interface</w:instrText>
-      </w:r>
-      <w:r>
-        <w:instrText xml:space="preserve">" </w:instrText>
-      </w:r>
-      <w:r>
-        <w:fldChar w:fldCharType="end"/>
-      </w:r>
-      <w:r>
-        <w:t xml:space="preserve"> (Florian Tewes)</w:t>
-      </w:r>
-      <w:bookmarkEnd w:id="30"/>
-    </w:p>
-    <w:p>
-      <w:pPr>
-        <w:spacing w:line="360" w:lineRule="auto"/>
-        <w:rPr>
-          <w:rFonts w:cs="Arial"/>
-          <w:sz w:val="24"/>
-          <w:szCs w:val="24"/>
-        </w:rPr>
-      </w:pPr>
-    </w:p>
-    <w:p>
-      <w:pPr>
-        <w:spacing w:line="360" w:lineRule="auto"/>
-        <w:rPr>
-          <w:rFonts w:cs="Arial"/>
-          <w:sz w:val="24"/>
-          <w:szCs w:val="24"/>
-        </w:rPr>
-        <w:sectPr>
-          <w:pgSz w:w="11906" w:h="16838"/>
-          <w:pgMar w:top="1418" w:right="1134" w:bottom="1134" w:left="1134" w:header="709" w:footer="709" w:gutter="0"/>
-          <w:cols w:space="708"/>
-          <w:titlePg/>
-          <w:docGrid w:linePitch="360"/>
-        </w:sectPr>
-      </w:pPr>
-    </w:p>
-    <w:p>
-      <w:pPr>
-        <w:spacing w:line="360" w:lineRule="auto"/>
-        <w:rPr>
-          <w:rFonts w:cs="Arial"/>
-          <w:sz w:val="24"/>
-          <w:szCs w:val="24"/>
-        </w:rPr>
-      </w:pPr>
-    </w:p>
-    <w:p>
-      <w:pPr>
-        <w:pStyle w:val="berschrift1"/>
-        <w:numPr>
-          <w:ilvl w:val="0"/>
-          <w:numId w:val="2"/>
-        </w:numPr>
-      </w:pPr>
-      <w:bookmarkStart w:id="31" w:name="_Toc214617239"/>
+      <w:bookmarkStart w:id="32" w:name="_Toc214618176"/>
       <w:r>
         <w:t>Zeitplanung Soll-Ist-Vergleich (Jedes Teammitglied für seinen Bereich)</w:t>
       </w:r>
-      <w:bookmarkEnd w:id="31"/>
+      <w:bookmarkEnd w:id="32"/>
     </w:p>
     <w:p>
       <w:pPr>
@@ -5735,7 +7455,27 @@
                 <w:sz w:val="24"/>
                 <w:szCs w:val="24"/>
               </w:rPr>
-              <w:instrText xml:space="preserve"> XE "PT:Personentage" </w:instrText>
+              <w:instrText xml:space="preserve"> XE "</w:instrText>
+            </w:r>
+            <w:proofErr w:type="spellStart"/>
+            <w:proofErr w:type="gramStart"/>
+            <w:r>
+              <w:rPr>
+                <w:rFonts w:ascii="Arial" w:hAnsi="Arial" w:cs="Arial"/>
+                <w:sz w:val="24"/>
+                <w:szCs w:val="24"/>
+              </w:rPr>
+              <w:instrText>PT:Personentage</w:instrText>
+            </w:r>
+            <w:proofErr w:type="spellEnd"/>
+            <w:proofErr w:type="gramEnd"/>
+            <w:r>
+              <w:rPr>
+                <w:rFonts w:ascii="Arial" w:hAnsi="Arial" w:cs="Arial"/>
+                <w:sz w:val="24"/>
+                <w:szCs w:val="24"/>
+              </w:rPr>
+              <w:instrText xml:space="preserve">" </w:instrText>
             </w:r>
             <w:r>
               <w:rPr>
@@ -6861,7 +8601,7 @@
           <w:docGrid w:linePitch="360"/>
         </w:sectPr>
       </w:pPr>
-      <w:bookmarkStart w:id="32" w:name="_Toc214612090"/>
+      <w:bookmarkStart w:id="33" w:name="_Toc214612090"/>
       <w:r>
         <w:t xml:space="preserve">Tabelle </w:t>
       </w:r>
@@ -6887,7 +8627,7 @@
       <w:r>
         <w:t xml:space="preserve"> Vergleich Geplante Zeit und tatsächlich benötigte Zeit</w:t>
       </w:r>
-      <w:bookmarkEnd w:id="32"/>
+      <w:bookmarkEnd w:id="33"/>
     </w:p>
     <w:p>
       <w:pPr>
@@ -6906,7 +8646,7 @@
       <w:pPr>
         <w:pStyle w:val="berschrift1"/>
       </w:pPr>
-      <w:bookmarkStart w:id="33" w:name="_Toc214617240"/>
+      <w:bookmarkStart w:id="34" w:name="_Toc214618177"/>
       <w:r>
         <w:t>Abbildungs</w:t>
       </w:r>
@@ -6916,7 +8656,7 @@
       <w:r>
         <w:t>verzeichnis</w:t>
       </w:r>
-      <w:bookmarkEnd w:id="33"/>
+      <w:bookmarkEnd w:id="34"/>
     </w:p>
     <w:p>
       <w:pPr>
@@ -7391,14 +9131,231 @@
     <w:r>
       <w:ptab w:relativeTo="margin" w:alignment="center" w:leader="none"/>
     </w:r>
-    <w:r>
-      <w:t>EvalPro – Professionelles PrüferInnen Werkzeug</w:t>
+    <w:proofErr w:type="spellStart"/>
+    <w:r>
+      <w:t>EvalPro</w:t>
+    </w:r>
+    <w:proofErr w:type="spellEnd"/>
+    <w:r>
+      <w:t xml:space="preserve"> – Professionelles PrüferInnen Werkzeug</w:t>
     </w:r>
     <w:r>
       <w:ptab w:relativeTo="margin" w:alignment="right" w:leader="none"/>
     </w:r>
     <w:r>
       <w:t>Gruppe 7</w:t>
+    </w:r>
+  </w:p>
+</w:ftr>
+</file>
+
+<file path=word/footer10.xml><?xml version="1.0" encoding="utf-8"?>
+<w:ftr xmlns:wpc="http://schemas.microsoft.com/office/word/2010/wordprocessingCanvas" xmlns:cx="http://schemas.microsoft.com/office/drawing/2014/chartex" xmlns:cx1="http://schemas.microsoft.com/office/drawing/2015/9/8/chartex" xmlns:cx2="http://schemas.microsoft.com/office/drawing/2015/10/21/chartex" xmlns:cx3="http://schemas.microsoft.com/office/drawing/2016/5/9/chartex" xmlns:cx4="http://schemas.microsoft.com/office/drawing/2016/5/10/chartex" xmlns:cx5="http://schemas.microsoft.com/office/drawing/2016/5/11/chartex" xmlns:cx6="http://schemas.microsoft.com/office/drawing/2016/5/12/chartex" xmlns:cx7="http://schemas.microsoft.com/office/drawing/2016/5/13/chartex" xmlns:cx8="http://schemas.microsoft.com/office/drawing/2016/5/14/chartex" xmlns:mc="http://schemas.openxmlformats.org/markup-compatibility/2006" xmlns:aink="http://schemas.microsoft.com/office/drawing/2016/ink" xmlns:am3d="http://schemas.microsoft.com/office/drawing/2017/model3d" xmlns:o="urn:schemas-microsoft-com:office:office" xmlns:oel="http://schemas.microsoft.com/office/2019/extlst" xmlns:r="http://schemas.openxmlformats.org/officeDocument/2006/relationships" xmlns:m="http://schemas.openxmlformats.org/officeDocument/2006/math" xmlns:v="urn:schemas-microsoft-com:vml" xmlns:wp14="http://schemas.microsoft.com/office/word/2010/wordprocessingDrawing" xmlns:wp="http://schemas.openxmlformats.org/drawingml/2006/wordprocessingDrawing" xmlns:w10="urn:schemas-microsoft-com:office:word" xmlns:w="http://schemas.openxmlformats.org/wordprocessingml/2006/main" xmlns:w14="http://schemas.microsoft.com/office/word/2010/wordml" xmlns:w15="http://schemas.microsoft.com/office/word/2012/wordml" xmlns:w16cex="http://schemas.microsoft.com/office/word/2018/wordml/cex" xmlns:w16cid="http://schemas.microsoft.com/office/word/2016/wordml/cid" xmlns:w16="http://schemas.microsoft.com/office/word/2018/wordml" xmlns:w16du="http://schemas.microsoft.com/office/word/2023/wordml/word16du" xmlns:w16sdtdh="http://schemas.microsoft.com/office/word/2020/wordml/sdtdatahash" xmlns:w16sdtfl="http://schemas.microsoft.com/office/word/2024/wordml/sdtformatlock" xmlns:w16se="http://schemas.microsoft.com/office/word/2015/wordml/symex" xmlns:wpg="http://schemas.microsoft.com/office/word/2010/wordprocessingGroup" xmlns:wpi="http://schemas.microsoft.com/office/word/2010/wordprocessingInk" xmlns:wne="http://schemas.microsoft.com/office/word/2006/wordml" xmlns:wps="http://schemas.microsoft.com/office/word/2010/wordprocessingShape" mc:Ignorable="w14 w15 w16se w16cid w16 w16cex w16sdtdh w16sdtfl w16du wp14">
+  <w:p>
+    <w:pPr>
+      <w:pStyle w:val="Fuzeile"/>
+    </w:pPr>
+    <w:r>
+      <w:t>Gruppe 7</w:t>
+    </w:r>
+    <w:r>
+      <w:ptab w:relativeTo="margin" w:alignment="center" w:leader="none"/>
+    </w:r>
+    <w:proofErr w:type="spellStart"/>
+    <w:r>
+      <w:t>EvalPro</w:t>
+    </w:r>
+    <w:proofErr w:type="spellEnd"/>
+    <w:r>
+      <w:t xml:space="preserve"> – Professionelles PrüferInnen Werkzeug</w:t>
+    </w:r>
+    <w:r>
+      <w:ptab w:relativeTo="margin" w:alignment="right" w:leader="none"/>
+    </w:r>
+    <w:r>
+      <w:t xml:space="preserve"> </w:t>
+    </w:r>
+    <w:r>
+      <w:t xml:space="preserve">Seite </w:t>
+    </w:r>
+    <w:r>
+      <w:rPr>
+        <w:b/>
+        <w:bCs/>
+      </w:rPr>
+      <w:fldChar w:fldCharType="begin"/>
+    </w:r>
+    <w:r>
+      <w:rPr>
+        <w:b/>
+        <w:bCs/>
+      </w:rPr>
+      <w:instrText>PAGE  \* Arabic  \* MERGEFORMAT</w:instrText>
+    </w:r>
+    <w:r>
+      <w:rPr>
+        <w:b/>
+        <w:bCs/>
+      </w:rPr>
+      <w:fldChar w:fldCharType="separate"/>
+    </w:r>
+    <w:r>
+      <w:rPr>
+        <w:b/>
+        <w:bCs/>
+      </w:rPr>
+      <w:t>9</w:t>
+    </w:r>
+    <w:r>
+      <w:rPr>
+        <w:b/>
+        <w:bCs/>
+      </w:rPr>
+      <w:fldChar w:fldCharType="end"/>
+    </w:r>
+    <w:r>
+      <w:t xml:space="preserve"> von </w:t>
+    </w:r>
+    <w:r>
+      <w:rPr>
+        <w:b/>
+        <w:bCs/>
+      </w:rPr>
+      <w:fldChar w:fldCharType="begin"/>
+    </w:r>
+    <w:r>
+      <w:rPr>
+        <w:b/>
+        <w:bCs/>
+      </w:rPr>
+      <w:instrText>NUMPAGES  \* Arabic  \* MERGEFORMAT</w:instrText>
+    </w:r>
+    <w:r>
+      <w:rPr>
+        <w:b/>
+        <w:bCs/>
+      </w:rPr>
+      <w:fldChar w:fldCharType="separate"/>
+    </w:r>
+    <w:r>
+      <w:rPr>
+        <w:b/>
+        <w:bCs/>
+      </w:rPr>
+      <w:t>14</w:t>
+    </w:r>
+    <w:r>
+      <w:rPr>
+        <w:b/>
+        <w:bCs/>
+      </w:rPr>
+      <w:fldChar w:fldCharType="end"/>
+    </w:r>
+  </w:p>
+</w:ftr>
+</file>
+
+<file path=word/footer11.xml><?xml version="1.0" encoding="utf-8"?>
+<w:ftr xmlns:wpc="http://schemas.microsoft.com/office/word/2010/wordprocessingCanvas" xmlns:cx="http://schemas.microsoft.com/office/drawing/2014/chartex" xmlns:cx1="http://schemas.microsoft.com/office/drawing/2015/9/8/chartex" xmlns:cx2="http://schemas.microsoft.com/office/drawing/2015/10/21/chartex" xmlns:cx3="http://schemas.microsoft.com/office/drawing/2016/5/9/chartex" xmlns:cx4="http://schemas.microsoft.com/office/drawing/2016/5/10/chartex" xmlns:cx5="http://schemas.microsoft.com/office/drawing/2016/5/11/chartex" xmlns:cx6="http://schemas.microsoft.com/office/drawing/2016/5/12/chartex" xmlns:cx7="http://schemas.microsoft.com/office/drawing/2016/5/13/chartex" xmlns:cx8="http://schemas.microsoft.com/office/drawing/2016/5/14/chartex" xmlns:mc="http://schemas.openxmlformats.org/markup-compatibility/2006" xmlns:aink="http://schemas.microsoft.com/office/drawing/2016/ink" xmlns:am3d="http://schemas.microsoft.com/office/drawing/2017/model3d" xmlns:o="urn:schemas-microsoft-com:office:office" xmlns:oel="http://schemas.microsoft.com/office/2019/extlst" xmlns:r="http://schemas.openxmlformats.org/officeDocument/2006/relationships" xmlns:m="http://schemas.openxmlformats.org/officeDocument/2006/math" xmlns:v="urn:schemas-microsoft-com:vml" xmlns:wp14="http://schemas.microsoft.com/office/word/2010/wordprocessingDrawing" xmlns:wp="http://schemas.openxmlformats.org/drawingml/2006/wordprocessingDrawing" xmlns:w10="urn:schemas-microsoft-com:office:word" xmlns:w="http://schemas.openxmlformats.org/wordprocessingml/2006/main" xmlns:w14="http://schemas.microsoft.com/office/word/2010/wordml" xmlns:w15="http://schemas.microsoft.com/office/word/2012/wordml" xmlns:w16cex="http://schemas.microsoft.com/office/word/2018/wordml/cex" xmlns:w16cid="http://schemas.microsoft.com/office/word/2016/wordml/cid" xmlns:w16="http://schemas.microsoft.com/office/word/2018/wordml" xmlns:w16du="http://schemas.microsoft.com/office/word/2023/wordml/word16du" xmlns:w16sdtdh="http://schemas.microsoft.com/office/word/2020/wordml/sdtdatahash" xmlns:w16sdtfl="http://schemas.microsoft.com/office/word/2024/wordml/sdtformatlock" xmlns:w16se="http://schemas.microsoft.com/office/word/2015/wordml/symex" xmlns:wpg="http://schemas.microsoft.com/office/word/2010/wordprocessingGroup" xmlns:wpi="http://schemas.microsoft.com/office/word/2010/wordprocessingInk" xmlns:wne="http://schemas.microsoft.com/office/word/2006/wordml" xmlns:wps="http://schemas.microsoft.com/office/word/2010/wordprocessingShape" mc:Ignorable="w14 w15 w16se w16cid w16 w16cex w16sdtdh w16sdtfl w16du wp14">
+  <w:p>
+    <w:pPr>
+      <w:pStyle w:val="Fuzeile"/>
+    </w:pPr>
+    <w:r>
+      <w:t xml:space="preserve">Seite </w:t>
+    </w:r>
+    <w:r>
+      <w:rPr>
+        <w:b/>
+        <w:bCs/>
+      </w:rPr>
+      <w:fldChar w:fldCharType="begin"/>
+    </w:r>
+    <w:r>
+      <w:rPr>
+        <w:b/>
+        <w:bCs/>
+      </w:rPr>
+      <w:instrText>PAGE  \* Arabic  \* MERGEFORMAT</w:instrText>
+    </w:r>
+    <w:r>
+      <w:rPr>
+        <w:b/>
+        <w:bCs/>
+      </w:rPr>
+      <w:fldChar w:fldCharType="separate"/>
+    </w:r>
+    <w:r>
+      <w:rPr>
+        <w:b/>
+        <w:bCs/>
+      </w:rPr>
+      <w:t>8</w:t>
+    </w:r>
+    <w:r>
+      <w:rPr>
+        <w:b/>
+        <w:bCs/>
+      </w:rPr>
+      <w:fldChar w:fldCharType="end"/>
+    </w:r>
+    <w:r>
+      <w:t xml:space="preserve"> von </w:t>
+    </w:r>
+    <w:r>
+      <w:rPr>
+        <w:b/>
+        <w:bCs/>
+      </w:rPr>
+      <w:fldChar w:fldCharType="begin"/>
+    </w:r>
+    <w:r>
+      <w:rPr>
+        <w:b/>
+        <w:bCs/>
+      </w:rPr>
+      <w:instrText>NUMPAGES  \* Arabic  \* MERGEFORMAT</w:instrText>
+    </w:r>
+    <w:r>
+      <w:rPr>
+        <w:b/>
+        <w:bCs/>
+      </w:rPr>
+      <w:fldChar w:fldCharType="separate"/>
+    </w:r>
+    <w:r>
+      <w:rPr>
+        <w:b/>
+        <w:bCs/>
+      </w:rPr>
+      <w:t>14</w:t>
+    </w:r>
+    <w:r>
+      <w:rPr>
+        <w:b/>
+        <w:bCs/>
+      </w:rPr>
+      <w:fldChar w:fldCharType="end"/>
+    </w:r>
+    <w:r>
+      <w:ptab w:relativeTo="margin" w:alignment="center" w:leader="none"/>
+    </w:r>
+    <w:proofErr w:type="spellStart"/>
+    <w:r>
+      <w:t>EvalPro</w:t>
+    </w:r>
+    <w:proofErr w:type="spellEnd"/>
+    <w:r>
+      <w:t xml:space="preserve"> – Professionelles PrüferInnen Werkzeug</w:t>
+    </w:r>
+    <w:r>
+      <w:ptab w:relativeTo="margin" w:alignment="right" w:leader="none"/>
+    </w:r>
+    <w:r>
+      <w:t xml:space="preserve"> </w:t>
+    </w:r>
+    <w:r>
+      <w:t>Gruppe7</w:t>
     </w:r>
   </w:p>
 </w:ftr>
@@ -7411,18 +9368,6 @@
       <w:pStyle w:val="Fuzeile"/>
     </w:pPr>
     <w:r>
-      <w:ptab w:relativeTo="margin" w:alignment="center" w:leader="none"/>
-    </w:r>
-    <w:r>
-      <w:t>EvalPro – Professionelles PrüferInnen Werkzeug</w:t>
-    </w:r>
-    <w:r>
-      <w:ptab w:relativeTo="margin" w:alignment="right" w:leader="none"/>
-    </w:r>
-    <w:r>
-      <w:t xml:space="preserve"> </w:t>
-    </w:r>
-    <w:r>
       <w:t xml:space="preserve">Seite </w:t>
     </w:r>
     <w:r>
@@ -7451,7 +9396,7 @@
         <w:b/>
         <w:bCs/>
       </w:rPr>
-      <w:t>1</w:t>
+      <w:t>2</w:t>
     </w:r>
     <w:r>
       <w:rPr>
@@ -7489,7 +9434,7 @@
         <w:b/>
         <w:bCs/>
       </w:rPr>
-      <w:t>3</w:t>
+      <w:t>14</w:t>
     </w:r>
     <w:r>
       <w:rPr>
@@ -7497,6 +9442,23 @@
         <w:bCs/>
       </w:rPr>
       <w:fldChar w:fldCharType="end"/>
+    </w:r>
+    <w:r>
+      <w:ptab w:relativeTo="margin" w:alignment="center" w:leader="none"/>
+    </w:r>
+    <w:proofErr w:type="spellStart"/>
+    <w:r>
+      <w:t>EvalPro</w:t>
+    </w:r>
+    <w:proofErr w:type="spellEnd"/>
+    <w:r>
+      <w:t xml:space="preserve"> – Professionelles PrüferInnen Werkzeug</w:t>
+    </w:r>
+    <w:r>
+      <w:ptab w:relativeTo="margin" w:alignment="right" w:leader="none"/>
+    </w:r>
+    <w:r>
+      <w:t xml:space="preserve"> </w:t>
     </w:r>
   </w:p>
 </w:ftr>
@@ -7509,6 +9471,23 @@
       <w:pStyle w:val="Fuzeile"/>
     </w:pPr>
     <w:r>
+      <w:ptab w:relativeTo="margin" w:alignment="center" w:leader="none"/>
+    </w:r>
+    <w:proofErr w:type="spellStart"/>
+    <w:r>
+      <w:t>EvalPro</w:t>
+    </w:r>
+    <w:proofErr w:type="spellEnd"/>
+    <w:r>
+      <w:t xml:space="preserve"> – Professionelles PrüferInnen Werkzeug</w:t>
+    </w:r>
+    <w:r>
+      <w:ptab w:relativeTo="margin" w:alignment="right" w:leader="none"/>
+    </w:r>
+    <w:r>
+      <w:t xml:space="preserve"> </w:t>
+    </w:r>
+    <w:r>
       <w:t xml:space="preserve">Seite </w:t>
     </w:r>
     <w:r>
@@ -7575,7 +9554,7 @@
         <w:b/>
         <w:bCs/>
       </w:rPr>
-      <w:t>3</w:t>
+      <w:t>14</w:t>
     </w:r>
     <w:r>
       <w:rPr>
@@ -7583,15 +9562,6 @@
         <w:bCs/>
       </w:rPr>
       <w:fldChar w:fldCharType="end"/>
-    </w:r>
-    <w:r>
-      <w:ptab w:relativeTo="margin" w:alignment="center" w:leader="none"/>
-    </w:r>
-    <w:r>
-      <w:t>EvalPro – Professionelles PrüferInnen Werkzeug</w:t>
-    </w:r>
-    <w:r>
-      <w:ptab w:relativeTo="margin" w:alignment="right" w:leader="none"/>
     </w:r>
   </w:p>
 </w:ftr>
@@ -7632,7 +9602,7 @@
         <w:b/>
         <w:bCs/>
       </w:rPr>
-      <w:t>4</w:t>
+      <w:t>2</w:t>
     </w:r>
     <w:r>
       <w:rPr>
@@ -7670,7 +9640,7 @@
         <w:b/>
         <w:bCs/>
       </w:rPr>
-      <w:t>4</w:t>
+      <w:t>3</w:t>
     </w:r>
     <w:r>
       <w:rPr>
@@ -7682,12 +9652,439 @@
     <w:r>
       <w:ptab w:relativeTo="margin" w:alignment="center" w:leader="none"/>
     </w:r>
-    <w:r>
-      <w:t>EvalPro – Professionelles PrüferInnen Werkzeug</w:t>
+    <w:proofErr w:type="spellStart"/>
+    <w:r>
+      <w:t>EvalPro</w:t>
+    </w:r>
+    <w:proofErr w:type="spellEnd"/>
+    <w:r>
+      <w:t xml:space="preserve"> – Professionelles PrüferInnen Werkzeug</w:t>
     </w:r>
     <w:r>
       <w:ptab w:relativeTo="margin" w:alignment="right" w:leader="none"/>
     </w:r>
+  </w:p>
+</w:ftr>
+</file>
+
+<file path=word/footer5.xml><?xml version="1.0" encoding="utf-8"?>
+<w:ftr xmlns:wpc="http://schemas.microsoft.com/office/word/2010/wordprocessingCanvas" xmlns:cx="http://schemas.microsoft.com/office/drawing/2014/chartex" xmlns:cx1="http://schemas.microsoft.com/office/drawing/2015/9/8/chartex" xmlns:cx2="http://schemas.microsoft.com/office/drawing/2015/10/21/chartex" xmlns:cx3="http://schemas.microsoft.com/office/drawing/2016/5/9/chartex" xmlns:cx4="http://schemas.microsoft.com/office/drawing/2016/5/10/chartex" xmlns:cx5="http://schemas.microsoft.com/office/drawing/2016/5/11/chartex" xmlns:cx6="http://schemas.microsoft.com/office/drawing/2016/5/12/chartex" xmlns:cx7="http://schemas.microsoft.com/office/drawing/2016/5/13/chartex" xmlns:cx8="http://schemas.microsoft.com/office/drawing/2016/5/14/chartex" xmlns:mc="http://schemas.openxmlformats.org/markup-compatibility/2006" xmlns:aink="http://schemas.microsoft.com/office/drawing/2016/ink" xmlns:am3d="http://schemas.microsoft.com/office/drawing/2017/model3d" xmlns:o="urn:schemas-microsoft-com:office:office" xmlns:oel="http://schemas.microsoft.com/office/2019/extlst" xmlns:r="http://schemas.openxmlformats.org/officeDocument/2006/relationships" xmlns:m="http://schemas.openxmlformats.org/officeDocument/2006/math" xmlns:v="urn:schemas-microsoft-com:vml" xmlns:wp14="http://schemas.microsoft.com/office/word/2010/wordprocessingDrawing" xmlns:wp="http://schemas.openxmlformats.org/drawingml/2006/wordprocessingDrawing" xmlns:w10="urn:schemas-microsoft-com:office:word" xmlns:w="http://schemas.openxmlformats.org/wordprocessingml/2006/main" xmlns:w14="http://schemas.microsoft.com/office/word/2010/wordml" xmlns:w15="http://schemas.microsoft.com/office/word/2012/wordml" xmlns:w16cex="http://schemas.microsoft.com/office/word/2018/wordml/cex" xmlns:w16cid="http://schemas.microsoft.com/office/word/2016/wordml/cid" xmlns:w16="http://schemas.microsoft.com/office/word/2018/wordml" xmlns:w16du="http://schemas.microsoft.com/office/word/2023/wordml/word16du" xmlns:w16sdtdh="http://schemas.microsoft.com/office/word/2020/wordml/sdtdatahash" xmlns:w16sdtfl="http://schemas.microsoft.com/office/word/2024/wordml/sdtformatlock" xmlns:w16se="http://schemas.microsoft.com/office/word/2015/wordml/symex" xmlns:wpg="http://schemas.microsoft.com/office/word/2010/wordprocessingGroup" xmlns:wpi="http://schemas.microsoft.com/office/word/2010/wordprocessingInk" xmlns:wne="http://schemas.microsoft.com/office/word/2006/wordml" xmlns:wps="http://schemas.microsoft.com/office/word/2010/wordprocessingShape" mc:Ignorable="w14 w15 w16se w16cid w16 w16cex w16sdtdh w16sdtfl w16du wp14">
+  <w:p>
+    <w:pPr>
+      <w:pStyle w:val="Fuzeile"/>
+    </w:pPr>
+    <w:r>
+      <w:t xml:space="preserve">Seite </w:t>
+    </w:r>
+    <w:r>
+      <w:rPr>
+        <w:b/>
+        <w:bCs/>
+      </w:rPr>
+      <w:fldChar w:fldCharType="begin"/>
+    </w:r>
+    <w:r>
+      <w:rPr>
+        <w:b/>
+        <w:bCs/>
+      </w:rPr>
+      <w:instrText>PAGE  \* Arabic  \* MERGEFORMAT</w:instrText>
+    </w:r>
+    <w:r>
+      <w:rPr>
+        <w:b/>
+        <w:bCs/>
+      </w:rPr>
+      <w:fldChar w:fldCharType="separate"/>
+    </w:r>
+    <w:r>
+      <w:rPr>
+        <w:b/>
+        <w:bCs/>
+      </w:rPr>
+      <w:t>4</w:t>
+    </w:r>
+    <w:r>
+      <w:rPr>
+        <w:b/>
+        <w:bCs/>
+      </w:rPr>
+      <w:fldChar w:fldCharType="end"/>
+    </w:r>
+    <w:r>
+      <w:t xml:space="preserve"> von </w:t>
+    </w:r>
+    <w:r>
+      <w:rPr>
+        <w:b/>
+        <w:bCs/>
+      </w:rPr>
+      <w:fldChar w:fldCharType="begin"/>
+    </w:r>
+    <w:r>
+      <w:rPr>
+        <w:b/>
+        <w:bCs/>
+      </w:rPr>
+      <w:instrText>NUMPAGES  \* Arabic  \* MERGEFORMAT</w:instrText>
+    </w:r>
+    <w:r>
+      <w:rPr>
+        <w:b/>
+        <w:bCs/>
+      </w:rPr>
+      <w:fldChar w:fldCharType="separate"/>
+    </w:r>
+    <w:r>
+      <w:rPr>
+        <w:b/>
+        <w:bCs/>
+      </w:rPr>
+      <w:t>4</w:t>
+    </w:r>
+    <w:r>
+      <w:rPr>
+        <w:b/>
+        <w:bCs/>
+      </w:rPr>
+      <w:fldChar w:fldCharType="end"/>
+    </w:r>
+    <w:r>
+      <w:ptab w:relativeTo="margin" w:alignment="center" w:leader="none"/>
+    </w:r>
+    <w:proofErr w:type="spellStart"/>
+    <w:r>
+      <w:t>EvalPro</w:t>
+    </w:r>
+    <w:proofErr w:type="spellEnd"/>
+    <w:r>
+      <w:t xml:space="preserve"> – Professionelles PrüferInnen Werkzeug</w:t>
+    </w:r>
+    <w:r>
+      <w:ptab w:relativeTo="margin" w:alignment="right" w:leader="none"/>
+    </w:r>
+  </w:p>
+</w:ftr>
+</file>
+
+<file path=word/footer6.xml><?xml version="1.0" encoding="utf-8"?>
+<w:ftr xmlns:wpc="http://schemas.microsoft.com/office/word/2010/wordprocessingCanvas" xmlns:cx="http://schemas.microsoft.com/office/drawing/2014/chartex" xmlns:cx1="http://schemas.microsoft.com/office/drawing/2015/9/8/chartex" xmlns:cx2="http://schemas.microsoft.com/office/drawing/2015/10/21/chartex" xmlns:cx3="http://schemas.microsoft.com/office/drawing/2016/5/9/chartex" xmlns:cx4="http://schemas.microsoft.com/office/drawing/2016/5/10/chartex" xmlns:cx5="http://schemas.microsoft.com/office/drawing/2016/5/11/chartex" xmlns:cx6="http://schemas.microsoft.com/office/drawing/2016/5/12/chartex" xmlns:cx7="http://schemas.microsoft.com/office/drawing/2016/5/13/chartex" xmlns:cx8="http://schemas.microsoft.com/office/drawing/2016/5/14/chartex" xmlns:mc="http://schemas.openxmlformats.org/markup-compatibility/2006" xmlns:aink="http://schemas.microsoft.com/office/drawing/2016/ink" xmlns:am3d="http://schemas.microsoft.com/office/drawing/2017/model3d" xmlns:o="urn:schemas-microsoft-com:office:office" xmlns:oel="http://schemas.microsoft.com/office/2019/extlst" xmlns:r="http://schemas.openxmlformats.org/officeDocument/2006/relationships" xmlns:m="http://schemas.openxmlformats.org/officeDocument/2006/math" xmlns:v="urn:schemas-microsoft-com:vml" xmlns:wp14="http://schemas.microsoft.com/office/word/2010/wordprocessingDrawing" xmlns:wp="http://schemas.openxmlformats.org/drawingml/2006/wordprocessingDrawing" xmlns:w10="urn:schemas-microsoft-com:office:word" xmlns:w="http://schemas.openxmlformats.org/wordprocessingml/2006/main" xmlns:w14="http://schemas.microsoft.com/office/word/2010/wordml" xmlns:w15="http://schemas.microsoft.com/office/word/2012/wordml" xmlns:w16cex="http://schemas.microsoft.com/office/word/2018/wordml/cex" xmlns:w16cid="http://schemas.microsoft.com/office/word/2016/wordml/cid" xmlns:w16="http://schemas.microsoft.com/office/word/2018/wordml" xmlns:w16du="http://schemas.microsoft.com/office/word/2023/wordml/word16du" xmlns:w16sdtdh="http://schemas.microsoft.com/office/word/2020/wordml/sdtdatahash" xmlns:w16sdtfl="http://schemas.microsoft.com/office/word/2024/wordml/sdtformatlock" xmlns:w16se="http://schemas.microsoft.com/office/word/2015/wordml/symex" xmlns:wpg="http://schemas.microsoft.com/office/word/2010/wordprocessingGroup" xmlns:wpi="http://schemas.microsoft.com/office/word/2010/wordprocessingInk" xmlns:wne="http://schemas.microsoft.com/office/word/2006/wordml" xmlns:wps="http://schemas.microsoft.com/office/word/2010/wordprocessingShape" mc:Ignorable="w14 w15 w16se w16cid w16 w16cex w16sdtdh w16sdtfl w16du wp14">
+  <w:p>
+    <w:pPr>
+      <w:pStyle w:val="Fuzeile"/>
+    </w:pPr>
+    <w:r>
+      <w:ptab w:relativeTo="margin" w:alignment="center" w:leader="none"/>
+    </w:r>
+    <w:proofErr w:type="spellStart"/>
+    <w:r>
+      <w:t>EvalPro</w:t>
+    </w:r>
+    <w:proofErr w:type="spellEnd"/>
+    <w:r>
+      <w:t xml:space="preserve"> – Professionelles PrüferInnen Werkzeug</w:t>
+    </w:r>
+    <w:r>
+      <w:ptab w:relativeTo="margin" w:alignment="right" w:leader="none"/>
+    </w:r>
+    <w:r>
+      <w:t xml:space="preserve"> </w:t>
+    </w:r>
+    <w:r>
+      <w:t xml:space="preserve">Seite </w:t>
+    </w:r>
+    <w:r>
+      <w:rPr>
+        <w:b/>
+        <w:bCs/>
+      </w:rPr>
+      <w:fldChar w:fldCharType="begin"/>
+    </w:r>
+    <w:r>
+      <w:rPr>
+        <w:b/>
+        <w:bCs/>
+      </w:rPr>
+      <w:instrText>PAGE  \* Arabic  \* MERGEFORMAT</w:instrText>
+    </w:r>
+    <w:r>
+      <w:rPr>
+        <w:b/>
+        <w:bCs/>
+      </w:rPr>
+      <w:fldChar w:fldCharType="separate"/>
+    </w:r>
+    <w:r>
+      <w:rPr>
+        <w:b/>
+        <w:bCs/>
+      </w:rPr>
+      <w:t>4</w:t>
+    </w:r>
+    <w:r>
+      <w:rPr>
+        <w:b/>
+        <w:bCs/>
+      </w:rPr>
+      <w:fldChar w:fldCharType="end"/>
+    </w:r>
+    <w:r>
+      <w:t xml:space="preserve"> von </w:t>
+    </w:r>
+    <w:r>
+      <w:rPr>
+        <w:b/>
+        <w:bCs/>
+      </w:rPr>
+      <w:fldChar w:fldCharType="begin"/>
+    </w:r>
+    <w:r>
+      <w:rPr>
+        <w:b/>
+        <w:bCs/>
+      </w:rPr>
+      <w:instrText>NUMPAGES  \* Arabic  \* MERGEFORMAT</w:instrText>
+    </w:r>
+    <w:r>
+      <w:rPr>
+        <w:b/>
+        <w:bCs/>
+      </w:rPr>
+      <w:fldChar w:fldCharType="separate"/>
+    </w:r>
+    <w:r>
+      <w:rPr>
+        <w:b/>
+        <w:bCs/>
+      </w:rPr>
+      <w:t>14</w:t>
+    </w:r>
+    <w:r>
+      <w:rPr>
+        <w:b/>
+        <w:bCs/>
+      </w:rPr>
+      <w:fldChar w:fldCharType="end"/>
+    </w:r>
+  </w:p>
+</w:ftr>
+</file>
+
+<file path=word/footer7.xml><?xml version="1.0" encoding="utf-8"?>
+<w:ftr xmlns:wpc="http://schemas.microsoft.com/office/word/2010/wordprocessingCanvas" xmlns:cx="http://schemas.microsoft.com/office/drawing/2014/chartex" xmlns:cx1="http://schemas.microsoft.com/office/drawing/2015/9/8/chartex" xmlns:cx2="http://schemas.microsoft.com/office/drawing/2015/10/21/chartex" xmlns:cx3="http://schemas.microsoft.com/office/drawing/2016/5/9/chartex" xmlns:cx4="http://schemas.microsoft.com/office/drawing/2016/5/10/chartex" xmlns:cx5="http://schemas.microsoft.com/office/drawing/2016/5/11/chartex" xmlns:cx6="http://schemas.microsoft.com/office/drawing/2016/5/12/chartex" xmlns:cx7="http://schemas.microsoft.com/office/drawing/2016/5/13/chartex" xmlns:cx8="http://schemas.microsoft.com/office/drawing/2016/5/14/chartex" xmlns:mc="http://schemas.openxmlformats.org/markup-compatibility/2006" xmlns:aink="http://schemas.microsoft.com/office/drawing/2016/ink" xmlns:am3d="http://schemas.microsoft.com/office/drawing/2017/model3d" xmlns:o="urn:schemas-microsoft-com:office:office" xmlns:oel="http://schemas.microsoft.com/office/2019/extlst" xmlns:r="http://schemas.openxmlformats.org/officeDocument/2006/relationships" xmlns:m="http://schemas.openxmlformats.org/officeDocument/2006/math" xmlns:v="urn:schemas-microsoft-com:vml" xmlns:wp14="http://schemas.microsoft.com/office/word/2010/wordprocessingDrawing" xmlns:wp="http://schemas.openxmlformats.org/drawingml/2006/wordprocessingDrawing" xmlns:w10="urn:schemas-microsoft-com:office:word" xmlns:w="http://schemas.openxmlformats.org/wordprocessingml/2006/main" xmlns:w14="http://schemas.microsoft.com/office/word/2010/wordml" xmlns:w15="http://schemas.microsoft.com/office/word/2012/wordml" xmlns:w16cex="http://schemas.microsoft.com/office/word/2018/wordml/cex" xmlns:w16cid="http://schemas.microsoft.com/office/word/2016/wordml/cid" xmlns:w16="http://schemas.microsoft.com/office/word/2018/wordml" xmlns:w16du="http://schemas.microsoft.com/office/word/2023/wordml/word16du" xmlns:w16sdtdh="http://schemas.microsoft.com/office/word/2020/wordml/sdtdatahash" xmlns:w16sdtfl="http://schemas.microsoft.com/office/word/2024/wordml/sdtformatlock" xmlns:w16se="http://schemas.microsoft.com/office/word/2015/wordml/symex" xmlns:wpg="http://schemas.microsoft.com/office/word/2010/wordprocessingGroup" xmlns:wpi="http://schemas.microsoft.com/office/word/2010/wordprocessingInk" xmlns:wne="http://schemas.microsoft.com/office/word/2006/wordml" xmlns:wps="http://schemas.microsoft.com/office/word/2010/wordprocessingShape" mc:Ignorable="w14 w15 w16se w16cid w16 w16cex w16sdtdh w16sdtfl w16du wp14">
+  <w:p>
+    <w:pPr>
+      <w:pStyle w:val="Fuzeile"/>
+    </w:pPr>
+    <w:r>
+      <w:t xml:space="preserve">Seite </w:t>
+    </w:r>
+    <w:r>
+      <w:rPr>
+        <w:b/>
+        <w:bCs/>
+      </w:rPr>
+      <w:fldChar w:fldCharType="begin"/>
+    </w:r>
+    <w:r>
+      <w:rPr>
+        <w:b/>
+        <w:bCs/>
+      </w:rPr>
+      <w:instrText>PAGE  \* Arabic  \* MERGEFORMAT</w:instrText>
+    </w:r>
+    <w:r>
+      <w:rPr>
+        <w:b/>
+        <w:bCs/>
+      </w:rPr>
+      <w:fldChar w:fldCharType="separate"/>
+    </w:r>
+    <w:r>
+      <w:rPr>
+        <w:b/>
+        <w:bCs/>
+      </w:rPr>
+      <w:t>6</w:t>
+    </w:r>
+    <w:r>
+      <w:rPr>
+        <w:b/>
+        <w:bCs/>
+      </w:rPr>
+      <w:fldChar w:fldCharType="end"/>
+    </w:r>
+    <w:r>
+      <w:t xml:space="preserve"> von </w:t>
+    </w:r>
+    <w:r>
+      <w:rPr>
+        <w:b/>
+        <w:bCs/>
+      </w:rPr>
+      <w:fldChar w:fldCharType="begin"/>
+    </w:r>
+    <w:r>
+      <w:rPr>
+        <w:b/>
+        <w:bCs/>
+      </w:rPr>
+      <w:instrText>NUMPAGES  \* Arabic  \* MERGEFORMAT</w:instrText>
+    </w:r>
+    <w:r>
+      <w:rPr>
+        <w:b/>
+        <w:bCs/>
+      </w:rPr>
+      <w:fldChar w:fldCharType="separate"/>
+    </w:r>
+    <w:r>
+      <w:rPr>
+        <w:b/>
+        <w:bCs/>
+      </w:rPr>
+      <w:t>14</w:t>
+    </w:r>
+    <w:r>
+      <w:rPr>
+        <w:b/>
+        <w:bCs/>
+      </w:rPr>
+      <w:fldChar w:fldCharType="end"/>
+    </w:r>
+    <w:r>
+      <w:ptab w:relativeTo="margin" w:alignment="center" w:leader="none"/>
+    </w:r>
+    <w:proofErr w:type="spellStart"/>
+    <w:r>
+      <w:t>EvalPro</w:t>
+    </w:r>
+    <w:proofErr w:type="spellEnd"/>
+    <w:r>
+      <w:t xml:space="preserve"> – Professionelles PrüferInnen Werkzeug</w:t>
+    </w:r>
+    <w:r>
+      <w:ptab w:relativeTo="margin" w:alignment="right" w:leader="none"/>
+    </w:r>
+    <w:r>
+      <w:t>Gruppe 7</w:t>
+    </w:r>
+  </w:p>
+</w:ftr>
+</file>
+
+<file path=word/footer8.xml><?xml version="1.0" encoding="utf-8"?>
+<w:ftr xmlns:wpc="http://schemas.microsoft.com/office/word/2010/wordprocessingCanvas" xmlns:cx="http://schemas.microsoft.com/office/drawing/2014/chartex" xmlns:cx1="http://schemas.microsoft.com/office/drawing/2015/9/8/chartex" xmlns:cx2="http://schemas.microsoft.com/office/drawing/2015/10/21/chartex" xmlns:cx3="http://schemas.microsoft.com/office/drawing/2016/5/9/chartex" xmlns:cx4="http://schemas.microsoft.com/office/drawing/2016/5/10/chartex" xmlns:cx5="http://schemas.microsoft.com/office/drawing/2016/5/11/chartex" xmlns:cx6="http://schemas.microsoft.com/office/drawing/2016/5/12/chartex" xmlns:cx7="http://schemas.microsoft.com/office/drawing/2016/5/13/chartex" xmlns:cx8="http://schemas.microsoft.com/office/drawing/2016/5/14/chartex" xmlns:mc="http://schemas.openxmlformats.org/markup-compatibility/2006" xmlns:aink="http://schemas.microsoft.com/office/drawing/2016/ink" xmlns:am3d="http://schemas.microsoft.com/office/drawing/2017/model3d" xmlns:o="urn:schemas-microsoft-com:office:office" xmlns:oel="http://schemas.microsoft.com/office/2019/extlst" xmlns:r="http://schemas.openxmlformats.org/officeDocument/2006/relationships" xmlns:m="http://schemas.openxmlformats.org/officeDocument/2006/math" xmlns:v="urn:schemas-microsoft-com:vml" xmlns:wp14="http://schemas.microsoft.com/office/word/2010/wordprocessingDrawing" xmlns:wp="http://schemas.openxmlformats.org/drawingml/2006/wordprocessingDrawing" xmlns:w10="urn:schemas-microsoft-com:office:word" xmlns:w="http://schemas.openxmlformats.org/wordprocessingml/2006/main" xmlns:w14="http://schemas.microsoft.com/office/word/2010/wordml" xmlns:w15="http://schemas.microsoft.com/office/word/2012/wordml" xmlns:w16cex="http://schemas.microsoft.com/office/word/2018/wordml/cex" xmlns:w16cid="http://schemas.microsoft.com/office/word/2016/wordml/cid" xmlns:w16="http://schemas.microsoft.com/office/word/2018/wordml" xmlns:w16du="http://schemas.microsoft.com/office/word/2023/wordml/word16du" xmlns:w16sdtdh="http://schemas.microsoft.com/office/word/2020/wordml/sdtdatahash" xmlns:w16sdtfl="http://schemas.microsoft.com/office/word/2024/wordml/sdtformatlock" xmlns:w16se="http://schemas.microsoft.com/office/word/2015/wordml/symex" xmlns:wpg="http://schemas.microsoft.com/office/word/2010/wordprocessingGroup" xmlns:wpi="http://schemas.microsoft.com/office/word/2010/wordprocessingInk" xmlns:wne="http://schemas.microsoft.com/office/word/2006/wordml" xmlns:wps="http://schemas.microsoft.com/office/word/2010/wordprocessingShape" mc:Ignorable="w14 w15 w16se w16cid w16 w16cex w16sdtdh w16sdtfl w16du wp14">
+  <w:p>
+    <w:pPr>
+      <w:pStyle w:val="Fuzeile"/>
+    </w:pPr>
+    <w:r>
+      <w:t>Gruppe 7</w:t>
+    </w:r>
+    <w:r>
+      <w:ptab w:relativeTo="margin" w:alignment="center" w:leader="none"/>
+    </w:r>
+    <w:proofErr w:type="spellStart"/>
+    <w:r>
+      <w:t>EvalPro</w:t>
+    </w:r>
+    <w:proofErr w:type="spellEnd"/>
+    <w:r>
+      <w:t xml:space="preserve"> – Professionelles PrüferInnen Werkzeug</w:t>
+    </w:r>
+    <w:r>
+      <w:ptab w:relativeTo="margin" w:alignment="right" w:leader="none"/>
+    </w:r>
+    <w:r>
+      <w:t xml:space="preserve"> </w:t>
+    </w:r>
+    <w:r>
+      <w:t xml:space="preserve">Seite </w:t>
+    </w:r>
+    <w:r>
+      <w:rPr>
+        <w:b/>
+        <w:bCs/>
+      </w:rPr>
+      <w:fldChar w:fldCharType="begin"/>
+    </w:r>
+    <w:r>
+      <w:rPr>
+        <w:b/>
+        <w:bCs/>
+      </w:rPr>
+      <w:instrText>PAGE  \* Arabic  \* MERGEFORMAT</w:instrText>
+    </w:r>
+    <w:r>
+      <w:rPr>
+        <w:b/>
+        <w:bCs/>
+      </w:rPr>
+      <w:fldChar w:fldCharType="separate"/>
+    </w:r>
+    <w:r>
+      <w:rPr>
+        <w:b/>
+        <w:bCs/>
+      </w:rPr>
+      <w:t>7</w:t>
+    </w:r>
+    <w:r>
+      <w:rPr>
+        <w:b/>
+        <w:bCs/>
+      </w:rPr>
+      <w:fldChar w:fldCharType="end"/>
+    </w:r>
+    <w:r>
+      <w:t xml:space="preserve"> von </w:t>
+    </w:r>
+    <w:r>
+      <w:rPr>
+        <w:b/>
+        <w:bCs/>
+      </w:rPr>
+      <w:fldChar w:fldCharType="begin"/>
+    </w:r>
+    <w:r>
+      <w:rPr>
+        <w:b/>
+        <w:bCs/>
+      </w:rPr>
+      <w:instrText>NUMPAGES  \* Arabic  \* MERGEFORMAT</w:instrText>
+    </w:r>
+    <w:r>
+      <w:rPr>
+        <w:b/>
+        <w:bCs/>
+      </w:rPr>
+      <w:fldChar w:fldCharType="separate"/>
+    </w:r>
+    <w:r>
+      <w:rPr>
+        <w:b/>
+        <w:bCs/>
+      </w:rPr>
+      <w:t>14</w:t>
+    </w:r>
+    <w:r>
+      <w:rPr>
+        <w:b/>
+        <w:bCs/>
+      </w:rPr>
+      <w:fldChar w:fldCharType="end"/>
+    </w:r>
+  </w:p>
+</w:ftr>
+</file>
+
+<file path=word/footer9.xml><?xml version="1.0" encoding="utf-8"?>
+<w:ftr xmlns:wpc="http://schemas.microsoft.com/office/word/2010/wordprocessingCanvas" xmlns:cx="http://schemas.microsoft.com/office/drawing/2014/chartex" xmlns:cx1="http://schemas.microsoft.com/office/drawing/2015/9/8/chartex" xmlns:cx2="http://schemas.microsoft.com/office/drawing/2015/10/21/chartex" xmlns:cx3="http://schemas.microsoft.com/office/drawing/2016/5/9/chartex" xmlns:cx4="http://schemas.microsoft.com/office/drawing/2016/5/10/chartex" xmlns:cx5="http://schemas.microsoft.com/office/drawing/2016/5/11/chartex" xmlns:cx6="http://schemas.microsoft.com/office/drawing/2016/5/12/chartex" xmlns:cx7="http://schemas.microsoft.com/office/drawing/2016/5/13/chartex" xmlns:cx8="http://schemas.microsoft.com/office/drawing/2016/5/14/chartex" xmlns:mc="http://schemas.openxmlformats.org/markup-compatibility/2006" xmlns:aink="http://schemas.microsoft.com/office/drawing/2016/ink" xmlns:am3d="http://schemas.microsoft.com/office/drawing/2017/model3d" xmlns:o="urn:schemas-microsoft-com:office:office" xmlns:oel="http://schemas.microsoft.com/office/2019/extlst" xmlns:r="http://schemas.openxmlformats.org/officeDocument/2006/relationships" xmlns:m="http://schemas.openxmlformats.org/officeDocument/2006/math" xmlns:v="urn:schemas-microsoft-com:vml" xmlns:wp14="http://schemas.microsoft.com/office/word/2010/wordprocessingDrawing" xmlns:wp="http://schemas.openxmlformats.org/drawingml/2006/wordprocessingDrawing" xmlns:w10="urn:schemas-microsoft-com:office:word" xmlns:w="http://schemas.openxmlformats.org/wordprocessingml/2006/main" xmlns:w14="http://schemas.microsoft.com/office/word/2010/wordml" xmlns:w15="http://schemas.microsoft.com/office/word/2012/wordml" xmlns:w16cex="http://schemas.microsoft.com/office/word/2018/wordml/cex" xmlns:w16cid="http://schemas.microsoft.com/office/word/2016/wordml/cid" xmlns:w16="http://schemas.microsoft.com/office/word/2018/wordml" xmlns:w16du="http://schemas.microsoft.com/office/word/2023/wordml/word16du" xmlns:w16sdtdh="http://schemas.microsoft.com/office/word/2020/wordml/sdtdatahash" xmlns:w16sdtfl="http://schemas.microsoft.com/office/word/2024/wordml/sdtformatlock" xmlns:w16se="http://schemas.microsoft.com/office/word/2015/wordml/symex" xmlns:wpg="http://schemas.microsoft.com/office/word/2010/wordprocessingGroup" xmlns:wpi="http://schemas.microsoft.com/office/word/2010/wordprocessingInk" xmlns:wne="http://schemas.microsoft.com/office/word/2006/wordml" xmlns:wps="http://schemas.microsoft.com/office/word/2010/wordprocessingShape" mc:Ignorable="w14 w15 w16se w16cid w16 w16cex w16sdtdh w16sdtfl w16du wp14">
+  <w:p>
+    <w:pPr>
+      <w:pStyle w:val="Fuzeile"/>
+    </w:pPr>
   </w:p>
 </w:ftr>
 </file>

</xml_diff>

<commit_message>
07-MS3-Entwicklung_EvalPro-DK-Gruppenabgabe.docx - verbesserung der Rechtschreibung und Grammatik
</commit_message>
<xml_diff>
--- a/docs/Projektdokumentation/07-MS3-Entwicklung_EvalPro-DK-Gruppenabgabe.docx
+++ b/docs/Projektdokumentation/07-MS3-Entwicklung_EvalPro-DK-Gruppenabgabe.docx
@@ -256,7 +256,6 @@
                     <w:szCs w:val="24"/>
                   </w:rPr>
                 </w:pPr>
-                <w:proofErr w:type="spellStart"/>
                 <w:r>
                   <w:rPr>
                     <w:rFonts w:ascii="Arial" w:hAnsi="Arial" w:cs="Arial"/>
@@ -264,29 +263,8 @@
                     <w:szCs w:val="24"/>
                     <w:shd w:val="clear" w:color="auto" w:fill="83CAEB" w:themeFill="accent1" w:themeFillTint="66"/>
                   </w:rPr>
-                  <w:t>EvalPro</w:t>
+                  <w:t>EvalPro: Professionelles PrüferInnenwerkzeug</w:t>
                 </w:r>
-                <w:proofErr w:type="spellEnd"/>
-                <w:r>
-                  <w:rPr>
-                    <w:rFonts w:ascii="Arial" w:hAnsi="Arial" w:cs="Arial"/>
-                    <w:sz w:val="24"/>
-                    <w:szCs w:val="24"/>
-                    <w:shd w:val="clear" w:color="auto" w:fill="83CAEB" w:themeFill="accent1" w:themeFillTint="66"/>
-                  </w:rPr>
-                  <w:t xml:space="preserve">: Professionelles </w:t>
-                </w:r>
-                <w:proofErr w:type="spellStart"/>
-                <w:r>
-                  <w:rPr>
-                    <w:rFonts w:ascii="Arial" w:hAnsi="Arial" w:cs="Arial"/>
-                    <w:sz w:val="24"/>
-                    <w:szCs w:val="24"/>
-                    <w:shd w:val="clear" w:color="auto" w:fill="83CAEB" w:themeFill="accent1" w:themeFillTint="66"/>
-                  </w:rPr>
-                  <w:t>PrüferInnenwerkzeug</w:t>
-                </w:r>
-                <w:proofErr w:type="spellEnd"/>
               </w:p>
               <w:p>
                 <w:pPr>
@@ -617,20 +595,8 @@
                     <w:sz w:val="24"/>
                     <w:szCs w:val="24"/>
                   </w:rPr>
-                  <w:t xml:space="preserve">Stephan </w:t>
+                  <w:t>Stephan Dirmeier</w:t>
                 </w:r>
-                <w:proofErr w:type="spellStart"/>
-                <w:r>
-                  <w:rPr>
-                    <w:rFonts w:ascii="Arial" w:hAnsi="Arial" w:cs="Arial"/>
-                    <w:bCs/>
-                    <w:color w:val="000000"/>
-                    <w:sz w:val="24"/>
-                    <w:szCs w:val="24"/>
-                  </w:rPr>
-                  <w:t>Dirmeier</w:t>
-                </w:r>
-                <w:proofErr w:type="spellEnd"/>
               </w:p>
             </w:tc>
           </w:tr>
@@ -3366,21 +3332,7 @@
               <w:rPr>
                 <w:rFonts w:ascii="Arial" w:hAnsi="Arial" w:cs="Arial"/>
               </w:rPr>
-              <w:t xml:space="preserve">Projekt </w:t>
-            </w:r>
-            <w:proofErr w:type="spellStart"/>
-            <w:r>
-              <w:rPr>
-                <w:rFonts w:ascii="Arial" w:hAnsi="Arial" w:cs="Arial"/>
-              </w:rPr>
-              <w:t>EvalPro</w:t>
-            </w:r>
-            <w:proofErr w:type="spellEnd"/>
-            <w:r>
-              <w:rPr>
-                <w:rFonts w:ascii="Arial" w:hAnsi="Arial" w:cs="Arial"/>
-              </w:rPr>
-              <w:t xml:space="preserve"> – P</w:t>
+              <w:t>Projekt EvalPro – P</w:t>
             </w:r>
             <w:r>
               <w:rPr>
@@ -3642,25 +3594,7 @@
               <w:rPr>
                 <w:rFonts w:ascii="Arial" w:hAnsi="Arial" w:cs="Arial"/>
               </w:rPr>
-              <w:t>17</w:t>
-            </w:r>
-            <w:r>
-              <w:rPr>
-                <w:rFonts w:ascii="Arial" w:hAnsi="Arial" w:cs="Arial"/>
-              </w:rPr>
-              <w:t>.1</w:t>
-            </w:r>
-            <w:r>
-              <w:rPr>
-                <w:rFonts w:ascii="Arial" w:hAnsi="Arial" w:cs="Arial"/>
-              </w:rPr>
-              <w:t>1</w:t>
-            </w:r>
-            <w:r>
-              <w:rPr>
-                <w:rFonts w:ascii="Arial" w:hAnsi="Arial" w:cs="Arial"/>
-              </w:rPr>
-              <w:t>.2025</w:t>
+              <w:t>17.11.2025</w:t>
             </w:r>
           </w:p>
         </w:tc>
@@ -3758,19 +3692,7 @@
               <w:rPr>
                 <w:rFonts w:ascii="Arial" w:hAnsi="Arial" w:cs="Arial"/>
               </w:rPr>
-              <w:t>21</w:t>
-            </w:r>
-            <w:r>
-              <w:rPr>
-                <w:rFonts w:ascii="Arial" w:hAnsi="Arial" w:cs="Arial"/>
-              </w:rPr>
-              <w:t>.11.</w:t>
-            </w:r>
-            <w:r>
-              <w:rPr>
-                <w:rFonts w:ascii="Arial" w:hAnsi="Arial" w:cs="Arial"/>
-              </w:rPr>
-              <w:t>2025</w:t>
+              <w:t>21.11.2025</w:t>
             </w:r>
           </w:p>
         </w:tc>
@@ -4096,14 +4018,18 @@
                 <w:rFonts w:ascii="Arial" w:hAnsi="Arial" w:cs="Arial"/>
               </w:rPr>
             </w:pPr>
-            <w:proofErr w:type="spellStart"/>
             <w:r>
               <w:rPr>
                 <w:rFonts w:ascii="Arial" w:hAnsi="Arial" w:cs="Arial"/>
               </w:rPr>
               <w:t>Angebot_EvalPro</w:t>
             </w:r>
-            <w:proofErr w:type="spellEnd"/>
+            <w:r>
+              <w:rPr>
+                <w:rFonts w:ascii="Arial" w:hAnsi="Arial" w:cs="Arial"/>
+              </w:rPr>
+              <w:t>.pdf</w:t>
+            </w:r>
           </w:p>
         </w:tc>
         <w:tc>
@@ -4838,27 +4764,7 @@
           <w:sz w:val="24"/>
           <w:szCs w:val="24"/>
         </w:rPr>
-        <w:instrText xml:space="preserve"> XE "</w:instrText>
-      </w:r>
-      <w:proofErr w:type="spellStart"/>
-      <w:proofErr w:type="gramStart"/>
-      <w:r>
-        <w:rPr>
-          <w:rFonts w:cs="Arial"/>
-          <w:sz w:val="24"/>
-          <w:szCs w:val="24"/>
-        </w:rPr>
-        <w:instrText>IHK:Industrie</w:instrText>
-      </w:r>
-      <w:proofErr w:type="spellEnd"/>
-      <w:proofErr w:type="gramEnd"/>
-      <w:r>
-        <w:rPr>
-          <w:rFonts w:cs="Arial"/>
-          <w:sz w:val="24"/>
-          <w:szCs w:val="24"/>
-        </w:rPr>
-        <w:instrText xml:space="preserve"> und Handelskammer" </w:instrText>
+        <w:instrText xml:space="preserve"> XE "IHK:Industrie und Handelskammer" </w:instrText>
       </w:r>
       <w:r>
         <w:rPr>
@@ -4929,7 +4835,7 @@
           <w:sz w:val="24"/>
           <w:szCs w:val="24"/>
         </w:rPr>
-        <w:t>Ziel des Projekts ist die Entwicklung einer Anwendung, die den gesamten Bewertungs- und Genehmigungsprozess für die Prüfungskommission unterstützt. Alle Daten sollen DSGVO</w:t>
+        <w:t xml:space="preserve">Ziel des Projekts ist die Entwicklung einer Anwendung, die den gesamten Bewertungs- und Genehmigungsprozess für die Prüfungskommission unterstützt. Alle Daten </w:t>
       </w:r>
       <w:r>
         <w:rPr>
@@ -4937,6 +4843,22 @@
           <w:sz w:val="24"/>
           <w:szCs w:val="24"/>
         </w:rPr>
+        <w:t>werden</w:t>
+      </w:r>
+      <w:r>
+        <w:rPr>
+          <w:rFonts w:cs="Arial"/>
+          <w:sz w:val="24"/>
+          <w:szCs w:val="24"/>
+        </w:rPr>
+        <w:t xml:space="preserve"> DSGVO</w:t>
+      </w:r>
+      <w:r>
+        <w:rPr>
+          <w:rFonts w:cs="Arial"/>
+          <w:sz w:val="24"/>
+          <w:szCs w:val="24"/>
+        </w:rPr>
         <w:fldChar w:fldCharType="begin"/>
       </w:r>
       <w:r>
@@ -4945,43 +4867,23 @@
           <w:sz w:val="24"/>
           <w:szCs w:val="24"/>
         </w:rPr>
-        <w:instrText xml:space="preserve"> XE "</w:instrText>
-      </w:r>
-      <w:proofErr w:type="spellStart"/>
-      <w:proofErr w:type="gramStart"/>
+        <w:instrText xml:space="preserve"> XE "DSGVO:Datenschutzgrundverordnung" </w:instrText>
+      </w:r>
       <w:r>
         <w:rPr>
           <w:rFonts w:cs="Arial"/>
           <w:sz w:val="24"/>
           <w:szCs w:val="24"/>
         </w:rPr>
-        <w:instrText>DSGVO:Datenschutzgrundverordnung</w:instrText>
-      </w:r>
-      <w:proofErr w:type="spellEnd"/>
-      <w:proofErr w:type="gramEnd"/>
+        <w:fldChar w:fldCharType="end"/>
+      </w:r>
       <w:r>
         <w:rPr>
           <w:rFonts w:cs="Arial"/>
           <w:sz w:val="24"/>
           <w:szCs w:val="24"/>
         </w:rPr>
-        <w:instrText xml:space="preserve">" </w:instrText>
-      </w:r>
-      <w:r>
-        <w:rPr>
-          <w:rFonts w:cs="Arial"/>
-          <w:sz w:val="24"/>
-          <w:szCs w:val="24"/>
-        </w:rPr>
-        <w:fldChar w:fldCharType="end"/>
-      </w:r>
-      <w:r>
-        <w:rPr>
-          <w:rFonts w:cs="Arial"/>
-          <w:sz w:val="24"/>
-          <w:szCs w:val="24"/>
-        </w:rPr>
-        <w:t>-konform gespeichert werden, und die eingegebenen Bewertungen müssen automatisch in Gesamt- und Teilnoten nach Prüfungsordnung umgerechnet werden.</w:t>
+        <w:t>-konform gespeichert, und die eingegebenen Bewertungen müssen automatisch in Gesamt- und Teilnoten nach Prüfungsordnung umgerechnet werden.</w:t>
       </w:r>
     </w:p>
     <w:p>
@@ -5067,27 +4969,7 @@
           <w:sz w:val="24"/>
           <w:szCs w:val="24"/>
         </w:rPr>
-        <w:instrText xml:space="preserve"> XE "</w:instrText>
-      </w:r>
-      <w:proofErr w:type="spellStart"/>
-      <w:proofErr w:type="gramStart"/>
-      <w:r>
-        <w:rPr>
-          <w:rFonts w:cs="Arial"/>
-          <w:sz w:val="24"/>
-          <w:szCs w:val="24"/>
-        </w:rPr>
-        <w:instrText>IHK:Industrie</w:instrText>
-      </w:r>
-      <w:proofErr w:type="spellEnd"/>
-      <w:proofErr w:type="gramEnd"/>
-      <w:r>
-        <w:rPr>
-          <w:rFonts w:cs="Arial"/>
-          <w:sz w:val="24"/>
-          <w:szCs w:val="24"/>
-        </w:rPr>
-        <w:instrText xml:space="preserve"> und Handelskammer" </w:instrText>
+        <w:instrText xml:space="preserve"> XE "IHK:Industrie und Handelskammer" </w:instrText>
       </w:r>
       <w:r>
         <w:rPr>
@@ -5234,27 +5116,7 @@
           <w:sz w:val="24"/>
           <w:szCs w:val="24"/>
         </w:rPr>
-        <w:instrText xml:space="preserve"> XE "</w:instrText>
-      </w:r>
-      <w:proofErr w:type="spellStart"/>
-      <w:proofErr w:type="gramStart"/>
-      <w:r>
-        <w:rPr>
-          <w:rFonts w:cs="Arial"/>
-          <w:sz w:val="24"/>
-          <w:szCs w:val="24"/>
-        </w:rPr>
-        <w:instrText>DSGVO:Datenschutzgrundverordnung</w:instrText>
-      </w:r>
-      <w:proofErr w:type="spellEnd"/>
-      <w:proofErr w:type="gramEnd"/>
-      <w:r>
-        <w:rPr>
-          <w:rFonts w:cs="Arial"/>
-          <w:sz w:val="24"/>
-          <w:szCs w:val="24"/>
-        </w:rPr>
-        <w:instrText xml:space="preserve">" </w:instrText>
+        <w:instrText xml:space="preserve"> XE "DSGVO:Datenschutzgrundverordnung" </w:instrText>
       </w:r>
       <w:r>
         <w:rPr>
@@ -5379,27 +5241,7 @@
           <w:sz w:val="24"/>
           <w:szCs w:val="24"/>
         </w:rPr>
-        <w:instrText xml:space="preserve"> XE "</w:instrText>
-      </w:r>
-      <w:proofErr w:type="spellStart"/>
-      <w:proofErr w:type="gramStart"/>
-      <w:r>
-        <w:rPr>
-          <w:rFonts w:cs="Arial"/>
-          <w:sz w:val="24"/>
-          <w:szCs w:val="24"/>
-        </w:rPr>
-        <w:instrText>IHK:Industrie</w:instrText>
-      </w:r>
-      <w:proofErr w:type="spellEnd"/>
-      <w:proofErr w:type="gramEnd"/>
-      <w:r>
-        <w:rPr>
-          <w:rFonts w:cs="Arial"/>
-          <w:sz w:val="24"/>
-          <w:szCs w:val="24"/>
-        </w:rPr>
-        <w:instrText xml:space="preserve"> und Handelskammer" </w:instrText>
+        <w:instrText xml:space="preserve"> XE "IHK:Industrie und Handelskammer" </w:instrText>
       </w:r>
       <w:r>
         <w:rPr>
@@ -5450,7 +5292,13 @@
     </w:p>
     <w:p>
       <w:r>
-        <w:t>Die Mindesthardwareanforderungen sind damit Windows und das Bewertungstools ordnungsgemäß und flüssig läuft einen PC oder Laptop mit mindestens 16 GB</w:t>
+        <w:t xml:space="preserve">Die Mindesthardwareanforderungen sind damit Windows und das Bewertungstools ordnungsgemäß und flüssig </w:t>
+      </w:r>
+      <w:r>
+        <w:t>laufen</w:t>
+      </w:r>
+      <w:r>
+        <w:t xml:space="preserve"> einen PC oder Laptop mit mindestens 16 GB</w:t>
       </w:r>
       <w:r>
         <w:fldChar w:fldCharType="begin"/>
@@ -5458,13 +5306,9 @@
       <w:r>
         <w:instrText xml:space="preserve"> XE "</w:instrText>
       </w:r>
-      <w:proofErr w:type="spellStart"/>
-      <w:proofErr w:type="gramStart"/>
       <w:r>
         <w:instrText>GB:Gigabyte</w:instrText>
       </w:r>
-      <w:proofErr w:type="spellEnd"/>
-      <w:proofErr w:type="gramEnd"/>
       <w:r>
         <w:instrText xml:space="preserve">" </w:instrText>
       </w:r>
@@ -5480,18 +5324,8 @@
       <w:r>
         <w:instrText xml:space="preserve"> XE "</w:instrText>
       </w:r>
-      <w:proofErr w:type="spellStart"/>
-      <w:proofErr w:type="gramStart"/>
-      <w:r>
-        <w:instrText>RAM:Random</w:instrText>
-      </w:r>
-      <w:proofErr w:type="gramEnd"/>
-      <w:r>
-        <w:instrText>-Access</w:instrText>
-      </w:r>
-      <w:proofErr w:type="spellEnd"/>
-      <w:r>
-        <w:instrText xml:space="preserve"> Memory</w:instrText>
+      <w:r>
+        <w:instrText>RAM:Random-Access Memory</w:instrText>
       </w:r>
       <w:r>
         <w:instrText xml:space="preserve">" </w:instrText>
@@ -5508,13 +5342,9 @@
       <w:r>
         <w:instrText xml:space="preserve"> XE "</w:instrText>
       </w:r>
-      <w:proofErr w:type="spellStart"/>
-      <w:proofErr w:type="gramStart"/>
       <w:r>
         <w:instrText>GB:Gigabyte</w:instrText>
       </w:r>
-      <w:proofErr w:type="spellEnd"/>
-      <w:proofErr w:type="gramEnd"/>
       <w:r>
         <w:instrText xml:space="preserve">" </w:instrText>
       </w:r>
@@ -5536,13 +5366,9 @@
       <w:r>
         <w:instrText xml:space="preserve"> XE "</w:instrText>
       </w:r>
-      <w:proofErr w:type="spellStart"/>
-      <w:proofErr w:type="gramStart"/>
       <w:r>
         <w:instrText>GB:Gigabyte</w:instrText>
       </w:r>
-      <w:proofErr w:type="spellEnd"/>
-      <w:proofErr w:type="gramEnd"/>
       <w:r>
         <w:instrText xml:space="preserve">" </w:instrText>
       </w:r>
@@ -5550,15 +5376,7 @@
         <w:fldChar w:fldCharType="end"/>
       </w:r>
       <w:r>
-        <w:t xml:space="preserve"> sind Windows 11 Systemanforderung) benötigt. Ebenfalls wird eine Maus bzw. </w:t>
-      </w:r>
-      <w:proofErr w:type="spellStart"/>
-      <w:r>
-        <w:t>Trackpad</w:t>
-      </w:r>
-      <w:proofErr w:type="spellEnd"/>
-      <w:r>
-        <w:t xml:space="preserve"> und Tastatur benötigt.</w:t>
+        <w:t xml:space="preserve"> sind Windows 11 Systemanforderung). Ebenfalls wird eine Maus bzw. Trackpad und Tastatur benötigt.</w:t>
       </w:r>
     </w:p>
     <w:p>
@@ -5578,28 +5396,22 @@
     </w:p>
     <w:p>
       <w:r>
-        <w:t xml:space="preserve">Als Softwareanforderungen ist Windows in Version 10 oder 11 gefordert. Durch die Abschaltung von Windows 10 empfehlen wir die Nutzung von Windows 11 bei der Verwendung dieser Software. Sollten Anpassungen an dem Quellcode erforderlich sein, empfehlen wir die Verwendung von Visual Studio Code mit den Installierten Paketen für </w:t>
-      </w:r>
-      <w:proofErr w:type="spellStart"/>
-      <w:r>
-        <w:t>html</w:t>
-      </w:r>
-      <w:proofErr w:type="spellEnd"/>
+        <w:t xml:space="preserve">Als Softwareanforderungen ist Windows in </w:t>
+      </w:r>
+      <w:r>
+        <w:t xml:space="preserve">der </w:t>
+      </w:r>
+      <w:r>
+        <w:t>Version 10 oder 11 gefordert. Durch die Abschaltung von Windows 10 empfehlen wir die Nutzung von Windows 11 bei der Verwendung dieser Software. Sollten Anpassungen an dem Quellcode erforderlich sein, empfehlen wir die Verwendung von Visual Studio Code mit den Installierten Paketen für html</w:t>
+      </w:r>
       <w:r>
         <w:fldChar w:fldCharType="begin"/>
       </w:r>
       <w:r>
         <w:instrText xml:space="preserve"> XE "</w:instrText>
       </w:r>
-      <w:proofErr w:type="spellStart"/>
-      <w:proofErr w:type="gramStart"/>
-      <w:r>
-        <w:instrText>html:Hypertext</w:instrText>
-      </w:r>
-      <w:proofErr w:type="spellEnd"/>
-      <w:proofErr w:type="gramEnd"/>
-      <w:r>
-        <w:instrText xml:space="preserve"> Markup Language</w:instrText>
+      <w:r>
+        <w:instrText>html:Hypertext Markup Language</w:instrText>
       </w:r>
       <w:r>
         <w:instrText xml:space="preserve">" </w:instrText>
@@ -5608,28 +5420,16 @@
         <w:fldChar w:fldCharType="end"/>
       </w:r>
       <w:r>
-        <w:t>-code, sowie die Installation von C#-</w:t>
-      </w:r>
-      <w:proofErr w:type="spellStart"/>
-      <w:r>
-        <w:t>DevTools</w:t>
-      </w:r>
-      <w:proofErr w:type="spellEnd"/>
+        <w:t>-code, sowie die Installation von C#-DevTools</w:t>
+      </w:r>
       <w:r>
         <w:fldChar w:fldCharType="begin"/>
       </w:r>
       <w:r>
         <w:instrText xml:space="preserve"> XE "</w:instrText>
       </w:r>
-      <w:proofErr w:type="spellStart"/>
-      <w:proofErr w:type="gramStart"/>
-      <w:r>
-        <w:instrText>DevTools:Development</w:instrText>
-      </w:r>
-      <w:proofErr w:type="spellEnd"/>
-      <w:proofErr w:type="gramEnd"/>
-      <w:r>
-        <w:instrText xml:space="preserve"> Tools</w:instrText>
+      <w:r>
+        <w:instrText>DevTools:Development Tools</w:instrText>
       </w:r>
       <w:r>
         <w:instrText xml:space="preserve">" </w:instrText>
@@ -5638,15 +5438,7 @@
         <w:fldChar w:fldCharType="end"/>
       </w:r>
       <w:r>
-        <w:t xml:space="preserve"> und einem C#-Compiler. Durch die Verwendung von C# und </w:t>
-      </w:r>
-      <w:proofErr w:type="spellStart"/>
-      <w:r>
-        <w:t>Localgehosteten</w:t>
-      </w:r>
-      <w:proofErr w:type="spellEnd"/>
-      <w:r>
-        <w:t xml:space="preserve"> Webserver wird die API</w:t>
+        <w:t xml:space="preserve"> und einem C#-Compiler. Durch die Verwendung von C# und Localgehosteten Webserver wird die API</w:t>
       </w:r>
       <w:r>
         <w:fldChar w:fldCharType="begin"/>
@@ -5654,23 +5446,8 @@
       <w:r>
         <w:instrText xml:space="preserve"> XE "</w:instrText>
       </w:r>
-      <w:proofErr w:type="spellStart"/>
-      <w:proofErr w:type="gramStart"/>
-      <w:r>
-        <w:instrText>API:Application</w:instrText>
-      </w:r>
-      <w:proofErr w:type="spellEnd"/>
-      <w:proofErr w:type="gramEnd"/>
-      <w:r>
-        <w:instrText xml:space="preserve"> </w:instrText>
-      </w:r>
-      <w:proofErr w:type="spellStart"/>
-      <w:r>
-        <w:instrText>Programming</w:instrText>
-      </w:r>
-      <w:proofErr w:type="spellEnd"/>
-      <w:r>
-        <w:instrText xml:space="preserve"> Interface</w:instrText>
+      <w:r>
+        <w:instrText>API:Application Programming Interface</w:instrText>
       </w:r>
       <w:r>
         <w:instrText xml:space="preserve">" </w:instrText>
@@ -5687,15 +5464,8 @@
       <w:r>
         <w:instrText xml:space="preserve"> XE "</w:instrText>
       </w:r>
-      <w:proofErr w:type="spellStart"/>
-      <w:proofErr w:type="gramStart"/>
-      <w:r>
-        <w:instrText>GUI:Graphical</w:instrText>
-      </w:r>
-      <w:proofErr w:type="spellEnd"/>
-      <w:proofErr w:type="gramEnd"/>
-      <w:r>
-        <w:instrText xml:space="preserve"> User Interface</w:instrText>
+      <w:r>
+        <w:instrText>GUI:Graphical User Interface</w:instrText>
       </w:r>
       <w:r>
         <w:instrText xml:space="preserve">" </w:instrText>
@@ -5704,7 +5474,7 @@
         <w:fldChar w:fldCharType="end"/>
       </w:r>
       <w:r>
-        <w:t xml:space="preserve"> das HTML mit dem Entwicklungs- und Host-Framework Vue genutzt. Dieses muss nicht auf dem Anwendungsrechner installiert sein. Die GUI</w:t>
+        <w:t xml:space="preserve"> HTML mit dem Entwicklungs- und Host-Framework Vue genutzt. Dieses muss nicht auf dem Anwendungsrechner installiert sein. Die GUI</w:t>
       </w:r>
       <w:r>
         <w:fldChar w:fldCharType="begin"/>
@@ -5712,15 +5482,8 @@
       <w:r>
         <w:instrText xml:space="preserve"> XE "</w:instrText>
       </w:r>
-      <w:proofErr w:type="spellStart"/>
-      <w:proofErr w:type="gramStart"/>
-      <w:r>
-        <w:instrText>GUI:Graphical</w:instrText>
-      </w:r>
-      <w:proofErr w:type="spellEnd"/>
-      <w:proofErr w:type="gramEnd"/>
-      <w:r>
-        <w:instrText xml:space="preserve"> User Interface</w:instrText>
+      <w:r>
+        <w:instrText>GUI:Graphical User Interface</w:instrText>
       </w:r>
       <w:r>
         <w:instrText xml:space="preserve">" </w:instrText>
@@ -5729,34 +5492,25 @@
         <w:fldChar w:fldCharType="end"/>
       </w:r>
       <w:r>
-        <w:t xml:space="preserve"> nutzt http mit Port 5173 und lokal gehostet per </w:t>
-      </w:r>
-      <w:proofErr w:type="spellStart"/>
-      <w:r>
-        <w:t>localhost</w:t>
-      </w:r>
-      <w:proofErr w:type="spellEnd"/>
-      <w:r>
-        <w:t xml:space="preserve">. Für die Versionskontrolle ist </w:t>
-      </w:r>
-      <w:proofErr w:type="spellStart"/>
-      <w:r>
-        <w:t>Git</w:t>
-      </w:r>
-      <w:proofErr w:type="spellEnd"/>
+        <w:t xml:space="preserve"> nutzt http mit Port 5173 und </w:t>
+      </w:r>
+      <w:r>
+        <w:t xml:space="preserve">wird </w:t>
+      </w:r>
+      <w:r>
+        <w:t>lokal gehostet per localhost</w:t>
+      </w:r>
+      <w:r>
+        <w:t>. Für die Versionskontrolle ist Git</w:t>
+      </w:r>
       <w:r>
         <w:fldChar w:fldCharType="begin"/>
       </w:r>
       <w:r>
         <w:instrText xml:space="preserve"> XE "</w:instrText>
       </w:r>
-      <w:proofErr w:type="spellStart"/>
-      <w:r>
-        <w:instrText>Git:Git</w:instrText>
-      </w:r>
-      <w:proofErr w:type="spellEnd"/>
-      <w:r>
-        <w:instrText xml:space="preserve"> ist eine freie Software zur verteilten Versionsverwaltung von Dateien, die durch Linus Torvalds initiiert wurde</w:instrText>
+      <w:r>
+        <w:instrText>Git:Git ist eine freie Software zur verteilten Versionsverwaltung von Dateien, die durch Linus Torvalds initiiert wurde</w:instrText>
       </w:r>
       <w:r>
         <w:instrText xml:space="preserve">" </w:instrText>
@@ -5765,26 +5519,16 @@
         <w:fldChar w:fldCharType="end"/>
       </w:r>
       <w:r>
-        <w:t xml:space="preserve"> benötigt als Graphische Oberfläche für </w:t>
-      </w:r>
-      <w:proofErr w:type="spellStart"/>
-      <w:r>
-        <w:t>Git</w:t>
-      </w:r>
-      <w:proofErr w:type="spellEnd"/>
+        <w:t xml:space="preserve"> benötigt als Graphische Oberfläche für Git</w:t>
+      </w:r>
       <w:r>
         <w:fldChar w:fldCharType="begin"/>
       </w:r>
       <w:r>
         <w:instrText xml:space="preserve"> XE "</w:instrText>
       </w:r>
-      <w:proofErr w:type="spellStart"/>
-      <w:r>
-        <w:instrText>Git:Git</w:instrText>
-      </w:r>
-      <w:proofErr w:type="spellEnd"/>
-      <w:r>
-        <w:instrText xml:space="preserve"> ist eine freie Software zur verteilten Versionsverwaltung von Dateien, die durch Linus Torvalds initiiert wurde</w:instrText>
+      <w:r>
+        <w:instrText>Git:Git ist eine freie Software zur verteilten Versionsverwaltung von Dateien, die durch Linus Torvalds initiiert wurde</w:instrText>
       </w:r>
       <w:r>
         <w:instrText xml:space="preserve">" </w:instrText>
@@ -5793,26 +5537,16 @@
         <w:fldChar w:fldCharType="end"/>
       </w:r>
       <w:r>
-        <w:t xml:space="preserve"> empfehlen wir die Nutzung von Tortoise </w:t>
-      </w:r>
-      <w:proofErr w:type="spellStart"/>
-      <w:r>
-        <w:t>Git</w:t>
-      </w:r>
-      <w:proofErr w:type="spellEnd"/>
+        <w:t xml:space="preserve"> empfehlen wir die Nutzung von Tortoise Git</w:t>
+      </w:r>
       <w:r>
         <w:fldChar w:fldCharType="begin"/>
       </w:r>
       <w:r>
         <w:instrText xml:space="preserve"> XE "</w:instrText>
       </w:r>
-      <w:proofErr w:type="spellStart"/>
-      <w:r>
-        <w:instrText>Git:Git</w:instrText>
-      </w:r>
-      <w:proofErr w:type="spellEnd"/>
-      <w:r>
-        <w:instrText xml:space="preserve"> ist eine freie Software zur verteilten Versionsverwaltung von Dateien, die durch Linus Torvalds initiiert wurde</w:instrText>
+      <w:r>
+        <w:instrText>Git:Git ist eine freie Software zur verteilten Versionsverwaltung von Dateien, die durch Linus Torvalds initiiert wurde</w:instrText>
       </w:r>
       <w:r>
         <w:instrText xml:space="preserve">" </w:instrText>
@@ -5821,28 +5555,16 @@
         <w:fldChar w:fldCharType="end"/>
       </w:r>
       <w:r>
-        <w:t xml:space="preserve">. </w:t>
-      </w:r>
-      <w:proofErr w:type="spellStart"/>
-      <w:r>
-        <w:t>Git</w:t>
-      </w:r>
-      <w:proofErr w:type="spellEnd"/>
+        <w:t>. Git</w:t>
+      </w:r>
       <w:r>
         <w:fldChar w:fldCharType="begin"/>
       </w:r>
       <w:r>
         <w:instrText xml:space="preserve"> XE "</w:instrText>
       </w:r>
-      <w:proofErr w:type="spellStart"/>
-      <w:proofErr w:type="gramStart"/>
-      <w:r>
-        <w:instrText>Git:Git</w:instrText>
-      </w:r>
-      <w:proofErr w:type="spellEnd"/>
-      <w:proofErr w:type="gramEnd"/>
-      <w:r>
-        <w:instrText xml:space="preserve"> ist eine freie Software zur verteilten Versionsverwaltung von Dateien, die durch Linus Torvalds initiiert wurde</w:instrText>
+      <w:r>
+        <w:instrText>Git:Git ist eine freie Software zur verteilten Versionsverwaltung von Dateien, die durch Linus Torvalds initiiert wurde</w:instrText>
       </w:r>
       <w:r>
         <w:instrText xml:space="preserve">" </w:instrText>
@@ -5851,28 +5573,16 @@
         <w:fldChar w:fldCharType="end"/>
       </w:r>
       <w:r>
-        <w:t xml:space="preserve"> bzw. Tortoise </w:t>
-      </w:r>
-      <w:proofErr w:type="spellStart"/>
-      <w:r>
-        <w:t>Git</w:t>
-      </w:r>
-      <w:proofErr w:type="spellEnd"/>
+        <w:t xml:space="preserve"> bzw. Tortoise Git</w:t>
+      </w:r>
       <w:r>
         <w:fldChar w:fldCharType="begin"/>
       </w:r>
       <w:r>
         <w:instrText xml:space="preserve"> XE "</w:instrText>
       </w:r>
-      <w:proofErr w:type="spellStart"/>
-      <w:proofErr w:type="gramStart"/>
-      <w:r>
-        <w:instrText>Git:Git</w:instrText>
-      </w:r>
-      <w:proofErr w:type="spellEnd"/>
-      <w:proofErr w:type="gramEnd"/>
-      <w:r>
-        <w:instrText xml:space="preserve"> ist eine freie Software zur verteilten Versionsverwaltung von Dateien, die durch Linus Torvalds initiiert wurde</w:instrText>
+      <w:r>
+        <w:instrText>Git:Git ist eine freie Software zur verteilten Versionsverwaltung von Dateien, die durch Linus Torvalds initiiert wurde</w:instrText>
       </w:r>
       <w:r>
         <w:instrText xml:space="preserve">" </w:instrText>
@@ -5924,18 +5634,8 @@
       <w:r>
         <w:instrText xml:space="preserve"> XE "</w:instrText>
       </w:r>
-      <w:proofErr w:type="gramStart"/>
-      <w:r>
-        <w:instrText>.</w:instrText>
-      </w:r>
-      <w:proofErr w:type="spellStart"/>
-      <w:r>
-        <w:instrText>Net:kostenlose</w:instrText>
-      </w:r>
-      <w:proofErr w:type="spellEnd"/>
-      <w:proofErr w:type="gramEnd"/>
-      <w:r>
-        <w:instrText xml:space="preserve"> und Open-Source-Software-Entwicklungsplattform von Microsoft zum Erstellen von Desktop-, Web- und mobilen Anwendungen</w:instrText>
+      <w:r>
+        <w:instrText>.Net:kostenlose und Open-Source-Software-Entwicklungsplattform von Microsoft zum Erstellen von Desktop-, Web- und mobilen Anwendungen</w:instrText>
       </w:r>
       <w:r>
         <w:instrText xml:space="preserve">" </w:instrText>
@@ -5944,7 +5644,13 @@
         <w:fldChar w:fldCharType="end"/>
       </w:r>
       <w:r>
-        <w:t xml:space="preserve"> mit 8.0.0 oder neuer benötigt. Die restlichen Komponenten werden durch </w:t>
+        <w:t xml:space="preserve"> </w:t>
+      </w:r>
+      <w:r>
+        <w:t>in der Version</w:t>
+      </w:r>
+      <w:r>
+        <w:t xml:space="preserve"> 8.0.0 oder neuer benötigt. Die restlichen Komponenten werden durch </w:t>
       </w:r>
       <w:r>
         <w:t xml:space="preserve">das </w:t>
@@ -5973,23 +5679,7 @@
           <w:rFonts w:cs="Arial"/>
           <w:szCs w:val="24"/>
         </w:rPr>
-        <w:t xml:space="preserve">Datenbank (Damien </w:t>
-      </w:r>
-      <w:proofErr w:type="spellStart"/>
-      <w:r>
-        <w:rPr>
-          <w:rFonts w:cs="Arial"/>
-          <w:szCs w:val="24"/>
-        </w:rPr>
-        <w:t>Dirrigl</w:t>
-      </w:r>
-      <w:proofErr w:type="spellEnd"/>
-      <w:r>
-        <w:rPr>
-          <w:rFonts w:cs="Arial"/>
-          <w:szCs w:val="24"/>
-        </w:rPr>
-        <w:t>)</w:t>
+        <w:t>Datenbank (Damien Dirrigl)</w:t>
       </w:r>
       <w:bookmarkEnd w:id="19"/>
     </w:p>
@@ -6039,15 +5729,8 @@
       <w:r>
         <w:instrText xml:space="preserve"> XE "</w:instrText>
       </w:r>
-      <w:proofErr w:type="spellStart"/>
-      <w:proofErr w:type="gramStart"/>
-      <w:r>
-        <w:instrText>GUI:Graphical</w:instrText>
-      </w:r>
-      <w:proofErr w:type="spellEnd"/>
-      <w:proofErr w:type="gramEnd"/>
-      <w:r>
-        <w:instrText xml:space="preserve"> User Interface</w:instrText>
+      <w:r>
+        <w:instrText>GUI:Graphical User Interface</w:instrText>
       </w:r>
       <w:r>
         <w:instrText xml:space="preserve">" </w:instrText>
@@ -6056,15 +5739,7 @@
         <w:fldChar w:fldCharType="end"/>
       </w:r>
       <w:r>
-        <w:t xml:space="preserve"> (Paul </w:t>
-      </w:r>
-      <w:proofErr w:type="spellStart"/>
-      <w:r>
-        <w:t>Zindler</w:t>
-      </w:r>
-      <w:proofErr w:type="spellEnd"/>
-      <w:r>
-        <w:t>)</w:t>
+        <w:t xml:space="preserve"> (Paul Zindler)</w:t>
       </w:r>
       <w:bookmarkEnd w:id="20"/>
     </w:p>
@@ -6149,27 +5824,7 @@
           <w:sz w:val="24"/>
           <w:szCs w:val="24"/>
         </w:rPr>
-        <w:instrText xml:space="preserve"> XE "</w:instrText>
-      </w:r>
-      <w:proofErr w:type="spellStart"/>
-      <w:proofErr w:type="gramStart"/>
-      <w:r>
-        <w:rPr>
-          <w:rFonts w:cs="Arial"/>
-          <w:sz w:val="24"/>
-          <w:szCs w:val="24"/>
-        </w:rPr>
-        <w:instrText>IHK:Industrie</w:instrText>
-      </w:r>
-      <w:proofErr w:type="spellEnd"/>
-      <w:proofErr w:type="gramEnd"/>
-      <w:r>
-        <w:rPr>
-          <w:rFonts w:cs="Arial"/>
-          <w:sz w:val="24"/>
-          <w:szCs w:val="24"/>
-        </w:rPr>
-        <w:instrText xml:space="preserve"> und Handelskammer" </w:instrText>
+        <w:instrText xml:space="preserve"> XE "IHK:Industrie und Handelskammer" </w:instrText>
       </w:r>
       <w:r>
         <w:rPr>
@@ -6244,34 +5899,14 @@
           <w:sz w:val="24"/>
           <w:szCs w:val="24"/>
         </w:rPr>
-        <w:instrText xml:space="preserve"> XE "</w:instrText>
-      </w:r>
-      <w:proofErr w:type="spellStart"/>
-      <w:proofErr w:type="gramStart"/>
+        <w:instrText xml:space="preserve"> XE "IHK:Industrie und Handelskammer" </w:instrText>
+      </w:r>
       <w:r>
         <w:rPr>
           <w:rFonts w:cs="Arial"/>
           <w:sz w:val="24"/>
           <w:szCs w:val="24"/>
         </w:rPr>
-        <w:instrText>IHK:Industrie</w:instrText>
-      </w:r>
-      <w:proofErr w:type="spellEnd"/>
-      <w:proofErr w:type="gramEnd"/>
-      <w:r>
-        <w:rPr>
-          <w:rFonts w:cs="Arial"/>
-          <w:sz w:val="24"/>
-          <w:szCs w:val="24"/>
-        </w:rPr>
-        <w:instrText xml:space="preserve"> und Handelskammer" </w:instrText>
-      </w:r>
-      <w:r>
-        <w:rPr>
-          <w:rFonts w:cs="Arial"/>
-          <w:sz w:val="24"/>
-          <w:szCs w:val="24"/>
-        </w:rPr>
         <w:fldChar w:fldCharType="end"/>
       </w:r>
       <w:r>
@@ -6281,21 +5916,12 @@
         </w:rPr>
         <w:t>-</w:t>
       </w:r>
-      <w:proofErr w:type="spellStart"/>
-      <w:r>
-        <w:rPr>
-          <w:sz w:val="24"/>
-          <w:szCs w:val="24"/>
-        </w:rPr>
-        <w:t>Notenschluessel</w:t>
-      </w:r>
-      <w:proofErr w:type="spellEnd"/>
-      <w:r>
-        <w:rPr>
-          <w:sz w:val="24"/>
-          <w:szCs w:val="24"/>
-        </w:rPr>
-        <w:t>), die die gesamte Abbildung der Punktespannen auf Notenstufen enthält. Die Ablaufsteuerung der Berechnungen erfolgt in einer Hauptklasse, die für das Laden der Daten, die Aggregation der Punkte je Prüfungsbereich, die Anwendung der Gewichtungsregeln und die Ermittlung des Prüfungsstatus verantwortlich ist.</w:t>
+      <w:r>
+        <w:rPr>
+          <w:sz w:val="24"/>
+          <w:szCs w:val="24"/>
+        </w:rPr>
+        <w:t>Notenschluessel), die die gesamte Abbildung der Punktespannen auf Notenstufen enthält. Die Ablaufsteuerung der Berechnungen erfolgt in einer Hauptklasse, die für das Laden der Daten, die Aggregation der Punkte je Prüfungsbereich, die Anwendung der Gewichtungsregeln und die Ermittlung des Prüfungsstatus verantwortlich ist.</w:t>
       </w:r>
     </w:p>
     <w:p>
@@ -6327,27 +5953,7 @@
           <w:sz w:val="24"/>
           <w:szCs w:val="24"/>
         </w:rPr>
-        <w:instrText xml:space="preserve"> XE "</w:instrText>
-      </w:r>
-      <w:proofErr w:type="spellStart"/>
-      <w:proofErr w:type="gramStart"/>
-      <w:r>
-        <w:rPr>
-          <w:rFonts w:cs="Arial"/>
-          <w:sz w:val="24"/>
-          <w:szCs w:val="24"/>
-        </w:rPr>
-        <w:instrText>IHK:Industrie</w:instrText>
-      </w:r>
-      <w:proofErr w:type="spellEnd"/>
-      <w:proofErr w:type="gramEnd"/>
-      <w:r>
-        <w:rPr>
-          <w:rFonts w:cs="Arial"/>
-          <w:sz w:val="24"/>
-          <w:szCs w:val="24"/>
-        </w:rPr>
-        <w:instrText xml:space="preserve"> und Handelskammer" </w:instrText>
+        <w:instrText xml:space="preserve"> XE "IHK:Industrie und Handelskammer" </w:instrText>
       </w:r>
       <w:r>
         <w:rPr>
@@ -6470,22 +6076,13 @@
         </w:rPr>
         <w:t>Bereits zu Beginn der Umrechnung erfolgt eine streng definierte Eingangsvalidierung. Punktwerte außerhalb des zulässigen Bereichs (unter 0 oder über 100) führen zu einem Abbruch des Umrechnungsvorgangs; die Methode liefert in diesem Fall ein spezielles Fehlerergebnis und markiert die Prüfung als nicht bestanden. Diese Defensive-</w:t>
       </w:r>
-      <w:proofErr w:type="spellStart"/>
       <w:r>
         <w:rPr>
           <w:sz w:val="24"/>
           <w:szCs w:val="24"/>
         </w:rPr>
         <w:lastRenderedPageBreak/>
-        <w:t>Programming</w:t>
-      </w:r>
-      <w:proofErr w:type="spellEnd"/>
-      <w:r>
-        <w:rPr>
-          <w:sz w:val="24"/>
-          <w:szCs w:val="24"/>
-        </w:rPr>
-        <w:t>-Strategie verhindert, dass fehlerhafte oder manipulierte Rohdaten unbemerkt in die Bewertungslogik einfließen.</w:t>
+        <w:t>Programming-Strategie verhindert, dass fehlerhafte oder manipulierte Rohdaten unbemerkt in die Bewertungslogik einfließen.</w:t>
       </w:r>
     </w:p>
     <w:p>
@@ -6505,87 +6102,7 @@
           <w:sz w:val="24"/>
           <w:szCs w:val="24"/>
         </w:rPr>
-        <w:t xml:space="preserve">Die Umrechnungslogik selbst ist in nachvollziehbare Stufen zerlegt: Zunächst wird versucht, eine Bewertung zu identifizieren, die sowohl durch </w:t>
-      </w:r>
-      <w:proofErr w:type="spellStart"/>
-      <w:r>
-        <w:rPr>
-          <w:sz w:val="24"/>
-          <w:szCs w:val="24"/>
-        </w:rPr>
-        <w:t>Flag</w:t>
-      </w:r>
-      <w:proofErr w:type="spellEnd"/>
-      <w:r>
-        <w:rPr>
-          <w:sz w:val="24"/>
-          <w:szCs w:val="24"/>
-        </w:rPr>
-        <w:t xml:space="preserve">-Kombinationen (z. B. </w:t>
-      </w:r>
-      <w:proofErr w:type="spellStart"/>
-      <w:r>
-        <w:rPr>
-          <w:sz w:val="24"/>
-          <w:szCs w:val="24"/>
-        </w:rPr>
-        <w:t>istPraesi</w:t>
-      </w:r>
-      <w:proofErr w:type="spellEnd"/>
-      <w:r>
-        <w:rPr>
-          <w:sz w:val="24"/>
-          <w:szCs w:val="24"/>
-        </w:rPr>
-        <w:t xml:space="preserve">, </w:t>
-      </w:r>
-      <w:proofErr w:type="spellStart"/>
-      <w:r>
-        <w:rPr>
-          <w:sz w:val="24"/>
-          <w:szCs w:val="24"/>
-        </w:rPr>
-        <w:t>istDoku</w:t>
-      </w:r>
-      <w:proofErr w:type="spellEnd"/>
-      <w:r>
-        <w:rPr>
-          <w:sz w:val="24"/>
-          <w:szCs w:val="24"/>
-        </w:rPr>
-        <w:t xml:space="preserve">) als auch durch textuelle Bezeichnungen in den Kriterien passt. Gelingt dies nicht, werden sukzessive schwächere </w:t>
-      </w:r>
-      <w:proofErr w:type="spellStart"/>
-      <w:r>
-        <w:rPr>
-          <w:sz w:val="24"/>
-          <w:szCs w:val="24"/>
-        </w:rPr>
-        <w:t>Matching</w:t>
-      </w:r>
-      <w:proofErr w:type="spellEnd"/>
-      <w:r>
-        <w:rPr>
-          <w:sz w:val="24"/>
-          <w:szCs w:val="24"/>
-        </w:rPr>
-        <w:t xml:space="preserve">-Strategien angewandt (nur Bezeichnung, nur Flags, letzter </w:t>
-      </w:r>
-      <w:proofErr w:type="spellStart"/>
-      <w:r>
-        <w:rPr>
-          <w:sz w:val="24"/>
-          <w:szCs w:val="24"/>
-        </w:rPr>
-        <w:t>Fallback</w:t>
-      </w:r>
-      <w:proofErr w:type="spellEnd"/>
-      <w:r>
-        <w:rPr>
-          <w:sz w:val="24"/>
-          <w:szCs w:val="24"/>
-        </w:rPr>
-        <w:t>: erste verfügbare Bewertung). Ziel dieser Staffelung ist, robuste Ergebnisse auch bei unvollständigen oder inkonsistenten Quelldaten zu erzielen, ohne stille Fehlannahmen zu treffen. Warnhinweise werden ausgegeben, wenn Fallbacks genutzt werden, um Entwickler auf mögliche Datenprobleme aufmerksam zu machen.</w:t>
+        <w:t>Die Umrechnungslogik selbst ist in nachvollziehbare Stufen zerlegt: Zunächst wird versucht, eine Bewertung zu identifizieren, die sowohl durch Flag-Kombinationen (z. B. istPraesi, istDoku) als auch durch textuelle Bezeichnungen in den Kriterien passt. Gelingt dies nicht, werden sukzessive schwächere Matching-Strategien angewandt (nur Bezeichnung, nur Flags, letzter Fallback: erste verfügbare Bewertung). Ziel dieser Staffelung ist, robuste Ergebnisse auch bei unvollständigen oder inkonsistenten Quelldaten zu erzielen, ohne stille Fehlannahmen zu treffen. Warnhinweise werden ausgegeben, wenn Fallbacks genutzt werden, um Entwickler auf mögliche Datenprobleme aufmerksam zu machen.</w:t>
       </w:r>
     </w:p>
     <w:p>
@@ -6634,34 +6151,14 @@
           <w:sz w:val="24"/>
           <w:szCs w:val="24"/>
         </w:rPr>
-        <w:instrText xml:space="preserve"> XE "</w:instrText>
-      </w:r>
-      <w:proofErr w:type="spellStart"/>
-      <w:proofErr w:type="gramStart"/>
+        <w:instrText xml:space="preserve"> XE "IHK:Industrie und Handelskammer" </w:instrText>
+      </w:r>
       <w:r>
         <w:rPr>
           <w:rFonts w:cs="Arial"/>
           <w:sz w:val="24"/>
           <w:szCs w:val="24"/>
         </w:rPr>
-        <w:instrText>IHK:Industrie</w:instrText>
-      </w:r>
-      <w:proofErr w:type="spellEnd"/>
-      <w:proofErr w:type="gramEnd"/>
-      <w:r>
-        <w:rPr>
-          <w:rFonts w:cs="Arial"/>
-          <w:sz w:val="24"/>
-          <w:szCs w:val="24"/>
-        </w:rPr>
-        <w:instrText xml:space="preserve"> und Handelskammer" </w:instrText>
-      </w:r>
-      <w:r>
-        <w:rPr>
-          <w:rFonts w:cs="Arial"/>
-          <w:sz w:val="24"/>
-          <w:szCs w:val="24"/>
-        </w:rPr>
         <w:fldChar w:fldCharType="end"/>
       </w:r>
       <w:r>
@@ -6671,69 +6168,12 @@
         </w:rPr>
         <w:t>-</w:t>
       </w:r>
-      <w:proofErr w:type="spellStart"/>
-      <w:r>
-        <w:rPr>
-          <w:sz w:val="24"/>
-          <w:szCs w:val="24"/>
-        </w:rPr>
-        <w:t>Notenschluessel</w:t>
-      </w:r>
-      <w:proofErr w:type="spellEnd"/>
-      <w:r>
-        <w:rPr>
-          <w:sz w:val="24"/>
-          <w:szCs w:val="24"/>
-        </w:rPr>
-        <w:t xml:space="preserve"> umgesetzt und verwendet eine Reihe von klar dokumentierten </w:t>
-      </w:r>
-      <w:proofErr w:type="spellStart"/>
-      <w:r>
-        <w:rPr>
-          <w:sz w:val="24"/>
-          <w:szCs w:val="24"/>
-        </w:rPr>
-        <w:t>if</w:t>
-      </w:r>
-      <w:proofErr w:type="spellEnd"/>
-      <w:r>
-        <w:rPr>
-          <w:sz w:val="24"/>
-          <w:szCs w:val="24"/>
-        </w:rPr>
-        <w:t>/</w:t>
-      </w:r>
-      <w:proofErr w:type="spellStart"/>
-      <w:r>
-        <w:rPr>
-          <w:sz w:val="24"/>
-          <w:szCs w:val="24"/>
-        </w:rPr>
-        <w:t>else</w:t>
-      </w:r>
-      <w:proofErr w:type="spellEnd"/>
-      <w:r>
-        <w:rPr>
-          <w:sz w:val="24"/>
-          <w:szCs w:val="24"/>
-        </w:rPr>
-        <w:t xml:space="preserve">- bzw. </w:t>
-      </w:r>
-      <w:proofErr w:type="spellStart"/>
-      <w:r>
-        <w:rPr>
-          <w:sz w:val="24"/>
-          <w:szCs w:val="24"/>
-        </w:rPr>
-        <w:t>elseif</w:t>
-      </w:r>
-      <w:proofErr w:type="spellEnd"/>
-      <w:r>
-        <w:rPr>
-          <w:sz w:val="24"/>
-          <w:szCs w:val="24"/>
-        </w:rPr>
-        <w:t>-Verzweigungen.</w:t>
+      <w:r>
+        <w:rPr>
+          <w:sz w:val="24"/>
+          <w:szCs w:val="24"/>
+        </w:rPr>
+        <w:t>Notenschluessel umgesetzt und verwendet eine Reihe von klar dokumentierten if/else- bzw. elseif-Verzweigungen.</w:t>
       </w:r>
       <w:r>
         <w:rPr>
@@ -6936,39 +6376,7 @@
           <w:sz w:val="24"/>
           <w:szCs w:val="24"/>
         </w:rPr>
-        <w:t xml:space="preserve">Wichtig ist: Jede Änderung an der Notenumrechnung oder an der Datenabruflogik erfordert einen vollständigen </w:t>
-      </w:r>
-      <w:proofErr w:type="spellStart"/>
-      <w:r>
-        <w:rPr>
-          <w:sz w:val="24"/>
-          <w:szCs w:val="24"/>
-        </w:rPr>
-        <w:t>Rebuild</w:t>
-      </w:r>
-      <w:proofErr w:type="spellEnd"/>
-      <w:r>
-        <w:rPr>
-          <w:sz w:val="24"/>
-          <w:szCs w:val="24"/>
-        </w:rPr>
-        <w:t xml:space="preserve"> und ein neues </w:t>
-      </w:r>
-      <w:proofErr w:type="spellStart"/>
-      <w:r>
-        <w:rPr>
-          <w:sz w:val="24"/>
-          <w:szCs w:val="24"/>
-        </w:rPr>
-        <w:t>Packaging</w:t>
-      </w:r>
-      <w:proofErr w:type="spellEnd"/>
-      <w:r>
-        <w:rPr>
-          <w:sz w:val="24"/>
-          <w:szCs w:val="24"/>
-        </w:rPr>
-        <w:t xml:space="preserve"> der Software. Erfolgt dieser Schritt nicht, verbleiben die Änderungen nur lokal in der Konsolenanwendung, während andere Teile der Applikation weiterhin mit veralteten Artefakten arbeiten. Aus diesem Grund empfiehlt sich ein kurzes Release-Playbook mit klaren Schritten zur Kompilierung, Versionierung und Verteilung der neuen Binärartefakte.</w:t>
+        <w:t>Wichtig ist: Jede Änderung an der Notenumrechnung oder an der Datenabruflogik erfordert einen vollständigen Rebuild und ein neues Packaging der Software. Erfolgt dieser Schritt nicht, verbleiben die Änderungen nur lokal in der Konsolenanwendung, während andere Teile der Applikation weiterhin mit veralteten Artefakten arbeiten. Aus diesem Grund empfiehlt sich ein kurzes Release-Playbook mit klaren Schritten zur Kompilierung, Versionierung und Verteilung der neuen Binärartefakte.</w:t>
       </w:r>
     </w:p>
     <w:p>
@@ -7020,34 +6428,14 @@
           <w:sz w:val="24"/>
           <w:szCs w:val="24"/>
         </w:rPr>
-        <w:instrText xml:space="preserve"> XE "</w:instrText>
-      </w:r>
-      <w:proofErr w:type="spellStart"/>
-      <w:proofErr w:type="gramStart"/>
+        <w:instrText xml:space="preserve"> XE "IHK:Industrie und Handelskammer" </w:instrText>
+      </w:r>
       <w:r>
         <w:rPr>
           <w:rFonts w:cs="Arial"/>
           <w:sz w:val="24"/>
           <w:szCs w:val="24"/>
         </w:rPr>
-        <w:instrText>IHK:Industrie</w:instrText>
-      </w:r>
-      <w:proofErr w:type="spellEnd"/>
-      <w:proofErr w:type="gramEnd"/>
-      <w:r>
-        <w:rPr>
-          <w:rFonts w:cs="Arial"/>
-          <w:sz w:val="24"/>
-          <w:szCs w:val="24"/>
-        </w:rPr>
-        <w:instrText xml:space="preserve"> und Handelskammer" </w:instrText>
-      </w:r>
-      <w:r>
-        <w:rPr>
-          <w:rFonts w:cs="Arial"/>
-          <w:sz w:val="24"/>
-          <w:szCs w:val="24"/>
-        </w:rPr>
         <w:fldChar w:fldCharType="end"/>
       </w:r>
       <w:r>
@@ -7063,7 +6451,21 @@
           <w:szCs w:val="24"/>
         </w:rPr>
         <w:lastRenderedPageBreak/>
-        <w:t>Programmierung 25 %. Die resultierende Gesamtnote wird mit den Mindestanforderungen verglichen; ein Prüfling ist bestanden, wenn die Gesamtnote sowie alle Teilbereichsnoten besser als oder gleich der Note 4,0 sind.</w:t>
+        <w:t xml:space="preserve">Programmierung 25 %. Die resultierende Gesamtnote wird mit den Mindestanforderungen verglichen; ein Prüfling </w:t>
+      </w:r>
+      <w:r>
+        <w:rPr>
+          <w:sz w:val="24"/>
+          <w:szCs w:val="24"/>
+        </w:rPr>
+        <w:t>hat</w:t>
+      </w:r>
+      <w:r>
+        <w:rPr>
+          <w:sz w:val="24"/>
+          <w:szCs w:val="24"/>
+        </w:rPr>
+        <w:t xml:space="preserve"> bestanden, wenn die Gesamtnote sowie alle Teilbereichsnoten besser als oder gleich der Note 4,0 sind.</w:t>
       </w:r>
     </w:p>
     <w:p>
@@ -7079,23 +6481,7 @@
           <w:sz w:val="24"/>
           <w:szCs w:val="24"/>
         </w:rPr>
-        <w:t xml:space="preserve">Falls die Prüfung nicht bestanden ist, prüft das System, ob eine mündliche Ergänzungsprüfung möglich ist. Falls ja, wird die notwendige Mindestpunktzahl berechnet, die in der Ergänzungsprüfung erreicht werden muss, um die Prüfung insgesamt noch zu bestehen. Diese Berechnung berücksichtigt die Gewichtungen und die Rundungsregeln der IHK und liefert ein eindeutiges Ziel (z. B. minimale Punktzahl oder </w:t>
-      </w:r>
-      <w:proofErr w:type="spellStart"/>
-      <w:r>
-        <w:rPr>
-          <w:sz w:val="24"/>
-          <w:szCs w:val="24"/>
-        </w:rPr>
-        <w:t>Zielnote</w:t>
-      </w:r>
-      <w:proofErr w:type="spellEnd"/>
-      <w:r>
-        <w:rPr>
-          <w:sz w:val="24"/>
-          <w:szCs w:val="24"/>
-        </w:rPr>
-        <w:t>) zusammen mit einem erklärenden Hinweis für die aufrufende Oberfläche.</w:t>
+        <w:t>Falls die Prüfung nicht bestanden ist, prüft das System, ob eine mündliche Ergänzungsprüfung möglich ist. Falls ja, wird die notwendige Mindestpunktzahl berechnet, die in der Ergänzungsprüfung erreicht werden muss, um die Prüfung insgesamt noch zu bestehen. Diese Berechnung berücksichtigt die Gewichtungen und die Rundungsregeln der IHK und liefert ein eindeutiges Ziel (z. B. minimale Punktzahl oder Zielnote) zusammen mit einem erklärenden Hinweis für die aufrufende Oberfläche.</w:t>
       </w:r>
     </w:p>
     <w:p>
@@ -7108,15 +6494,7 @@
       </w:pPr>
       <w:bookmarkStart w:id="30" w:name="_Toc214618174"/>
       <w:r>
-        <w:t xml:space="preserve">Testbarkeit, </w:t>
-      </w:r>
-      <w:proofErr w:type="spellStart"/>
-      <w:r>
-        <w:t>Debug</w:t>
-      </w:r>
-      <w:proofErr w:type="spellEnd"/>
-      <w:r>
-        <w:t>- und Datenzugriffs-Modelle</w:t>
+        <w:t>Testbarkeit, Debug- und Datenzugriffs-Modelle</w:t>
       </w:r>
       <w:bookmarkEnd w:id="30"/>
     </w:p>
@@ -7133,103 +6511,7 @@
           <w:sz w:val="24"/>
           <w:szCs w:val="24"/>
         </w:rPr>
-        <w:t xml:space="preserve">Das Projekt unterstützt zwei Betriebsmodi: einen </w:t>
-      </w:r>
-      <w:proofErr w:type="spellStart"/>
-      <w:r>
-        <w:rPr>
-          <w:sz w:val="24"/>
-          <w:szCs w:val="24"/>
-        </w:rPr>
-        <w:t>Debug</w:t>
-      </w:r>
-      <w:proofErr w:type="spellEnd"/>
-      <w:r>
-        <w:rPr>
-          <w:sz w:val="24"/>
-          <w:szCs w:val="24"/>
-        </w:rPr>
-        <w:t>-Modus, der auf JSON-Testdaten (</w:t>
-      </w:r>
-      <w:proofErr w:type="spellStart"/>
-      <w:r>
-        <w:rPr>
-          <w:sz w:val="24"/>
-          <w:szCs w:val="24"/>
-        </w:rPr>
-        <w:t>EvalPro.Debug</w:t>
-      </w:r>
-      <w:proofErr w:type="spellEnd"/>
-      <w:r>
-        <w:rPr>
-          <w:sz w:val="24"/>
-          <w:szCs w:val="24"/>
-        </w:rPr>
-        <w:t xml:space="preserve">) zugreift, und einen Produktionsmodus, der </w:t>
-      </w:r>
-      <w:proofErr w:type="spellStart"/>
-      <w:r>
-        <w:rPr>
-          <w:sz w:val="24"/>
-          <w:szCs w:val="24"/>
-        </w:rPr>
-        <w:t>Repositories</w:t>
-      </w:r>
-      <w:proofErr w:type="spellEnd"/>
-      <w:r>
-        <w:rPr>
-          <w:sz w:val="24"/>
-          <w:szCs w:val="24"/>
-        </w:rPr>
-        <w:t xml:space="preserve"> für die Datenbankanbindung (</w:t>
-      </w:r>
-      <w:proofErr w:type="spellStart"/>
-      <w:r>
-        <w:rPr>
-          <w:sz w:val="24"/>
-          <w:szCs w:val="24"/>
-        </w:rPr>
-        <w:t>EvalPro.Database</w:t>
-      </w:r>
-      <w:proofErr w:type="spellEnd"/>
-      <w:r>
-        <w:rPr>
-          <w:sz w:val="24"/>
-          <w:szCs w:val="24"/>
-        </w:rPr>
-        <w:t>) verwendet. Diese Umschaltbarkeit ist bewusst einfach gehalten (</w:t>
-      </w:r>
-      <w:proofErr w:type="spellStart"/>
-      <w:r>
-        <w:rPr>
-          <w:sz w:val="24"/>
-          <w:szCs w:val="24"/>
-        </w:rPr>
-        <w:t>Compile</w:t>
-      </w:r>
-      <w:proofErr w:type="spellEnd"/>
-      <w:r>
-        <w:rPr>
-          <w:sz w:val="24"/>
-          <w:szCs w:val="24"/>
-        </w:rPr>
-        <w:t xml:space="preserve">- oder Konfigurationsumschaltung), um reproduzierbare Tests zu ermöglichen. Testdatensätze werden in JSON-Dateien abgelegt; für die Entwicklung und automatisierte Tests werden spezielle Module wie </w:t>
-      </w:r>
-      <w:proofErr w:type="spellStart"/>
-      <w:r>
-        <w:rPr>
-          <w:sz w:val="24"/>
-          <w:szCs w:val="24"/>
-        </w:rPr>
-        <w:t>EvalPro.Debug</w:t>
-      </w:r>
-      <w:proofErr w:type="spellEnd"/>
-      <w:r>
-        <w:rPr>
-          <w:sz w:val="24"/>
-          <w:szCs w:val="24"/>
-        </w:rPr>
-        <w:t xml:space="preserve"> geladen. Produktionsdaten werden über Repository-Klassen bezogen, die in der Lösung implementiert sind.</w:t>
+        <w:t>Das Projekt unterstützt zwei Betriebsmodi: einen Debug-Modus, der auf JSON-Testdaten (EvalPro.Debug) zugreift, und einen Produktionsmodus, der Repositories für die Datenbankanbindung (EvalPro.Database) verwendet. Diese Umschaltbarkeit ist bewusst einfach gehalten (Compile- oder Konfigurationsumschaltung), um reproduzierbare Tests zu ermöglichen. Testdatensätze werden in JSON-Dateien abgelegt; für die Entwicklung und automatisierte Tests werden spezielle Module wie EvalPro.Debug geladen. Produktionsdaten werden über Repository-Klassen bezogen, die in der Lösung implementiert sind.</w:t>
       </w:r>
     </w:p>
     <w:p>
@@ -7304,15 +6586,8 @@
       <w:r>
         <w:instrText xml:space="preserve"> XE "</w:instrText>
       </w:r>
-      <w:proofErr w:type="spellStart"/>
-      <w:proofErr w:type="gramStart"/>
-      <w:r>
-        <w:instrText>GUI:Graphical</w:instrText>
-      </w:r>
-      <w:proofErr w:type="spellEnd"/>
-      <w:proofErr w:type="gramEnd"/>
-      <w:r>
-        <w:instrText xml:space="preserve"> User Interface</w:instrText>
+      <w:r>
+        <w:instrText>GUI:Graphical User Interface</w:instrText>
       </w:r>
       <w:r>
         <w:instrText xml:space="preserve">" </w:instrText>
@@ -7455,27 +6730,7 @@
                 <w:sz w:val="24"/>
                 <w:szCs w:val="24"/>
               </w:rPr>
-              <w:instrText xml:space="preserve"> XE "</w:instrText>
-            </w:r>
-            <w:proofErr w:type="spellStart"/>
-            <w:proofErr w:type="gramStart"/>
-            <w:r>
-              <w:rPr>
-                <w:rFonts w:ascii="Arial" w:hAnsi="Arial" w:cs="Arial"/>
-                <w:sz w:val="24"/>
-                <w:szCs w:val="24"/>
-              </w:rPr>
-              <w:instrText>PT:Personentage</w:instrText>
-            </w:r>
-            <w:proofErr w:type="spellEnd"/>
-            <w:proofErr w:type="gramEnd"/>
-            <w:r>
-              <w:rPr>
-                <w:rFonts w:ascii="Arial" w:hAnsi="Arial" w:cs="Arial"/>
-                <w:sz w:val="24"/>
-                <w:szCs w:val="24"/>
-              </w:rPr>
-              <w:instrText xml:space="preserve">" </w:instrText>
+              <w:instrText xml:space="preserve"> XE "PT:Personentage" </w:instrText>
             </w:r>
             <w:r>
               <w:rPr>
@@ -9131,13 +8386,8 @@
     <w:r>
       <w:ptab w:relativeTo="margin" w:alignment="center" w:leader="none"/>
     </w:r>
-    <w:proofErr w:type="spellStart"/>
-    <w:r>
-      <w:t>EvalPro</w:t>
-    </w:r>
-    <w:proofErr w:type="spellEnd"/>
-    <w:r>
-      <w:t xml:space="preserve"> – Professionelles PrüferInnen Werkzeug</w:t>
+    <w:r>
+      <w:t>EvalPro – Professionelles PrüferInnen Werkzeug</w:t>
     </w:r>
     <w:r>
       <w:ptab w:relativeTo="margin" w:alignment="right" w:leader="none"/>
@@ -9161,13 +8411,8 @@
     <w:r>
       <w:ptab w:relativeTo="margin" w:alignment="center" w:leader="none"/>
     </w:r>
-    <w:proofErr w:type="spellStart"/>
-    <w:r>
-      <w:t>EvalPro</w:t>
-    </w:r>
-    <w:proofErr w:type="spellEnd"/>
-    <w:r>
-      <w:t xml:space="preserve"> – Professionelles PrüferInnen Werkzeug</w:t>
+    <w:r>
+      <w:t>EvalPro – Professionelles PrüferInnen Werkzeug</w:t>
     </w:r>
     <w:r>
       <w:ptab w:relativeTo="margin" w:alignment="right" w:leader="none"/>
@@ -9340,13 +8585,8 @@
     <w:r>
       <w:ptab w:relativeTo="margin" w:alignment="center" w:leader="none"/>
     </w:r>
-    <w:proofErr w:type="spellStart"/>
-    <w:r>
-      <w:t>EvalPro</w:t>
-    </w:r>
-    <w:proofErr w:type="spellEnd"/>
-    <w:r>
-      <w:t xml:space="preserve"> – Professionelles PrüferInnen Werkzeug</w:t>
+    <w:r>
+      <w:t>EvalPro – Professionelles PrüferInnen Werkzeug</w:t>
     </w:r>
     <w:r>
       <w:ptab w:relativeTo="margin" w:alignment="right" w:leader="none"/>
@@ -9446,13 +8686,8 @@
     <w:r>
       <w:ptab w:relativeTo="margin" w:alignment="center" w:leader="none"/>
     </w:r>
-    <w:proofErr w:type="spellStart"/>
-    <w:r>
-      <w:t>EvalPro</w:t>
-    </w:r>
-    <w:proofErr w:type="spellEnd"/>
-    <w:r>
-      <w:t xml:space="preserve"> – Professionelles PrüferInnen Werkzeug</w:t>
+    <w:r>
+      <w:t>EvalPro – Professionelles PrüferInnen Werkzeug</w:t>
     </w:r>
     <w:r>
       <w:ptab w:relativeTo="margin" w:alignment="right" w:leader="none"/>
@@ -9473,13 +8708,8 @@
     <w:r>
       <w:ptab w:relativeTo="margin" w:alignment="center" w:leader="none"/>
     </w:r>
-    <w:proofErr w:type="spellStart"/>
-    <w:r>
-      <w:t>EvalPro</w:t>
-    </w:r>
-    <w:proofErr w:type="spellEnd"/>
-    <w:r>
-      <w:t xml:space="preserve"> – Professionelles PrüferInnen Werkzeug</w:t>
+    <w:r>
+      <w:t>EvalPro – Professionelles PrüferInnen Werkzeug</w:t>
     </w:r>
     <w:r>
       <w:ptab w:relativeTo="margin" w:alignment="right" w:leader="none"/>
@@ -9652,13 +8882,8 @@
     <w:r>
       <w:ptab w:relativeTo="margin" w:alignment="center" w:leader="none"/>
     </w:r>
-    <w:proofErr w:type="spellStart"/>
-    <w:r>
-      <w:t>EvalPro</w:t>
-    </w:r>
-    <w:proofErr w:type="spellEnd"/>
-    <w:r>
-      <w:t xml:space="preserve"> – Professionelles PrüferInnen Werkzeug</w:t>
+    <w:r>
+      <w:t>EvalPro – Professionelles PrüferInnen Werkzeug</w:t>
     </w:r>
     <w:r>
       <w:ptab w:relativeTo="margin" w:alignment="right" w:leader="none"/>
@@ -9752,13 +8977,8 @@
     <w:r>
       <w:ptab w:relativeTo="margin" w:alignment="center" w:leader="none"/>
     </w:r>
-    <w:proofErr w:type="spellStart"/>
-    <w:r>
-      <w:t>EvalPro</w:t>
-    </w:r>
-    <w:proofErr w:type="spellEnd"/>
-    <w:r>
-      <w:t xml:space="preserve"> – Professionelles PrüferInnen Werkzeug</w:t>
+    <w:r>
+      <w:t>EvalPro – Professionelles PrüferInnen Werkzeug</w:t>
     </w:r>
     <w:r>
       <w:ptab w:relativeTo="margin" w:alignment="right" w:leader="none"/>
@@ -9776,13 +8996,8 @@
     <w:r>
       <w:ptab w:relativeTo="margin" w:alignment="center" w:leader="none"/>
     </w:r>
-    <w:proofErr w:type="spellStart"/>
-    <w:r>
-      <w:t>EvalPro</w:t>
-    </w:r>
-    <w:proofErr w:type="spellEnd"/>
-    <w:r>
-      <w:t xml:space="preserve"> – Professionelles PrüferInnen Werkzeug</w:t>
+    <w:r>
+      <w:t>EvalPro – Professionelles PrüferInnen Werkzeug</w:t>
     </w:r>
     <w:r>
       <w:ptab w:relativeTo="margin" w:alignment="right" w:leader="none"/>
@@ -9955,13 +9170,8 @@
     <w:r>
       <w:ptab w:relativeTo="margin" w:alignment="center" w:leader="none"/>
     </w:r>
-    <w:proofErr w:type="spellStart"/>
-    <w:r>
-      <w:t>EvalPro</w:t>
-    </w:r>
-    <w:proofErr w:type="spellEnd"/>
-    <w:r>
-      <w:t xml:space="preserve"> – Professionelles PrüferInnen Werkzeug</w:t>
+    <w:r>
+      <w:t>EvalPro – Professionelles PrüferInnen Werkzeug</w:t>
     </w:r>
     <w:r>
       <w:ptab w:relativeTo="margin" w:alignment="right" w:leader="none"/>
@@ -9985,13 +9195,8 @@
     <w:r>
       <w:ptab w:relativeTo="margin" w:alignment="center" w:leader="none"/>
     </w:r>
-    <w:proofErr w:type="spellStart"/>
-    <w:r>
-      <w:t>EvalPro</w:t>
-    </w:r>
-    <w:proofErr w:type="spellEnd"/>
-    <w:r>
-      <w:t xml:space="preserve"> – Professionelles PrüferInnen Werkzeug</w:t>
+    <w:r>
+      <w:t>EvalPro – Professionelles PrüferInnen Werkzeug</w:t>
     </w:r>
     <w:r>
       <w:ptab w:relativeTo="margin" w:alignment="right" w:leader="none"/>

</xml_diff>